<commit_message>
avance planes de contingencia
</commit_message>
<xml_diff>
--- a/Actividades/Proy02012/Proy02012.docx
+++ b/Actividades/Proy02012/Proy02012.docx
@@ -1,6 +1,6 @@
 
 <file path=word/document.xml><?xml version="1.0" encoding="utf-8"?>
-<w:document xmlns:wpc="http://schemas.microsoft.com/office/word/2010/wordprocessingCanvas" xmlns:mc="http://schemas.openxmlformats.org/markup-compatibility/2006" xmlns:o="urn:schemas-microsoft-com:office:office" xmlns:r="http://schemas.openxmlformats.org/officeDocument/2006/relationships" xmlns:m="http://schemas.openxmlformats.org/officeDocument/2006/math" xmlns:v="urn:schemas-microsoft-com:vml" xmlns:wp14="http://schemas.microsoft.com/office/word/2010/wordprocessingDrawing" xmlns:wp="http://schemas.openxmlformats.org/drawingml/2006/wordprocessingDrawing" xmlns:w10="urn:schemas-microsoft-com:office:word" xmlns:w="http://schemas.openxmlformats.org/wordprocessingml/2006/main" xmlns:w14="http://schemas.microsoft.com/office/word/2010/wordml" xmlns:wpg="http://schemas.microsoft.com/office/word/2010/wordprocessingGroup" xmlns:wpi="http://schemas.microsoft.com/office/word/2010/wordprocessingInk" xmlns:wne="http://schemas.microsoft.com/office/word/2006/wordml" xmlns:wps="http://schemas.microsoft.com/office/word/2010/wordprocessingShape" mc:Ignorable="w14 wp14">
+<w:document xmlns:wpc="http://schemas.microsoft.com/office/word/2010/wordprocessingCanvas" xmlns:cx="http://schemas.microsoft.com/office/drawing/2014/chartex" xmlns:cx1="http://schemas.microsoft.com/office/drawing/2015/9/8/chartex" xmlns:cx2="http://schemas.microsoft.com/office/drawing/2015/10/21/chartex" xmlns:cx3="http://schemas.microsoft.com/office/drawing/2016/5/9/chartex" xmlns:cx4="http://schemas.microsoft.com/office/drawing/2016/5/10/chartex" xmlns:cx5="http://schemas.microsoft.com/office/drawing/2016/5/11/chartex" xmlns:cx6="http://schemas.microsoft.com/office/drawing/2016/5/12/chartex" xmlns:cx7="http://schemas.microsoft.com/office/drawing/2016/5/13/chartex" xmlns:cx8="http://schemas.microsoft.com/office/drawing/2016/5/14/chartex" xmlns:mc="http://schemas.openxmlformats.org/markup-compatibility/2006" xmlns:aink="http://schemas.microsoft.com/office/drawing/2016/ink" xmlns:am3d="http://schemas.microsoft.com/office/drawing/2017/model3d" xmlns:o="urn:schemas-microsoft-com:office:office" xmlns:r="http://schemas.openxmlformats.org/officeDocument/2006/relationships" xmlns:m="http://schemas.openxmlformats.org/officeDocument/2006/math" xmlns:v="urn:schemas-microsoft-com:vml" xmlns:wp14="http://schemas.microsoft.com/office/word/2010/wordprocessingDrawing" xmlns:wp="http://schemas.openxmlformats.org/drawingml/2006/wordprocessingDrawing" xmlns:w10="urn:schemas-microsoft-com:office:word" xmlns:w="http://schemas.openxmlformats.org/wordprocessingml/2006/main" xmlns:w14="http://schemas.microsoft.com/office/word/2010/wordml" xmlns:w15="http://schemas.microsoft.com/office/word/2012/wordml" xmlns:w16cid="http://schemas.microsoft.com/office/word/2016/wordml/cid" xmlns:w16se="http://schemas.microsoft.com/office/word/2015/wordml/symex" xmlns:wpg="http://schemas.microsoft.com/office/word/2010/wordprocessingGroup" xmlns:wpi="http://schemas.microsoft.com/office/word/2010/wordprocessingInk" xmlns:wne="http://schemas.microsoft.com/office/word/2006/wordml" xmlns:wps="http://schemas.microsoft.com/office/word/2010/wordprocessingShape" mc:Ignorable="w14 w15 w16se w16cid wp14">
   <w:body>
     <w:p>
       <w:pPr>
@@ -43,7 +43,7 @@
                     </pic:cNvPicPr>
                   </pic:nvPicPr>
                   <pic:blipFill>
-                    <a:blip r:embed="rId6" cstate="print">
+                    <a:blip r:embed="rId5" cstate="print">
                       <a:extLst>
                         <a:ext uri="{28A0092B-C50C-407E-A947-70E740481C1C}">
                           <a14:useLocalDpi xmlns:a14="http://schemas.microsoft.com/office/drawing/2010/main" val="0"/>
@@ -84,14 +84,7 @@
           <w:sz w:val="76"/>
           <w:szCs w:val="76"/>
         </w:rPr>
-        <w:t xml:space="preserve">Planes de contingencia </w:t>
-      </w:r>
-      <w:r>
-        <w:rPr>
-          <w:sz w:val="76"/>
-          <w:szCs w:val="76"/>
-        </w:rPr>
-        <w:t xml:space="preserve"> </w:t>
+        <w:t xml:space="preserve">Planes de contingencia  </w:t>
       </w:r>
     </w:p>
     <w:p>
@@ -121,7 +114,23 @@
           <w:sz w:val="24"/>
           <w:szCs w:val="24"/>
         </w:rPr>
-        <w:t>Ruta en GitLab: /Actividades/</w:t>
+        <w:t xml:space="preserve">Ruta en </w:t>
+      </w:r>
+      <w:proofErr w:type="spellStart"/>
+      <w:r>
+        <w:rPr>
+          <w:sz w:val="24"/>
+          <w:szCs w:val="24"/>
+        </w:rPr>
+        <w:t>GitLab</w:t>
+      </w:r>
+      <w:proofErr w:type="spellEnd"/>
+      <w:r>
+        <w:rPr>
+          <w:sz w:val="24"/>
+          <w:szCs w:val="24"/>
+        </w:rPr>
+        <w:t>: /Actividades/</w:t>
       </w:r>
       <w:r>
         <w:rPr>
@@ -199,7 +208,7 @@
           </mc:Choice>
           <mc:Fallback>
             <w:pict>
-              <v:line id="Conector recto 2" o:spid="_x0000_s1026" style="position:absolute;z-index:251660288;visibility:visible;mso-wrap-style:square;mso-width-percent:0;mso-height-percent:0;mso-wrap-distance-left:9pt;mso-wrap-distance-top:-3e-5mm;mso-wrap-distance-right:9pt;mso-wrap-distance-bottom:-3e-5mm;mso-position-horizontal:absolute;mso-position-horizontal-relative:margin;mso-position-vertical:absolute;mso-position-vertical-relative:text;mso-width-percent:0;mso-height-percent:0;mso-width-relative:page;mso-height-relative:page" from="-37.8pt,14pt" to="492.45pt,14pt" o:gfxdata="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" strokecolor="#4579b8 [3044]">
+              <v:line w14:anchorId="105B10AB" id="Conector recto 2" o:spid="_x0000_s1026" style="position:absolute;z-index:251660288;visibility:visible;mso-wrap-style:square;mso-width-percent:0;mso-height-percent:0;mso-wrap-distance-left:9pt;mso-wrap-distance-top:-3e-5mm;mso-wrap-distance-right:9pt;mso-wrap-distance-bottom:-3e-5mm;mso-position-horizontal:absolute;mso-position-horizontal-relative:margin;mso-position-vertical:absolute;mso-position-vertical-relative:text;mso-width-percent:0;mso-height-percent:0;mso-width-relative:page;mso-height-relative:page" from="-37.8pt,14pt" to="492.45pt,14pt" o:gfxdata="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" strokecolor="#4579b8 [3044]">
                 <o:lock v:ext="edit" shapetype="f"/>
                 <w10:wrap anchorx="margin"/>
               </v:line>
@@ -336,11 +345,19 @@
                 <w:color w:val="548DD4" w:themeColor="text2" w:themeTint="99"/>
               </w:rPr>
             </w:pPr>
+            <w:proofErr w:type="gramStart"/>
             <w:r>
               <w:rPr>
                 <w:color w:val="548DD4" w:themeColor="text2" w:themeTint="99"/>
               </w:rPr>
-              <w:t>CP[001]</w:t>
+              <w:t>CP[</w:t>
+            </w:r>
+            <w:proofErr w:type="gramEnd"/>
+            <w:r>
+              <w:rPr>
+                <w:color w:val="548DD4" w:themeColor="text2" w:themeTint="99"/>
+              </w:rPr>
+              <w:t>001]</w:t>
             </w:r>
           </w:p>
         </w:tc>
@@ -406,7 +423,13 @@
               <w:cnfStyle w:val="000000100000" w:firstRow="0" w:lastRow="0" w:firstColumn="0" w:lastColumn="0" w:oddVBand="0" w:evenVBand="0" w:oddHBand="1" w:evenHBand="0" w:firstRowFirstColumn="0" w:firstRowLastColumn="0" w:lastRowFirstColumn="0" w:lastRowLastColumn="0"/>
             </w:pPr>
             <w:r>
-              <w:t xml:space="preserve">Los integrantes deberán cuidar su salud para evitar la enfermedad. Por lo tanto las Reuniones no deberá realizarse en días cuyo clima no lo permita ni tampoco que su finalización supere la media noche  </w:t>
+              <w:t xml:space="preserve">Los integrantes deberán cuidar su salud para evitar la enfermedad. Por lo </w:t>
+            </w:r>
+            <w:r>
+              <w:t>tanto,</w:t>
+            </w:r>
+            <w:r>
+              <w:t xml:space="preserve"> las Reuniones no deberá realizarse en días cuyo clima no lo permita ni tampoco que su finalización supere la media noche  </w:t>
             </w:r>
           </w:p>
         </w:tc>
@@ -613,7 +636,13 @@
               <w:cnfStyle w:val="000000100000" w:firstRow="0" w:lastRow="0" w:firstColumn="0" w:lastColumn="0" w:oddVBand="0" w:evenVBand="0" w:oddHBand="1" w:evenHBand="0" w:firstRowFirstColumn="0" w:firstRowLastColumn="0" w:lastRowFirstColumn="0" w:lastRowLastColumn="0"/>
             </w:pPr>
             <w:r>
-              <w:t xml:space="preserve">El integrante deberá recuperarse para reintegrarse al trabajo. Por ende recuperar el recurso </w:t>
+              <w:t xml:space="preserve">El integrante deberá recuperarse para reintegrarse al trabajo. Por </w:t>
+            </w:r>
+            <w:r>
+              <w:t>ende,</w:t>
+            </w:r>
+            <w:r>
+              <w:t xml:space="preserve"> recuperar el recurso </w:t>
             </w:r>
           </w:p>
         </w:tc>
@@ -657,12 +686,14 @@
             <w:pPr>
               <w:jc w:val="center"/>
             </w:pPr>
+            <w:proofErr w:type="gramStart"/>
             <w:r>
               <w:rPr>
                 <w:color w:val="548DD4" w:themeColor="text2" w:themeTint="99"/>
               </w:rPr>
               <w:t>CP[</w:t>
             </w:r>
+            <w:proofErr w:type="gramEnd"/>
             <w:r>
               <w:rPr>
                 <w:color w:val="548DD4" w:themeColor="text2" w:themeTint="99"/>
@@ -846,8 +877,6 @@
             <w:r>
               <w:t xml:space="preserve">Deberán utilizar otra computadora personal </w:t>
             </w:r>
-            <w:bookmarkStart w:id="0" w:name="_GoBack"/>
-            <w:bookmarkEnd w:id="0"/>
           </w:p>
         </w:tc>
         <w:tc>
@@ -869,7 +898,7 @@
       </w:tr>
       <w:tr>
         <w:trPr>
-          <w:trHeight w:val="293"/>
+          <w:trHeight w:val="742"/>
         </w:trPr>
         <w:tc>
           <w:tcPr>
@@ -946,6 +975,9 @@
               <w:jc w:val="both"/>
               <w:cnfStyle w:val="000000000000" w:firstRow="0" w:lastRow="0" w:firstColumn="0" w:lastColumn="0" w:oddVBand="0" w:evenVBand="0" w:oddHBand="0" w:evenHBand="0" w:firstRowFirstColumn="0" w:firstRowLastColumn="0" w:lastRowFirstColumn="0" w:lastRowLastColumn="0"/>
             </w:pPr>
+            <w:r>
+              <w:t>Se deberá reparar la máquina, colocar el disco en otra maquina para recuperar el contenido o comprar otra.</w:t>
+            </w:r>
           </w:p>
         </w:tc>
         <w:tc>
@@ -991,12 +1023,14 @@
                 <w:color w:val="548DD4" w:themeColor="text2" w:themeTint="99"/>
               </w:rPr>
             </w:pPr>
+            <w:proofErr w:type="gramStart"/>
             <w:r>
               <w:rPr>
                 <w:color w:val="548DD4" w:themeColor="text2" w:themeTint="99"/>
               </w:rPr>
               <w:t>CP[</w:t>
             </w:r>
+            <w:proofErr w:type="gramEnd"/>
             <w:r>
               <w:rPr>
                 <w:color w:val="548DD4" w:themeColor="text2" w:themeTint="99"/>
@@ -1046,8 +1080,12 @@
           </w:tcPr>
           <w:p>
             <w:pPr>
+              <w:jc w:val="center"/>
               <w:cnfStyle w:val="000000100000" w:firstRow="0" w:lastRow="0" w:firstColumn="0" w:lastColumn="0" w:oddVBand="0" w:evenVBand="0" w:oddHBand="1" w:evenHBand="0" w:firstRowFirstColumn="0" w:firstRowLastColumn="0" w:lastRowFirstColumn="0" w:lastRowLastColumn="0"/>
             </w:pPr>
+            <w:r>
+              <w:t>Respaldo</w:t>
+            </w:r>
           </w:p>
         </w:tc>
         <w:tc>
@@ -1066,6 +1104,9 @@
               <w:jc w:val="both"/>
               <w:cnfStyle w:val="000000100000" w:firstRow="0" w:lastRow="0" w:firstColumn="0" w:lastColumn="0" w:oddVBand="0" w:evenVBand="0" w:oddHBand="1" w:evenHBand="0" w:firstRowFirstColumn="0" w:firstRowLastColumn="0" w:lastRowFirstColumn="0" w:lastRowLastColumn="0"/>
             </w:pPr>
+            <w:r>
+              <w:t>Tener una copia de seguridad del proyecto</w:t>
+            </w:r>
           </w:p>
         </w:tc>
         <w:tc>
@@ -1138,8 +1179,12 @@
           </w:tcPr>
           <w:p>
             <w:pPr>
+              <w:jc w:val="center"/>
               <w:cnfStyle w:val="000000000000" w:firstRow="0" w:lastRow="0" w:firstColumn="0" w:lastColumn="0" w:oddVBand="0" w:evenVBand="0" w:oddHBand="0" w:evenHBand="0" w:firstRowFirstColumn="0" w:firstRowLastColumn="0" w:lastRowFirstColumn="0" w:lastRowLastColumn="0"/>
             </w:pPr>
+            <w:r>
+              <w:t>Emergencia</w:t>
+            </w:r>
           </w:p>
         </w:tc>
         <w:tc>
@@ -1232,8 +1277,12 @@
           </w:tcPr>
           <w:p>
             <w:pPr>
+              <w:jc w:val="center"/>
               <w:cnfStyle w:val="000000100000" w:firstRow="0" w:lastRow="0" w:firstColumn="0" w:lastColumn="0" w:oddVBand="0" w:evenVBand="0" w:oddHBand="1" w:evenHBand="0" w:firstRowFirstColumn="0" w:firstRowLastColumn="0" w:lastRowFirstColumn="0" w:lastRowLastColumn="0"/>
             </w:pPr>
+            <w:r>
+              <w:t>Recuperación</w:t>
+            </w:r>
           </w:p>
         </w:tc>
         <w:tc>
@@ -1274,14 +1323,231 @@
       </w:tr>
       <w:tr>
         <w:trPr>
-          <w:trHeight w:val="293"/>
+          <w:trHeight w:val="195"/>
         </w:trPr>
         <w:tc>
           <w:tcPr>
             <w:cnfStyle w:val="001000000000" w:firstRow="0" w:lastRow="0" w:firstColumn="1" w:lastColumn="0" w:oddVBand="0" w:evenVBand="0" w:oddHBand="0" w:evenHBand="0" w:firstRowFirstColumn="0" w:firstRowLastColumn="0" w:lastRowFirstColumn="0" w:lastRowLastColumn="0"/>
             <w:tcW w:w="1106" w:type="dxa"/>
-            <w:tcBorders>
-              <w:top w:val="single" w:sz="4" w:space="0" w:color="auto"/>
+            <w:vMerge w:val="restart"/>
+            <w:tcBorders>
+              <w:top w:val="single" w:sz="4" w:space="0" w:color="auto"/>
+              <w:left w:val="single" w:sz="12" w:space="0" w:color="auto"/>
+              <w:right w:val="single" w:sz="12" w:space="0" w:color="365F91" w:themeColor="accent1" w:themeShade="BF"/>
+            </w:tcBorders>
+            <w:shd w:val="clear" w:color="auto" w:fill="FFFFFF" w:themeFill="background1"/>
+            <w:vAlign w:val="center"/>
+          </w:tcPr>
+          <w:p>
+            <w:pPr>
+              <w:jc w:val="center"/>
+              <w:rPr>
+                <w:color w:val="548DD4" w:themeColor="text2" w:themeTint="99"/>
+              </w:rPr>
+            </w:pPr>
+            <w:proofErr w:type="gramStart"/>
+            <w:r>
+              <w:rPr>
+                <w:color w:val="548DD4" w:themeColor="text2" w:themeTint="99"/>
+              </w:rPr>
+              <w:t>CP[</w:t>
+            </w:r>
+            <w:proofErr w:type="gramEnd"/>
+            <w:r>
+              <w:rPr>
+                <w:color w:val="548DD4" w:themeColor="text2" w:themeTint="99"/>
+              </w:rPr>
+              <w:t>004]</w:t>
+            </w:r>
+          </w:p>
+        </w:tc>
+        <w:tc>
+          <w:tcPr>
+            <w:tcW w:w="2121" w:type="dxa"/>
+            <w:vMerge w:val="restart"/>
+            <w:tcBorders>
+              <w:top w:val="single" w:sz="4" w:space="0" w:color="auto"/>
+              <w:left w:val="single" w:sz="12" w:space="0" w:color="365F91" w:themeColor="accent1" w:themeShade="BF"/>
+              <w:right w:val="single" w:sz="4" w:space="0" w:color="auto"/>
+            </w:tcBorders>
+            <w:shd w:val="clear" w:color="auto" w:fill="FFFFFF" w:themeFill="background1"/>
+            <w:vAlign w:val="center"/>
+          </w:tcPr>
+          <w:p>
+            <w:pPr>
+              <w:jc w:val="center"/>
+              <w:cnfStyle w:val="000000000000" w:firstRow="0" w:lastRow="0" w:firstColumn="0" w:lastColumn="0" w:oddVBand="0" w:evenVBand="0" w:oddHBand="0" w:evenHBand="0" w:firstRowFirstColumn="0" w:firstRowLastColumn="0" w:lastRowFirstColumn="0" w:lastRowLastColumn="0"/>
+            </w:pPr>
+            <w:r>
+              <w:t>Integrante desaparecido</w:t>
+            </w:r>
+          </w:p>
+        </w:tc>
+        <w:tc>
+          <w:tcPr>
+            <w:tcW w:w="1559" w:type="dxa"/>
+            <w:tcBorders>
+              <w:top w:val="single" w:sz="4" w:space="0" w:color="auto"/>
+              <w:left w:val="single" w:sz="4" w:space="0" w:color="auto"/>
+              <w:bottom w:val="single" w:sz="4" w:space="0" w:color="auto"/>
+              <w:right w:val="single" w:sz="4" w:space="0" w:color="auto"/>
+            </w:tcBorders>
+            <w:shd w:val="clear" w:color="auto" w:fill="FFFFFF" w:themeFill="background1"/>
+          </w:tcPr>
+          <w:p>
+            <w:pPr>
+              <w:jc w:val="center"/>
+              <w:cnfStyle w:val="000000000000" w:firstRow="0" w:lastRow="0" w:firstColumn="0" w:lastColumn="0" w:oddVBand="0" w:evenVBand="0" w:oddHBand="0" w:evenHBand="0" w:firstRowFirstColumn="0" w:firstRowLastColumn="0" w:lastRowFirstColumn="0" w:lastRowLastColumn="0"/>
+            </w:pPr>
+            <w:r>
+              <w:t>Respaldo</w:t>
+            </w:r>
+          </w:p>
+        </w:tc>
+        <w:tc>
+          <w:tcPr>
+            <w:tcW w:w="4111" w:type="dxa"/>
+            <w:tcBorders>
+              <w:top w:val="single" w:sz="4" w:space="0" w:color="auto"/>
+              <w:left w:val="single" w:sz="4" w:space="0" w:color="auto"/>
+              <w:bottom w:val="single" w:sz="4" w:space="0" w:color="auto"/>
+              <w:right w:val="single" w:sz="4" w:space="0" w:color="auto"/>
+            </w:tcBorders>
+            <w:shd w:val="clear" w:color="auto" w:fill="FFFFFF" w:themeFill="background1"/>
+          </w:tcPr>
+          <w:p>
+            <w:pPr>
+              <w:jc w:val="both"/>
+              <w:cnfStyle w:val="000000000000" w:firstRow="0" w:lastRow="0" w:firstColumn="0" w:lastColumn="0" w:oddVBand="0" w:evenVBand="0" w:oddHBand="0" w:evenHBand="0" w:firstRowFirstColumn="0" w:firstRowLastColumn="0" w:lastRowFirstColumn="0" w:lastRowLastColumn="0"/>
+            </w:pPr>
+          </w:p>
+        </w:tc>
+        <w:tc>
+          <w:tcPr>
+            <w:tcW w:w="1276" w:type="dxa"/>
+            <w:vMerge w:val="restart"/>
+            <w:tcBorders>
+              <w:top w:val="single" w:sz="4" w:space="0" w:color="auto"/>
+              <w:left w:val="single" w:sz="4" w:space="0" w:color="auto"/>
+              <w:right w:val="single" w:sz="12" w:space="0" w:color="auto"/>
+            </w:tcBorders>
+            <w:shd w:val="clear" w:color="auto" w:fill="FFFFFF" w:themeFill="background1"/>
+          </w:tcPr>
+          <w:p>
+            <w:pPr>
+              <w:cnfStyle w:val="000000000000" w:firstRow="0" w:lastRow="0" w:firstColumn="0" w:lastColumn="0" w:oddVBand="0" w:evenVBand="0" w:oddHBand="0" w:evenHBand="0" w:firstRowFirstColumn="0" w:firstRowLastColumn="0" w:lastRowFirstColumn="0" w:lastRowLastColumn="0"/>
+            </w:pPr>
+          </w:p>
+        </w:tc>
+      </w:tr>
+      <w:tr>
+        <w:trPr>
+          <w:cnfStyle w:val="000000100000" w:firstRow="0" w:lastRow="0" w:firstColumn="0" w:lastColumn="0" w:oddVBand="0" w:evenVBand="0" w:oddHBand="1" w:evenHBand="0" w:firstRowFirstColumn="0" w:firstRowLastColumn="0" w:lastRowFirstColumn="0" w:lastRowLastColumn="0"/>
+          <w:trHeight w:val="194"/>
+        </w:trPr>
+        <w:tc>
+          <w:tcPr>
+            <w:cnfStyle w:val="001000000000" w:firstRow="0" w:lastRow="0" w:firstColumn="1" w:lastColumn="0" w:oddVBand="0" w:evenVBand="0" w:oddHBand="0" w:evenHBand="0" w:firstRowFirstColumn="0" w:firstRowLastColumn="0" w:lastRowFirstColumn="0" w:lastRowLastColumn="0"/>
+            <w:tcW w:w="1106" w:type="dxa"/>
+            <w:vMerge/>
+            <w:tcBorders>
+              <w:left w:val="single" w:sz="12" w:space="0" w:color="auto"/>
+              <w:right w:val="single" w:sz="12" w:space="0" w:color="365F91" w:themeColor="accent1" w:themeShade="BF"/>
+            </w:tcBorders>
+            <w:shd w:val="clear" w:color="auto" w:fill="FFFFFF" w:themeFill="background1"/>
+          </w:tcPr>
+          <w:p>
+            <w:pPr>
+              <w:jc w:val="center"/>
+              <w:rPr>
+                <w:color w:val="548DD4" w:themeColor="text2" w:themeTint="99"/>
+              </w:rPr>
+            </w:pPr>
+          </w:p>
+        </w:tc>
+        <w:tc>
+          <w:tcPr>
+            <w:tcW w:w="2121" w:type="dxa"/>
+            <w:vMerge/>
+            <w:tcBorders>
+              <w:left w:val="single" w:sz="12" w:space="0" w:color="365F91" w:themeColor="accent1" w:themeShade="BF"/>
+              <w:right w:val="single" w:sz="4" w:space="0" w:color="auto"/>
+            </w:tcBorders>
+            <w:shd w:val="clear" w:color="auto" w:fill="FFFFFF" w:themeFill="background1"/>
+          </w:tcPr>
+          <w:p>
+            <w:pPr>
+              <w:jc w:val="center"/>
+              <w:cnfStyle w:val="000000100000" w:firstRow="0" w:lastRow="0" w:firstColumn="0" w:lastColumn="0" w:oddVBand="0" w:evenVBand="0" w:oddHBand="1" w:evenHBand="0" w:firstRowFirstColumn="0" w:firstRowLastColumn="0" w:lastRowFirstColumn="0" w:lastRowLastColumn="0"/>
+            </w:pPr>
+          </w:p>
+        </w:tc>
+        <w:tc>
+          <w:tcPr>
+            <w:tcW w:w="1559" w:type="dxa"/>
+            <w:tcBorders>
+              <w:top w:val="single" w:sz="4" w:space="0" w:color="auto"/>
+              <w:left w:val="single" w:sz="4" w:space="0" w:color="auto"/>
+              <w:bottom w:val="single" w:sz="4" w:space="0" w:color="auto"/>
+              <w:right w:val="single" w:sz="4" w:space="0" w:color="auto"/>
+            </w:tcBorders>
+            <w:shd w:val="clear" w:color="auto" w:fill="FFFFFF" w:themeFill="background1"/>
+          </w:tcPr>
+          <w:p>
+            <w:pPr>
+              <w:jc w:val="center"/>
+              <w:cnfStyle w:val="000000100000" w:firstRow="0" w:lastRow="0" w:firstColumn="0" w:lastColumn="0" w:oddVBand="0" w:evenVBand="0" w:oddHBand="1" w:evenHBand="0" w:firstRowFirstColumn="0" w:firstRowLastColumn="0" w:lastRowFirstColumn="0" w:lastRowLastColumn="0"/>
+            </w:pPr>
+            <w:r>
+              <w:t>Emergencia</w:t>
+            </w:r>
+          </w:p>
+        </w:tc>
+        <w:tc>
+          <w:tcPr>
+            <w:tcW w:w="4111" w:type="dxa"/>
+            <w:tcBorders>
+              <w:top w:val="single" w:sz="4" w:space="0" w:color="auto"/>
+              <w:left w:val="single" w:sz="4" w:space="0" w:color="auto"/>
+              <w:bottom w:val="single" w:sz="4" w:space="0" w:color="auto"/>
+              <w:right w:val="single" w:sz="4" w:space="0" w:color="auto"/>
+            </w:tcBorders>
+            <w:shd w:val="clear" w:color="auto" w:fill="FFFFFF" w:themeFill="background1"/>
+          </w:tcPr>
+          <w:p>
+            <w:pPr>
+              <w:jc w:val="both"/>
+              <w:cnfStyle w:val="000000100000" w:firstRow="0" w:lastRow="0" w:firstColumn="0" w:lastColumn="0" w:oddVBand="0" w:evenVBand="0" w:oddHBand="1" w:evenHBand="0" w:firstRowFirstColumn="0" w:firstRowLastColumn="0" w:lastRowFirstColumn="0" w:lastRowLastColumn="0"/>
+            </w:pPr>
+          </w:p>
+        </w:tc>
+        <w:tc>
+          <w:tcPr>
+            <w:tcW w:w="1276" w:type="dxa"/>
+            <w:vMerge/>
+            <w:tcBorders>
+              <w:left w:val="single" w:sz="4" w:space="0" w:color="auto"/>
+              <w:right w:val="single" w:sz="12" w:space="0" w:color="auto"/>
+            </w:tcBorders>
+            <w:shd w:val="clear" w:color="auto" w:fill="FFFFFF" w:themeFill="background1"/>
+          </w:tcPr>
+          <w:p>
+            <w:pPr>
+              <w:cnfStyle w:val="000000100000" w:firstRow="0" w:lastRow="0" w:firstColumn="0" w:lastColumn="0" w:oddVBand="0" w:evenVBand="0" w:oddHBand="1" w:evenHBand="0" w:firstRowFirstColumn="0" w:firstRowLastColumn="0" w:lastRowFirstColumn="0" w:lastRowLastColumn="0"/>
+            </w:pPr>
+          </w:p>
+        </w:tc>
+      </w:tr>
+      <w:tr>
+        <w:trPr>
+          <w:trHeight w:val="318"/>
+        </w:trPr>
+        <w:tc>
+          <w:tcPr>
+            <w:cnfStyle w:val="001000000000" w:firstRow="0" w:lastRow="0" w:firstColumn="1" w:lastColumn="0" w:oddVBand="0" w:evenVBand="0" w:oddHBand="0" w:evenHBand="0" w:firstRowFirstColumn="0" w:firstRowLastColumn="0" w:lastRowFirstColumn="0" w:lastRowLastColumn="0"/>
+            <w:tcW w:w="1106" w:type="dxa"/>
+            <w:vMerge/>
+            <w:tcBorders>
               <w:left w:val="single" w:sz="12" w:space="0" w:color="auto"/>
               <w:bottom w:val="single" w:sz="12" w:space="0" w:color="auto"/>
               <w:right w:val="single" w:sz="12" w:space="0" w:color="365F91" w:themeColor="accent1" w:themeShade="BF"/>
@@ -1290,6 +1556,7 @@
           </w:tcPr>
           <w:p>
             <w:pPr>
+              <w:jc w:val="center"/>
               <w:rPr>
                 <w:color w:val="548DD4" w:themeColor="text2" w:themeTint="99"/>
               </w:rPr>
@@ -1299,8 +1566,8 @@
         <w:tc>
           <w:tcPr>
             <w:tcW w:w="2121" w:type="dxa"/>
-            <w:tcBorders>
-              <w:top w:val="single" w:sz="4" w:space="0" w:color="auto"/>
+            <w:vMerge/>
+            <w:tcBorders>
               <w:left w:val="single" w:sz="12" w:space="0" w:color="365F91" w:themeColor="accent1" w:themeShade="BF"/>
               <w:bottom w:val="single" w:sz="12" w:space="0" w:color="auto"/>
               <w:right w:val="single" w:sz="4" w:space="0" w:color="auto"/>
@@ -1309,6 +1576,7 @@
           </w:tcPr>
           <w:p>
             <w:pPr>
+              <w:jc w:val="center"/>
               <w:cnfStyle w:val="000000000000" w:firstRow="0" w:lastRow="0" w:firstColumn="0" w:lastColumn="0" w:oddVBand="0" w:evenVBand="0" w:oddHBand="0" w:evenHBand="0" w:firstRowFirstColumn="0" w:firstRowLastColumn="0" w:lastRowFirstColumn="0" w:lastRowLastColumn="0"/>
             </w:pPr>
           </w:p>
@@ -1326,8 +1594,12 @@
           </w:tcPr>
           <w:p>
             <w:pPr>
+              <w:jc w:val="center"/>
               <w:cnfStyle w:val="000000000000" w:firstRow="0" w:lastRow="0" w:firstColumn="0" w:lastColumn="0" w:oddVBand="0" w:evenVBand="0" w:oddHBand="0" w:evenHBand="0" w:firstRowFirstColumn="0" w:firstRowLastColumn="0" w:lastRowFirstColumn="0" w:lastRowLastColumn="0"/>
             </w:pPr>
+            <w:r>
+              <w:t>Recuperación</w:t>
+            </w:r>
           </w:p>
         </w:tc>
         <w:tc>
@@ -1336,7 +1608,7 @@
             <w:tcBorders>
               <w:top w:val="single" w:sz="4" w:space="0" w:color="auto"/>
               <w:left w:val="single" w:sz="4" w:space="0" w:color="auto"/>
-              <w:bottom w:val="single" w:sz="12" w:space="0" w:color="auto"/>
+              <w:bottom w:val="single" w:sz="4" w:space="0" w:color="auto"/>
               <w:right w:val="single" w:sz="4" w:space="0" w:color="auto"/>
             </w:tcBorders>
             <w:shd w:val="clear" w:color="auto" w:fill="FFFFFF" w:themeFill="background1"/>
@@ -1351,8 +1623,8 @@
         <w:tc>
           <w:tcPr>
             <w:tcW w:w="1276" w:type="dxa"/>
-            <w:tcBorders>
-              <w:top w:val="single" w:sz="4" w:space="0" w:color="auto"/>
+            <w:vMerge/>
+            <w:tcBorders>
               <w:left w:val="single" w:sz="4" w:space="0" w:color="auto"/>
               <w:bottom w:val="single" w:sz="12" w:space="0" w:color="auto"/>
               <w:right w:val="single" w:sz="12" w:space="0" w:color="auto"/>
@@ -1367,7 +1639,10 @@
         </w:tc>
       </w:tr>
     </w:tbl>
-    <w:p/>
+    <w:p>
+      <w:bookmarkStart w:id="0" w:name="_GoBack"/>
+      <w:bookmarkEnd w:id="0"/>
+    </w:p>
     <w:sectPr>
       <w:pgSz w:w="11906" w:h="16838"/>
       <w:pgMar w:top="1077" w:right="1021" w:bottom="1077" w:left="1021" w:header="708" w:footer="708" w:gutter="0"/>
@@ -1379,7 +1654,7 @@
 </file>
 
 <file path=word/styles.xml><?xml version="1.0" encoding="utf-8"?>
-<w:styles xmlns:mc="http://schemas.openxmlformats.org/markup-compatibility/2006" xmlns:r="http://schemas.openxmlformats.org/officeDocument/2006/relationships" xmlns:w="http://schemas.openxmlformats.org/wordprocessingml/2006/main" xmlns:w14="http://schemas.microsoft.com/office/word/2010/wordml" mc:Ignorable="w14">
+<w:styles xmlns:mc="http://schemas.openxmlformats.org/markup-compatibility/2006" xmlns:r="http://schemas.openxmlformats.org/officeDocument/2006/relationships" xmlns:w="http://schemas.openxmlformats.org/wordprocessingml/2006/main" xmlns:w14="http://schemas.microsoft.com/office/word/2010/wordml" xmlns:w15="http://schemas.microsoft.com/office/word/2012/wordml" xmlns:w16cid="http://schemas.microsoft.com/office/word/2016/wordml/cid" xmlns:w16se="http://schemas.microsoft.com/office/word/2015/wordml/symex" mc:Ignorable="w14 w15 w16se w16cid">
   <w:docDefaults>
     <w:rPrDefault>
       <w:rPr>
@@ -1395,144 +1670,383 @@
       </w:pPr>
     </w:pPrDefault>
   </w:docDefaults>
-  <w:latentStyles w:defLockedState="0" w:defUIPriority="99" w:defSemiHidden="1" w:defUnhideWhenUsed="1" w:defQFormat="0" w:count="267">
-    <w:lsdException w:name="Normal" w:semiHidden="0" w:uiPriority="0" w:unhideWhenUsed="0" w:qFormat="1"/>
-    <w:lsdException w:name="heading 1" w:semiHidden="0" w:uiPriority="9" w:unhideWhenUsed="0" w:qFormat="1"/>
-    <w:lsdException w:name="heading 2" w:uiPriority="9" w:qFormat="1"/>
-    <w:lsdException w:name="heading 3" w:uiPriority="9" w:qFormat="1"/>
-    <w:lsdException w:name="heading 4" w:uiPriority="9" w:qFormat="1"/>
-    <w:lsdException w:name="heading 5" w:uiPriority="9" w:qFormat="1"/>
-    <w:lsdException w:name="heading 6" w:uiPriority="9" w:qFormat="1"/>
-    <w:lsdException w:name="heading 7" w:uiPriority="9" w:qFormat="1"/>
-    <w:lsdException w:name="heading 8" w:uiPriority="9" w:qFormat="1"/>
-    <w:lsdException w:name="heading 9" w:uiPriority="9" w:qFormat="1"/>
-    <w:lsdException w:name="toc 1" w:uiPriority="39"/>
-    <w:lsdException w:name="toc 2" w:uiPriority="39"/>
-    <w:lsdException w:name="toc 3" w:uiPriority="39"/>
-    <w:lsdException w:name="toc 4" w:uiPriority="39"/>
-    <w:lsdException w:name="toc 5" w:uiPriority="39"/>
-    <w:lsdException w:name="toc 6" w:uiPriority="39"/>
-    <w:lsdException w:name="toc 7" w:uiPriority="39"/>
-    <w:lsdException w:name="toc 8" w:uiPriority="39"/>
-    <w:lsdException w:name="toc 9" w:uiPriority="39"/>
-    <w:lsdException w:name="caption" w:uiPriority="35" w:qFormat="1"/>
-    <w:lsdException w:name="Title" w:semiHidden="0" w:uiPriority="10" w:unhideWhenUsed="0" w:qFormat="1"/>
-    <w:lsdException w:name="Default Paragraph Font" w:uiPriority="1"/>
-    <w:lsdException w:name="Subtitle" w:semiHidden="0" w:uiPriority="11" w:unhideWhenUsed="0" w:qFormat="1"/>
-    <w:lsdException w:name="Strong" w:semiHidden="0" w:uiPriority="22" w:unhideWhenUsed="0" w:qFormat="1"/>
-    <w:lsdException w:name="Emphasis" w:semiHidden="0" w:uiPriority="20" w:unhideWhenUsed="0" w:qFormat="1"/>
-    <w:lsdException w:name="Table Grid" w:semiHidden="0" w:uiPriority="59" w:unhideWhenUsed="0"/>
-    <w:lsdException w:name="Placeholder Text" w:unhideWhenUsed="0"/>
-    <w:lsdException w:name="No Spacing" w:semiHidden="0" w:uiPriority="1" w:unhideWhenUsed="0" w:qFormat="1"/>
-    <w:lsdException w:name="Light Shading" w:semiHidden="0" w:uiPriority="60" w:unhideWhenUsed="0"/>
-    <w:lsdException w:name="Light List" w:semiHidden="0" w:uiPriority="61" w:unhideWhenUsed="0"/>
-    <w:lsdException w:name="Light Grid" w:semiHidden="0" w:uiPriority="62" w:unhideWhenUsed="0"/>
-    <w:lsdException w:name="Medium Shading 1" w:semiHidden="0" w:uiPriority="63" w:unhideWhenUsed="0"/>
-    <w:lsdException w:name="Medium Shading 2" w:semiHidden="0" w:uiPriority="64" w:unhideWhenUsed="0"/>
-    <w:lsdException w:name="Medium List 1" w:semiHidden="0" w:uiPriority="65" w:unhideWhenUsed="0"/>
-    <w:lsdException w:name="Medium List 2" w:semiHidden="0" w:uiPriority="66" w:unhideWhenUsed="0"/>
-    <w:lsdException w:name="Medium Grid 1" w:semiHidden="0" w:uiPriority="67" w:unhideWhenUsed="0"/>
-    <w:lsdException w:name="Medium Grid 2" w:semiHidden="0" w:uiPriority="68" w:unhideWhenUsed="0"/>
-    <w:lsdException w:name="Medium Grid 3" w:semiHidden="0" w:uiPriority="69" w:unhideWhenUsed="0"/>
-    <w:lsdException w:name="Dark List" w:semiHidden="0" w:uiPriority="70" w:unhideWhenUsed="0"/>
-    <w:lsdException w:name="Colorful Shading" w:semiHidden="0" w:uiPriority="71" w:unhideWhenUsed="0"/>
-    <w:lsdException w:name="Colorful List" w:semiHidden="0" w:uiPriority="72" w:unhideWhenUsed="0"/>
-    <w:lsdException w:name="Colorful Grid" w:semiHidden="0" w:uiPriority="73" w:unhideWhenUsed="0"/>
-    <w:lsdException w:name="Light Shading Accent 1" w:semiHidden="0" w:uiPriority="60" w:unhideWhenUsed="0"/>
-    <w:lsdException w:name="Light List Accent 1" w:semiHidden="0" w:uiPriority="61" w:unhideWhenUsed="0"/>
-    <w:lsdException w:name="Light Grid Accent 1" w:semiHidden="0" w:uiPriority="62" w:unhideWhenUsed="0"/>
-    <w:lsdException w:name="Medium Shading 1 Accent 1" w:semiHidden="0" w:uiPriority="63" w:unhideWhenUsed="0"/>
-    <w:lsdException w:name="Medium Shading 2 Accent 1" w:semiHidden="0" w:uiPriority="64" w:unhideWhenUsed="0"/>
-    <w:lsdException w:name="Medium List 1 Accent 1" w:semiHidden="0" w:uiPriority="65" w:unhideWhenUsed="0"/>
-    <w:lsdException w:name="Revision" w:unhideWhenUsed="0"/>
-    <w:lsdException w:name="List Paragraph" w:semiHidden="0" w:uiPriority="34" w:unhideWhenUsed="0" w:qFormat="1"/>
-    <w:lsdException w:name="Quote" w:semiHidden="0" w:uiPriority="29" w:unhideWhenUsed="0" w:qFormat="1"/>
-    <w:lsdException w:name="Intense Quote" w:semiHidden="0" w:uiPriority="30" w:unhideWhenUsed="0" w:qFormat="1"/>
-    <w:lsdException w:name="Medium List 2 Accent 1" w:semiHidden="0" w:uiPriority="66" w:unhideWhenUsed="0"/>
-    <w:lsdException w:name="Medium Grid 1 Accent 1" w:semiHidden="0" w:uiPriority="67" w:unhideWhenUsed="0"/>
-    <w:lsdException w:name="Medium Grid 2 Accent 1" w:semiHidden="0" w:uiPriority="68" w:unhideWhenUsed="0"/>
-    <w:lsdException w:name="Medium Grid 3 Accent 1" w:semiHidden="0" w:uiPriority="69" w:unhideWhenUsed="0"/>
-    <w:lsdException w:name="Dark List Accent 1" w:semiHidden="0" w:uiPriority="70" w:unhideWhenUsed="0"/>
-    <w:lsdException w:name="Colorful Shading Accent 1" w:semiHidden="0" w:uiPriority="71" w:unhideWhenUsed="0"/>
-    <w:lsdException w:name="Colorful List Accent 1" w:semiHidden="0" w:uiPriority="72" w:unhideWhenUsed="0"/>
-    <w:lsdException w:name="Colorful Grid Accent 1" w:semiHidden="0" w:uiPriority="73" w:unhideWhenUsed="0"/>
-    <w:lsdException w:name="Light Shading Accent 2" w:semiHidden="0" w:uiPriority="60" w:unhideWhenUsed="0"/>
-    <w:lsdException w:name="Light List Accent 2" w:semiHidden="0" w:uiPriority="61" w:unhideWhenUsed="0"/>
-    <w:lsdException w:name="Light Grid Accent 2" w:semiHidden="0" w:uiPriority="62" w:unhideWhenUsed="0"/>
-    <w:lsdException w:name="Medium Shading 1 Accent 2" w:semiHidden="0" w:uiPriority="63" w:unhideWhenUsed="0"/>
-    <w:lsdException w:name="Medium Shading 2 Accent 2" w:semiHidden="0" w:uiPriority="64" w:unhideWhenUsed="0"/>
-    <w:lsdException w:name="Medium List 1 Accent 2" w:semiHidden="0" w:uiPriority="65" w:unhideWhenUsed="0"/>
-    <w:lsdException w:name="Medium List 2 Accent 2" w:semiHidden="0" w:uiPriority="66" w:unhideWhenUsed="0"/>
-    <w:lsdException w:name="Medium Grid 1 Accent 2" w:semiHidden="0" w:uiPriority="67" w:unhideWhenUsed="0"/>
-    <w:lsdException w:name="Medium Grid 2 Accent 2" w:semiHidden="0" w:uiPriority="68" w:unhideWhenUsed="0"/>
-    <w:lsdException w:name="Medium Grid 3 Accent 2" w:semiHidden="0" w:uiPriority="69" w:unhideWhenUsed="0"/>
-    <w:lsdException w:name="Dark List Accent 2" w:semiHidden="0" w:uiPriority="70" w:unhideWhenUsed="0"/>
-    <w:lsdException w:name="Colorful Shading Accent 2" w:semiHidden="0" w:uiPriority="71" w:unhideWhenUsed="0"/>
-    <w:lsdException w:name="Colorful List Accent 2" w:semiHidden="0" w:uiPriority="72" w:unhideWhenUsed="0"/>
-    <w:lsdException w:name="Colorful Grid Accent 2" w:semiHidden="0" w:uiPriority="73" w:unhideWhenUsed="0"/>
-    <w:lsdException w:name="Light Shading Accent 3" w:semiHidden="0" w:uiPriority="60" w:unhideWhenUsed="0"/>
-    <w:lsdException w:name="Light List Accent 3" w:semiHidden="0" w:uiPriority="61" w:unhideWhenUsed="0"/>
-    <w:lsdException w:name="Light Grid Accent 3" w:semiHidden="0" w:uiPriority="62" w:unhideWhenUsed="0"/>
-    <w:lsdException w:name="Medium Shading 1 Accent 3" w:semiHidden="0" w:uiPriority="63" w:unhideWhenUsed="0"/>
-    <w:lsdException w:name="Medium Shading 2 Accent 3" w:semiHidden="0" w:uiPriority="64" w:unhideWhenUsed="0"/>
-    <w:lsdException w:name="Medium List 1 Accent 3" w:semiHidden="0" w:uiPriority="65" w:unhideWhenUsed="0"/>
-    <w:lsdException w:name="Medium List 2 Accent 3" w:semiHidden="0" w:uiPriority="66" w:unhideWhenUsed="0"/>
-    <w:lsdException w:name="Medium Grid 1 Accent 3" w:semiHidden="0" w:uiPriority="67" w:unhideWhenUsed="0"/>
-    <w:lsdException w:name="Medium Grid 2 Accent 3" w:semiHidden="0" w:uiPriority="68" w:unhideWhenUsed="0"/>
-    <w:lsdException w:name="Medium Grid 3 Accent 3" w:semiHidden="0" w:uiPriority="69" w:unhideWhenUsed="0"/>
-    <w:lsdException w:name="Dark List Accent 3" w:semiHidden="0" w:uiPriority="70" w:unhideWhenUsed="0"/>
-    <w:lsdException w:name="Colorful Shading Accent 3" w:semiHidden="0" w:uiPriority="71" w:unhideWhenUsed="0"/>
-    <w:lsdException w:name="Colorful List Accent 3" w:semiHidden="0" w:uiPriority="72" w:unhideWhenUsed="0"/>
-    <w:lsdException w:name="Colorful Grid Accent 3" w:semiHidden="0" w:uiPriority="73" w:unhideWhenUsed="0"/>
-    <w:lsdException w:name="Light Shading Accent 4" w:semiHidden="0" w:uiPriority="60" w:unhideWhenUsed="0"/>
-    <w:lsdException w:name="Light List Accent 4" w:semiHidden="0" w:uiPriority="61" w:unhideWhenUsed="0"/>
-    <w:lsdException w:name="Light Grid Accent 4" w:semiHidden="0" w:uiPriority="62" w:unhideWhenUsed="0"/>
-    <w:lsdException w:name="Medium Shading 1 Accent 4" w:semiHidden="0" w:uiPriority="63" w:unhideWhenUsed="0"/>
-    <w:lsdException w:name="Medium Shading 2 Accent 4" w:semiHidden="0" w:uiPriority="64" w:unhideWhenUsed="0"/>
-    <w:lsdException w:name="Medium List 1 Accent 4" w:semiHidden="0" w:uiPriority="65" w:unhideWhenUsed="0"/>
-    <w:lsdException w:name="Medium List 2 Accent 4" w:semiHidden="0" w:uiPriority="66" w:unhideWhenUsed="0"/>
-    <w:lsdException w:name="Medium Grid 1 Accent 4" w:semiHidden="0" w:uiPriority="67" w:unhideWhenUsed="0"/>
-    <w:lsdException w:name="Medium Grid 2 Accent 4" w:semiHidden="0" w:uiPriority="68" w:unhideWhenUsed="0"/>
-    <w:lsdException w:name="Medium Grid 3 Accent 4" w:semiHidden="0" w:uiPriority="69" w:unhideWhenUsed="0"/>
-    <w:lsdException w:name="Dark List Accent 4" w:semiHidden="0" w:uiPriority="70" w:unhideWhenUsed="0"/>
-    <w:lsdException w:name="Colorful Shading Accent 4" w:semiHidden="0" w:uiPriority="71" w:unhideWhenUsed="0"/>
-    <w:lsdException w:name="Colorful List Accent 4" w:semiHidden="0" w:uiPriority="72" w:unhideWhenUsed="0"/>
-    <w:lsdException w:name="Colorful Grid Accent 4" w:semiHidden="0" w:uiPriority="73" w:unhideWhenUsed="0"/>
-    <w:lsdException w:name="Light Shading Accent 5" w:semiHidden="0" w:uiPriority="60" w:unhideWhenUsed="0"/>
-    <w:lsdException w:name="Light List Accent 5" w:semiHidden="0" w:uiPriority="61" w:unhideWhenUsed="0"/>
-    <w:lsdException w:name="Light Grid Accent 5" w:semiHidden="0" w:uiPriority="62" w:unhideWhenUsed="0"/>
-    <w:lsdException w:name="Medium Shading 1 Accent 5" w:semiHidden="0" w:uiPriority="63" w:unhideWhenUsed="0"/>
-    <w:lsdException w:name="Medium Shading 2 Accent 5" w:semiHidden="0" w:uiPriority="64" w:unhideWhenUsed="0"/>
-    <w:lsdException w:name="Medium List 1 Accent 5" w:semiHidden="0" w:uiPriority="65" w:unhideWhenUsed="0"/>
-    <w:lsdException w:name="Medium List 2 Accent 5" w:semiHidden="0" w:uiPriority="66" w:unhideWhenUsed="0"/>
-    <w:lsdException w:name="Medium Grid 1 Accent 5" w:semiHidden="0" w:uiPriority="67" w:unhideWhenUsed="0"/>
-    <w:lsdException w:name="Medium Grid 2 Accent 5" w:semiHidden="0" w:uiPriority="68" w:unhideWhenUsed="0"/>
-    <w:lsdException w:name="Medium Grid 3 Accent 5" w:semiHidden="0" w:uiPriority="69" w:unhideWhenUsed="0"/>
-    <w:lsdException w:name="Dark List Accent 5" w:semiHidden="0" w:uiPriority="70" w:unhideWhenUsed="0"/>
-    <w:lsdException w:name="Colorful Shading Accent 5" w:semiHidden="0" w:uiPriority="71" w:unhideWhenUsed="0"/>
-    <w:lsdException w:name="Colorful List Accent 5" w:semiHidden="0" w:uiPriority="72" w:unhideWhenUsed="0"/>
-    <w:lsdException w:name="Colorful Grid Accent 5" w:semiHidden="0" w:uiPriority="73" w:unhideWhenUsed="0"/>
-    <w:lsdException w:name="Light Shading Accent 6" w:semiHidden="0" w:uiPriority="60" w:unhideWhenUsed="0"/>
-    <w:lsdException w:name="Light List Accent 6" w:semiHidden="0" w:uiPriority="61" w:unhideWhenUsed="0"/>
-    <w:lsdException w:name="Light Grid Accent 6" w:semiHidden="0" w:uiPriority="62" w:unhideWhenUsed="0"/>
-    <w:lsdException w:name="Medium Shading 1 Accent 6" w:semiHidden="0" w:uiPriority="63" w:unhideWhenUsed="0"/>
-    <w:lsdException w:name="Medium Shading 2 Accent 6" w:semiHidden="0" w:uiPriority="64" w:unhideWhenUsed="0"/>
-    <w:lsdException w:name="Medium List 1 Accent 6" w:semiHidden="0" w:uiPriority="65" w:unhideWhenUsed="0"/>
-    <w:lsdException w:name="Medium List 2 Accent 6" w:semiHidden="0" w:uiPriority="66" w:unhideWhenUsed="0"/>
-    <w:lsdException w:name="Medium Grid 1 Accent 6" w:semiHidden="0" w:uiPriority="67" w:unhideWhenUsed="0"/>
-    <w:lsdException w:name="Medium Grid 2 Accent 6" w:semiHidden="0" w:uiPriority="68" w:unhideWhenUsed="0"/>
-    <w:lsdException w:name="Medium Grid 3 Accent 6" w:semiHidden="0" w:uiPriority="69" w:unhideWhenUsed="0"/>
-    <w:lsdException w:name="Dark List Accent 6" w:semiHidden="0" w:uiPriority="70" w:unhideWhenUsed="0"/>
-    <w:lsdException w:name="Colorful Shading Accent 6" w:semiHidden="0" w:uiPriority="71" w:unhideWhenUsed="0"/>
-    <w:lsdException w:name="Colorful List Accent 6" w:semiHidden="0" w:uiPriority="72" w:unhideWhenUsed="0"/>
-    <w:lsdException w:name="Colorful Grid Accent 6" w:semiHidden="0" w:uiPriority="73" w:unhideWhenUsed="0"/>
-    <w:lsdException w:name="Subtle Emphasis" w:semiHidden="0" w:uiPriority="19" w:unhideWhenUsed="0" w:qFormat="1"/>
-    <w:lsdException w:name="Intense Emphasis" w:semiHidden="0" w:uiPriority="21" w:unhideWhenUsed="0" w:qFormat="1"/>
-    <w:lsdException w:name="Subtle Reference" w:semiHidden="0" w:uiPriority="31" w:unhideWhenUsed="0" w:qFormat="1"/>
-    <w:lsdException w:name="Intense Reference" w:semiHidden="0" w:uiPriority="32" w:unhideWhenUsed="0" w:qFormat="1"/>
-    <w:lsdException w:name="Book Title" w:semiHidden="0" w:uiPriority="33" w:unhideWhenUsed="0" w:qFormat="1"/>
-    <w:lsdException w:name="Bibliography" w:uiPriority="37"/>
-    <w:lsdException w:name="TOC Heading" w:uiPriority="39" w:qFormat="1"/>
+  <w:latentStyles w:defLockedState="0" w:defUIPriority="99" w:defSemiHidden="0" w:defUnhideWhenUsed="0" w:defQFormat="0" w:count="376">
+    <w:lsdException w:name="Normal" w:uiPriority="0" w:qFormat="1"/>
+    <w:lsdException w:name="heading 1" w:uiPriority="9" w:qFormat="1"/>
+    <w:lsdException w:name="heading 2" w:semiHidden="1" w:uiPriority="9" w:unhideWhenUsed="1" w:qFormat="1"/>
+    <w:lsdException w:name="heading 3" w:semiHidden="1" w:uiPriority="9" w:unhideWhenUsed="1" w:qFormat="1"/>
+    <w:lsdException w:name="heading 4" w:semiHidden="1" w:uiPriority="9" w:unhideWhenUsed="1" w:qFormat="1"/>
+    <w:lsdException w:name="heading 5" w:semiHidden="1" w:uiPriority="9" w:unhideWhenUsed="1" w:qFormat="1"/>
+    <w:lsdException w:name="heading 6" w:semiHidden="1" w:uiPriority="9" w:unhideWhenUsed="1" w:qFormat="1"/>
+    <w:lsdException w:name="heading 7" w:semiHidden="1" w:uiPriority="9" w:unhideWhenUsed="1" w:qFormat="1"/>
+    <w:lsdException w:name="heading 8" w:semiHidden="1" w:uiPriority="9" w:unhideWhenUsed="1" w:qFormat="1"/>
+    <w:lsdException w:name="heading 9" w:semiHidden="1" w:uiPriority="9" w:unhideWhenUsed="1" w:qFormat="1"/>
+    <w:lsdException w:name="index 1" w:semiHidden="1" w:unhideWhenUsed="1"/>
+    <w:lsdException w:name="index 2" w:semiHidden="1" w:unhideWhenUsed="1"/>
+    <w:lsdException w:name="index 3" w:semiHidden="1" w:unhideWhenUsed="1"/>
+    <w:lsdException w:name="index 4" w:semiHidden="1" w:unhideWhenUsed="1"/>
+    <w:lsdException w:name="index 5" w:semiHidden="1" w:unhideWhenUsed="1"/>
+    <w:lsdException w:name="index 6" w:semiHidden="1" w:unhideWhenUsed="1"/>
+    <w:lsdException w:name="index 7" w:semiHidden="1" w:unhideWhenUsed="1"/>
+    <w:lsdException w:name="index 8" w:semiHidden="1" w:unhideWhenUsed="1"/>
+    <w:lsdException w:name="index 9" w:semiHidden="1" w:unhideWhenUsed="1"/>
+    <w:lsdException w:name="toc 1" w:semiHidden="1" w:uiPriority="39" w:unhideWhenUsed="1"/>
+    <w:lsdException w:name="toc 2" w:semiHidden="1" w:uiPriority="39" w:unhideWhenUsed="1"/>
+    <w:lsdException w:name="toc 3" w:semiHidden="1" w:uiPriority="39" w:unhideWhenUsed="1"/>
+    <w:lsdException w:name="toc 4" w:semiHidden="1" w:uiPriority="39" w:unhideWhenUsed="1"/>
+    <w:lsdException w:name="toc 5" w:semiHidden="1" w:uiPriority="39" w:unhideWhenUsed="1"/>
+    <w:lsdException w:name="toc 6" w:semiHidden="1" w:uiPriority="39" w:unhideWhenUsed="1"/>
+    <w:lsdException w:name="toc 7" w:semiHidden="1" w:uiPriority="39" w:unhideWhenUsed="1"/>
+    <w:lsdException w:name="toc 8" w:semiHidden="1" w:uiPriority="39" w:unhideWhenUsed="1"/>
+    <w:lsdException w:name="toc 9" w:semiHidden="1" w:uiPriority="39" w:unhideWhenUsed="1"/>
+    <w:lsdException w:name="Normal Indent" w:semiHidden="1" w:unhideWhenUsed="1"/>
+    <w:lsdException w:name="footnote text" w:semiHidden="1" w:unhideWhenUsed="1"/>
+    <w:lsdException w:name="annotation text" w:semiHidden="1" w:unhideWhenUsed="1"/>
+    <w:lsdException w:name="header" w:semiHidden="1" w:unhideWhenUsed="1"/>
+    <w:lsdException w:name="footer" w:semiHidden="1" w:unhideWhenUsed="1"/>
+    <w:lsdException w:name="index heading" w:semiHidden="1" w:unhideWhenUsed="1"/>
+    <w:lsdException w:name="caption" w:semiHidden="1" w:uiPriority="35" w:unhideWhenUsed="1" w:qFormat="1"/>
+    <w:lsdException w:name="table of figures" w:semiHidden="1" w:unhideWhenUsed="1"/>
+    <w:lsdException w:name="envelope address" w:semiHidden="1" w:unhideWhenUsed="1"/>
+    <w:lsdException w:name="envelope return" w:semiHidden="1" w:unhideWhenUsed="1"/>
+    <w:lsdException w:name="footnote reference" w:semiHidden="1" w:unhideWhenUsed="1"/>
+    <w:lsdException w:name="annotation reference" w:semiHidden="1" w:unhideWhenUsed="1"/>
+    <w:lsdException w:name="line number" w:semiHidden="1" w:unhideWhenUsed="1"/>
+    <w:lsdException w:name="page number" w:semiHidden="1" w:unhideWhenUsed="1"/>
+    <w:lsdException w:name="endnote reference" w:semiHidden="1" w:unhideWhenUsed="1"/>
+    <w:lsdException w:name="endnote text" w:semiHidden="1" w:unhideWhenUsed="1"/>
+    <w:lsdException w:name="table of authorities" w:semiHidden="1" w:unhideWhenUsed="1"/>
+    <w:lsdException w:name="macro" w:semiHidden="1" w:unhideWhenUsed="1"/>
+    <w:lsdException w:name="toa heading" w:semiHidden="1" w:unhideWhenUsed="1"/>
+    <w:lsdException w:name="List" w:semiHidden="1" w:unhideWhenUsed="1"/>
+    <w:lsdException w:name="List Bullet" w:semiHidden="1" w:unhideWhenUsed="1"/>
+    <w:lsdException w:name="List Number" w:semiHidden="1" w:unhideWhenUsed="1"/>
+    <w:lsdException w:name="List 2" w:semiHidden="1" w:unhideWhenUsed="1"/>
+    <w:lsdException w:name="List 3" w:semiHidden="1" w:unhideWhenUsed="1"/>
+    <w:lsdException w:name="List 4" w:semiHidden="1" w:unhideWhenUsed="1"/>
+    <w:lsdException w:name="List 5" w:semiHidden="1" w:unhideWhenUsed="1"/>
+    <w:lsdException w:name="List Bullet 2" w:semiHidden="1" w:unhideWhenUsed="1"/>
+    <w:lsdException w:name="List Bullet 3" w:semiHidden="1" w:unhideWhenUsed="1"/>
+    <w:lsdException w:name="List Bullet 4" w:semiHidden="1" w:unhideWhenUsed="1"/>
+    <w:lsdException w:name="List Bullet 5" w:semiHidden="1" w:unhideWhenUsed="1"/>
+    <w:lsdException w:name="List Number 2" w:semiHidden="1" w:unhideWhenUsed="1"/>
+    <w:lsdException w:name="List Number 3" w:semiHidden="1" w:unhideWhenUsed="1"/>
+    <w:lsdException w:name="List Number 4" w:semiHidden="1" w:unhideWhenUsed="1"/>
+    <w:lsdException w:name="List Number 5" w:semiHidden="1" w:unhideWhenUsed="1"/>
+    <w:lsdException w:name="Title" w:uiPriority="10" w:qFormat="1"/>
+    <w:lsdException w:name="Closing" w:semiHidden="1" w:unhideWhenUsed="1"/>
+    <w:lsdException w:name="Signature" w:semiHidden="1" w:unhideWhenUsed="1"/>
+    <w:lsdException w:name="Default Paragraph Font" w:semiHidden="1" w:uiPriority="1" w:unhideWhenUsed="1"/>
+    <w:lsdException w:name="Body Text" w:semiHidden="1" w:unhideWhenUsed="1"/>
+    <w:lsdException w:name="Body Text Indent" w:semiHidden="1" w:unhideWhenUsed="1"/>
+    <w:lsdException w:name="List Continue" w:semiHidden="1" w:unhideWhenUsed="1"/>
+    <w:lsdException w:name="List Continue 2" w:semiHidden="1" w:unhideWhenUsed="1"/>
+    <w:lsdException w:name="List Continue 3" w:semiHidden="1" w:unhideWhenUsed="1"/>
+    <w:lsdException w:name="List Continue 4" w:semiHidden="1" w:unhideWhenUsed="1"/>
+    <w:lsdException w:name="List Continue 5" w:semiHidden="1" w:unhideWhenUsed="1"/>
+    <w:lsdException w:name="Message Header" w:semiHidden="1" w:unhideWhenUsed="1"/>
+    <w:lsdException w:name="Subtitle" w:uiPriority="11" w:qFormat="1"/>
+    <w:lsdException w:name="Salutation" w:semiHidden="1" w:unhideWhenUsed="1"/>
+    <w:lsdException w:name="Date" w:semiHidden="1" w:unhideWhenUsed="1"/>
+    <w:lsdException w:name="Body Text First Indent" w:semiHidden="1" w:unhideWhenUsed="1"/>
+    <w:lsdException w:name="Body Text First Indent 2" w:semiHidden="1" w:unhideWhenUsed="1"/>
+    <w:lsdException w:name="Note Heading" w:semiHidden="1" w:unhideWhenUsed="1"/>
+    <w:lsdException w:name="Body Text 2" w:semiHidden="1" w:unhideWhenUsed="1"/>
+    <w:lsdException w:name="Body Text 3" w:semiHidden="1" w:unhideWhenUsed="1"/>
+    <w:lsdException w:name="Body Text Indent 2" w:semiHidden="1" w:unhideWhenUsed="1"/>
+    <w:lsdException w:name="Body Text Indent 3" w:semiHidden="1" w:unhideWhenUsed="1"/>
+    <w:lsdException w:name="Block Text" w:semiHidden="1" w:unhideWhenUsed="1"/>
+    <w:lsdException w:name="Hyperlink" w:semiHidden="1" w:unhideWhenUsed="1"/>
+    <w:lsdException w:name="FollowedHyperlink" w:semiHidden="1" w:unhideWhenUsed="1"/>
+    <w:lsdException w:name="Strong" w:uiPriority="22" w:qFormat="1"/>
+    <w:lsdException w:name="Emphasis" w:uiPriority="20" w:qFormat="1"/>
+    <w:lsdException w:name="Document Map" w:semiHidden="1" w:unhideWhenUsed="1"/>
+    <w:lsdException w:name="Plain Text" w:semiHidden="1" w:unhideWhenUsed="1"/>
+    <w:lsdException w:name="E-mail Signature" w:semiHidden="1" w:unhideWhenUsed="1"/>
+    <w:lsdException w:name="HTML Top of Form" w:semiHidden="1" w:unhideWhenUsed="1"/>
+    <w:lsdException w:name="HTML Bottom of Form" w:semiHidden="1" w:unhideWhenUsed="1"/>
+    <w:lsdException w:name="Normal (Web)" w:semiHidden="1" w:unhideWhenUsed="1"/>
+    <w:lsdException w:name="HTML Acronym" w:semiHidden="1" w:unhideWhenUsed="1"/>
+    <w:lsdException w:name="HTML Address" w:semiHidden="1" w:unhideWhenUsed="1"/>
+    <w:lsdException w:name="HTML Cite" w:semiHidden="1" w:unhideWhenUsed="1"/>
+    <w:lsdException w:name="HTML Code" w:semiHidden="1" w:unhideWhenUsed="1"/>
+    <w:lsdException w:name="HTML Definition" w:semiHidden="1" w:unhideWhenUsed="1"/>
+    <w:lsdException w:name="HTML Keyboard" w:semiHidden="1" w:unhideWhenUsed="1"/>
+    <w:lsdException w:name="HTML Preformatted" w:semiHidden="1" w:unhideWhenUsed="1"/>
+    <w:lsdException w:name="HTML Sample" w:semiHidden="1" w:unhideWhenUsed="1"/>
+    <w:lsdException w:name="HTML Typewriter" w:semiHidden="1" w:unhideWhenUsed="1"/>
+    <w:lsdException w:name="HTML Variable" w:semiHidden="1" w:unhideWhenUsed="1"/>
+    <w:lsdException w:name="Normal Table" w:semiHidden="1" w:unhideWhenUsed="1"/>
+    <w:lsdException w:name="annotation subject" w:semiHidden="1" w:unhideWhenUsed="1"/>
+    <w:lsdException w:name="No List" w:semiHidden="1" w:unhideWhenUsed="1"/>
+    <w:lsdException w:name="Outline List 1" w:semiHidden="1" w:unhideWhenUsed="1"/>
+    <w:lsdException w:name="Outline List 2" w:semiHidden="1" w:unhideWhenUsed="1"/>
+    <w:lsdException w:name="Outline List 3" w:semiHidden="1" w:unhideWhenUsed="1"/>
+    <w:lsdException w:name="Table Simple 1" w:semiHidden="1" w:unhideWhenUsed="1"/>
+    <w:lsdException w:name="Table Simple 2" w:semiHidden="1" w:unhideWhenUsed="1"/>
+    <w:lsdException w:name="Table Simple 3" w:semiHidden="1" w:unhideWhenUsed="1"/>
+    <w:lsdException w:name="Table Classic 1" w:semiHidden="1" w:unhideWhenUsed="1"/>
+    <w:lsdException w:name="Table Classic 2" w:semiHidden="1" w:unhideWhenUsed="1"/>
+    <w:lsdException w:name="Table Classic 3" w:semiHidden="1" w:unhideWhenUsed="1"/>
+    <w:lsdException w:name="Table Classic 4" w:semiHidden="1" w:unhideWhenUsed="1"/>
+    <w:lsdException w:name="Table Colorful 1" w:semiHidden="1" w:unhideWhenUsed="1"/>
+    <w:lsdException w:name="Table Colorful 2" w:semiHidden="1" w:unhideWhenUsed="1"/>
+    <w:lsdException w:name="Table Colorful 3" w:semiHidden="1" w:unhideWhenUsed="1"/>
+    <w:lsdException w:name="Table Columns 1" w:semiHidden="1" w:unhideWhenUsed="1"/>
+    <w:lsdException w:name="Table Columns 2" w:semiHidden="1" w:unhideWhenUsed="1"/>
+    <w:lsdException w:name="Table Columns 3" w:semiHidden="1" w:unhideWhenUsed="1"/>
+    <w:lsdException w:name="Table Columns 4" w:semiHidden="1" w:unhideWhenUsed="1"/>
+    <w:lsdException w:name="Table Columns 5" w:semiHidden="1" w:unhideWhenUsed="1"/>
+    <w:lsdException w:name="Table Grid 1" w:semiHidden="1" w:unhideWhenUsed="1"/>
+    <w:lsdException w:name="Table Grid 2" w:semiHidden="1" w:unhideWhenUsed="1"/>
+    <w:lsdException w:name="Table Grid 3" w:semiHidden="1" w:unhideWhenUsed="1"/>
+    <w:lsdException w:name="Table Grid 4" w:semiHidden="1" w:unhideWhenUsed="1"/>
+    <w:lsdException w:name="Table Grid 5" w:semiHidden="1" w:unhideWhenUsed="1"/>
+    <w:lsdException w:name="Table Grid 6" w:semiHidden="1" w:unhideWhenUsed="1"/>
+    <w:lsdException w:name="Table Grid 7" w:semiHidden="1" w:unhideWhenUsed="1"/>
+    <w:lsdException w:name="Table Grid 8" w:semiHidden="1" w:unhideWhenUsed="1"/>
+    <w:lsdException w:name="Table List 1" w:semiHidden="1" w:unhideWhenUsed="1"/>
+    <w:lsdException w:name="Table List 2" w:semiHidden="1" w:unhideWhenUsed="1"/>
+    <w:lsdException w:name="Table List 3" w:semiHidden="1" w:unhideWhenUsed="1"/>
+    <w:lsdException w:name="Table List 4" w:semiHidden="1" w:unhideWhenUsed="1"/>
+    <w:lsdException w:name="Table List 5" w:semiHidden="1" w:unhideWhenUsed="1"/>
+    <w:lsdException w:name="Table List 6" w:semiHidden="1" w:unhideWhenUsed="1"/>
+    <w:lsdException w:name="Table List 7" w:semiHidden="1" w:unhideWhenUsed="1"/>
+    <w:lsdException w:name="Table List 8" w:semiHidden="1" w:unhideWhenUsed="1"/>
+    <w:lsdException w:name="Table 3D effects 1" w:semiHidden="1" w:unhideWhenUsed="1"/>
+    <w:lsdException w:name="Table 3D effects 2" w:semiHidden="1" w:unhideWhenUsed="1"/>
+    <w:lsdException w:name="Table 3D effects 3" w:semiHidden="1" w:unhideWhenUsed="1"/>
+    <w:lsdException w:name="Table Contemporary" w:semiHidden="1" w:unhideWhenUsed="1"/>
+    <w:lsdException w:name="Table Elegant" w:semiHidden="1" w:unhideWhenUsed="1"/>
+    <w:lsdException w:name="Table Professional" w:semiHidden="1" w:unhideWhenUsed="1"/>
+    <w:lsdException w:name="Table Subtle 1" w:semiHidden="1" w:unhideWhenUsed="1"/>
+    <w:lsdException w:name="Table Subtle 2" w:semiHidden="1" w:unhideWhenUsed="1"/>
+    <w:lsdException w:name="Table Web 1" w:semiHidden="1" w:unhideWhenUsed="1"/>
+    <w:lsdException w:name="Table Web 2" w:semiHidden="1" w:unhideWhenUsed="1"/>
+    <w:lsdException w:name="Table Web 3" w:semiHidden="1" w:unhideWhenUsed="1"/>
+    <w:lsdException w:name="Balloon Text" w:semiHidden="1" w:unhideWhenUsed="1"/>
+    <w:lsdException w:name="Table Grid" w:semiHidden="1" w:uiPriority="59" w:unhideWhenUsed="1"/>
+    <w:lsdException w:name="Table Theme" w:semiHidden="1" w:unhideWhenUsed="1"/>
+    <w:lsdException w:name="Placeholder Text" w:semiHidden="1"/>
+    <w:lsdException w:name="No Spacing" w:uiPriority="1" w:qFormat="1"/>
+    <w:lsdException w:name="Light Shading" w:uiPriority="60"/>
+    <w:lsdException w:name="Light List" w:uiPriority="61"/>
+    <w:lsdException w:name="Light Grid" w:uiPriority="62"/>
+    <w:lsdException w:name="Medium Shading 1" w:uiPriority="63"/>
+    <w:lsdException w:name="Medium Shading 2" w:uiPriority="64"/>
+    <w:lsdException w:name="Medium List 1" w:uiPriority="65"/>
+    <w:lsdException w:name="Medium List 2" w:uiPriority="66"/>
+    <w:lsdException w:name="Medium Grid 1" w:uiPriority="67"/>
+    <w:lsdException w:name="Medium Grid 2" w:uiPriority="68"/>
+    <w:lsdException w:name="Medium Grid 3" w:uiPriority="69"/>
+    <w:lsdException w:name="Dark List" w:uiPriority="70"/>
+    <w:lsdException w:name="Colorful Shading" w:uiPriority="71"/>
+    <w:lsdException w:name="Colorful List" w:uiPriority="72"/>
+    <w:lsdException w:name="Colorful Grid" w:uiPriority="73"/>
+    <w:lsdException w:name="Light Shading Accent 1" w:uiPriority="60"/>
+    <w:lsdException w:name="Light List Accent 1" w:uiPriority="61"/>
+    <w:lsdException w:name="Light Grid Accent 1" w:uiPriority="62"/>
+    <w:lsdException w:name="Medium Shading 1 Accent 1" w:uiPriority="63"/>
+    <w:lsdException w:name="Medium Shading 2 Accent 1" w:uiPriority="64"/>
+    <w:lsdException w:name="Medium List 1 Accent 1" w:uiPriority="65"/>
+    <w:lsdException w:name="Revision" w:semiHidden="1"/>
+    <w:lsdException w:name="List Paragraph" w:uiPriority="34" w:qFormat="1"/>
+    <w:lsdException w:name="Quote" w:uiPriority="29" w:qFormat="1"/>
+    <w:lsdException w:name="Intense Quote" w:uiPriority="30" w:qFormat="1"/>
+    <w:lsdException w:name="Medium List 2 Accent 1" w:uiPriority="66"/>
+    <w:lsdException w:name="Medium Grid 1 Accent 1" w:uiPriority="67"/>
+    <w:lsdException w:name="Medium Grid 2 Accent 1" w:uiPriority="68"/>
+    <w:lsdException w:name="Medium Grid 3 Accent 1" w:uiPriority="69"/>
+    <w:lsdException w:name="Dark List Accent 1" w:uiPriority="70"/>
+    <w:lsdException w:name="Colorful Shading Accent 1" w:uiPriority="71"/>
+    <w:lsdException w:name="Colorful List Accent 1" w:uiPriority="72"/>
+    <w:lsdException w:name="Colorful Grid Accent 1" w:uiPriority="73"/>
+    <w:lsdException w:name="Light Shading Accent 2" w:uiPriority="60"/>
+    <w:lsdException w:name="Light List Accent 2" w:uiPriority="61"/>
+    <w:lsdException w:name="Light Grid Accent 2" w:uiPriority="62"/>
+    <w:lsdException w:name="Medium Shading 1 Accent 2" w:uiPriority="63"/>
+    <w:lsdException w:name="Medium Shading 2 Accent 2" w:uiPriority="64"/>
+    <w:lsdException w:name="Medium List 1 Accent 2" w:uiPriority="65"/>
+    <w:lsdException w:name="Medium List 2 Accent 2" w:uiPriority="66"/>
+    <w:lsdException w:name="Medium Grid 1 Accent 2" w:uiPriority="67"/>
+    <w:lsdException w:name="Medium Grid 2 Accent 2" w:uiPriority="68"/>
+    <w:lsdException w:name="Medium Grid 3 Accent 2" w:uiPriority="69"/>
+    <w:lsdException w:name="Dark List Accent 2" w:uiPriority="70"/>
+    <w:lsdException w:name="Colorful Shading Accent 2" w:uiPriority="71"/>
+    <w:lsdException w:name="Colorful List Accent 2" w:uiPriority="72"/>
+    <w:lsdException w:name="Colorful Grid Accent 2" w:uiPriority="73"/>
+    <w:lsdException w:name="Light Shading Accent 3" w:uiPriority="60"/>
+    <w:lsdException w:name="Light List Accent 3" w:uiPriority="61"/>
+    <w:lsdException w:name="Light Grid Accent 3" w:uiPriority="62"/>
+    <w:lsdException w:name="Medium Shading 1 Accent 3" w:uiPriority="63"/>
+    <w:lsdException w:name="Medium Shading 2 Accent 3" w:uiPriority="64"/>
+    <w:lsdException w:name="Medium List 1 Accent 3" w:uiPriority="65"/>
+    <w:lsdException w:name="Medium List 2 Accent 3" w:uiPriority="66"/>
+    <w:lsdException w:name="Medium Grid 1 Accent 3" w:uiPriority="67"/>
+    <w:lsdException w:name="Medium Grid 2 Accent 3" w:uiPriority="68"/>
+    <w:lsdException w:name="Medium Grid 3 Accent 3" w:uiPriority="69"/>
+    <w:lsdException w:name="Dark List Accent 3" w:uiPriority="70"/>
+    <w:lsdException w:name="Colorful Shading Accent 3" w:uiPriority="71"/>
+    <w:lsdException w:name="Colorful List Accent 3" w:uiPriority="72"/>
+    <w:lsdException w:name="Colorful Grid Accent 3" w:uiPriority="73"/>
+    <w:lsdException w:name="Light Shading Accent 4" w:uiPriority="60"/>
+    <w:lsdException w:name="Light List Accent 4" w:uiPriority="61"/>
+    <w:lsdException w:name="Light Grid Accent 4" w:uiPriority="62"/>
+    <w:lsdException w:name="Medium Shading 1 Accent 4" w:uiPriority="63"/>
+    <w:lsdException w:name="Medium Shading 2 Accent 4" w:uiPriority="64"/>
+    <w:lsdException w:name="Medium List 1 Accent 4" w:uiPriority="65"/>
+    <w:lsdException w:name="Medium List 2 Accent 4" w:uiPriority="66"/>
+    <w:lsdException w:name="Medium Grid 1 Accent 4" w:uiPriority="67"/>
+    <w:lsdException w:name="Medium Grid 2 Accent 4" w:uiPriority="68"/>
+    <w:lsdException w:name="Medium Grid 3 Accent 4" w:uiPriority="69"/>
+    <w:lsdException w:name="Dark List Accent 4" w:uiPriority="70"/>
+    <w:lsdException w:name="Colorful Shading Accent 4" w:uiPriority="71"/>
+    <w:lsdException w:name="Colorful List Accent 4" w:uiPriority="72"/>
+    <w:lsdException w:name="Colorful Grid Accent 4" w:uiPriority="73"/>
+    <w:lsdException w:name="Light Shading Accent 5" w:uiPriority="60"/>
+    <w:lsdException w:name="Light List Accent 5" w:uiPriority="61"/>
+    <w:lsdException w:name="Light Grid Accent 5" w:uiPriority="62"/>
+    <w:lsdException w:name="Medium Shading 1 Accent 5" w:uiPriority="63"/>
+    <w:lsdException w:name="Medium Shading 2 Accent 5" w:uiPriority="64"/>
+    <w:lsdException w:name="Medium List 1 Accent 5" w:uiPriority="65"/>
+    <w:lsdException w:name="Medium List 2 Accent 5" w:uiPriority="66"/>
+    <w:lsdException w:name="Medium Grid 1 Accent 5" w:uiPriority="67"/>
+    <w:lsdException w:name="Medium Grid 2 Accent 5" w:uiPriority="68"/>
+    <w:lsdException w:name="Medium Grid 3 Accent 5" w:uiPriority="69"/>
+    <w:lsdException w:name="Dark List Accent 5" w:uiPriority="70"/>
+    <w:lsdException w:name="Colorful Shading Accent 5" w:uiPriority="71"/>
+    <w:lsdException w:name="Colorful List Accent 5" w:uiPriority="72"/>
+    <w:lsdException w:name="Colorful Grid Accent 5" w:uiPriority="73"/>
+    <w:lsdException w:name="Light Shading Accent 6" w:uiPriority="60"/>
+    <w:lsdException w:name="Light List Accent 6" w:uiPriority="61"/>
+    <w:lsdException w:name="Light Grid Accent 6" w:uiPriority="62"/>
+    <w:lsdException w:name="Medium Shading 1 Accent 6" w:uiPriority="63"/>
+    <w:lsdException w:name="Medium Shading 2 Accent 6" w:uiPriority="64"/>
+    <w:lsdException w:name="Medium List 1 Accent 6" w:uiPriority="65"/>
+    <w:lsdException w:name="Medium List 2 Accent 6" w:uiPriority="66"/>
+    <w:lsdException w:name="Medium Grid 1 Accent 6" w:uiPriority="67"/>
+    <w:lsdException w:name="Medium Grid 2 Accent 6" w:uiPriority="68"/>
+    <w:lsdException w:name="Medium Grid 3 Accent 6" w:uiPriority="69"/>
+    <w:lsdException w:name="Dark List Accent 6" w:uiPriority="70"/>
+    <w:lsdException w:name="Colorful Shading Accent 6" w:uiPriority="71"/>
+    <w:lsdException w:name="Colorful List Accent 6" w:uiPriority="72"/>
+    <w:lsdException w:name="Colorful Grid Accent 6" w:uiPriority="73"/>
+    <w:lsdException w:name="Subtle Emphasis" w:uiPriority="19" w:qFormat="1"/>
+    <w:lsdException w:name="Intense Emphasis" w:uiPriority="21" w:qFormat="1"/>
+    <w:lsdException w:name="Subtle Reference" w:uiPriority="31" w:qFormat="1"/>
+    <w:lsdException w:name="Intense Reference" w:uiPriority="32" w:qFormat="1"/>
+    <w:lsdException w:name="Book Title" w:uiPriority="33" w:qFormat="1"/>
+    <w:lsdException w:name="Bibliography" w:semiHidden="1" w:uiPriority="37" w:unhideWhenUsed="1"/>
+    <w:lsdException w:name="TOC Heading" w:semiHidden="1" w:uiPriority="39" w:unhideWhenUsed="1" w:qFormat="1"/>
+    <w:lsdException w:name="Plain Table 1" w:uiPriority="41"/>
+    <w:lsdException w:name="Plain Table 2" w:uiPriority="42"/>
+    <w:lsdException w:name="Plain Table 3" w:uiPriority="43"/>
+    <w:lsdException w:name="Plain Table 4" w:uiPriority="44"/>
+    <w:lsdException w:name="Plain Table 5" w:uiPriority="45"/>
+    <w:lsdException w:name="Grid Table Light" w:uiPriority="40"/>
+    <w:lsdException w:name="Grid Table 1 Light" w:uiPriority="46"/>
+    <w:lsdException w:name="Grid Table 2" w:uiPriority="47"/>
+    <w:lsdException w:name="Grid Table 3" w:uiPriority="48"/>
+    <w:lsdException w:name="Grid Table 4" w:uiPriority="49"/>
+    <w:lsdException w:name="Grid Table 5 Dark" w:uiPriority="50"/>
+    <w:lsdException w:name="Grid Table 6 Colorful" w:uiPriority="51"/>
+    <w:lsdException w:name="Grid Table 7 Colorful" w:uiPriority="52"/>
+    <w:lsdException w:name="Grid Table 1 Light Accent 1" w:uiPriority="46"/>
+    <w:lsdException w:name="Grid Table 2 Accent 1" w:uiPriority="47"/>
+    <w:lsdException w:name="Grid Table 3 Accent 1" w:uiPriority="48"/>
+    <w:lsdException w:name="Grid Table 4 Accent 1" w:uiPriority="49"/>
+    <w:lsdException w:name="Grid Table 5 Dark Accent 1" w:uiPriority="50"/>
+    <w:lsdException w:name="Grid Table 6 Colorful Accent 1" w:uiPriority="51"/>
+    <w:lsdException w:name="Grid Table 7 Colorful Accent 1" w:uiPriority="52"/>
+    <w:lsdException w:name="Grid Table 1 Light Accent 2" w:uiPriority="46"/>
+    <w:lsdException w:name="Grid Table 2 Accent 2" w:uiPriority="47"/>
+    <w:lsdException w:name="Grid Table 3 Accent 2" w:uiPriority="48"/>
+    <w:lsdException w:name="Grid Table 4 Accent 2" w:uiPriority="49"/>
+    <w:lsdException w:name="Grid Table 5 Dark Accent 2" w:uiPriority="50"/>
+    <w:lsdException w:name="Grid Table 6 Colorful Accent 2" w:uiPriority="51"/>
+    <w:lsdException w:name="Grid Table 7 Colorful Accent 2" w:uiPriority="52"/>
+    <w:lsdException w:name="Grid Table 1 Light Accent 3" w:uiPriority="46"/>
+    <w:lsdException w:name="Grid Table 2 Accent 3" w:uiPriority="47"/>
+    <w:lsdException w:name="Grid Table 3 Accent 3" w:uiPriority="48"/>
+    <w:lsdException w:name="Grid Table 4 Accent 3" w:uiPriority="49"/>
+    <w:lsdException w:name="Grid Table 5 Dark Accent 3" w:uiPriority="50"/>
+    <w:lsdException w:name="Grid Table 6 Colorful Accent 3" w:uiPriority="51"/>
+    <w:lsdException w:name="Grid Table 7 Colorful Accent 3" w:uiPriority="52"/>
+    <w:lsdException w:name="Grid Table 1 Light Accent 4" w:uiPriority="46"/>
+    <w:lsdException w:name="Grid Table 2 Accent 4" w:uiPriority="47"/>
+    <w:lsdException w:name="Grid Table 3 Accent 4" w:uiPriority="48"/>
+    <w:lsdException w:name="Grid Table 4 Accent 4" w:uiPriority="49"/>
+    <w:lsdException w:name="Grid Table 5 Dark Accent 4" w:uiPriority="50"/>
+    <w:lsdException w:name="Grid Table 6 Colorful Accent 4" w:uiPriority="51"/>
+    <w:lsdException w:name="Grid Table 7 Colorful Accent 4" w:uiPriority="52"/>
+    <w:lsdException w:name="Grid Table 1 Light Accent 5" w:uiPriority="46"/>
+    <w:lsdException w:name="Grid Table 2 Accent 5" w:uiPriority="47"/>
+    <w:lsdException w:name="Grid Table 3 Accent 5" w:uiPriority="48"/>
+    <w:lsdException w:name="Grid Table 4 Accent 5" w:uiPriority="49"/>
+    <w:lsdException w:name="Grid Table 5 Dark Accent 5" w:uiPriority="50"/>
+    <w:lsdException w:name="Grid Table 6 Colorful Accent 5" w:uiPriority="51"/>
+    <w:lsdException w:name="Grid Table 7 Colorful Accent 5" w:uiPriority="52"/>
+    <w:lsdException w:name="Grid Table 1 Light Accent 6" w:uiPriority="46"/>
+    <w:lsdException w:name="Grid Table 2 Accent 6" w:uiPriority="47"/>
+    <w:lsdException w:name="Grid Table 3 Accent 6" w:uiPriority="48"/>
+    <w:lsdException w:name="Grid Table 4 Accent 6" w:uiPriority="49"/>
+    <w:lsdException w:name="Grid Table 5 Dark Accent 6" w:uiPriority="50"/>
+    <w:lsdException w:name="Grid Table 6 Colorful Accent 6" w:uiPriority="51"/>
+    <w:lsdException w:name="Grid Table 7 Colorful Accent 6" w:uiPriority="52"/>
+    <w:lsdException w:name="List Table 1 Light" w:uiPriority="46"/>
+    <w:lsdException w:name="List Table 2" w:uiPriority="47"/>
+    <w:lsdException w:name="List Table 3" w:uiPriority="48"/>
+    <w:lsdException w:name="List Table 4" w:uiPriority="49"/>
+    <w:lsdException w:name="List Table 5 Dark" w:uiPriority="50"/>
+    <w:lsdException w:name="List Table 6 Colorful" w:uiPriority="51"/>
+    <w:lsdException w:name="List Table 7 Colorful" w:uiPriority="52"/>
+    <w:lsdException w:name="List Table 1 Light Accent 1" w:uiPriority="46"/>
+    <w:lsdException w:name="List Table 2 Accent 1" w:uiPriority="47"/>
+    <w:lsdException w:name="List Table 3 Accent 1" w:uiPriority="48"/>
+    <w:lsdException w:name="List Table 4 Accent 1" w:uiPriority="49"/>
+    <w:lsdException w:name="List Table 5 Dark Accent 1" w:uiPriority="50"/>
+    <w:lsdException w:name="List Table 6 Colorful Accent 1" w:uiPriority="51"/>
+    <w:lsdException w:name="List Table 7 Colorful Accent 1" w:uiPriority="52"/>
+    <w:lsdException w:name="List Table 1 Light Accent 2" w:uiPriority="46"/>
+    <w:lsdException w:name="List Table 2 Accent 2" w:uiPriority="47"/>
+    <w:lsdException w:name="List Table 3 Accent 2" w:uiPriority="48"/>
+    <w:lsdException w:name="List Table 4 Accent 2" w:uiPriority="49"/>
+    <w:lsdException w:name="List Table 5 Dark Accent 2" w:uiPriority="50"/>
+    <w:lsdException w:name="List Table 6 Colorful Accent 2" w:uiPriority="51"/>
+    <w:lsdException w:name="List Table 7 Colorful Accent 2" w:uiPriority="52"/>
+    <w:lsdException w:name="List Table 1 Light Accent 3" w:uiPriority="46"/>
+    <w:lsdException w:name="List Table 2 Accent 3" w:uiPriority="47"/>
+    <w:lsdException w:name="List Table 3 Accent 3" w:uiPriority="48"/>
+    <w:lsdException w:name="List Table 4 Accent 3" w:uiPriority="49"/>
+    <w:lsdException w:name="List Table 5 Dark Accent 3" w:uiPriority="50"/>
+    <w:lsdException w:name="List Table 6 Colorful Accent 3" w:uiPriority="51"/>
+    <w:lsdException w:name="List Table 7 Colorful Accent 3" w:uiPriority="52"/>
+    <w:lsdException w:name="List Table 1 Light Accent 4" w:uiPriority="46"/>
+    <w:lsdException w:name="List Table 2 Accent 4" w:uiPriority="47"/>
+    <w:lsdException w:name="List Table 3 Accent 4" w:uiPriority="48"/>
+    <w:lsdException w:name="List Table 4 Accent 4" w:uiPriority="49"/>
+    <w:lsdException w:name="List Table 5 Dark Accent 4" w:uiPriority="50"/>
+    <w:lsdException w:name="List Table 6 Colorful Accent 4" w:uiPriority="51"/>
+    <w:lsdException w:name="List Table 7 Colorful Accent 4" w:uiPriority="52"/>
+    <w:lsdException w:name="List Table 1 Light Accent 5" w:uiPriority="46"/>
+    <w:lsdException w:name="List Table 2 Accent 5" w:uiPriority="47"/>
+    <w:lsdException w:name="List Table 3 Accent 5" w:uiPriority="48"/>
+    <w:lsdException w:name="List Table 4 Accent 5" w:uiPriority="49"/>
+    <w:lsdException w:name="List Table 5 Dark Accent 5" w:uiPriority="50"/>
+    <w:lsdException w:name="List Table 6 Colorful Accent 5" w:uiPriority="51"/>
+    <w:lsdException w:name="List Table 7 Colorful Accent 5" w:uiPriority="52"/>
+    <w:lsdException w:name="List Table 1 Light Accent 6" w:uiPriority="46"/>
+    <w:lsdException w:name="List Table 2 Accent 6" w:uiPriority="47"/>
+    <w:lsdException w:name="List Table 3 Accent 6" w:uiPriority="48"/>
+    <w:lsdException w:name="List Table 4 Accent 6" w:uiPriority="49"/>
+    <w:lsdException w:name="List Table 5 Dark Accent 6" w:uiPriority="50"/>
+    <w:lsdException w:name="List Table 6 Colorful Accent 6" w:uiPriority="51"/>
+    <w:lsdException w:name="List Table 7 Colorful Accent 6" w:uiPriority="52"/>
+    <w:lsdException w:name="Mention" w:semiHidden="1" w:unhideWhenUsed="1"/>
+    <w:lsdException w:name="Smart Hyperlink" w:semiHidden="1" w:unhideWhenUsed="1"/>
+    <w:lsdException w:name="Hashtag" w:semiHidden="1" w:unhideWhenUsed="1"/>
+    <w:lsdException w:name="Unresolved Mention" w:semiHidden="1" w:unhideWhenUsed="1"/>
+    <w:lsdException w:name="Smart Link" w:semiHidden="1" w:unhideWhenUsed="1"/>
   </w:latentStyles>
   <w:style w:type="paragraph" w:default="1" w:styleId="Normal">
     <w:name w:val="Normal"/>
@@ -1612,7 +2126,6 @@
       <w:spacing w:after="0" w:line="240" w:lineRule="auto"/>
     </w:pPr>
     <w:tblPr>
-      <w:tblInd w:w="0" w:type="dxa"/>
       <w:tblBorders>
         <w:top w:val="single" w:sz="4" w:space="0" w:color="auto"/>
         <w:left w:val="single" w:sz="4" w:space="0" w:color="auto"/>
@@ -1621,12 +2134,6 @@
         <w:insideH w:val="single" w:sz="4" w:space="0" w:color="auto"/>
         <w:insideV w:val="single" w:sz="4" w:space="0" w:color="auto"/>
       </w:tblBorders>
-      <w:tblCellMar>
-        <w:top w:w="0" w:type="dxa"/>
-        <w:left w:w="108" w:type="dxa"/>
-        <w:bottom w:w="0" w:type="dxa"/>
-        <w:right w:w="108" w:type="dxa"/>
-      </w:tblCellMar>
     </w:tblPr>
   </w:style>
   <w:style w:type="table" w:styleId="Listamedia2-nfasis1">
@@ -1644,19 +2151,12 @@
     <w:tblPr>
       <w:tblStyleRowBandSize w:val="1"/>
       <w:tblStyleColBandSize w:val="1"/>
-      <w:tblInd w:w="0" w:type="dxa"/>
       <w:tblBorders>
         <w:top w:val="single" w:sz="8" w:space="0" w:color="4F81BD" w:themeColor="accent1"/>
         <w:left w:val="single" w:sz="8" w:space="0" w:color="4F81BD" w:themeColor="accent1"/>
         <w:bottom w:val="single" w:sz="8" w:space="0" w:color="4F81BD" w:themeColor="accent1"/>
         <w:right w:val="single" w:sz="8" w:space="0" w:color="4F81BD" w:themeColor="accent1"/>
       </w:tblBorders>
-      <w:tblCellMar>
-        <w:top w:w="0" w:type="dxa"/>
-        <w:left w:w="108" w:type="dxa"/>
-        <w:bottom w:w="0" w:type="dxa"/>
-        <w:right w:w="108" w:type="dxa"/>
-      </w:tblCellMar>
     </w:tblPr>
     <w:tblStylePr w:type="firstRow">
       <w:rPr>
@@ -1768,548 +2268,10 @@
     <w:tblPr>
       <w:tblStyleRowBandSize w:val="1"/>
       <w:tblStyleColBandSize w:val="1"/>
-      <w:tblInd w:w="0" w:type="dxa"/>
       <w:tblBorders>
         <w:top w:val="single" w:sz="18" w:space="0" w:color="auto"/>
         <w:bottom w:val="single" w:sz="18" w:space="0" w:color="auto"/>
       </w:tblBorders>
-      <w:tblCellMar>
-        <w:top w:w="0" w:type="dxa"/>
-        <w:left w:w="108" w:type="dxa"/>
-        <w:bottom w:w="0" w:type="dxa"/>
-        <w:right w:w="108" w:type="dxa"/>
-      </w:tblCellMar>
-    </w:tblPr>
-    <w:tblStylePr w:type="firstRow">
-      <w:pPr>
-        <w:spacing w:before="0" w:after="0" w:line="240" w:lineRule="auto"/>
-      </w:pPr>
-      <w:rPr>
-        <w:b/>
-        <w:bCs/>
-        <w:color w:val="FFFFFF" w:themeColor="background1"/>
-      </w:rPr>
-      <w:tblPr/>
-      <w:tcPr>
-        <w:tcBorders>
-          <w:top w:val="single" w:sz="18" w:space="0" w:color="auto"/>
-          <w:left w:val="nil"/>
-          <w:bottom w:val="single" w:sz="18" w:space="0" w:color="auto"/>
-          <w:right w:val="nil"/>
-          <w:insideH w:val="nil"/>
-          <w:insideV w:val="nil"/>
-        </w:tcBorders>
-        <w:shd w:val="clear" w:color="auto" w:fill="4F81BD" w:themeFill="accent1"/>
-      </w:tcPr>
-    </w:tblStylePr>
-    <w:tblStylePr w:type="lastRow">
-      <w:pPr>
-        <w:spacing w:before="0" w:after="0" w:line="240" w:lineRule="auto"/>
-      </w:pPr>
-      <w:rPr>
-        <w:color w:val="auto"/>
-      </w:rPr>
-      <w:tblPr/>
-      <w:tcPr>
-        <w:tcBorders>
-          <w:top w:val="double" w:sz="6" w:space="0" w:color="auto"/>
-          <w:left w:val="nil"/>
-          <w:bottom w:val="single" w:sz="18" w:space="0" w:color="auto"/>
-          <w:right w:val="nil"/>
-          <w:insideH w:val="nil"/>
-          <w:insideV w:val="nil"/>
-        </w:tcBorders>
-        <w:shd w:val="clear" w:color="auto" w:fill="FFFFFF" w:themeFill="background1"/>
-      </w:tcPr>
-    </w:tblStylePr>
-    <w:tblStylePr w:type="firstCol">
-      <w:rPr>
-        <w:b/>
-        <w:bCs/>
-        <w:color w:val="FFFFFF" w:themeColor="background1"/>
-      </w:rPr>
-      <w:tblPr/>
-      <w:tcPr>
-        <w:tcBorders>
-          <w:top w:val="nil"/>
-          <w:left w:val="nil"/>
-          <w:bottom w:val="single" w:sz="18" w:space="0" w:color="auto"/>
-          <w:right w:val="nil"/>
-          <w:insideH w:val="nil"/>
-          <w:insideV w:val="nil"/>
-        </w:tcBorders>
-        <w:shd w:val="clear" w:color="auto" w:fill="4F81BD" w:themeFill="accent1"/>
-      </w:tcPr>
-    </w:tblStylePr>
-    <w:tblStylePr w:type="lastCol">
-      <w:rPr>
-        <w:b/>
-        <w:bCs/>
-        <w:color w:val="FFFFFF" w:themeColor="background1"/>
-      </w:rPr>
-      <w:tblPr/>
-      <w:tcPr>
-        <w:tcBorders>
-          <w:left w:val="nil"/>
-          <w:right w:val="nil"/>
-          <w:insideH w:val="nil"/>
-          <w:insideV w:val="nil"/>
-        </w:tcBorders>
-        <w:shd w:val="clear" w:color="auto" w:fill="4F81BD" w:themeFill="accent1"/>
-      </w:tcPr>
-    </w:tblStylePr>
-    <w:tblStylePr w:type="band1Vert">
-      <w:tblPr/>
-      <w:tcPr>
-        <w:tcBorders>
-          <w:left w:val="nil"/>
-          <w:right w:val="nil"/>
-          <w:insideH w:val="nil"/>
-          <w:insideV w:val="nil"/>
-        </w:tcBorders>
-        <w:shd w:val="clear" w:color="auto" w:fill="D8D8D8" w:themeFill="background1" w:themeFillShade="D8"/>
-      </w:tcPr>
-    </w:tblStylePr>
-    <w:tblStylePr w:type="band1Horz">
-      <w:tblPr/>
-      <w:tcPr>
-        <w:shd w:val="clear" w:color="auto" w:fill="D8D8D8" w:themeFill="background1" w:themeFillShade="D8"/>
-      </w:tcPr>
-    </w:tblStylePr>
-    <w:tblStylePr w:type="neCell">
-      <w:tblPr/>
-      <w:tcPr>
-        <w:tcBorders>
-          <w:top w:val="single" w:sz="18" w:space="0" w:color="auto"/>
-          <w:left w:val="nil"/>
-          <w:bottom w:val="single" w:sz="18" w:space="0" w:color="auto"/>
-          <w:right w:val="nil"/>
-          <w:insideH w:val="nil"/>
-          <w:insideV w:val="nil"/>
-        </w:tcBorders>
-      </w:tcPr>
-    </w:tblStylePr>
-    <w:tblStylePr w:type="nwCell">
-      <w:rPr>
-        <w:color w:val="FFFFFF" w:themeColor="background1"/>
-      </w:rPr>
-      <w:tblPr/>
-      <w:tcPr>
-        <w:tcBorders>
-          <w:top w:val="single" w:sz="18" w:space="0" w:color="auto"/>
-          <w:left w:val="nil"/>
-          <w:bottom w:val="single" w:sz="18" w:space="0" w:color="auto"/>
-          <w:right w:val="nil"/>
-          <w:insideH w:val="nil"/>
-          <w:insideV w:val="nil"/>
-        </w:tcBorders>
-      </w:tcPr>
-    </w:tblStylePr>
-  </w:style>
-</w:styles>
-</file>
-
-<file path=word/stylesWithEffects.xml><?xml version="1.0" encoding="utf-8"?>
-<w:styles xmlns:wpc="http://schemas.microsoft.com/office/word/2010/wordprocessingCanvas" xmlns:mc="http://schemas.openxmlformats.org/markup-compatibility/2006" xmlns:o="urn:schemas-microsoft-com:office:office" xmlns:r="http://schemas.openxmlformats.org/officeDocument/2006/relationships" xmlns:m="http://schemas.openxmlformats.org/officeDocument/2006/math" xmlns:v="urn:schemas-microsoft-com:vml" xmlns:wp14="http://schemas.microsoft.com/office/word/2010/wordprocessingDrawing" xmlns:wp="http://schemas.openxmlformats.org/drawingml/2006/wordprocessingDrawing" xmlns:w10="urn:schemas-microsoft-com:office:word" xmlns:w="http://schemas.openxmlformats.org/wordprocessingml/2006/main" xmlns:w14="http://schemas.microsoft.com/office/word/2010/wordml" xmlns:wpg="http://schemas.microsoft.com/office/word/2010/wordprocessingGroup" xmlns:wpi="http://schemas.microsoft.com/office/word/2010/wordprocessingInk" xmlns:wne="http://schemas.microsoft.com/office/word/2006/wordml" xmlns:wps="http://schemas.microsoft.com/office/word/2010/wordprocessingShape" mc:Ignorable="w14 wp14">
-  <w:docDefaults>
-    <w:rPrDefault>
-      <w:rPr>
-        <w:rFonts w:asciiTheme="minorHAnsi" w:eastAsiaTheme="minorHAnsi" w:hAnsiTheme="minorHAnsi" w:cstheme="minorBidi"/>
-        <w:sz w:val="22"/>
-        <w:szCs w:val="22"/>
-        <w:lang w:val="es-ES" w:eastAsia="en-US" w:bidi="ar-SA"/>
-      </w:rPr>
-    </w:rPrDefault>
-    <w:pPrDefault>
-      <w:pPr>
-        <w:spacing w:after="200" w:line="276" w:lineRule="auto"/>
-      </w:pPr>
-    </w:pPrDefault>
-  </w:docDefaults>
-  <w:latentStyles w:defLockedState="0" w:defUIPriority="99" w:defSemiHidden="1" w:defUnhideWhenUsed="1" w:defQFormat="0" w:count="267">
-    <w:lsdException w:name="Normal" w:semiHidden="0" w:uiPriority="0" w:unhideWhenUsed="0" w:qFormat="1"/>
-    <w:lsdException w:name="heading 1" w:semiHidden="0" w:uiPriority="9" w:unhideWhenUsed="0" w:qFormat="1"/>
-    <w:lsdException w:name="heading 2" w:uiPriority="9" w:qFormat="1"/>
-    <w:lsdException w:name="heading 3" w:uiPriority="9" w:qFormat="1"/>
-    <w:lsdException w:name="heading 4" w:uiPriority="9" w:qFormat="1"/>
-    <w:lsdException w:name="heading 5" w:uiPriority="9" w:qFormat="1"/>
-    <w:lsdException w:name="heading 6" w:uiPriority="9" w:qFormat="1"/>
-    <w:lsdException w:name="heading 7" w:uiPriority="9" w:qFormat="1"/>
-    <w:lsdException w:name="heading 8" w:uiPriority="9" w:qFormat="1"/>
-    <w:lsdException w:name="heading 9" w:uiPriority="9" w:qFormat="1"/>
-    <w:lsdException w:name="toc 1" w:uiPriority="39"/>
-    <w:lsdException w:name="toc 2" w:uiPriority="39"/>
-    <w:lsdException w:name="toc 3" w:uiPriority="39"/>
-    <w:lsdException w:name="toc 4" w:uiPriority="39"/>
-    <w:lsdException w:name="toc 5" w:uiPriority="39"/>
-    <w:lsdException w:name="toc 6" w:uiPriority="39"/>
-    <w:lsdException w:name="toc 7" w:uiPriority="39"/>
-    <w:lsdException w:name="toc 8" w:uiPriority="39"/>
-    <w:lsdException w:name="toc 9" w:uiPriority="39"/>
-    <w:lsdException w:name="caption" w:uiPriority="35" w:qFormat="1"/>
-    <w:lsdException w:name="Title" w:semiHidden="0" w:uiPriority="10" w:unhideWhenUsed="0" w:qFormat="1"/>
-    <w:lsdException w:name="Default Paragraph Font" w:uiPriority="1"/>
-    <w:lsdException w:name="Subtitle" w:semiHidden="0" w:uiPriority="11" w:unhideWhenUsed="0" w:qFormat="1"/>
-    <w:lsdException w:name="Strong" w:semiHidden="0" w:uiPriority="22" w:unhideWhenUsed="0" w:qFormat="1"/>
-    <w:lsdException w:name="Emphasis" w:semiHidden="0" w:uiPriority="20" w:unhideWhenUsed="0" w:qFormat="1"/>
-    <w:lsdException w:name="Table Grid" w:semiHidden="0" w:uiPriority="59" w:unhideWhenUsed="0"/>
-    <w:lsdException w:name="Placeholder Text" w:unhideWhenUsed="0"/>
-    <w:lsdException w:name="No Spacing" w:semiHidden="0" w:uiPriority="1" w:unhideWhenUsed="0" w:qFormat="1"/>
-    <w:lsdException w:name="Light Shading" w:semiHidden="0" w:uiPriority="60" w:unhideWhenUsed="0"/>
-    <w:lsdException w:name="Light List" w:semiHidden="0" w:uiPriority="61" w:unhideWhenUsed="0"/>
-    <w:lsdException w:name="Light Grid" w:semiHidden="0" w:uiPriority="62" w:unhideWhenUsed="0"/>
-    <w:lsdException w:name="Medium Shading 1" w:semiHidden="0" w:uiPriority="63" w:unhideWhenUsed="0"/>
-    <w:lsdException w:name="Medium Shading 2" w:semiHidden="0" w:uiPriority="64" w:unhideWhenUsed="0"/>
-    <w:lsdException w:name="Medium List 1" w:semiHidden="0" w:uiPriority="65" w:unhideWhenUsed="0"/>
-    <w:lsdException w:name="Medium List 2" w:semiHidden="0" w:uiPriority="66" w:unhideWhenUsed="0"/>
-    <w:lsdException w:name="Medium Grid 1" w:semiHidden="0" w:uiPriority="67" w:unhideWhenUsed="0"/>
-    <w:lsdException w:name="Medium Grid 2" w:semiHidden="0" w:uiPriority="68" w:unhideWhenUsed="0"/>
-    <w:lsdException w:name="Medium Grid 3" w:semiHidden="0" w:uiPriority="69" w:unhideWhenUsed="0"/>
-    <w:lsdException w:name="Dark List" w:semiHidden="0" w:uiPriority="70" w:unhideWhenUsed="0"/>
-    <w:lsdException w:name="Colorful Shading" w:semiHidden="0" w:uiPriority="71" w:unhideWhenUsed="0"/>
-    <w:lsdException w:name="Colorful List" w:semiHidden="0" w:uiPriority="72" w:unhideWhenUsed="0"/>
-    <w:lsdException w:name="Colorful Grid" w:semiHidden="0" w:uiPriority="73" w:unhideWhenUsed="0"/>
-    <w:lsdException w:name="Light Shading Accent 1" w:semiHidden="0" w:uiPriority="60" w:unhideWhenUsed="0"/>
-    <w:lsdException w:name="Light List Accent 1" w:semiHidden="0" w:uiPriority="61" w:unhideWhenUsed="0"/>
-    <w:lsdException w:name="Light Grid Accent 1" w:semiHidden="0" w:uiPriority="62" w:unhideWhenUsed="0"/>
-    <w:lsdException w:name="Medium Shading 1 Accent 1" w:semiHidden="0" w:uiPriority="63" w:unhideWhenUsed="0"/>
-    <w:lsdException w:name="Medium Shading 2 Accent 1" w:semiHidden="0" w:uiPriority="64" w:unhideWhenUsed="0"/>
-    <w:lsdException w:name="Medium List 1 Accent 1" w:semiHidden="0" w:uiPriority="65" w:unhideWhenUsed="0"/>
-    <w:lsdException w:name="Revision" w:unhideWhenUsed="0"/>
-    <w:lsdException w:name="List Paragraph" w:semiHidden="0" w:uiPriority="34" w:unhideWhenUsed="0" w:qFormat="1"/>
-    <w:lsdException w:name="Quote" w:semiHidden="0" w:uiPriority="29" w:unhideWhenUsed="0" w:qFormat="1"/>
-    <w:lsdException w:name="Intense Quote" w:semiHidden="0" w:uiPriority="30" w:unhideWhenUsed="0" w:qFormat="1"/>
-    <w:lsdException w:name="Medium List 2 Accent 1" w:semiHidden="0" w:uiPriority="66" w:unhideWhenUsed="0"/>
-    <w:lsdException w:name="Medium Grid 1 Accent 1" w:semiHidden="0" w:uiPriority="67" w:unhideWhenUsed="0"/>
-    <w:lsdException w:name="Medium Grid 2 Accent 1" w:semiHidden="0" w:uiPriority="68" w:unhideWhenUsed="0"/>
-    <w:lsdException w:name="Medium Grid 3 Accent 1" w:semiHidden="0" w:uiPriority="69" w:unhideWhenUsed="0"/>
-    <w:lsdException w:name="Dark List Accent 1" w:semiHidden="0" w:uiPriority="70" w:unhideWhenUsed="0"/>
-    <w:lsdException w:name="Colorful Shading Accent 1" w:semiHidden="0" w:uiPriority="71" w:unhideWhenUsed="0"/>
-    <w:lsdException w:name="Colorful List Accent 1" w:semiHidden="0" w:uiPriority="72" w:unhideWhenUsed="0"/>
-    <w:lsdException w:name="Colorful Grid Accent 1" w:semiHidden="0" w:uiPriority="73" w:unhideWhenUsed="0"/>
-    <w:lsdException w:name="Light Shading Accent 2" w:semiHidden="0" w:uiPriority="60" w:unhideWhenUsed="0"/>
-    <w:lsdException w:name="Light List Accent 2" w:semiHidden="0" w:uiPriority="61" w:unhideWhenUsed="0"/>
-    <w:lsdException w:name="Light Grid Accent 2" w:semiHidden="0" w:uiPriority="62" w:unhideWhenUsed="0"/>
-    <w:lsdException w:name="Medium Shading 1 Accent 2" w:semiHidden="0" w:uiPriority="63" w:unhideWhenUsed="0"/>
-    <w:lsdException w:name="Medium Shading 2 Accent 2" w:semiHidden="0" w:uiPriority="64" w:unhideWhenUsed="0"/>
-    <w:lsdException w:name="Medium List 1 Accent 2" w:semiHidden="0" w:uiPriority="65" w:unhideWhenUsed="0"/>
-    <w:lsdException w:name="Medium List 2 Accent 2" w:semiHidden="0" w:uiPriority="66" w:unhideWhenUsed="0"/>
-    <w:lsdException w:name="Medium Grid 1 Accent 2" w:semiHidden="0" w:uiPriority="67" w:unhideWhenUsed="0"/>
-    <w:lsdException w:name="Medium Grid 2 Accent 2" w:semiHidden="0" w:uiPriority="68" w:unhideWhenUsed="0"/>
-    <w:lsdException w:name="Medium Grid 3 Accent 2" w:semiHidden="0" w:uiPriority="69" w:unhideWhenUsed="0"/>
-    <w:lsdException w:name="Dark List Accent 2" w:semiHidden="0" w:uiPriority="70" w:unhideWhenUsed="0"/>
-    <w:lsdException w:name="Colorful Shading Accent 2" w:semiHidden="0" w:uiPriority="71" w:unhideWhenUsed="0"/>
-    <w:lsdException w:name="Colorful List Accent 2" w:semiHidden="0" w:uiPriority="72" w:unhideWhenUsed="0"/>
-    <w:lsdException w:name="Colorful Grid Accent 2" w:semiHidden="0" w:uiPriority="73" w:unhideWhenUsed="0"/>
-    <w:lsdException w:name="Light Shading Accent 3" w:semiHidden="0" w:uiPriority="60" w:unhideWhenUsed="0"/>
-    <w:lsdException w:name="Light List Accent 3" w:semiHidden="0" w:uiPriority="61" w:unhideWhenUsed="0"/>
-    <w:lsdException w:name="Light Grid Accent 3" w:semiHidden="0" w:uiPriority="62" w:unhideWhenUsed="0"/>
-    <w:lsdException w:name="Medium Shading 1 Accent 3" w:semiHidden="0" w:uiPriority="63" w:unhideWhenUsed="0"/>
-    <w:lsdException w:name="Medium Shading 2 Accent 3" w:semiHidden="0" w:uiPriority="64" w:unhideWhenUsed="0"/>
-    <w:lsdException w:name="Medium List 1 Accent 3" w:semiHidden="0" w:uiPriority="65" w:unhideWhenUsed="0"/>
-    <w:lsdException w:name="Medium List 2 Accent 3" w:semiHidden="0" w:uiPriority="66" w:unhideWhenUsed="0"/>
-    <w:lsdException w:name="Medium Grid 1 Accent 3" w:semiHidden="0" w:uiPriority="67" w:unhideWhenUsed="0"/>
-    <w:lsdException w:name="Medium Grid 2 Accent 3" w:semiHidden="0" w:uiPriority="68" w:unhideWhenUsed="0"/>
-    <w:lsdException w:name="Medium Grid 3 Accent 3" w:semiHidden="0" w:uiPriority="69" w:unhideWhenUsed="0"/>
-    <w:lsdException w:name="Dark List Accent 3" w:semiHidden="0" w:uiPriority="70" w:unhideWhenUsed="0"/>
-    <w:lsdException w:name="Colorful Shading Accent 3" w:semiHidden="0" w:uiPriority="71" w:unhideWhenUsed="0"/>
-    <w:lsdException w:name="Colorful List Accent 3" w:semiHidden="0" w:uiPriority="72" w:unhideWhenUsed="0"/>
-    <w:lsdException w:name="Colorful Grid Accent 3" w:semiHidden="0" w:uiPriority="73" w:unhideWhenUsed="0"/>
-    <w:lsdException w:name="Light Shading Accent 4" w:semiHidden="0" w:uiPriority="60" w:unhideWhenUsed="0"/>
-    <w:lsdException w:name="Light List Accent 4" w:semiHidden="0" w:uiPriority="61" w:unhideWhenUsed="0"/>
-    <w:lsdException w:name="Light Grid Accent 4" w:semiHidden="0" w:uiPriority="62" w:unhideWhenUsed="0"/>
-    <w:lsdException w:name="Medium Shading 1 Accent 4" w:semiHidden="0" w:uiPriority="63" w:unhideWhenUsed="0"/>
-    <w:lsdException w:name="Medium Shading 2 Accent 4" w:semiHidden="0" w:uiPriority="64" w:unhideWhenUsed="0"/>
-    <w:lsdException w:name="Medium List 1 Accent 4" w:semiHidden="0" w:uiPriority="65" w:unhideWhenUsed="0"/>
-    <w:lsdException w:name="Medium List 2 Accent 4" w:semiHidden="0" w:uiPriority="66" w:unhideWhenUsed="0"/>
-    <w:lsdException w:name="Medium Grid 1 Accent 4" w:semiHidden="0" w:uiPriority="67" w:unhideWhenUsed="0"/>
-    <w:lsdException w:name="Medium Grid 2 Accent 4" w:semiHidden="0" w:uiPriority="68" w:unhideWhenUsed="0"/>
-    <w:lsdException w:name="Medium Grid 3 Accent 4" w:semiHidden="0" w:uiPriority="69" w:unhideWhenUsed="0"/>
-    <w:lsdException w:name="Dark List Accent 4" w:semiHidden="0" w:uiPriority="70" w:unhideWhenUsed="0"/>
-    <w:lsdException w:name="Colorful Shading Accent 4" w:semiHidden="0" w:uiPriority="71" w:unhideWhenUsed="0"/>
-    <w:lsdException w:name="Colorful List Accent 4" w:semiHidden="0" w:uiPriority="72" w:unhideWhenUsed="0"/>
-    <w:lsdException w:name="Colorful Grid Accent 4" w:semiHidden="0" w:uiPriority="73" w:unhideWhenUsed="0"/>
-    <w:lsdException w:name="Light Shading Accent 5" w:semiHidden="0" w:uiPriority="60" w:unhideWhenUsed="0"/>
-    <w:lsdException w:name="Light List Accent 5" w:semiHidden="0" w:uiPriority="61" w:unhideWhenUsed="0"/>
-    <w:lsdException w:name="Light Grid Accent 5" w:semiHidden="0" w:uiPriority="62" w:unhideWhenUsed="0"/>
-    <w:lsdException w:name="Medium Shading 1 Accent 5" w:semiHidden="0" w:uiPriority="63" w:unhideWhenUsed="0"/>
-    <w:lsdException w:name="Medium Shading 2 Accent 5" w:semiHidden="0" w:uiPriority="64" w:unhideWhenUsed="0"/>
-    <w:lsdException w:name="Medium List 1 Accent 5" w:semiHidden="0" w:uiPriority="65" w:unhideWhenUsed="0"/>
-    <w:lsdException w:name="Medium List 2 Accent 5" w:semiHidden="0" w:uiPriority="66" w:unhideWhenUsed="0"/>
-    <w:lsdException w:name="Medium Grid 1 Accent 5" w:semiHidden="0" w:uiPriority="67" w:unhideWhenUsed="0"/>
-    <w:lsdException w:name="Medium Grid 2 Accent 5" w:semiHidden="0" w:uiPriority="68" w:unhideWhenUsed="0"/>
-    <w:lsdException w:name="Medium Grid 3 Accent 5" w:semiHidden="0" w:uiPriority="69" w:unhideWhenUsed="0"/>
-    <w:lsdException w:name="Dark List Accent 5" w:semiHidden="0" w:uiPriority="70" w:unhideWhenUsed="0"/>
-    <w:lsdException w:name="Colorful Shading Accent 5" w:semiHidden="0" w:uiPriority="71" w:unhideWhenUsed="0"/>
-    <w:lsdException w:name="Colorful List Accent 5" w:semiHidden="0" w:uiPriority="72" w:unhideWhenUsed="0"/>
-    <w:lsdException w:name="Colorful Grid Accent 5" w:semiHidden="0" w:uiPriority="73" w:unhideWhenUsed="0"/>
-    <w:lsdException w:name="Light Shading Accent 6" w:semiHidden="0" w:uiPriority="60" w:unhideWhenUsed="0"/>
-    <w:lsdException w:name="Light List Accent 6" w:semiHidden="0" w:uiPriority="61" w:unhideWhenUsed="0"/>
-    <w:lsdException w:name="Light Grid Accent 6" w:semiHidden="0" w:uiPriority="62" w:unhideWhenUsed="0"/>
-    <w:lsdException w:name="Medium Shading 1 Accent 6" w:semiHidden="0" w:uiPriority="63" w:unhideWhenUsed="0"/>
-    <w:lsdException w:name="Medium Shading 2 Accent 6" w:semiHidden="0" w:uiPriority="64" w:unhideWhenUsed="0"/>
-    <w:lsdException w:name="Medium List 1 Accent 6" w:semiHidden="0" w:uiPriority="65" w:unhideWhenUsed="0"/>
-    <w:lsdException w:name="Medium List 2 Accent 6" w:semiHidden="0" w:uiPriority="66" w:unhideWhenUsed="0"/>
-    <w:lsdException w:name="Medium Grid 1 Accent 6" w:semiHidden="0" w:uiPriority="67" w:unhideWhenUsed="0"/>
-    <w:lsdException w:name="Medium Grid 2 Accent 6" w:semiHidden="0" w:uiPriority="68" w:unhideWhenUsed="0"/>
-    <w:lsdException w:name="Medium Grid 3 Accent 6" w:semiHidden="0" w:uiPriority="69" w:unhideWhenUsed="0"/>
-    <w:lsdException w:name="Dark List Accent 6" w:semiHidden="0" w:uiPriority="70" w:unhideWhenUsed="0"/>
-    <w:lsdException w:name="Colorful Shading Accent 6" w:semiHidden="0" w:uiPriority="71" w:unhideWhenUsed="0"/>
-    <w:lsdException w:name="Colorful List Accent 6" w:semiHidden="0" w:uiPriority="72" w:unhideWhenUsed="0"/>
-    <w:lsdException w:name="Colorful Grid Accent 6" w:semiHidden="0" w:uiPriority="73" w:unhideWhenUsed="0"/>
-    <w:lsdException w:name="Subtle Emphasis" w:semiHidden="0" w:uiPriority="19" w:unhideWhenUsed="0" w:qFormat="1"/>
-    <w:lsdException w:name="Intense Emphasis" w:semiHidden="0" w:uiPriority="21" w:unhideWhenUsed="0" w:qFormat="1"/>
-    <w:lsdException w:name="Subtle Reference" w:semiHidden="0" w:uiPriority="31" w:unhideWhenUsed="0" w:qFormat="1"/>
-    <w:lsdException w:name="Intense Reference" w:semiHidden="0" w:uiPriority="32" w:unhideWhenUsed="0" w:qFormat="1"/>
-    <w:lsdException w:name="Book Title" w:semiHidden="0" w:uiPriority="33" w:unhideWhenUsed="0" w:qFormat="1"/>
-    <w:lsdException w:name="Bibliography" w:uiPriority="37"/>
-    <w:lsdException w:name="TOC Heading" w:uiPriority="39" w:qFormat="1"/>
-  </w:latentStyles>
-  <w:style w:type="paragraph" w:default="1" w:styleId="Normal">
-    <w:name w:val="Normal"/>
-    <w:qFormat/>
-    <w:rsid w:val="00F66665"/>
-    <w:pPr>
-      <w:spacing w:after="160" w:line="259" w:lineRule="auto"/>
-    </w:pPr>
-  </w:style>
-  <w:style w:type="character" w:default="1" w:styleId="Fuentedeprrafopredeter">
-    <w:name w:val="Default Paragraph Font"/>
-    <w:uiPriority w:val="1"/>
-    <w:semiHidden/>
-    <w:unhideWhenUsed/>
-  </w:style>
-  <w:style w:type="table" w:default="1" w:styleId="Tablanormal">
-    <w:name w:val="Normal Table"/>
-    <w:uiPriority w:val="99"/>
-    <w:semiHidden/>
-    <w:unhideWhenUsed/>
-    <w:tblPr>
-      <w:tblInd w:w="0" w:type="dxa"/>
-      <w:tblCellMar>
-        <w:top w:w="0" w:type="dxa"/>
-        <w:left w:w="108" w:type="dxa"/>
-        <w:bottom w:w="0" w:type="dxa"/>
-        <w:right w:w="108" w:type="dxa"/>
-      </w:tblCellMar>
-    </w:tblPr>
-  </w:style>
-  <w:style w:type="numbering" w:default="1" w:styleId="Sinlista">
-    <w:name w:val="No List"/>
-    <w:uiPriority w:val="99"/>
-    <w:semiHidden/>
-    <w:unhideWhenUsed/>
-  </w:style>
-  <w:style w:type="paragraph" w:styleId="Ttulo">
-    <w:name w:val="Title"/>
-    <w:basedOn w:val="Normal"/>
-    <w:next w:val="Normal"/>
-    <w:link w:val="TtuloCar"/>
-    <w:uiPriority w:val="10"/>
-    <w:qFormat/>
-    <w:rsid w:val="00F66665"/>
-    <w:pPr>
-      <w:spacing w:after="0" w:line="240" w:lineRule="auto"/>
-      <w:contextualSpacing/>
-    </w:pPr>
-    <w:rPr>
-      <w:rFonts w:asciiTheme="majorHAnsi" w:eastAsiaTheme="majorEastAsia" w:hAnsiTheme="majorHAnsi" w:cstheme="majorBidi"/>
-      <w:spacing w:val="-10"/>
-      <w:kern w:val="28"/>
-      <w:sz w:val="56"/>
-      <w:szCs w:val="56"/>
-    </w:rPr>
-  </w:style>
-  <w:style w:type="character" w:customStyle="1" w:styleId="TtuloCar">
-    <w:name w:val="Título Car"/>
-    <w:basedOn w:val="Fuentedeprrafopredeter"/>
-    <w:link w:val="Ttulo"/>
-    <w:uiPriority w:val="10"/>
-    <w:rsid w:val="00F66665"/>
-    <w:rPr>
-      <w:rFonts w:asciiTheme="majorHAnsi" w:eastAsiaTheme="majorEastAsia" w:hAnsiTheme="majorHAnsi" w:cstheme="majorBidi"/>
-      <w:spacing w:val="-10"/>
-      <w:kern w:val="28"/>
-      <w:sz w:val="56"/>
-      <w:szCs w:val="56"/>
-    </w:rPr>
-  </w:style>
-  <w:style w:type="table" w:styleId="Tablaconcuadrcula">
-    <w:name w:val="Table Grid"/>
-    <w:basedOn w:val="Tablanormal"/>
-    <w:uiPriority w:val="59"/>
-    <w:rsid w:val="00F66665"/>
-    <w:pPr>
-      <w:spacing w:after="0" w:line="240" w:lineRule="auto"/>
-    </w:pPr>
-    <w:tblPr>
-      <w:tblInd w:w="0" w:type="dxa"/>
-      <w:tblBorders>
-        <w:top w:val="single" w:sz="4" w:space="0" w:color="auto"/>
-        <w:left w:val="single" w:sz="4" w:space="0" w:color="auto"/>
-        <w:bottom w:val="single" w:sz="4" w:space="0" w:color="auto"/>
-        <w:right w:val="single" w:sz="4" w:space="0" w:color="auto"/>
-        <w:insideH w:val="single" w:sz="4" w:space="0" w:color="auto"/>
-        <w:insideV w:val="single" w:sz="4" w:space="0" w:color="auto"/>
-      </w:tblBorders>
-      <w:tblCellMar>
-        <w:top w:w="0" w:type="dxa"/>
-        <w:left w:w="108" w:type="dxa"/>
-        <w:bottom w:w="0" w:type="dxa"/>
-        <w:right w:w="108" w:type="dxa"/>
-      </w:tblCellMar>
-    </w:tblPr>
-  </w:style>
-  <w:style w:type="table" w:styleId="Listamedia2-nfasis1">
-    <w:name w:val="Medium List 2 Accent 1"/>
-    <w:basedOn w:val="Tablanormal"/>
-    <w:uiPriority w:val="66"/>
-    <w:rsid w:val="00F66665"/>
-    <w:pPr>
-      <w:spacing w:after="0" w:line="240" w:lineRule="auto"/>
-    </w:pPr>
-    <w:rPr>
-      <w:rFonts w:asciiTheme="majorHAnsi" w:eastAsiaTheme="majorEastAsia" w:hAnsiTheme="majorHAnsi" w:cstheme="majorBidi"/>
-      <w:color w:val="000000" w:themeColor="text1"/>
-    </w:rPr>
-    <w:tblPr>
-      <w:tblStyleRowBandSize w:val="1"/>
-      <w:tblStyleColBandSize w:val="1"/>
-      <w:tblInd w:w="0" w:type="dxa"/>
-      <w:tblBorders>
-        <w:top w:val="single" w:sz="8" w:space="0" w:color="4F81BD" w:themeColor="accent1"/>
-        <w:left w:val="single" w:sz="8" w:space="0" w:color="4F81BD" w:themeColor="accent1"/>
-        <w:bottom w:val="single" w:sz="8" w:space="0" w:color="4F81BD" w:themeColor="accent1"/>
-        <w:right w:val="single" w:sz="8" w:space="0" w:color="4F81BD" w:themeColor="accent1"/>
-      </w:tblBorders>
-      <w:tblCellMar>
-        <w:top w:w="0" w:type="dxa"/>
-        <w:left w:w="108" w:type="dxa"/>
-        <w:bottom w:w="0" w:type="dxa"/>
-        <w:right w:w="108" w:type="dxa"/>
-      </w:tblCellMar>
-    </w:tblPr>
-    <w:tblStylePr w:type="firstRow">
-      <w:rPr>
-        <w:sz w:val="24"/>
-        <w:szCs w:val="24"/>
-      </w:rPr>
-      <w:tblPr/>
-      <w:tcPr>
-        <w:tcBorders>
-          <w:top w:val="nil"/>
-          <w:left w:val="nil"/>
-          <w:bottom w:val="single" w:sz="24" w:space="0" w:color="4F81BD" w:themeColor="accent1"/>
-          <w:right w:val="nil"/>
-          <w:insideH w:val="nil"/>
-          <w:insideV w:val="nil"/>
-        </w:tcBorders>
-        <w:shd w:val="clear" w:color="auto" w:fill="FFFFFF" w:themeFill="background1"/>
-      </w:tcPr>
-    </w:tblStylePr>
-    <w:tblStylePr w:type="lastRow">
-      <w:tblPr/>
-      <w:tcPr>
-        <w:tcBorders>
-          <w:top w:val="single" w:sz="8" w:space="0" w:color="4F81BD" w:themeColor="accent1"/>
-          <w:left w:val="nil"/>
-          <w:bottom w:val="nil"/>
-          <w:right w:val="nil"/>
-          <w:insideH w:val="nil"/>
-          <w:insideV w:val="nil"/>
-        </w:tcBorders>
-        <w:shd w:val="clear" w:color="auto" w:fill="FFFFFF" w:themeFill="background1"/>
-      </w:tcPr>
-    </w:tblStylePr>
-    <w:tblStylePr w:type="firstCol">
-      <w:tblPr/>
-      <w:tcPr>
-        <w:tcBorders>
-          <w:top w:val="nil"/>
-          <w:left w:val="nil"/>
-          <w:bottom w:val="nil"/>
-          <w:right w:val="single" w:sz="8" w:space="0" w:color="4F81BD" w:themeColor="accent1"/>
-          <w:insideH w:val="nil"/>
-          <w:insideV w:val="nil"/>
-        </w:tcBorders>
-        <w:shd w:val="clear" w:color="auto" w:fill="FFFFFF" w:themeFill="background1"/>
-      </w:tcPr>
-    </w:tblStylePr>
-    <w:tblStylePr w:type="lastCol">
-      <w:tblPr/>
-      <w:tcPr>
-        <w:tcBorders>
-          <w:top w:val="nil"/>
-          <w:left w:val="single" w:sz="8" w:space="0" w:color="4F81BD" w:themeColor="accent1"/>
-          <w:bottom w:val="nil"/>
-          <w:right w:val="nil"/>
-          <w:insideH w:val="nil"/>
-          <w:insideV w:val="nil"/>
-        </w:tcBorders>
-        <w:shd w:val="clear" w:color="auto" w:fill="FFFFFF" w:themeFill="background1"/>
-      </w:tcPr>
-    </w:tblStylePr>
-    <w:tblStylePr w:type="band1Vert">
-      <w:tblPr/>
-      <w:tcPr>
-        <w:tcBorders>
-          <w:left w:val="nil"/>
-          <w:right w:val="nil"/>
-          <w:insideH w:val="nil"/>
-          <w:insideV w:val="nil"/>
-        </w:tcBorders>
-        <w:shd w:val="clear" w:color="auto" w:fill="D3DFEE" w:themeFill="accent1" w:themeFillTint="3F"/>
-      </w:tcPr>
-    </w:tblStylePr>
-    <w:tblStylePr w:type="band1Horz">
-      <w:tblPr/>
-      <w:tcPr>
-        <w:tcBorders>
-          <w:top w:val="nil"/>
-          <w:bottom w:val="nil"/>
-          <w:insideH w:val="nil"/>
-          <w:insideV w:val="nil"/>
-        </w:tcBorders>
-        <w:shd w:val="clear" w:color="auto" w:fill="D3DFEE" w:themeFill="accent1" w:themeFillTint="3F"/>
-      </w:tcPr>
-    </w:tblStylePr>
-    <w:tblStylePr w:type="nwCell">
-      <w:tblPr/>
-      <w:tcPr>
-        <w:shd w:val="clear" w:color="auto" w:fill="FFFFFF" w:themeFill="background1"/>
-      </w:tcPr>
-    </w:tblStylePr>
-    <w:tblStylePr w:type="swCell">
-      <w:tblPr/>
-      <w:tcPr>
-        <w:tcBorders>
-          <w:top w:val="nil"/>
-        </w:tcBorders>
-      </w:tcPr>
-    </w:tblStylePr>
-  </w:style>
-  <w:style w:type="table" w:styleId="Sombreadomedio2-nfasis1">
-    <w:name w:val="Medium Shading 2 Accent 1"/>
-    <w:basedOn w:val="Tablanormal"/>
-    <w:uiPriority w:val="64"/>
-    <w:rsid w:val="00010AAE"/>
-    <w:pPr>
-      <w:spacing w:after="0" w:line="240" w:lineRule="auto"/>
-    </w:pPr>
-    <w:tblPr>
-      <w:tblStyleRowBandSize w:val="1"/>
-      <w:tblStyleColBandSize w:val="1"/>
-      <w:tblInd w:w="0" w:type="dxa"/>
-      <w:tblBorders>
-        <w:top w:val="single" w:sz="18" w:space="0" w:color="auto"/>
-        <w:bottom w:val="single" w:sz="18" w:space="0" w:color="auto"/>
-      </w:tblBorders>
-      <w:tblCellMar>
-        <w:top w:w="0" w:type="dxa"/>
-        <w:left w:w="108" w:type="dxa"/>
-        <w:bottom w:w="0" w:type="dxa"/>
-        <w:right w:w="108" w:type="dxa"/>
-      </w:tblCellMar>
     </w:tblPr>
     <w:tblStylePr w:type="firstRow">
       <w:pPr>
@@ -2730,7 +2692,7 @@
 </file>
 
 <file path=customXml/itemProps1.xml><?xml version="1.0" encoding="utf-8"?>
-<ds:datastoreItem xmlns:ds="http://schemas.openxmlformats.org/officeDocument/2006/customXml" ds:itemID="{086E2AB1-F1A7-4251-B285-5F44D1684D1C}">
+<ds:datastoreItem xmlns:ds="http://schemas.openxmlformats.org/officeDocument/2006/customXml" ds:itemID="{A7E02E1A-8F4D-4F45-84AA-4CDDADAA47BC}">
   <ds:schemaRefs>
     <ds:schemaRef ds:uri="http://schemas.openxmlformats.org/officeDocument/2006/bibliography"/>
   </ds:schemaRefs>

</xml_diff>

<commit_message>
Algo de los planes de contingencia
</commit_message>
<xml_diff>
--- a/Actividades/Proy02012/Proy02012.docx
+++ b/Actividades/Proy02012/Proy02012.docx
@@ -1,6 +1,6 @@
 
 <file path=word/document.xml><?xml version="1.0" encoding="utf-8"?>
-<w:document xmlns:wpc="http://schemas.microsoft.com/office/word/2010/wordprocessingCanvas" xmlns:cx="http://schemas.microsoft.com/office/drawing/2014/chartex" xmlns:cx1="http://schemas.microsoft.com/office/drawing/2015/9/8/chartex" xmlns:cx2="http://schemas.microsoft.com/office/drawing/2015/10/21/chartex" xmlns:cx3="http://schemas.microsoft.com/office/drawing/2016/5/9/chartex" xmlns:cx4="http://schemas.microsoft.com/office/drawing/2016/5/10/chartex" xmlns:cx5="http://schemas.microsoft.com/office/drawing/2016/5/11/chartex" xmlns:cx6="http://schemas.microsoft.com/office/drawing/2016/5/12/chartex" xmlns:cx7="http://schemas.microsoft.com/office/drawing/2016/5/13/chartex" xmlns:cx8="http://schemas.microsoft.com/office/drawing/2016/5/14/chartex" xmlns:mc="http://schemas.openxmlformats.org/markup-compatibility/2006" xmlns:aink="http://schemas.microsoft.com/office/drawing/2016/ink" xmlns:am3d="http://schemas.microsoft.com/office/drawing/2017/model3d" xmlns:o="urn:schemas-microsoft-com:office:office" xmlns:r="http://schemas.openxmlformats.org/officeDocument/2006/relationships" xmlns:m="http://schemas.openxmlformats.org/officeDocument/2006/math" xmlns:v="urn:schemas-microsoft-com:vml" xmlns:wp14="http://schemas.microsoft.com/office/word/2010/wordprocessingDrawing" xmlns:wp="http://schemas.openxmlformats.org/drawingml/2006/wordprocessingDrawing" xmlns:w10="urn:schemas-microsoft-com:office:word" xmlns:w="http://schemas.openxmlformats.org/wordprocessingml/2006/main" xmlns:w14="http://schemas.microsoft.com/office/word/2010/wordml" xmlns:w15="http://schemas.microsoft.com/office/word/2012/wordml" xmlns:w16cid="http://schemas.microsoft.com/office/word/2016/wordml/cid" xmlns:w16se="http://schemas.microsoft.com/office/word/2015/wordml/symex" xmlns:wpg="http://schemas.microsoft.com/office/word/2010/wordprocessingGroup" xmlns:wpi="http://schemas.microsoft.com/office/word/2010/wordprocessingInk" xmlns:wne="http://schemas.microsoft.com/office/word/2006/wordml" xmlns:wps="http://schemas.microsoft.com/office/word/2010/wordprocessingShape" mc:Ignorable="w14 w15 w16se w16cid wp14">
+<w:document xmlns:wpc="http://schemas.microsoft.com/office/word/2010/wordprocessingCanvas" xmlns:mc="http://schemas.openxmlformats.org/markup-compatibility/2006" xmlns:o="urn:schemas-microsoft-com:office:office" xmlns:r="http://schemas.openxmlformats.org/officeDocument/2006/relationships" xmlns:m="http://schemas.openxmlformats.org/officeDocument/2006/math" xmlns:v="urn:schemas-microsoft-com:vml" xmlns:wp14="http://schemas.microsoft.com/office/word/2010/wordprocessingDrawing" xmlns:wp="http://schemas.openxmlformats.org/drawingml/2006/wordprocessingDrawing" xmlns:w10="urn:schemas-microsoft-com:office:word" xmlns:w="http://schemas.openxmlformats.org/wordprocessingml/2006/main" xmlns:w14="http://schemas.microsoft.com/office/word/2010/wordml" xmlns:wpg="http://schemas.microsoft.com/office/word/2010/wordprocessingGroup" xmlns:wpi="http://schemas.microsoft.com/office/word/2010/wordprocessingInk" xmlns:wne="http://schemas.microsoft.com/office/word/2006/wordml" xmlns:wps="http://schemas.microsoft.com/office/word/2010/wordprocessingShape" mc:Ignorable="w14 wp14">
   <w:body>
     <w:p>
       <w:pPr>
@@ -43,7 +43,7 @@
                     </pic:cNvPicPr>
                   </pic:nvPicPr>
                   <pic:blipFill>
-                    <a:blip r:embed="rId5" cstate="print">
+                    <a:blip r:embed="rId6" cstate="print">
                       <a:extLst>
                         <a:ext uri="{28A0092B-C50C-407E-A947-70E740481C1C}">
                           <a14:useLocalDpi xmlns:a14="http://schemas.microsoft.com/office/drawing/2010/main" val="0"/>
@@ -114,23 +114,7 @@
           <w:sz w:val="24"/>
           <w:szCs w:val="24"/>
         </w:rPr>
-        <w:t xml:space="preserve">Ruta en </w:t>
-      </w:r>
-      <w:proofErr w:type="spellStart"/>
-      <w:r>
-        <w:rPr>
-          <w:sz w:val="24"/>
-          <w:szCs w:val="24"/>
-        </w:rPr>
-        <w:t>GitLab</w:t>
-      </w:r>
-      <w:proofErr w:type="spellEnd"/>
-      <w:r>
-        <w:rPr>
-          <w:sz w:val="24"/>
-          <w:szCs w:val="24"/>
-        </w:rPr>
-        <w:t>: /Actividades/</w:t>
+        <w:t>Ruta en GitLab: /Actividades/</w:t>
       </w:r>
       <w:r>
         <w:rPr>
@@ -206,7 +190,7 @@
               </wp:anchor>
             </w:drawing>
           </mc:Choice>
-          <mc:Fallback>
+          <mc:Fallback xmlns:w16se="http://schemas.microsoft.com/office/word/2015/wordml/symex" xmlns:w16cid="http://schemas.microsoft.com/office/word/2016/wordml/cid" xmlns:w15="http://schemas.microsoft.com/office/word/2012/wordml" xmlns:am3d="http://schemas.microsoft.com/office/drawing/2017/model3d" xmlns:aink="http://schemas.microsoft.com/office/drawing/2016/ink" xmlns:cx8="http://schemas.microsoft.com/office/drawing/2016/5/14/chartex" xmlns:cx7="http://schemas.microsoft.com/office/drawing/2016/5/13/chartex" xmlns:cx6="http://schemas.microsoft.com/office/drawing/2016/5/12/chartex" xmlns:cx5="http://schemas.microsoft.com/office/drawing/2016/5/11/chartex" xmlns:cx4="http://schemas.microsoft.com/office/drawing/2016/5/10/chartex" xmlns:cx3="http://schemas.microsoft.com/office/drawing/2016/5/9/chartex" xmlns:cx2="http://schemas.microsoft.com/office/drawing/2015/10/21/chartex" xmlns:cx1="http://schemas.microsoft.com/office/drawing/2015/9/8/chartex" xmlns:cx="http://schemas.microsoft.com/office/drawing/2014/chartex">
             <w:pict>
               <v:line w14:anchorId="105B10AB" id="Conector recto 2" o:spid="_x0000_s1026" style="position:absolute;z-index:251660288;visibility:visible;mso-wrap-style:square;mso-width-percent:0;mso-height-percent:0;mso-wrap-distance-left:9pt;mso-wrap-distance-top:-3e-5mm;mso-wrap-distance-right:9pt;mso-wrap-distance-bottom:-3e-5mm;mso-position-horizontal:absolute;mso-position-horizontal-relative:margin;mso-position-vertical:absolute;mso-position-vertical-relative:text;mso-width-percent:0;mso-height-percent:0;mso-width-relative:page;mso-height-relative:page" from="-37.8pt,14pt" to="492.45pt,14pt" o:gfxdata="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" strokecolor="#4579b8 [3044]">
                 <o:lock v:ext="edit" shapetype="f"/>
@@ -345,19 +329,11 @@
                 <w:color w:val="548DD4" w:themeColor="text2" w:themeTint="99"/>
               </w:rPr>
             </w:pPr>
-            <w:proofErr w:type="gramStart"/>
             <w:r>
               <w:rPr>
                 <w:color w:val="548DD4" w:themeColor="text2" w:themeTint="99"/>
               </w:rPr>
-              <w:t>CP[</w:t>
-            </w:r>
-            <w:proofErr w:type="gramEnd"/>
-            <w:r>
-              <w:rPr>
-                <w:color w:val="548DD4" w:themeColor="text2" w:themeTint="99"/>
-              </w:rPr>
-              <w:t>001]</w:t>
+              <w:t>CP[001]</w:t>
             </w:r>
           </w:p>
         </w:tc>
@@ -686,14 +662,12 @@
             <w:pPr>
               <w:jc w:val="center"/>
             </w:pPr>
-            <w:proofErr w:type="gramStart"/>
             <w:r>
               <w:rPr>
                 <w:color w:val="548DD4" w:themeColor="text2" w:themeTint="99"/>
               </w:rPr>
               <w:t>CP[</w:t>
             </w:r>
-            <w:proofErr w:type="gramEnd"/>
             <w:r>
               <w:rPr>
                 <w:color w:val="548DD4" w:themeColor="text2" w:themeTint="99"/>
@@ -791,7 +765,7 @@
               <w:cnfStyle w:val="000000000000" w:firstRow="0" w:lastRow="0" w:firstColumn="0" w:lastColumn="0" w:oddVBand="0" w:evenVBand="0" w:oddHBand="0" w:evenHBand="0" w:firstRowFirstColumn="0" w:firstRowLastColumn="0" w:lastRowFirstColumn="0" w:lastRowLastColumn="0"/>
             </w:pPr>
             <w:r>
-              <w:t>NO</w:t>
+              <w:t>SI</w:t>
             </w:r>
           </w:p>
         </w:tc>
@@ -1023,14 +997,12 @@
                 <w:color w:val="548DD4" w:themeColor="text2" w:themeTint="99"/>
               </w:rPr>
             </w:pPr>
-            <w:proofErr w:type="gramStart"/>
             <w:r>
               <w:rPr>
                 <w:color w:val="548DD4" w:themeColor="text2" w:themeTint="99"/>
               </w:rPr>
               <w:t>CP[</w:t>
             </w:r>
-            <w:proofErr w:type="gramEnd"/>
             <w:r>
               <w:rPr>
                 <w:color w:val="548DD4" w:themeColor="text2" w:themeTint="99"/>
@@ -1107,6 +1079,9 @@
             <w:r>
               <w:t>Tener una copia de seguridad del proyecto</w:t>
             </w:r>
+            <w:r>
+              <w:t xml:space="preserve"> en una terminal portátil que no necesite conexión eléctrica.</w:t>
+            </w:r>
           </w:p>
         </w:tc>
         <w:tc>
@@ -1122,8 +1097,24 @@
           </w:tcPr>
           <w:p>
             <w:pPr>
-              <w:cnfStyle w:val="000000100000" w:firstRow="0" w:lastRow="0" w:firstColumn="0" w:lastColumn="0" w:oddVBand="0" w:evenVBand="0" w:oddHBand="1" w:evenHBand="0" w:firstRowFirstColumn="0" w:firstRowLastColumn="0" w:lastRowFirstColumn="0" w:lastRowLastColumn="0"/>
-            </w:pPr>
+              <w:jc w:val="center"/>
+              <w:cnfStyle w:val="000000100000" w:firstRow="0" w:lastRow="0" w:firstColumn="0" w:lastColumn="0" w:oddVBand="0" w:evenVBand="0" w:oddHBand="1" w:evenHBand="0" w:firstRowFirstColumn="0" w:firstRowLastColumn="0" w:lastRowFirstColumn="0" w:lastRowLastColumn="0"/>
+            </w:pPr>
+          </w:p>
+          <w:p>
+            <w:pPr>
+              <w:jc w:val="center"/>
+              <w:cnfStyle w:val="000000100000" w:firstRow="0" w:lastRow="0" w:firstColumn="0" w:lastColumn="0" w:oddVBand="0" w:evenVBand="0" w:oddHBand="1" w:evenHBand="0" w:firstRowFirstColumn="0" w:firstRowLastColumn="0" w:lastRowFirstColumn="0" w:lastRowLastColumn="0"/>
+            </w:pPr>
+          </w:p>
+          <w:p>
+            <w:pPr>
+              <w:jc w:val="center"/>
+              <w:cnfStyle w:val="000000100000" w:firstRow="0" w:lastRow="0" w:firstColumn="0" w:lastColumn="0" w:oddVBand="0" w:evenVBand="0" w:oddHBand="1" w:evenHBand="0" w:firstRowFirstColumn="0" w:firstRowLastColumn="0" w:lastRowFirstColumn="0" w:lastRowLastColumn="0"/>
+            </w:pPr>
+            <w:r>
+              <w:t>SI</w:t>
+            </w:r>
           </w:p>
         </w:tc>
       </w:tr>
@@ -1203,6 +1194,9 @@
               <w:jc w:val="both"/>
               <w:cnfStyle w:val="000000000000" w:firstRow="0" w:lastRow="0" w:firstColumn="0" w:lastColumn="0" w:oddVBand="0" w:evenVBand="0" w:oddHBand="0" w:evenHBand="0" w:firstRowFirstColumn="0" w:firstRowLastColumn="0" w:lastRowFirstColumn="0" w:lastRowLastColumn="0"/>
             </w:pPr>
+            <w:r>
+              <w:t>Continuar el trabajo en dicha terminal</w:t>
+            </w:r>
           </w:p>
         </w:tc>
         <w:tc>
@@ -1301,6 +1295,9 @@
               <w:jc w:val="both"/>
               <w:cnfStyle w:val="000000100000" w:firstRow="0" w:lastRow="0" w:firstColumn="0" w:lastColumn="0" w:oddVBand="0" w:evenVBand="0" w:oddHBand="1" w:evenHBand="0" w:firstRowFirstColumn="0" w:firstRowLastColumn="0" w:lastRowFirstColumn="0" w:lastRowLastColumn="0"/>
             </w:pPr>
+            <w:r>
+              <w:t>Enviar mensaje de queja a UTE y esperar</w:t>
+            </w:r>
           </w:p>
         </w:tc>
         <w:tc>
@@ -1345,19 +1342,11 @@
                 <w:color w:val="548DD4" w:themeColor="text2" w:themeTint="99"/>
               </w:rPr>
             </w:pPr>
-            <w:proofErr w:type="gramStart"/>
             <w:r>
               <w:rPr>
                 <w:color w:val="548DD4" w:themeColor="text2" w:themeTint="99"/>
               </w:rPr>
-              <w:t>CP[</w:t>
-            </w:r>
-            <w:proofErr w:type="gramEnd"/>
-            <w:r>
-              <w:rPr>
-                <w:color w:val="548DD4" w:themeColor="text2" w:themeTint="99"/>
-              </w:rPr>
-              <w:t>004]</w:t>
+              <w:t>CP[004]</w:t>
             </w:r>
           </w:p>
         </w:tc>
@@ -1420,6 +1409,9 @@
               <w:jc w:val="both"/>
               <w:cnfStyle w:val="000000000000" w:firstRow="0" w:lastRow="0" w:firstColumn="0" w:lastColumn="0" w:oddVBand="0" w:evenVBand="0" w:oddHBand="0" w:evenHBand="0" w:firstRowFirstColumn="0" w:firstRowLastColumn="0" w:lastRowFirstColumn="0" w:lastRowLastColumn="0"/>
             </w:pPr>
+            <w:r>
+              <w:t>Estar en contacto constante con todos los integrantes del equipo</w:t>
+            </w:r>
           </w:p>
         </w:tc>
         <w:tc>
@@ -1435,8 +1427,30 @@
           </w:tcPr>
           <w:p>
             <w:pPr>
-              <w:cnfStyle w:val="000000000000" w:firstRow="0" w:lastRow="0" w:firstColumn="0" w:lastColumn="0" w:oddVBand="0" w:evenVBand="0" w:oddHBand="0" w:evenHBand="0" w:firstRowFirstColumn="0" w:firstRowLastColumn="0" w:lastRowFirstColumn="0" w:lastRowLastColumn="0"/>
-            </w:pPr>
+              <w:jc w:val="center"/>
+              <w:cnfStyle w:val="000000000000" w:firstRow="0" w:lastRow="0" w:firstColumn="0" w:lastColumn="0" w:oddVBand="0" w:evenVBand="0" w:oddHBand="0" w:evenHBand="0" w:firstRowFirstColumn="0" w:firstRowLastColumn="0" w:lastRowFirstColumn="0" w:lastRowLastColumn="0"/>
+            </w:pPr>
+          </w:p>
+          <w:p>
+            <w:pPr>
+              <w:jc w:val="center"/>
+              <w:cnfStyle w:val="000000000000" w:firstRow="0" w:lastRow="0" w:firstColumn="0" w:lastColumn="0" w:oddVBand="0" w:evenVBand="0" w:oddHBand="0" w:evenHBand="0" w:firstRowFirstColumn="0" w:firstRowLastColumn="0" w:lastRowFirstColumn="0" w:lastRowLastColumn="0"/>
+            </w:pPr>
+          </w:p>
+          <w:p>
+            <w:pPr>
+              <w:jc w:val="center"/>
+              <w:cnfStyle w:val="000000000000" w:firstRow="0" w:lastRow="0" w:firstColumn="0" w:lastColumn="0" w:oddVBand="0" w:evenVBand="0" w:oddHBand="0" w:evenHBand="0" w:firstRowFirstColumn="0" w:firstRowLastColumn="0" w:lastRowFirstColumn="0" w:lastRowLastColumn="0"/>
+            </w:pPr>
+          </w:p>
+          <w:p>
+            <w:pPr>
+              <w:jc w:val="center"/>
+              <w:cnfStyle w:val="000000000000" w:firstRow="0" w:lastRow="0" w:firstColumn="0" w:lastColumn="0" w:oddVBand="0" w:evenVBand="0" w:oddHBand="0" w:evenHBand="0" w:firstRowFirstColumn="0" w:firstRowLastColumn="0" w:lastRowFirstColumn="0" w:lastRowLastColumn="0"/>
+            </w:pPr>
+            <w:r>
+              <w:t>SI</w:t>
+            </w:r>
           </w:p>
         </w:tc>
       </w:tr>
@@ -1519,6 +1533,9 @@
               <w:jc w:val="both"/>
               <w:cnfStyle w:val="000000100000" w:firstRow="0" w:lastRow="0" w:firstColumn="0" w:lastColumn="0" w:oddVBand="0" w:evenVBand="0" w:oddHBand="1" w:evenHBand="0" w:firstRowFirstColumn="0" w:firstRowLastColumn="0" w:lastRowFirstColumn="0" w:lastRowLastColumn="0"/>
             </w:pPr>
+            <w:r>
+              <w:t>Intentar contactar de todas las formas posibles con dicho integrante hasta saber que ocurrió</w:t>
+            </w:r>
           </w:p>
         </w:tc>
         <w:tc>
@@ -1549,7 +1566,7 @@
             <w:vMerge/>
             <w:tcBorders>
               <w:left w:val="single" w:sz="12" w:space="0" w:color="auto"/>
-              <w:bottom w:val="single" w:sz="12" w:space="0" w:color="auto"/>
+              <w:bottom w:val="none" w:sz="0" w:space="0" w:color="auto"/>
               <w:right w:val="single" w:sz="12" w:space="0" w:color="365F91" w:themeColor="accent1" w:themeShade="BF"/>
             </w:tcBorders>
             <w:shd w:val="clear" w:color="auto" w:fill="FFFFFF" w:themeFill="background1"/>
@@ -1569,7 +1586,6 @@
             <w:vMerge/>
             <w:tcBorders>
               <w:left w:val="single" w:sz="12" w:space="0" w:color="365F91" w:themeColor="accent1" w:themeShade="BF"/>
-              <w:bottom w:val="single" w:sz="12" w:space="0" w:color="auto"/>
               <w:right w:val="single" w:sz="4" w:space="0" w:color="auto"/>
             </w:tcBorders>
             <w:shd w:val="clear" w:color="auto" w:fill="FFFFFF" w:themeFill="background1"/>
@@ -1587,7 +1603,7 @@
             <w:tcBorders>
               <w:top w:val="single" w:sz="4" w:space="0" w:color="auto"/>
               <w:left w:val="single" w:sz="4" w:space="0" w:color="auto"/>
-              <w:bottom w:val="single" w:sz="12" w:space="0" w:color="auto"/>
+              <w:bottom w:val="single" w:sz="4" w:space="0" w:color="auto"/>
               <w:right w:val="single" w:sz="4" w:space="0" w:color="auto"/>
             </w:tcBorders>
             <w:shd w:val="clear" w:color="auto" w:fill="FFFFFF" w:themeFill="background1"/>
@@ -1618,6 +1634,9 @@
               <w:jc w:val="both"/>
               <w:cnfStyle w:val="000000000000" w:firstRow="0" w:lastRow="0" w:firstColumn="0" w:lastColumn="0" w:oddVBand="0" w:evenVBand="0" w:oddHBand="0" w:evenHBand="0" w:firstRowFirstColumn="0" w:firstRowLastColumn="0" w:lastRowFirstColumn="0" w:lastRowLastColumn="0"/>
             </w:pPr>
+            <w:r>
+              <w:t>Luego de contactar con dicho integrante, convencerlo para que se presente físicamente en una reunión formal con todo el equipo</w:t>
+            </w:r>
           </w:p>
         </w:tc>
         <w:tc>
@@ -1626,7 +1645,6 @@
             <w:vMerge/>
             <w:tcBorders>
               <w:left w:val="single" w:sz="4" w:space="0" w:color="auto"/>
-              <w:bottom w:val="single" w:sz="12" w:space="0" w:color="auto"/>
               <w:right w:val="single" w:sz="12" w:space="0" w:color="auto"/>
             </w:tcBorders>
             <w:shd w:val="clear" w:color="auto" w:fill="FFFFFF" w:themeFill="background1"/>
@@ -1639,10 +1657,940 @@
         </w:tc>
       </w:tr>
     </w:tbl>
-    <w:p>
-      <w:bookmarkStart w:id="0" w:name="_GoBack"/>
-      <w:bookmarkEnd w:id="0"/>
-    </w:p>
+    <w:p/>
+    <w:tbl>
+      <w:tblPr>
+        <w:tblStyle w:val="Sombreadomedio2-nfasis1"/>
+        <w:tblW w:w="10173" w:type="dxa"/>
+        <w:tblLook w:val="04A0" w:firstRow="1" w:lastRow="0" w:firstColumn="1" w:lastColumn="0" w:noHBand="0" w:noVBand="1"/>
+      </w:tblPr>
+      <w:tblGrid>
+        <w:gridCol w:w="1106"/>
+        <w:gridCol w:w="2121"/>
+        <w:gridCol w:w="1559"/>
+        <w:gridCol w:w="4111"/>
+        <w:gridCol w:w="1276"/>
+      </w:tblGrid>
+      <w:tr>
+        <w:trPr>
+          <w:cnfStyle w:val="100000000000" w:firstRow="1" w:lastRow="0" w:firstColumn="0" w:lastColumn="0" w:oddVBand="0" w:evenVBand="0" w:oddHBand="0" w:evenHBand="0" w:firstRowFirstColumn="0" w:firstRowLastColumn="0" w:lastRowFirstColumn="0" w:lastRowLastColumn="0"/>
+          <w:trHeight w:val="318"/>
+        </w:trPr>
+        <w:tc>
+          <w:tcPr>
+            <w:cnfStyle w:val="001000000100" w:firstRow="0" w:lastRow="0" w:firstColumn="1" w:lastColumn="0" w:oddVBand="0" w:evenVBand="0" w:oddHBand="0" w:evenHBand="0" w:firstRowFirstColumn="1" w:firstRowLastColumn="0" w:lastRowFirstColumn="0" w:lastRowLastColumn="0"/>
+            <w:tcW w:w="1106" w:type="dxa"/>
+            <w:vMerge w:val="restart"/>
+            <w:tcBorders>
+              <w:top w:val="single" w:sz="4" w:space="0" w:color="auto"/>
+              <w:left w:val="single" w:sz="4" w:space="0" w:color="auto"/>
+              <w:bottom w:val="single" w:sz="4" w:space="0" w:color="auto"/>
+              <w:right w:val="single" w:sz="4" w:space="0" w:color="auto"/>
+            </w:tcBorders>
+            <w:shd w:val="clear" w:color="auto" w:fill="FFFFFF" w:themeFill="background1"/>
+          </w:tcPr>
+          <w:p>
+            <w:pPr>
+              <w:jc w:val="center"/>
+              <w:rPr>
+                <w:b w:val="0"/>
+                <w:color w:val="548DD4" w:themeColor="text2" w:themeTint="99"/>
+              </w:rPr>
+            </w:pPr>
+          </w:p>
+        </w:tc>
+        <w:tc>
+          <w:tcPr>
+            <w:tcW w:w="2121" w:type="dxa"/>
+            <w:vMerge w:val="restart"/>
+            <w:tcBorders>
+              <w:top w:val="single" w:sz="4" w:space="0" w:color="auto"/>
+              <w:left w:val="single" w:sz="4" w:space="0" w:color="auto"/>
+              <w:bottom w:val="single" w:sz="4" w:space="0" w:color="auto"/>
+              <w:right w:val="single" w:sz="4" w:space="0" w:color="auto"/>
+            </w:tcBorders>
+            <w:shd w:val="clear" w:color="auto" w:fill="FFFFFF" w:themeFill="background1"/>
+          </w:tcPr>
+          <w:p>
+            <w:pPr>
+              <w:jc w:val="center"/>
+              <w:cnfStyle w:val="100000000000" w:firstRow="1" w:lastRow="0" w:firstColumn="0" w:lastColumn="0" w:oddVBand="0" w:evenVBand="0" w:oddHBand="0" w:evenHBand="0" w:firstRowFirstColumn="0" w:firstRowLastColumn="0" w:lastRowFirstColumn="0" w:lastRowLastColumn="0"/>
+              <w:rPr>
+                <w:b w:val="0"/>
+                <w:color w:val="auto"/>
+              </w:rPr>
+            </w:pPr>
+          </w:p>
+          <w:p>
+            <w:pPr>
+              <w:jc w:val="center"/>
+              <w:cnfStyle w:val="100000000000" w:firstRow="1" w:lastRow="0" w:firstColumn="0" w:lastColumn="0" w:oddVBand="0" w:evenVBand="0" w:oddHBand="0" w:evenHBand="0" w:firstRowFirstColumn="0" w:firstRowLastColumn="0" w:lastRowFirstColumn="0" w:lastRowLastColumn="0"/>
+              <w:rPr>
+                <w:b w:val="0"/>
+                <w:color w:val="auto"/>
+              </w:rPr>
+            </w:pPr>
+            <w:r>
+              <w:rPr>
+                <w:b w:val="0"/>
+                <w:color w:val="auto"/>
+              </w:rPr>
+              <w:t>Fallo de GitLab</w:t>
+            </w:r>
+          </w:p>
+        </w:tc>
+        <w:tc>
+          <w:tcPr>
+            <w:tcW w:w="1559" w:type="dxa"/>
+            <w:tcBorders>
+              <w:top w:val="single" w:sz="4" w:space="0" w:color="auto"/>
+              <w:left w:val="single" w:sz="4" w:space="0" w:color="auto"/>
+              <w:bottom w:val="single" w:sz="4" w:space="0" w:color="auto"/>
+              <w:right w:val="single" w:sz="4" w:space="0" w:color="auto"/>
+            </w:tcBorders>
+            <w:shd w:val="clear" w:color="auto" w:fill="FFFFFF" w:themeFill="background1"/>
+          </w:tcPr>
+          <w:p>
+            <w:pPr>
+              <w:jc w:val="center"/>
+              <w:cnfStyle w:val="100000000000" w:firstRow="1" w:lastRow="0" w:firstColumn="0" w:lastColumn="0" w:oddVBand="0" w:evenVBand="0" w:oddHBand="0" w:evenHBand="0" w:firstRowFirstColumn="0" w:firstRowLastColumn="0" w:lastRowFirstColumn="0" w:lastRowLastColumn="0"/>
+            </w:pPr>
+          </w:p>
+        </w:tc>
+        <w:tc>
+          <w:tcPr>
+            <w:tcW w:w="4111" w:type="dxa"/>
+            <w:tcBorders>
+              <w:top w:val="single" w:sz="4" w:space="0" w:color="auto"/>
+              <w:left w:val="single" w:sz="4" w:space="0" w:color="auto"/>
+              <w:bottom w:val="single" w:sz="4" w:space="0" w:color="auto"/>
+              <w:right w:val="single" w:sz="4" w:space="0" w:color="auto"/>
+            </w:tcBorders>
+            <w:shd w:val="clear" w:color="auto" w:fill="FFFFFF" w:themeFill="background1"/>
+          </w:tcPr>
+          <w:p>
+            <w:pPr>
+              <w:jc w:val="both"/>
+              <w:cnfStyle w:val="100000000000" w:firstRow="1" w:lastRow="0" w:firstColumn="0" w:lastColumn="0" w:oddVBand="0" w:evenVBand="0" w:oddHBand="0" w:evenHBand="0" w:firstRowFirstColumn="0" w:firstRowLastColumn="0" w:lastRowFirstColumn="0" w:lastRowLastColumn="0"/>
+            </w:pPr>
+          </w:p>
+        </w:tc>
+        <w:tc>
+          <w:tcPr>
+            <w:tcW w:w="1276" w:type="dxa"/>
+            <w:vMerge w:val="restart"/>
+            <w:tcBorders>
+              <w:top w:val="single" w:sz="4" w:space="0" w:color="auto"/>
+              <w:left w:val="single" w:sz="4" w:space="0" w:color="auto"/>
+              <w:bottom w:val="single" w:sz="4" w:space="0" w:color="auto"/>
+              <w:right w:val="single" w:sz="4" w:space="0" w:color="auto"/>
+            </w:tcBorders>
+            <w:shd w:val="clear" w:color="auto" w:fill="FFFFFF" w:themeFill="background1"/>
+          </w:tcPr>
+          <w:p>
+            <w:pPr>
+              <w:cnfStyle w:val="100000000000" w:firstRow="1" w:lastRow="0" w:firstColumn="0" w:lastColumn="0" w:oddVBand="0" w:evenVBand="0" w:oddHBand="0" w:evenHBand="0" w:firstRowFirstColumn="0" w:firstRowLastColumn="0" w:lastRowFirstColumn="0" w:lastRowLastColumn="0"/>
+            </w:pPr>
+          </w:p>
+        </w:tc>
+      </w:tr>
+      <w:tr>
+        <w:trPr>
+          <w:cnfStyle w:val="000000100000" w:firstRow="0" w:lastRow="0" w:firstColumn="0" w:lastColumn="0" w:oddVBand="0" w:evenVBand="0" w:oddHBand="1" w:evenHBand="0" w:firstRowFirstColumn="0" w:firstRowLastColumn="0" w:lastRowFirstColumn="0" w:lastRowLastColumn="0"/>
+          <w:trHeight w:val="318"/>
+        </w:trPr>
+        <w:tc>
+          <w:tcPr>
+            <w:cnfStyle w:val="001000000000" w:firstRow="0" w:lastRow="0" w:firstColumn="1" w:lastColumn="0" w:oddVBand="0" w:evenVBand="0" w:oddHBand="0" w:evenHBand="0" w:firstRowFirstColumn="0" w:firstRowLastColumn="0" w:lastRowFirstColumn="0" w:lastRowLastColumn="0"/>
+            <w:tcW w:w="1106" w:type="dxa"/>
+            <w:vMerge/>
+            <w:tcBorders>
+              <w:top w:val="single" w:sz="4" w:space="0" w:color="auto"/>
+              <w:left w:val="single" w:sz="4" w:space="0" w:color="auto"/>
+              <w:bottom w:val="single" w:sz="4" w:space="0" w:color="auto"/>
+              <w:right w:val="single" w:sz="4" w:space="0" w:color="auto"/>
+            </w:tcBorders>
+            <w:shd w:val="clear" w:color="auto" w:fill="FFFFFF" w:themeFill="background1"/>
+          </w:tcPr>
+          <w:p>
+            <w:pPr>
+              <w:jc w:val="center"/>
+              <w:rPr>
+                <w:b w:val="0"/>
+                <w:color w:val="548DD4" w:themeColor="text2" w:themeTint="99"/>
+              </w:rPr>
+            </w:pPr>
+          </w:p>
+        </w:tc>
+        <w:tc>
+          <w:tcPr>
+            <w:tcW w:w="2121" w:type="dxa"/>
+            <w:vMerge/>
+            <w:tcBorders>
+              <w:top w:val="single" w:sz="4" w:space="0" w:color="auto"/>
+              <w:left w:val="single" w:sz="4" w:space="0" w:color="auto"/>
+              <w:bottom w:val="single" w:sz="4" w:space="0" w:color="auto"/>
+              <w:right w:val="single" w:sz="4" w:space="0" w:color="auto"/>
+            </w:tcBorders>
+            <w:shd w:val="clear" w:color="auto" w:fill="FFFFFF" w:themeFill="background1"/>
+          </w:tcPr>
+          <w:p>
+            <w:pPr>
+              <w:jc w:val="center"/>
+              <w:cnfStyle w:val="000000100000" w:firstRow="0" w:lastRow="0" w:firstColumn="0" w:lastColumn="0" w:oddVBand="0" w:evenVBand="0" w:oddHBand="1" w:evenHBand="0" w:firstRowFirstColumn="0" w:firstRowLastColumn="0" w:lastRowFirstColumn="0" w:lastRowLastColumn="0"/>
+            </w:pPr>
+          </w:p>
+        </w:tc>
+        <w:tc>
+          <w:tcPr>
+            <w:tcW w:w="1559" w:type="dxa"/>
+            <w:tcBorders>
+              <w:top w:val="single" w:sz="4" w:space="0" w:color="auto"/>
+              <w:left w:val="single" w:sz="4" w:space="0" w:color="auto"/>
+              <w:bottom w:val="single" w:sz="4" w:space="0" w:color="auto"/>
+              <w:right w:val="single" w:sz="4" w:space="0" w:color="auto"/>
+            </w:tcBorders>
+            <w:shd w:val="clear" w:color="auto" w:fill="FFFFFF" w:themeFill="background1"/>
+          </w:tcPr>
+          <w:p>
+            <w:pPr>
+              <w:jc w:val="center"/>
+              <w:cnfStyle w:val="000000100000" w:firstRow="0" w:lastRow="0" w:firstColumn="0" w:lastColumn="0" w:oddVBand="0" w:evenVBand="0" w:oddHBand="1" w:evenHBand="0" w:firstRowFirstColumn="0" w:firstRowLastColumn="0" w:lastRowFirstColumn="0" w:lastRowLastColumn="0"/>
+            </w:pPr>
+          </w:p>
+        </w:tc>
+        <w:tc>
+          <w:tcPr>
+            <w:tcW w:w="4111" w:type="dxa"/>
+            <w:tcBorders>
+              <w:top w:val="single" w:sz="4" w:space="0" w:color="auto"/>
+              <w:left w:val="single" w:sz="4" w:space="0" w:color="auto"/>
+              <w:bottom w:val="single" w:sz="4" w:space="0" w:color="auto"/>
+              <w:right w:val="single" w:sz="4" w:space="0" w:color="auto"/>
+            </w:tcBorders>
+            <w:shd w:val="clear" w:color="auto" w:fill="FFFFFF" w:themeFill="background1"/>
+          </w:tcPr>
+          <w:p>
+            <w:pPr>
+              <w:jc w:val="both"/>
+              <w:cnfStyle w:val="000000100000" w:firstRow="0" w:lastRow="0" w:firstColumn="0" w:lastColumn="0" w:oddVBand="0" w:evenVBand="0" w:oddHBand="1" w:evenHBand="0" w:firstRowFirstColumn="0" w:firstRowLastColumn="0" w:lastRowFirstColumn="0" w:lastRowLastColumn="0"/>
+            </w:pPr>
+          </w:p>
+        </w:tc>
+        <w:tc>
+          <w:tcPr>
+            <w:tcW w:w="1276" w:type="dxa"/>
+            <w:vMerge/>
+            <w:tcBorders>
+              <w:top w:val="single" w:sz="4" w:space="0" w:color="auto"/>
+              <w:left w:val="single" w:sz="4" w:space="0" w:color="auto"/>
+              <w:bottom w:val="single" w:sz="4" w:space="0" w:color="auto"/>
+              <w:right w:val="single" w:sz="4" w:space="0" w:color="auto"/>
+            </w:tcBorders>
+            <w:shd w:val="clear" w:color="auto" w:fill="FFFFFF" w:themeFill="background1"/>
+          </w:tcPr>
+          <w:p>
+            <w:pPr>
+              <w:cnfStyle w:val="000000100000" w:firstRow="0" w:lastRow="0" w:firstColumn="0" w:lastColumn="0" w:oddVBand="0" w:evenVBand="0" w:oddHBand="1" w:evenHBand="0" w:firstRowFirstColumn="0" w:firstRowLastColumn="0" w:lastRowFirstColumn="0" w:lastRowLastColumn="0"/>
+            </w:pPr>
+          </w:p>
+        </w:tc>
+      </w:tr>
+      <w:tr>
+        <w:trPr>
+          <w:trHeight w:val="318"/>
+        </w:trPr>
+        <w:tc>
+          <w:tcPr>
+            <w:cnfStyle w:val="001000000000" w:firstRow="0" w:lastRow="0" w:firstColumn="1" w:lastColumn="0" w:oddVBand="0" w:evenVBand="0" w:oddHBand="0" w:evenHBand="0" w:firstRowFirstColumn="0" w:firstRowLastColumn="0" w:lastRowFirstColumn="0" w:lastRowLastColumn="0"/>
+            <w:tcW w:w="1106" w:type="dxa"/>
+            <w:vMerge/>
+            <w:tcBorders>
+              <w:top w:val="single" w:sz="4" w:space="0" w:color="auto"/>
+              <w:left w:val="single" w:sz="4" w:space="0" w:color="auto"/>
+              <w:bottom w:val="single" w:sz="4" w:space="0" w:color="auto"/>
+              <w:right w:val="single" w:sz="4" w:space="0" w:color="auto"/>
+            </w:tcBorders>
+            <w:shd w:val="clear" w:color="auto" w:fill="FFFFFF" w:themeFill="background1"/>
+          </w:tcPr>
+          <w:p>
+            <w:pPr>
+              <w:jc w:val="center"/>
+              <w:rPr>
+                <w:b w:val="0"/>
+                <w:color w:val="548DD4" w:themeColor="text2" w:themeTint="99"/>
+              </w:rPr>
+            </w:pPr>
+          </w:p>
+        </w:tc>
+        <w:tc>
+          <w:tcPr>
+            <w:tcW w:w="2121" w:type="dxa"/>
+            <w:vMerge/>
+            <w:tcBorders>
+              <w:top w:val="single" w:sz="4" w:space="0" w:color="auto"/>
+              <w:left w:val="single" w:sz="4" w:space="0" w:color="auto"/>
+              <w:bottom w:val="single" w:sz="4" w:space="0" w:color="auto"/>
+              <w:right w:val="single" w:sz="4" w:space="0" w:color="auto"/>
+            </w:tcBorders>
+            <w:shd w:val="clear" w:color="auto" w:fill="FFFFFF" w:themeFill="background1"/>
+          </w:tcPr>
+          <w:p>
+            <w:pPr>
+              <w:jc w:val="center"/>
+              <w:cnfStyle w:val="000000000000" w:firstRow="0" w:lastRow="0" w:firstColumn="0" w:lastColumn="0" w:oddVBand="0" w:evenVBand="0" w:oddHBand="0" w:evenHBand="0" w:firstRowFirstColumn="0" w:firstRowLastColumn="0" w:lastRowFirstColumn="0" w:lastRowLastColumn="0"/>
+            </w:pPr>
+          </w:p>
+        </w:tc>
+        <w:tc>
+          <w:tcPr>
+            <w:tcW w:w="1559" w:type="dxa"/>
+            <w:tcBorders>
+              <w:top w:val="single" w:sz="4" w:space="0" w:color="auto"/>
+              <w:left w:val="single" w:sz="4" w:space="0" w:color="auto"/>
+              <w:bottom w:val="single" w:sz="4" w:space="0" w:color="auto"/>
+              <w:right w:val="single" w:sz="4" w:space="0" w:color="auto"/>
+            </w:tcBorders>
+            <w:shd w:val="clear" w:color="auto" w:fill="FFFFFF" w:themeFill="background1"/>
+          </w:tcPr>
+          <w:p>
+            <w:pPr>
+              <w:jc w:val="center"/>
+              <w:cnfStyle w:val="000000000000" w:firstRow="0" w:lastRow="0" w:firstColumn="0" w:lastColumn="0" w:oddVBand="0" w:evenVBand="0" w:oddHBand="0" w:evenHBand="0" w:firstRowFirstColumn="0" w:firstRowLastColumn="0" w:lastRowFirstColumn="0" w:lastRowLastColumn="0"/>
+            </w:pPr>
+          </w:p>
+        </w:tc>
+        <w:tc>
+          <w:tcPr>
+            <w:tcW w:w="4111" w:type="dxa"/>
+            <w:tcBorders>
+              <w:top w:val="single" w:sz="4" w:space="0" w:color="auto"/>
+              <w:left w:val="single" w:sz="4" w:space="0" w:color="auto"/>
+              <w:bottom w:val="single" w:sz="4" w:space="0" w:color="auto"/>
+              <w:right w:val="single" w:sz="4" w:space="0" w:color="auto"/>
+            </w:tcBorders>
+            <w:shd w:val="clear" w:color="auto" w:fill="FFFFFF" w:themeFill="background1"/>
+          </w:tcPr>
+          <w:p>
+            <w:pPr>
+              <w:jc w:val="both"/>
+              <w:cnfStyle w:val="000000000000" w:firstRow="0" w:lastRow="0" w:firstColumn="0" w:lastColumn="0" w:oddVBand="0" w:evenVBand="0" w:oddHBand="0" w:evenHBand="0" w:firstRowFirstColumn="0" w:firstRowLastColumn="0" w:lastRowFirstColumn="0" w:lastRowLastColumn="0"/>
+            </w:pPr>
+          </w:p>
+        </w:tc>
+        <w:tc>
+          <w:tcPr>
+            <w:tcW w:w="1276" w:type="dxa"/>
+            <w:vMerge/>
+            <w:tcBorders>
+              <w:top w:val="single" w:sz="4" w:space="0" w:color="auto"/>
+              <w:left w:val="single" w:sz="4" w:space="0" w:color="auto"/>
+              <w:bottom w:val="single" w:sz="4" w:space="0" w:color="auto"/>
+              <w:right w:val="single" w:sz="4" w:space="0" w:color="auto"/>
+            </w:tcBorders>
+            <w:shd w:val="clear" w:color="auto" w:fill="FFFFFF" w:themeFill="background1"/>
+          </w:tcPr>
+          <w:p>
+            <w:pPr>
+              <w:cnfStyle w:val="000000000000" w:firstRow="0" w:lastRow="0" w:firstColumn="0" w:lastColumn="0" w:oddVBand="0" w:evenVBand="0" w:oddHBand="0" w:evenHBand="0" w:firstRowFirstColumn="0" w:firstRowLastColumn="0" w:lastRowFirstColumn="0" w:lastRowLastColumn="0"/>
+            </w:pPr>
+          </w:p>
+        </w:tc>
+      </w:tr>
+      <w:tr>
+        <w:trPr>
+          <w:cnfStyle w:val="000000100000" w:firstRow="0" w:lastRow="0" w:firstColumn="0" w:lastColumn="0" w:oddVBand="0" w:evenVBand="0" w:oddHBand="1" w:evenHBand="0" w:firstRowFirstColumn="0" w:firstRowLastColumn="0" w:lastRowFirstColumn="0" w:lastRowLastColumn="0"/>
+          <w:trHeight w:val="462"/>
+        </w:trPr>
+        <w:tc>
+          <w:tcPr>
+            <w:cnfStyle w:val="001000000000" w:firstRow="0" w:lastRow="0" w:firstColumn="1" w:lastColumn="0" w:oddVBand="0" w:evenVBand="0" w:oddHBand="0" w:evenHBand="0" w:firstRowFirstColumn="0" w:firstRowLastColumn="0" w:lastRowFirstColumn="0" w:lastRowLastColumn="0"/>
+            <w:tcW w:w="1106" w:type="dxa"/>
+            <w:vMerge w:val="restart"/>
+            <w:tcBorders>
+              <w:top w:val="single" w:sz="4" w:space="0" w:color="auto"/>
+              <w:left w:val="single" w:sz="4" w:space="0" w:color="auto"/>
+              <w:right w:val="single" w:sz="4" w:space="0" w:color="auto"/>
+            </w:tcBorders>
+            <w:shd w:val="clear" w:color="auto" w:fill="FFFFFF" w:themeFill="background1"/>
+          </w:tcPr>
+          <w:p>
+            <w:pPr>
+              <w:jc w:val="center"/>
+              <w:rPr>
+                <w:b w:val="0"/>
+                <w:color w:val="548DD4" w:themeColor="text2" w:themeTint="99"/>
+              </w:rPr>
+            </w:pPr>
+          </w:p>
+        </w:tc>
+        <w:tc>
+          <w:tcPr>
+            <w:tcW w:w="2121" w:type="dxa"/>
+            <w:vMerge w:val="restart"/>
+            <w:tcBorders>
+              <w:top w:val="single" w:sz="4" w:space="0" w:color="auto"/>
+              <w:left w:val="single" w:sz="4" w:space="0" w:color="auto"/>
+              <w:right w:val="single" w:sz="4" w:space="0" w:color="auto"/>
+            </w:tcBorders>
+            <w:shd w:val="clear" w:color="auto" w:fill="FFFFFF" w:themeFill="background1"/>
+          </w:tcPr>
+          <w:p>
+            <w:pPr>
+              <w:jc w:val="center"/>
+              <w:cnfStyle w:val="000000100000" w:firstRow="0" w:lastRow="0" w:firstColumn="0" w:lastColumn="0" w:oddVBand="0" w:evenVBand="0" w:oddHBand="1" w:evenHBand="0" w:firstRowFirstColumn="0" w:firstRowLastColumn="0" w:lastRowFirstColumn="0" w:lastRowLastColumn="0"/>
+            </w:pPr>
+          </w:p>
+          <w:p>
+            <w:pPr>
+              <w:jc w:val="center"/>
+              <w:cnfStyle w:val="000000100000" w:firstRow="0" w:lastRow="0" w:firstColumn="0" w:lastColumn="0" w:oddVBand="0" w:evenVBand="0" w:oddHBand="1" w:evenHBand="0" w:firstRowFirstColumn="0" w:firstRowLastColumn="0" w:lastRowFirstColumn="0" w:lastRowLastColumn="0"/>
+            </w:pPr>
+            <w:r>
+              <w:t>Falta de tiempo</w:t>
+            </w:r>
+          </w:p>
+        </w:tc>
+        <w:tc>
+          <w:tcPr>
+            <w:tcW w:w="1559" w:type="dxa"/>
+            <w:tcBorders>
+              <w:top w:val="single" w:sz="4" w:space="0" w:color="auto"/>
+              <w:left w:val="single" w:sz="4" w:space="0" w:color="auto"/>
+              <w:right w:val="single" w:sz="4" w:space="0" w:color="auto"/>
+            </w:tcBorders>
+            <w:shd w:val="clear" w:color="auto" w:fill="FFFFFF" w:themeFill="background1"/>
+          </w:tcPr>
+          <w:p>
+            <w:pPr>
+              <w:cnfStyle w:val="000000100000" w:firstRow="0" w:lastRow="0" w:firstColumn="0" w:lastColumn="0" w:oddVBand="0" w:evenVBand="0" w:oddHBand="1" w:evenHBand="0" w:firstRowFirstColumn="0" w:firstRowLastColumn="0" w:lastRowFirstColumn="0" w:lastRowLastColumn="0"/>
+            </w:pPr>
+          </w:p>
+        </w:tc>
+        <w:tc>
+          <w:tcPr>
+            <w:tcW w:w="4111" w:type="dxa"/>
+            <w:tcBorders>
+              <w:top w:val="single" w:sz="4" w:space="0" w:color="auto"/>
+              <w:left w:val="single" w:sz="4" w:space="0" w:color="auto"/>
+              <w:bottom w:val="single" w:sz="4" w:space="0" w:color="auto"/>
+              <w:right w:val="single" w:sz="4" w:space="0" w:color="auto"/>
+            </w:tcBorders>
+            <w:shd w:val="clear" w:color="auto" w:fill="FFFFFF" w:themeFill="background1"/>
+          </w:tcPr>
+          <w:p>
+            <w:pPr>
+              <w:jc w:val="both"/>
+              <w:cnfStyle w:val="000000100000" w:firstRow="0" w:lastRow="0" w:firstColumn="0" w:lastColumn="0" w:oddVBand="0" w:evenVBand="0" w:oddHBand="1" w:evenHBand="0" w:firstRowFirstColumn="0" w:firstRowLastColumn="0" w:lastRowFirstColumn="0" w:lastRowLastColumn="0"/>
+            </w:pPr>
+          </w:p>
+        </w:tc>
+        <w:tc>
+          <w:tcPr>
+            <w:tcW w:w="1276" w:type="dxa"/>
+            <w:vMerge w:val="restart"/>
+            <w:tcBorders>
+              <w:top w:val="single" w:sz="4" w:space="0" w:color="auto"/>
+              <w:left w:val="single" w:sz="4" w:space="0" w:color="auto"/>
+              <w:right w:val="single" w:sz="4" w:space="0" w:color="auto"/>
+            </w:tcBorders>
+            <w:shd w:val="clear" w:color="auto" w:fill="FFFFFF" w:themeFill="background1"/>
+          </w:tcPr>
+          <w:p>
+            <w:pPr>
+              <w:cnfStyle w:val="000000100000" w:firstRow="0" w:lastRow="0" w:firstColumn="0" w:lastColumn="0" w:oddVBand="0" w:evenVBand="0" w:oddHBand="1" w:evenHBand="0" w:firstRowFirstColumn="0" w:firstRowLastColumn="0" w:lastRowFirstColumn="0" w:lastRowLastColumn="0"/>
+            </w:pPr>
+          </w:p>
+        </w:tc>
+      </w:tr>
+      <w:tr>
+        <w:trPr>
+          <w:trHeight w:val="540"/>
+        </w:trPr>
+        <w:tc>
+          <w:tcPr>
+            <w:cnfStyle w:val="001000000000" w:firstRow="0" w:lastRow="0" w:firstColumn="1" w:lastColumn="0" w:oddVBand="0" w:evenVBand="0" w:oddHBand="0" w:evenHBand="0" w:firstRowFirstColumn="0" w:firstRowLastColumn="0" w:lastRowFirstColumn="0" w:lastRowLastColumn="0"/>
+            <w:tcW w:w="1106" w:type="dxa"/>
+            <w:vMerge/>
+            <w:tcBorders>
+              <w:left w:val="single" w:sz="4" w:space="0" w:color="auto"/>
+              <w:right w:val="single" w:sz="4" w:space="0" w:color="auto"/>
+            </w:tcBorders>
+            <w:shd w:val="clear" w:color="auto" w:fill="FFFFFF" w:themeFill="background1"/>
+          </w:tcPr>
+          <w:p>
+            <w:pPr>
+              <w:jc w:val="center"/>
+              <w:rPr>
+                <w:color w:val="548DD4" w:themeColor="text2" w:themeTint="99"/>
+              </w:rPr>
+            </w:pPr>
+          </w:p>
+        </w:tc>
+        <w:tc>
+          <w:tcPr>
+            <w:tcW w:w="2121" w:type="dxa"/>
+            <w:vMerge/>
+            <w:tcBorders>
+              <w:left w:val="single" w:sz="4" w:space="0" w:color="auto"/>
+              <w:right w:val="single" w:sz="4" w:space="0" w:color="auto"/>
+            </w:tcBorders>
+            <w:shd w:val="clear" w:color="auto" w:fill="FFFFFF" w:themeFill="background1"/>
+          </w:tcPr>
+          <w:p>
+            <w:pPr>
+              <w:jc w:val="center"/>
+              <w:cnfStyle w:val="000000000000" w:firstRow="0" w:lastRow="0" w:firstColumn="0" w:lastColumn="0" w:oddVBand="0" w:evenVBand="0" w:oddHBand="0" w:evenHBand="0" w:firstRowFirstColumn="0" w:firstRowLastColumn="0" w:lastRowFirstColumn="0" w:lastRowLastColumn="0"/>
+            </w:pPr>
+          </w:p>
+        </w:tc>
+        <w:tc>
+          <w:tcPr>
+            <w:tcW w:w="1559" w:type="dxa"/>
+            <w:tcBorders>
+              <w:top w:val="single" w:sz="4" w:space="0" w:color="auto"/>
+              <w:left w:val="single" w:sz="4" w:space="0" w:color="auto"/>
+              <w:right w:val="single" w:sz="4" w:space="0" w:color="auto"/>
+            </w:tcBorders>
+            <w:shd w:val="clear" w:color="auto" w:fill="FFFFFF" w:themeFill="background1"/>
+          </w:tcPr>
+          <w:p>
+            <w:pPr>
+              <w:jc w:val="center"/>
+              <w:cnfStyle w:val="000000000000" w:firstRow="0" w:lastRow="0" w:firstColumn="0" w:lastColumn="0" w:oddVBand="0" w:evenVBand="0" w:oddHBand="0" w:evenHBand="0" w:firstRowFirstColumn="0" w:firstRowLastColumn="0" w:lastRowFirstColumn="0" w:lastRowLastColumn="0"/>
+            </w:pPr>
+          </w:p>
+        </w:tc>
+        <w:tc>
+          <w:tcPr>
+            <w:tcW w:w="4111" w:type="dxa"/>
+            <w:tcBorders>
+              <w:top w:val="single" w:sz="4" w:space="0" w:color="auto"/>
+              <w:left w:val="single" w:sz="4" w:space="0" w:color="auto"/>
+              <w:bottom w:val="single" w:sz="4" w:space="0" w:color="auto"/>
+              <w:right w:val="single" w:sz="4" w:space="0" w:color="auto"/>
+            </w:tcBorders>
+            <w:shd w:val="clear" w:color="auto" w:fill="FFFFFF" w:themeFill="background1"/>
+          </w:tcPr>
+          <w:p>
+            <w:pPr>
+              <w:jc w:val="both"/>
+              <w:cnfStyle w:val="000000000000" w:firstRow="0" w:lastRow="0" w:firstColumn="0" w:lastColumn="0" w:oddVBand="0" w:evenVBand="0" w:oddHBand="0" w:evenHBand="0" w:firstRowFirstColumn="0" w:firstRowLastColumn="0" w:lastRowFirstColumn="0" w:lastRowLastColumn="0"/>
+            </w:pPr>
+          </w:p>
+        </w:tc>
+        <w:tc>
+          <w:tcPr>
+            <w:tcW w:w="1276" w:type="dxa"/>
+            <w:vMerge/>
+            <w:tcBorders>
+              <w:left w:val="single" w:sz="4" w:space="0" w:color="auto"/>
+              <w:right w:val="single" w:sz="4" w:space="0" w:color="auto"/>
+            </w:tcBorders>
+            <w:shd w:val="clear" w:color="auto" w:fill="FFFFFF" w:themeFill="background1"/>
+          </w:tcPr>
+          <w:p>
+            <w:pPr>
+              <w:cnfStyle w:val="000000000000" w:firstRow="0" w:lastRow="0" w:firstColumn="0" w:lastColumn="0" w:oddVBand="0" w:evenVBand="0" w:oddHBand="0" w:evenHBand="0" w:firstRowFirstColumn="0" w:firstRowLastColumn="0" w:lastRowFirstColumn="0" w:lastRowLastColumn="0"/>
+            </w:pPr>
+          </w:p>
+        </w:tc>
+      </w:tr>
+      <w:tr>
+        <w:trPr>
+          <w:cnfStyle w:val="000000100000" w:firstRow="0" w:lastRow="0" w:firstColumn="0" w:lastColumn="0" w:oddVBand="0" w:evenVBand="0" w:oddHBand="1" w:evenHBand="0" w:firstRowFirstColumn="0" w:firstRowLastColumn="0" w:lastRowFirstColumn="0" w:lastRowLastColumn="0"/>
+          <w:trHeight w:val="562"/>
+        </w:trPr>
+        <w:tc>
+          <w:tcPr>
+            <w:cnfStyle w:val="001000000000" w:firstRow="0" w:lastRow="0" w:firstColumn="1" w:lastColumn="0" w:oddVBand="0" w:evenVBand="0" w:oddHBand="0" w:evenHBand="0" w:firstRowFirstColumn="0" w:firstRowLastColumn="0" w:lastRowFirstColumn="0" w:lastRowLastColumn="0"/>
+            <w:tcW w:w="1106" w:type="dxa"/>
+            <w:vMerge/>
+            <w:tcBorders>
+              <w:left w:val="single" w:sz="4" w:space="0" w:color="auto"/>
+              <w:right w:val="single" w:sz="4" w:space="0" w:color="auto"/>
+            </w:tcBorders>
+            <w:shd w:val="clear" w:color="auto" w:fill="FFFFFF" w:themeFill="background1"/>
+          </w:tcPr>
+          <w:p>
+            <w:pPr>
+              <w:jc w:val="center"/>
+              <w:rPr>
+                <w:color w:val="548DD4" w:themeColor="text2" w:themeTint="99"/>
+              </w:rPr>
+            </w:pPr>
+          </w:p>
+        </w:tc>
+        <w:tc>
+          <w:tcPr>
+            <w:tcW w:w="2121" w:type="dxa"/>
+            <w:vMerge/>
+            <w:tcBorders>
+              <w:left w:val="single" w:sz="4" w:space="0" w:color="auto"/>
+              <w:right w:val="single" w:sz="4" w:space="0" w:color="auto"/>
+            </w:tcBorders>
+            <w:shd w:val="clear" w:color="auto" w:fill="FFFFFF" w:themeFill="background1"/>
+          </w:tcPr>
+          <w:p>
+            <w:pPr>
+              <w:jc w:val="center"/>
+              <w:cnfStyle w:val="000000100000" w:firstRow="0" w:lastRow="0" w:firstColumn="0" w:lastColumn="0" w:oddVBand="0" w:evenVBand="0" w:oddHBand="1" w:evenHBand="0" w:firstRowFirstColumn="0" w:firstRowLastColumn="0" w:lastRowFirstColumn="0" w:lastRowLastColumn="0"/>
+            </w:pPr>
+          </w:p>
+        </w:tc>
+        <w:tc>
+          <w:tcPr>
+            <w:tcW w:w="1559" w:type="dxa"/>
+            <w:tcBorders>
+              <w:top w:val="single" w:sz="4" w:space="0" w:color="auto"/>
+              <w:left w:val="single" w:sz="4" w:space="0" w:color="auto"/>
+              <w:right w:val="single" w:sz="4" w:space="0" w:color="auto"/>
+            </w:tcBorders>
+            <w:shd w:val="clear" w:color="auto" w:fill="FFFFFF" w:themeFill="background1"/>
+          </w:tcPr>
+          <w:p>
+            <w:pPr>
+              <w:jc w:val="center"/>
+              <w:cnfStyle w:val="000000100000" w:firstRow="0" w:lastRow="0" w:firstColumn="0" w:lastColumn="0" w:oddVBand="0" w:evenVBand="0" w:oddHBand="1" w:evenHBand="0" w:firstRowFirstColumn="0" w:firstRowLastColumn="0" w:lastRowFirstColumn="0" w:lastRowLastColumn="0"/>
+            </w:pPr>
+          </w:p>
+        </w:tc>
+        <w:tc>
+          <w:tcPr>
+            <w:tcW w:w="4111" w:type="dxa"/>
+            <w:tcBorders>
+              <w:top w:val="single" w:sz="4" w:space="0" w:color="auto"/>
+              <w:left w:val="single" w:sz="4" w:space="0" w:color="auto"/>
+              <w:bottom w:val="single" w:sz="4" w:space="0" w:color="auto"/>
+              <w:right w:val="single" w:sz="4" w:space="0" w:color="auto"/>
+            </w:tcBorders>
+            <w:shd w:val="clear" w:color="auto" w:fill="FFFFFF" w:themeFill="background1"/>
+          </w:tcPr>
+          <w:p>
+            <w:pPr>
+              <w:jc w:val="both"/>
+              <w:cnfStyle w:val="000000100000" w:firstRow="0" w:lastRow="0" w:firstColumn="0" w:lastColumn="0" w:oddVBand="0" w:evenVBand="0" w:oddHBand="1" w:evenHBand="0" w:firstRowFirstColumn="0" w:firstRowLastColumn="0" w:lastRowFirstColumn="0" w:lastRowLastColumn="0"/>
+            </w:pPr>
+          </w:p>
+        </w:tc>
+        <w:tc>
+          <w:tcPr>
+            <w:tcW w:w="1276" w:type="dxa"/>
+            <w:vMerge/>
+            <w:tcBorders>
+              <w:left w:val="single" w:sz="4" w:space="0" w:color="auto"/>
+              <w:right w:val="single" w:sz="4" w:space="0" w:color="auto"/>
+            </w:tcBorders>
+            <w:shd w:val="clear" w:color="auto" w:fill="FFFFFF" w:themeFill="background1"/>
+          </w:tcPr>
+          <w:p>
+            <w:pPr>
+              <w:cnfStyle w:val="000000100000" w:firstRow="0" w:lastRow="0" w:firstColumn="0" w:lastColumn="0" w:oddVBand="0" w:evenVBand="0" w:oddHBand="1" w:evenHBand="0" w:firstRowFirstColumn="0" w:firstRowLastColumn="0" w:lastRowFirstColumn="0" w:lastRowLastColumn="0"/>
+            </w:pPr>
+          </w:p>
+        </w:tc>
+      </w:tr>
+      <w:tr>
+        <w:trPr>
+          <w:trHeight w:val="97"/>
+        </w:trPr>
+        <w:tc>
+          <w:tcPr>
+            <w:cnfStyle w:val="001000000000" w:firstRow="0" w:lastRow="0" w:firstColumn="1" w:lastColumn="0" w:oddVBand="0" w:evenVBand="0" w:oddHBand="0" w:evenHBand="0" w:firstRowFirstColumn="0" w:firstRowLastColumn="0" w:lastRowFirstColumn="0" w:lastRowLastColumn="0"/>
+            <w:tcW w:w="1106" w:type="dxa"/>
+            <w:vMerge w:val="restart"/>
+            <w:tcBorders>
+              <w:top w:val="single" w:sz="4" w:space="0" w:color="auto"/>
+              <w:left w:val="single" w:sz="12" w:space="0" w:color="auto"/>
+              <w:right w:val="single" w:sz="4" w:space="0" w:color="auto"/>
+            </w:tcBorders>
+            <w:shd w:val="clear" w:color="auto" w:fill="FFFFFF" w:themeFill="background1"/>
+          </w:tcPr>
+          <w:p>
+            <w:pPr>
+              <w:jc w:val="center"/>
+              <w:rPr>
+                <w:color w:val="548DD4" w:themeColor="text2" w:themeTint="99"/>
+              </w:rPr>
+            </w:pPr>
+          </w:p>
+        </w:tc>
+        <w:tc>
+          <w:tcPr>
+            <w:tcW w:w="2121" w:type="dxa"/>
+            <w:vMerge w:val="restart"/>
+            <w:tcBorders>
+              <w:top w:val="single" w:sz="4" w:space="0" w:color="auto"/>
+              <w:left w:val="single" w:sz="4" w:space="0" w:color="auto"/>
+              <w:right w:val="single" w:sz="4" w:space="0" w:color="auto"/>
+            </w:tcBorders>
+            <w:shd w:val="clear" w:color="auto" w:fill="FFFFFF" w:themeFill="background1"/>
+          </w:tcPr>
+          <w:p>
+            <w:pPr>
+              <w:jc w:val="center"/>
+              <w:cnfStyle w:val="000000000000" w:firstRow="0" w:lastRow="0" w:firstColumn="0" w:lastColumn="0" w:oddVBand="0" w:evenVBand="0" w:oddHBand="0" w:evenHBand="0" w:firstRowFirstColumn="0" w:firstRowLastColumn="0" w:lastRowFirstColumn="0" w:lastRowLastColumn="0"/>
+            </w:pPr>
+          </w:p>
+          <w:p>
+            <w:pPr>
+              <w:jc w:val="center"/>
+              <w:cnfStyle w:val="000000000000" w:firstRow="0" w:lastRow="0" w:firstColumn="0" w:lastColumn="0" w:oddVBand="0" w:evenVBand="0" w:oddHBand="0" w:evenHBand="0" w:firstRowFirstColumn="0" w:firstRowLastColumn="0" w:lastRowFirstColumn="0" w:lastRowLastColumn="0"/>
+            </w:pPr>
+            <w:r>
+              <w:t>Falta de temas dados</w:t>
+            </w:r>
+            <w:bookmarkStart w:id="0" w:name="_GoBack"/>
+            <w:bookmarkEnd w:id="0"/>
+          </w:p>
+        </w:tc>
+        <w:tc>
+          <w:tcPr>
+            <w:tcW w:w="1559" w:type="dxa"/>
+            <w:tcBorders>
+              <w:top w:val="single" w:sz="4" w:space="0" w:color="auto"/>
+              <w:left w:val="single" w:sz="4" w:space="0" w:color="auto"/>
+              <w:bottom w:val="single" w:sz="4" w:space="0" w:color="auto"/>
+              <w:right w:val="single" w:sz="4" w:space="0" w:color="auto"/>
+            </w:tcBorders>
+            <w:shd w:val="clear" w:color="auto" w:fill="FFFFFF" w:themeFill="background1"/>
+          </w:tcPr>
+          <w:p>
+            <w:pPr>
+              <w:jc w:val="center"/>
+              <w:cnfStyle w:val="000000000000" w:firstRow="0" w:lastRow="0" w:firstColumn="0" w:lastColumn="0" w:oddVBand="0" w:evenVBand="0" w:oddHBand="0" w:evenHBand="0" w:firstRowFirstColumn="0" w:firstRowLastColumn="0" w:lastRowFirstColumn="0" w:lastRowLastColumn="0"/>
+            </w:pPr>
+          </w:p>
+        </w:tc>
+        <w:tc>
+          <w:tcPr>
+            <w:tcW w:w="4111" w:type="dxa"/>
+            <w:tcBorders>
+              <w:top w:val="single" w:sz="4" w:space="0" w:color="auto"/>
+              <w:left w:val="single" w:sz="4" w:space="0" w:color="auto"/>
+              <w:bottom w:val="single" w:sz="4" w:space="0" w:color="auto"/>
+              <w:right w:val="single" w:sz="4" w:space="0" w:color="auto"/>
+            </w:tcBorders>
+            <w:shd w:val="clear" w:color="auto" w:fill="FFFFFF" w:themeFill="background1"/>
+          </w:tcPr>
+          <w:p>
+            <w:pPr>
+              <w:jc w:val="both"/>
+              <w:cnfStyle w:val="000000000000" w:firstRow="0" w:lastRow="0" w:firstColumn="0" w:lastColumn="0" w:oddVBand="0" w:evenVBand="0" w:oddHBand="0" w:evenHBand="0" w:firstRowFirstColumn="0" w:firstRowLastColumn="0" w:lastRowFirstColumn="0" w:lastRowLastColumn="0"/>
+            </w:pPr>
+          </w:p>
+        </w:tc>
+        <w:tc>
+          <w:tcPr>
+            <w:tcW w:w="1276" w:type="dxa"/>
+            <w:vMerge w:val="restart"/>
+            <w:tcBorders>
+              <w:top w:val="single" w:sz="4" w:space="0" w:color="auto"/>
+              <w:left w:val="single" w:sz="4" w:space="0" w:color="auto"/>
+              <w:right w:val="single" w:sz="4" w:space="0" w:color="auto"/>
+            </w:tcBorders>
+            <w:shd w:val="clear" w:color="auto" w:fill="FFFFFF" w:themeFill="background1"/>
+          </w:tcPr>
+          <w:p>
+            <w:pPr>
+              <w:cnfStyle w:val="000000000000" w:firstRow="0" w:lastRow="0" w:firstColumn="0" w:lastColumn="0" w:oddVBand="0" w:evenVBand="0" w:oddHBand="0" w:evenHBand="0" w:firstRowFirstColumn="0" w:firstRowLastColumn="0" w:lastRowFirstColumn="0" w:lastRowLastColumn="0"/>
+            </w:pPr>
+          </w:p>
+        </w:tc>
+      </w:tr>
+      <w:tr>
+        <w:trPr>
+          <w:cnfStyle w:val="000000100000" w:firstRow="0" w:lastRow="0" w:firstColumn="0" w:lastColumn="0" w:oddVBand="0" w:evenVBand="0" w:oddHBand="1" w:evenHBand="0" w:firstRowFirstColumn="0" w:firstRowLastColumn="0" w:lastRowFirstColumn="0" w:lastRowLastColumn="0"/>
+          <w:trHeight w:val="97"/>
+        </w:trPr>
+        <w:tc>
+          <w:tcPr>
+            <w:cnfStyle w:val="001000000000" w:firstRow="0" w:lastRow="0" w:firstColumn="1" w:lastColumn="0" w:oddVBand="0" w:evenVBand="0" w:oddHBand="0" w:evenHBand="0" w:firstRowFirstColumn="0" w:firstRowLastColumn="0" w:lastRowFirstColumn="0" w:lastRowLastColumn="0"/>
+            <w:tcW w:w="1106" w:type="dxa"/>
+            <w:vMerge/>
+            <w:tcBorders>
+              <w:left w:val="single" w:sz="12" w:space="0" w:color="auto"/>
+              <w:right w:val="single" w:sz="4" w:space="0" w:color="auto"/>
+            </w:tcBorders>
+            <w:shd w:val="clear" w:color="auto" w:fill="FFFFFF" w:themeFill="background1"/>
+          </w:tcPr>
+          <w:p>
+            <w:pPr>
+              <w:jc w:val="center"/>
+              <w:rPr>
+                <w:color w:val="548DD4" w:themeColor="text2" w:themeTint="99"/>
+              </w:rPr>
+            </w:pPr>
+          </w:p>
+        </w:tc>
+        <w:tc>
+          <w:tcPr>
+            <w:tcW w:w="2121" w:type="dxa"/>
+            <w:vMerge/>
+            <w:tcBorders>
+              <w:left w:val="single" w:sz="4" w:space="0" w:color="auto"/>
+              <w:right w:val="single" w:sz="4" w:space="0" w:color="auto"/>
+            </w:tcBorders>
+            <w:shd w:val="clear" w:color="auto" w:fill="FFFFFF" w:themeFill="background1"/>
+          </w:tcPr>
+          <w:p>
+            <w:pPr>
+              <w:jc w:val="center"/>
+              <w:cnfStyle w:val="000000100000" w:firstRow="0" w:lastRow="0" w:firstColumn="0" w:lastColumn="0" w:oddVBand="0" w:evenVBand="0" w:oddHBand="1" w:evenHBand="0" w:firstRowFirstColumn="0" w:firstRowLastColumn="0" w:lastRowFirstColumn="0" w:lastRowLastColumn="0"/>
+            </w:pPr>
+          </w:p>
+        </w:tc>
+        <w:tc>
+          <w:tcPr>
+            <w:tcW w:w="1559" w:type="dxa"/>
+            <w:tcBorders>
+              <w:top w:val="single" w:sz="4" w:space="0" w:color="auto"/>
+              <w:left w:val="single" w:sz="4" w:space="0" w:color="auto"/>
+              <w:bottom w:val="single" w:sz="4" w:space="0" w:color="auto"/>
+              <w:right w:val="single" w:sz="4" w:space="0" w:color="auto"/>
+            </w:tcBorders>
+            <w:shd w:val="clear" w:color="auto" w:fill="FFFFFF" w:themeFill="background1"/>
+          </w:tcPr>
+          <w:p>
+            <w:pPr>
+              <w:jc w:val="center"/>
+              <w:cnfStyle w:val="000000100000" w:firstRow="0" w:lastRow="0" w:firstColumn="0" w:lastColumn="0" w:oddVBand="0" w:evenVBand="0" w:oddHBand="1" w:evenHBand="0" w:firstRowFirstColumn="0" w:firstRowLastColumn="0" w:lastRowFirstColumn="0" w:lastRowLastColumn="0"/>
+            </w:pPr>
+          </w:p>
+        </w:tc>
+        <w:tc>
+          <w:tcPr>
+            <w:tcW w:w="4111" w:type="dxa"/>
+            <w:tcBorders>
+              <w:top w:val="single" w:sz="4" w:space="0" w:color="auto"/>
+              <w:left w:val="single" w:sz="4" w:space="0" w:color="auto"/>
+              <w:bottom w:val="single" w:sz="4" w:space="0" w:color="auto"/>
+              <w:right w:val="single" w:sz="4" w:space="0" w:color="auto"/>
+            </w:tcBorders>
+            <w:shd w:val="clear" w:color="auto" w:fill="FFFFFF" w:themeFill="background1"/>
+          </w:tcPr>
+          <w:p>
+            <w:pPr>
+              <w:jc w:val="both"/>
+              <w:cnfStyle w:val="000000100000" w:firstRow="0" w:lastRow="0" w:firstColumn="0" w:lastColumn="0" w:oddVBand="0" w:evenVBand="0" w:oddHBand="1" w:evenHBand="0" w:firstRowFirstColumn="0" w:firstRowLastColumn="0" w:lastRowFirstColumn="0" w:lastRowLastColumn="0"/>
+            </w:pPr>
+          </w:p>
+        </w:tc>
+        <w:tc>
+          <w:tcPr>
+            <w:tcW w:w="1276" w:type="dxa"/>
+            <w:vMerge/>
+            <w:tcBorders>
+              <w:left w:val="single" w:sz="4" w:space="0" w:color="auto"/>
+              <w:right w:val="single" w:sz="4" w:space="0" w:color="auto"/>
+            </w:tcBorders>
+            <w:shd w:val="clear" w:color="auto" w:fill="FFFFFF" w:themeFill="background1"/>
+          </w:tcPr>
+          <w:p>
+            <w:pPr>
+              <w:cnfStyle w:val="000000100000" w:firstRow="0" w:lastRow="0" w:firstColumn="0" w:lastColumn="0" w:oddVBand="0" w:evenVBand="0" w:oddHBand="1" w:evenHBand="0" w:firstRowFirstColumn="0" w:firstRowLastColumn="0" w:lastRowFirstColumn="0" w:lastRowLastColumn="0"/>
+            </w:pPr>
+          </w:p>
+        </w:tc>
+      </w:tr>
+      <w:tr>
+        <w:trPr>
+          <w:trHeight w:val="97"/>
+        </w:trPr>
+        <w:tc>
+          <w:tcPr>
+            <w:cnfStyle w:val="001000000000" w:firstRow="0" w:lastRow="0" w:firstColumn="1" w:lastColumn="0" w:oddVBand="0" w:evenVBand="0" w:oddHBand="0" w:evenHBand="0" w:firstRowFirstColumn="0" w:firstRowLastColumn="0" w:lastRowFirstColumn="0" w:lastRowLastColumn="0"/>
+            <w:tcW w:w="1106" w:type="dxa"/>
+            <w:vMerge/>
+            <w:tcBorders>
+              <w:left w:val="single" w:sz="12" w:space="0" w:color="auto"/>
+              <w:right w:val="single" w:sz="4" w:space="0" w:color="auto"/>
+            </w:tcBorders>
+            <w:shd w:val="clear" w:color="auto" w:fill="FFFFFF" w:themeFill="background1"/>
+          </w:tcPr>
+          <w:p>
+            <w:pPr>
+              <w:jc w:val="center"/>
+              <w:rPr>
+                <w:color w:val="548DD4" w:themeColor="text2" w:themeTint="99"/>
+              </w:rPr>
+            </w:pPr>
+          </w:p>
+        </w:tc>
+        <w:tc>
+          <w:tcPr>
+            <w:tcW w:w="2121" w:type="dxa"/>
+            <w:vMerge/>
+            <w:tcBorders>
+              <w:left w:val="single" w:sz="4" w:space="0" w:color="auto"/>
+              <w:bottom w:val="single" w:sz="4" w:space="0" w:color="auto"/>
+              <w:right w:val="single" w:sz="4" w:space="0" w:color="auto"/>
+            </w:tcBorders>
+            <w:shd w:val="clear" w:color="auto" w:fill="FFFFFF" w:themeFill="background1"/>
+          </w:tcPr>
+          <w:p>
+            <w:pPr>
+              <w:jc w:val="center"/>
+              <w:cnfStyle w:val="000000000000" w:firstRow="0" w:lastRow="0" w:firstColumn="0" w:lastColumn="0" w:oddVBand="0" w:evenVBand="0" w:oddHBand="0" w:evenHBand="0" w:firstRowFirstColumn="0" w:firstRowLastColumn="0" w:lastRowFirstColumn="0" w:lastRowLastColumn="0"/>
+            </w:pPr>
+          </w:p>
+        </w:tc>
+        <w:tc>
+          <w:tcPr>
+            <w:tcW w:w="1559" w:type="dxa"/>
+            <w:tcBorders>
+              <w:top w:val="single" w:sz="4" w:space="0" w:color="auto"/>
+              <w:left w:val="single" w:sz="4" w:space="0" w:color="auto"/>
+              <w:bottom w:val="single" w:sz="4" w:space="0" w:color="auto"/>
+              <w:right w:val="single" w:sz="4" w:space="0" w:color="auto"/>
+            </w:tcBorders>
+            <w:shd w:val="clear" w:color="auto" w:fill="FFFFFF" w:themeFill="background1"/>
+          </w:tcPr>
+          <w:p>
+            <w:pPr>
+              <w:jc w:val="center"/>
+              <w:cnfStyle w:val="000000000000" w:firstRow="0" w:lastRow="0" w:firstColumn="0" w:lastColumn="0" w:oddVBand="0" w:evenVBand="0" w:oddHBand="0" w:evenHBand="0" w:firstRowFirstColumn="0" w:firstRowLastColumn="0" w:lastRowFirstColumn="0" w:lastRowLastColumn="0"/>
+            </w:pPr>
+          </w:p>
+        </w:tc>
+        <w:tc>
+          <w:tcPr>
+            <w:tcW w:w="4111" w:type="dxa"/>
+            <w:tcBorders>
+              <w:top w:val="single" w:sz="4" w:space="0" w:color="auto"/>
+              <w:left w:val="single" w:sz="4" w:space="0" w:color="auto"/>
+              <w:bottom w:val="single" w:sz="4" w:space="0" w:color="auto"/>
+              <w:right w:val="single" w:sz="4" w:space="0" w:color="auto"/>
+            </w:tcBorders>
+            <w:shd w:val="clear" w:color="auto" w:fill="FFFFFF" w:themeFill="background1"/>
+          </w:tcPr>
+          <w:p>
+            <w:pPr>
+              <w:jc w:val="both"/>
+              <w:cnfStyle w:val="000000000000" w:firstRow="0" w:lastRow="0" w:firstColumn="0" w:lastColumn="0" w:oddVBand="0" w:evenVBand="0" w:oddHBand="0" w:evenHBand="0" w:firstRowFirstColumn="0" w:firstRowLastColumn="0" w:lastRowFirstColumn="0" w:lastRowLastColumn="0"/>
+            </w:pPr>
+          </w:p>
+        </w:tc>
+        <w:tc>
+          <w:tcPr>
+            <w:tcW w:w="1276" w:type="dxa"/>
+            <w:vMerge/>
+            <w:tcBorders>
+              <w:left w:val="single" w:sz="4" w:space="0" w:color="auto"/>
+              <w:bottom w:val="single" w:sz="4" w:space="0" w:color="auto"/>
+              <w:right w:val="single" w:sz="4" w:space="0" w:color="auto"/>
+            </w:tcBorders>
+            <w:shd w:val="clear" w:color="auto" w:fill="FFFFFF" w:themeFill="background1"/>
+          </w:tcPr>
+          <w:p>
+            <w:pPr>
+              <w:cnfStyle w:val="000000000000" w:firstRow="0" w:lastRow="0" w:firstColumn="0" w:lastColumn="0" w:oddVBand="0" w:evenVBand="0" w:oddHBand="0" w:evenHBand="0" w:firstRowFirstColumn="0" w:firstRowLastColumn="0" w:lastRowFirstColumn="0" w:lastRowLastColumn="0"/>
+            </w:pPr>
+          </w:p>
+        </w:tc>
+      </w:tr>
+    </w:tbl>
+    <w:p/>
     <w:sectPr>
       <w:pgSz w:w="11906" w:h="16838"/>
       <w:pgMar w:top="1077" w:right="1021" w:bottom="1077" w:left="1021" w:header="708" w:footer="708" w:gutter="0"/>
@@ -1654,7 +2602,7 @@
 </file>
 
 <file path=word/styles.xml><?xml version="1.0" encoding="utf-8"?>
-<w:styles xmlns:mc="http://schemas.openxmlformats.org/markup-compatibility/2006" xmlns:r="http://schemas.openxmlformats.org/officeDocument/2006/relationships" xmlns:w="http://schemas.openxmlformats.org/wordprocessingml/2006/main" xmlns:w14="http://schemas.microsoft.com/office/word/2010/wordml" xmlns:w15="http://schemas.microsoft.com/office/word/2012/wordml" xmlns:w16cid="http://schemas.microsoft.com/office/word/2016/wordml/cid" xmlns:w16se="http://schemas.microsoft.com/office/word/2015/wordml/symex" mc:Ignorable="w14 w15 w16se w16cid">
+<w:styles xmlns:mc="http://schemas.openxmlformats.org/markup-compatibility/2006" xmlns:r="http://schemas.openxmlformats.org/officeDocument/2006/relationships" xmlns:w="http://schemas.openxmlformats.org/wordprocessingml/2006/main" xmlns:w14="http://schemas.microsoft.com/office/word/2010/wordml" mc:Ignorable="w14">
   <w:docDefaults>
     <w:rPrDefault>
       <w:rPr>
@@ -1670,383 +2618,144 @@
       </w:pPr>
     </w:pPrDefault>
   </w:docDefaults>
-  <w:latentStyles w:defLockedState="0" w:defUIPriority="99" w:defSemiHidden="0" w:defUnhideWhenUsed="0" w:defQFormat="0" w:count="376">
-    <w:lsdException w:name="Normal" w:uiPriority="0" w:qFormat="1"/>
-    <w:lsdException w:name="heading 1" w:uiPriority="9" w:qFormat="1"/>
-    <w:lsdException w:name="heading 2" w:semiHidden="1" w:uiPriority="9" w:unhideWhenUsed="1" w:qFormat="1"/>
-    <w:lsdException w:name="heading 3" w:semiHidden="1" w:uiPriority="9" w:unhideWhenUsed="1" w:qFormat="1"/>
-    <w:lsdException w:name="heading 4" w:semiHidden="1" w:uiPriority="9" w:unhideWhenUsed="1" w:qFormat="1"/>
-    <w:lsdException w:name="heading 5" w:semiHidden="1" w:uiPriority="9" w:unhideWhenUsed="1" w:qFormat="1"/>
-    <w:lsdException w:name="heading 6" w:semiHidden="1" w:uiPriority="9" w:unhideWhenUsed="1" w:qFormat="1"/>
-    <w:lsdException w:name="heading 7" w:semiHidden="1" w:uiPriority="9" w:unhideWhenUsed="1" w:qFormat="1"/>
-    <w:lsdException w:name="heading 8" w:semiHidden="1" w:uiPriority="9" w:unhideWhenUsed="1" w:qFormat="1"/>
-    <w:lsdException w:name="heading 9" w:semiHidden="1" w:uiPriority="9" w:unhideWhenUsed="1" w:qFormat="1"/>
-    <w:lsdException w:name="index 1" w:semiHidden="1" w:unhideWhenUsed="1"/>
-    <w:lsdException w:name="index 2" w:semiHidden="1" w:unhideWhenUsed="1"/>
-    <w:lsdException w:name="index 3" w:semiHidden="1" w:unhideWhenUsed="1"/>
-    <w:lsdException w:name="index 4" w:semiHidden="1" w:unhideWhenUsed="1"/>
-    <w:lsdException w:name="index 5" w:semiHidden="1" w:unhideWhenUsed="1"/>
-    <w:lsdException w:name="index 6" w:semiHidden="1" w:unhideWhenUsed="1"/>
-    <w:lsdException w:name="index 7" w:semiHidden="1" w:unhideWhenUsed="1"/>
-    <w:lsdException w:name="index 8" w:semiHidden="1" w:unhideWhenUsed="1"/>
-    <w:lsdException w:name="index 9" w:semiHidden="1" w:unhideWhenUsed="1"/>
-    <w:lsdException w:name="toc 1" w:semiHidden="1" w:uiPriority="39" w:unhideWhenUsed="1"/>
-    <w:lsdException w:name="toc 2" w:semiHidden="1" w:uiPriority="39" w:unhideWhenUsed="1"/>
-    <w:lsdException w:name="toc 3" w:semiHidden="1" w:uiPriority="39" w:unhideWhenUsed="1"/>
-    <w:lsdException w:name="toc 4" w:semiHidden="1" w:uiPriority="39" w:unhideWhenUsed="1"/>
-    <w:lsdException w:name="toc 5" w:semiHidden="1" w:uiPriority="39" w:unhideWhenUsed="1"/>
-    <w:lsdException w:name="toc 6" w:semiHidden="1" w:uiPriority="39" w:unhideWhenUsed="1"/>
-    <w:lsdException w:name="toc 7" w:semiHidden="1" w:uiPriority="39" w:unhideWhenUsed="1"/>
-    <w:lsdException w:name="toc 8" w:semiHidden="1" w:uiPriority="39" w:unhideWhenUsed="1"/>
-    <w:lsdException w:name="toc 9" w:semiHidden="1" w:uiPriority="39" w:unhideWhenUsed="1"/>
-    <w:lsdException w:name="Normal Indent" w:semiHidden="1" w:unhideWhenUsed="1"/>
-    <w:lsdException w:name="footnote text" w:semiHidden="1" w:unhideWhenUsed="1"/>
-    <w:lsdException w:name="annotation text" w:semiHidden="1" w:unhideWhenUsed="1"/>
-    <w:lsdException w:name="header" w:semiHidden="1" w:unhideWhenUsed="1"/>
-    <w:lsdException w:name="footer" w:semiHidden="1" w:unhideWhenUsed="1"/>
-    <w:lsdException w:name="index heading" w:semiHidden="1" w:unhideWhenUsed="1"/>
-    <w:lsdException w:name="caption" w:semiHidden="1" w:uiPriority="35" w:unhideWhenUsed="1" w:qFormat="1"/>
-    <w:lsdException w:name="table of figures" w:semiHidden="1" w:unhideWhenUsed="1"/>
-    <w:lsdException w:name="envelope address" w:semiHidden="1" w:unhideWhenUsed="1"/>
-    <w:lsdException w:name="envelope return" w:semiHidden="1" w:unhideWhenUsed="1"/>
-    <w:lsdException w:name="footnote reference" w:semiHidden="1" w:unhideWhenUsed="1"/>
-    <w:lsdException w:name="annotation reference" w:semiHidden="1" w:unhideWhenUsed="1"/>
-    <w:lsdException w:name="line number" w:semiHidden="1" w:unhideWhenUsed="1"/>
-    <w:lsdException w:name="page number" w:semiHidden="1" w:unhideWhenUsed="1"/>
-    <w:lsdException w:name="endnote reference" w:semiHidden="1" w:unhideWhenUsed="1"/>
-    <w:lsdException w:name="endnote text" w:semiHidden="1" w:unhideWhenUsed="1"/>
-    <w:lsdException w:name="table of authorities" w:semiHidden="1" w:unhideWhenUsed="1"/>
-    <w:lsdException w:name="macro" w:semiHidden="1" w:unhideWhenUsed="1"/>
-    <w:lsdException w:name="toa heading" w:semiHidden="1" w:unhideWhenUsed="1"/>
-    <w:lsdException w:name="List" w:semiHidden="1" w:unhideWhenUsed="1"/>
-    <w:lsdException w:name="List Bullet" w:semiHidden="1" w:unhideWhenUsed="1"/>
-    <w:lsdException w:name="List Number" w:semiHidden="1" w:unhideWhenUsed="1"/>
-    <w:lsdException w:name="List 2" w:semiHidden="1" w:unhideWhenUsed="1"/>
-    <w:lsdException w:name="List 3" w:semiHidden="1" w:unhideWhenUsed="1"/>
-    <w:lsdException w:name="List 4" w:semiHidden="1" w:unhideWhenUsed="1"/>
-    <w:lsdException w:name="List 5" w:semiHidden="1" w:unhideWhenUsed="1"/>
-    <w:lsdException w:name="List Bullet 2" w:semiHidden="1" w:unhideWhenUsed="1"/>
-    <w:lsdException w:name="List Bullet 3" w:semiHidden="1" w:unhideWhenUsed="1"/>
-    <w:lsdException w:name="List Bullet 4" w:semiHidden="1" w:unhideWhenUsed="1"/>
-    <w:lsdException w:name="List Bullet 5" w:semiHidden="1" w:unhideWhenUsed="1"/>
-    <w:lsdException w:name="List Number 2" w:semiHidden="1" w:unhideWhenUsed="1"/>
-    <w:lsdException w:name="List Number 3" w:semiHidden="1" w:unhideWhenUsed="1"/>
-    <w:lsdException w:name="List Number 4" w:semiHidden="1" w:unhideWhenUsed="1"/>
-    <w:lsdException w:name="List Number 5" w:semiHidden="1" w:unhideWhenUsed="1"/>
-    <w:lsdException w:name="Title" w:uiPriority="10" w:qFormat="1"/>
-    <w:lsdException w:name="Closing" w:semiHidden="1" w:unhideWhenUsed="1"/>
-    <w:lsdException w:name="Signature" w:semiHidden="1" w:unhideWhenUsed="1"/>
-    <w:lsdException w:name="Default Paragraph Font" w:semiHidden="1" w:uiPriority="1" w:unhideWhenUsed="1"/>
-    <w:lsdException w:name="Body Text" w:semiHidden="1" w:unhideWhenUsed="1"/>
-    <w:lsdException w:name="Body Text Indent" w:semiHidden="1" w:unhideWhenUsed="1"/>
-    <w:lsdException w:name="List Continue" w:semiHidden="1" w:unhideWhenUsed="1"/>
-    <w:lsdException w:name="List Continue 2" w:semiHidden="1" w:unhideWhenUsed="1"/>
-    <w:lsdException w:name="List Continue 3" w:semiHidden="1" w:unhideWhenUsed="1"/>
-    <w:lsdException w:name="List Continue 4" w:semiHidden="1" w:unhideWhenUsed="1"/>
-    <w:lsdException w:name="List Continue 5" w:semiHidden="1" w:unhideWhenUsed="1"/>
-    <w:lsdException w:name="Message Header" w:semiHidden="1" w:unhideWhenUsed="1"/>
-    <w:lsdException w:name="Subtitle" w:uiPriority="11" w:qFormat="1"/>
-    <w:lsdException w:name="Salutation" w:semiHidden="1" w:unhideWhenUsed="1"/>
-    <w:lsdException w:name="Date" w:semiHidden="1" w:unhideWhenUsed="1"/>
-    <w:lsdException w:name="Body Text First Indent" w:semiHidden="1" w:unhideWhenUsed="1"/>
-    <w:lsdException w:name="Body Text First Indent 2" w:semiHidden="1" w:unhideWhenUsed="1"/>
-    <w:lsdException w:name="Note Heading" w:semiHidden="1" w:unhideWhenUsed="1"/>
-    <w:lsdException w:name="Body Text 2" w:semiHidden="1" w:unhideWhenUsed="1"/>
-    <w:lsdException w:name="Body Text 3" w:semiHidden="1" w:unhideWhenUsed="1"/>
-    <w:lsdException w:name="Body Text Indent 2" w:semiHidden="1" w:unhideWhenUsed="1"/>
-    <w:lsdException w:name="Body Text Indent 3" w:semiHidden="1" w:unhideWhenUsed="1"/>
-    <w:lsdException w:name="Block Text" w:semiHidden="1" w:unhideWhenUsed="1"/>
-    <w:lsdException w:name="Hyperlink" w:semiHidden="1" w:unhideWhenUsed="1"/>
-    <w:lsdException w:name="FollowedHyperlink" w:semiHidden="1" w:unhideWhenUsed="1"/>
-    <w:lsdException w:name="Strong" w:uiPriority="22" w:qFormat="1"/>
-    <w:lsdException w:name="Emphasis" w:uiPriority="20" w:qFormat="1"/>
-    <w:lsdException w:name="Document Map" w:semiHidden="1" w:unhideWhenUsed="1"/>
-    <w:lsdException w:name="Plain Text" w:semiHidden="1" w:unhideWhenUsed="1"/>
-    <w:lsdException w:name="E-mail Signature" w:semiHidden="1" w:unhideWhenUsed="1"/>
-    <w:lsdException w:name="HTML Top of Form" w:semiHidden="1" w:unhideWhenUsed="1"/>
-    <w:lsdException w:name="HTML Bottom of Form" w:semiHidden="1" w:unhideWhenUsed="1"/>
-    <w:lsdException w:name="Normal (Web)" w:semiHidden="1" w:unhideWhenUsed="1"/>
-    <w:lsdException w:name="HTML Acronym" w:semiHidden="1" w:unhideWhenUsed="1"/>
-    <w:lsdException w:name="HTML Address" w:semiHidden="1" w:unhideWhenUsed="1"/>
-    <w:lsdException w:name="HTML Cite" w:semiHidden="1" w:unhideWhenUsed="1"/>
-    <w:lsdException w:name="HTML Code" w:semiHidden="1" w:unhideWhenUsed="1"/>
-    <w:lsdException w:name="HTML Definition" w:semiHidden="1" w:unhideWhenUsed="1"/>
-    <w:lsdException w:name="HTML Keyboard" w:semiHidden="1" w:unhideWhenUsed="1"/>
-    <w:lsdException w:name="HTML Preformatted" w:semiHidden="1" w:unhideWhenUsed="1"/>
-    <w:lsdException w:name="HTML Sample" w:semiHidden="1" w:unhideWhenUsed="1"/>
-    <w:lsdException w:name="HTML Typewriter" w:semiHidden="1" w:unhideWhenUsed="1"/>
-    <w:lsdException w:name="HTML Variable" w:semiHidden="1" w:unhideWhenUsed="1"/>
-    <w:lsdException w:name="Normal Table" w:semiHidden="1" w:unhideWhenUsed="1"/>
-    <w:lsdException w:name="annotation subject" w:semiHidden="1" w:unhideWhenUsed="1"/>
-    <w:lsdException w:name="No List" w:semiHidden="1" w:unhideWhenUsed="1"/>
-    <w:lsdException w:name="Outline List 1" w:semiHidden="1" w:unhideWhenUsed="1"/>
-    <w:lsdException w:name="Outline List 2" w:semiHidden="1" w:unhideWhenUsed="1"/>
-    <w:lsdException w:name="Outline List 3" w:semiHidden="1" w:unhideWhenUsed="1"/>
-    <w:lsdException w:name="Table Simple 1" w:semiHidden="1" w:unhideWhenUsed="1"/>
-    <w:lsdException w:name="Table Simple 2" w:semiHidden="1" w:unhideWhenUsed="1"/>
-    <w:lsdException w:name="Table Simple 3" w:semiHidden="1" w:unhideWhenUsed="1"/>
-    <w:lsdException w:name="Table Classic 1" w:semiHidden="1" w:unhideWhenUsed="1"/>
-    <w:lsdException w:name="Table Classic 2" w:semiHidden="1" w:unhideWhenUsed="1"/>
-    <w:lsdException w:name="Table Classic 3" w:semiHidden="1" w:unhideWhenUsed="1"/>
-    <w:lsdException w:name="Table Classic 4" w:semiHidden="1" w:unhideWhenUsed="1"/>
-    <w:lsdException w:name="Table Colorful 1" w:semiHidden="1" w:unhideWhenUsed="1"/>
-    <w:lsdException w:name="Table Colorful 2" w:semiHidden="1" w:unhideWhenUsed="1"/>
-    <w:lsdException w:name="Table Colorful 3" w:semiHidden="1" w:unhideWhenUsed="1"/>
-    <w:lsdException w:name="Table Columns 1" w:semiHidden="1" w:unhideWhenUsed="1"/>
-    <w:lsdException w:name="Table Columns 2" w:semiHidden="1" w:unhideWhenUsed="1"/>
-    <w:lsdException w:name="Table Columns 3" w:semiHidden="1" w:unhideWhenUsed="1"/>
-    <w:lsdException w:name="Table Columns 4" w:semiHidden="1" w:unhideWhenUsed="1"/>
-    <w:lsdException w:name="Table Columns 5" w:semiHidden="1" w:unhideWhenUsed="1"/>
-    <w:lsdException w:name="Table Grid 1" w:semiHidden="1" w:unhideWhenUsed="1"/>
-    <w:lsdException w:name="Table Grid 2" w:semiHidden="1" w:unhideWhenUsed="1"/>
-    <w:lsdException w:name="Table Grid 3" w:semiHidden="1" w:unhideWhenUsed="1"/>
-    <w:lsdException w:name="Table Grid 4" w:semiHidden="1" w:unhideWhenUsed="1"/>
-    <w:lsdException w:name="Table Grid 5" w:semiHidden="1" w:unhideWhenUsed="1"/>
-    <w:lsdException w:name="Table Grid 6" w:semiHidden="1" w:unhideWhenUsed="1"/>
-    <w:lsdException w:name="Table Grid 7" w:semiHidden="1" w:unhideWhenUsed="1"/>
-    <w:lsdException w:name="Table Grid 8" w:semiHidden="1" w:unhideWhenUsed="1"/>
-    <w:lsdException w:name="Table List 1" w:semiHidden="1" w:unhideWhenUsed="1"/>
-    <w:lsdException w:name="Table List 2" w:semiHidden="1" w:unhideWhenUsed="1"/>
-    <w:lsdException w:name="Table List 3" w:semiHidden="1" w:unhideWhenUsed="1"/>
-    <w:lsdException w:name="Table List 4" w:semiHidden="1" w:unhideWhenUsed="1"/>
-    <w:lsdException w:name="Table List 5" w:semiHidden="1" w:unhideWhenUsed="1"/>
-    <w:lsdException w:name="Table List 6" w:semiHidden="1" w:unhideWhenUsed="1"/>
-    <w:lsdException w:name="Table List 7" w:semiHidden="1" w:unhideWhenUsed="1"/>
-    <w:lsdException w:name="Table List 8" w:semiHidden="1" w:unhideWhenUsed="1"/>
-    <w:lsdException w:name="Table 3D effects 1" w:semiHidden="1" w:unhideWhenUsed="1"/>
-    <w:lsdException w:name="Table 3D effects 2" w:semiHidden="1" w:unhideWhenUsed="1"/>
-    <w:lsdException w:name="Table 3D effects 3" w:semiHidden="1" w:unhideWhenUsed="1"/>
-    <w:lsdException w:name="Table Contemporary" w:semiHidden="1" w:unhideWhenUsed="1"/>
-    <w:lsdException w:name="Table Elegant" w:semiHidden="1" w:unhideWhenUsed="1"/>
-    <w:lsdException w:name="Table Professional" w:semiHidden="1" w:unhideWhenUsed="1"/>
-    <w:lsdException w:name="Table Subtle 1" w:semiHidden="1" w:unhideWhenUsed="1"/>
-    <w:lsdException w:name="Table Subtle 2" w:semiHidden="1" w:unhideWhenUsed="1"/>
-    <w:lsdException w:name="Table Web 1" w:semiHidden="1" w:unhideWhenUsed="1"/>
-    <w:lsdException w:name="Table Web 2" w:semiHidden="1" w:unhideWhenUsed="1"/>
-    <w:lsdException w:name="Table Web 3" w:semiHidden="1" w:unhideWhenUsed="1"/>
-    <w:lsdException w:name="Balloon Text" w:semiHidden="1" w:unhideWhenUsed="1"/>
-    <w:lsdException w:name="Table Grid" w:semiHidden="1" w:uiPriority="59" w:unhideWhenUsed="1"/>
-    <w:lsdException w:name="Table Theme" w:semiHidden="1" w:unhideWhenUsed="1"/>
-    <w:lsdException w:name="Placeholder Text" w:semiHidden="1"/>
-    <w:lsdException w:name="No Spacing" w:uiPriority="1" w:qFormat="1"/>
-    <w:lsdException w:name="Light Shading" w:uiPriority="60"/>
-    <w:lsdException w:name="Light List" w:uiPriority="61"/>
-    <w:lsdException w:name="Light Grid" w:uiPriority="62"/>
-    <w:lsdException w:name="Medium Shading 1" w:uiPriority="63"/>
-    <w:lsdException w:name="Medium Shading 2" w:uiPriority="64"/>
-    <w:lsdException w:name="Medium List 1" w:uiPriority="65"/>
-    <w:lsdException w:name="Medium List 2" w:uiPriority="66"/>
-    <w:lsdException w:name="Medium Grid 1" w:uiPriority="67"/>
-    <w:lsdException w:name="Medium Grid 2" w:uiPriority="68"/>
-    <w:lsdException w:name="Medium Grid 3" w:uiPriority="69"/>
-    <w:lsdException w:name="Dark List" w:uiPriority="70"/>
-    <w:lsdException w:name="Colorful Shading" w:uiPriority="71"/>
-    <w:lsdException w:name="Colorful List" w:uiPriority="72"/>
-    <w:lsdException w:name="Colorful Grid" w:uiPriority="73"/>
-    <w:lsdException w:name="Light Shading Accent 1" w:uiPriority="60"/>
-    <w:lsdException w:name="Light List Accent 1" w:uiPriority="61"/>
-    <w:lsdException w:name="Light Grid Accent 1" w:uiPriority="62"/>
-    <w:lsdException w:name="Medium Shading 1 Accent 1" w:uiPriority="63"/>
-    <w:lsdException w:name="Medium Shading 2 Accent 1" w:uiPriority="64"/>
-    <w:lsdException w:name="Medium List 1 Accent 1" w:uiPriority="65"/>
-    <w:lsdException w:name="Revision" w:semiHidden="1"/>
-    <w:lsdException w:name="List Paragraph" w:uiPriority="34" w:qFormat="1"/>
-    <w:lsdException w:name="Quote" w:uiPriority="29" w:qFormat="1"/>
-    <w:lsdException w:name="Intense Quote" w:uiPriority="30" w:qFormat="1"/>
-    <w:lsdException w:name="Medium List 2 Accent 1" w:uiPriority="66"/>
-    <w:lsdException w:name="Medium Grid 1 Accent 1" w:uiPriority="67"/>
-    <w:lsdException w:name="Medium Grid 2 Accent 1" w:uiPriority="68"/>
-    <w:lsdException w:name="Medium Grid 3 Accent 1" w:uiPriority="69"/>
-    <w:lsdException w:name="Dark List Accent 1" w:uiPriority="70"/>
-    <w:lsdException w:name="Colorful Shading Accent 1" w:uiPriority="71"/>
-    <w:lsdException w:name="Colorful List Accent 1" w:uiPriority="72"/>
-    <w:lsdException w:name="Colorful Grid Accent 1" w:uiPriority="73"/>
-    <w:lsdException w:name="Light Shading Accent 2" w:uiPriority="60"/>
-    <w:lsdException w:name="Light List Accent 2" w:uiPriority="61"/>
-    <w:lsdException w:name="Light Grid Accent 2" w:uiPriority="62"/>
-    <w:lsdException w:name="Medium Shading 1 Accent 2" w:uiPriority="63"/>
-    <w:lsdException w:name="Medium Shading 2 Accent 2" w:uiPriority="64"/>
-    <w:lsdException w:name="Medium List 1 Accent 2" w:uiPriority="65"/>
-    <w:lsdException w:name="Medium List 2 Accent 2" w:uiPriority="66"/>
-    <w:lsdException w:name="Medium Grid 1 Accent 2" w:uiPriority="67"/>
-    <w:lsdException w:name="Medium Grid 2 Accent 2" w:uiPriority="68"/>
-    <w:lsdException w:name="Medium Grid 3 Accent 2" w:uiPriority="69"/>
-    <w:lsdException w:name="Dark List Accent 2" w:uiPriority="70"/>
-    <w:lsdException w:name="Colorful Shading Accent 2" w:uiPriority="71"/>
-    <w:lsdException w:name="Colorful List Accent 2" w:uiPriority="72"/>
-    <w:lsdException w:name="Colorful Grid Accent 2" w:uiPriority="73"/>
-    <w:lsdException w:name="Light Shading Accent 3" w:uiPriority="60"/>
-    <w:lsdException w:name="Light List Accent 3" w:uiPriority="61"/>
-    <w:lsdException w:name="Light Grid Accent 3" w:uiPriority="62"/>
-    <w:lsdException w:name="Medium Shading 1 Accent 3" w:uiPriority="63"/>
-    <w:lsdException w:name="Medium Shading 2 Accent 3" w:uiPriority="64"/>
-    <w:lsdException w:name="Medium List 1 Accent 3" w:uiPriority="65"/>
-    <w:lsdException w:name="Medium List 2 Accent 3" w:uiPriority="66"/>
-    <w:lsdException w:name="Medium Grid 1 Accent 3" w:uiPriority="67"/>
-    <w:lsdException w:name="Medium Grid 2 Accent 3" w:uiPriority="68"/>
-    <w:lsdException w:name="Medium Grid 3 Accent 3" w:uiPriority="69"/>
-    <w:lsdException w:name="Dark List Accent 3" w:uiPriority="70"/>
-    <w:lsdException w:name="Colorful Shading Accent 3" w:uiPriority="71"/>
-    <w:lsdException w:name="Colorful List Accent 3" w:uiPriority="72"/>
-    <w:lsdException w:name="Colorful Grid Accent 3" w:uiPriority="73"/>
-    <w:lsdException w:name="Light Shading Accent 4" w:uiPriority="60"/>
-    <w:lsdException w:name="Light List Accent 4" w:uiPriority="61"/>
-    <w:lsdException w:name="Light Grid Accent 4" w:uiPriority="62"/>
-    <w:lsdException w:name="Medium Shading 1 Accent 4" w:uiPriority="63"/>
-    <w:lsdException w:name="Medium Shading 2 Accent 4" w:uiPriority="64"/>
-    <w:lsdException w:name="Medium List 1 Accent 4" w:uiPriority="65"/>
-    <w:lsdException w:name="Medium List 2 Accent 4" w:uiPriority="66"/>
-    <w:lsdException w:name="Medium Grid 1 Accent 4" w:uiPriority="67"/>
-    <w:lsdException w:name="Medium Grid 2 Accent 4" w:uiPriority="68"/>
-    <w:lsdException w:name="Medium Grid 3 Accent 4" w:uiPriority="69"/>
-    <w:lsdException w:name="Dark List Accent 4" w:uiPriority="70"/>
-    <w:lsdException w:name="Colorful Shading Accent 4" w:uiPriority="71"/>
-    <w:lsdException w:name="Colorful List Accent 4" w:uiPriority="72"/>
-    <w:lsdException w:name="Colorful Grid Accent 4" w:uiPriority="73"/>
-    <w:lsdException w:name="Light Shading Accent 5" w:uiPriority="60"/>
-    <w:lsdException w:name="Light List Accent 5" w:uiPriority="61"/>
-    <w:lsdException w:name="Light Grid Accent 5" w:uiPriority="62"/>
-    <w:lsdException w:name="Medium Shading 1 Accent 5" w:uiPriority="63"/>
-    <w:lsdException w:name="Medium Shading 2 Accent 5" w:uiPriority="64"/>
-    <w:lsdException w:name="Medium List 1 Accent 5" w:uiPriority="65"/>
-    <w:lsdException w:name="Medium List 2 Accent 5" w:uiPriority="66"/>
-    <w:lsdException w:name="Medium Grid 1 Accent 5" w:uiPriority="67"/>
-    <w:lsdException w:name="Medium Grid 2 Accent 5" w:uiPriority="68"/>
-    <w:lsdException w:name="Medium Grid 3 Accent 5" w:uiPriority="69"/>
-    <w:lsdException w:name="Dark List Accent 5" w:uiPriority="70"/>
-    <w:lsdException w:name="Colorful Shading Accent 5" w:uiPriority="71"/>
-    <w:lsdException w:name="Colorful List Accent 5" w:uiPriority="72"/>
-    <w:lsdException w:name="Colorful Grid Accent 5" w:uiPriority="73"/>
-    <w:lsdException w:name="Light Shading Accent 6" w:uiPriority="60"/>
-    <w:lsdException w:name="Light List Accent 6" w:uiPriority="61"/>
-    <w:lsdException w:name="Light Grid Accent 6" w:uiPriority="62"/>
-    <w:lsdException w:name="Medium Shading 1 Accent 6" w:uiPriority="63"/>
-    <w:lsdException w:name="Medium Shading 2 Accent 6" w:uiPriority="64"/>
-    <w:lsdException w:name="Medium List 1 Accent 6" w:uiPriority="65"/>
-    <w:lsdException w:name="Medium List 2 Accent 6" w:uiPriority="66"/>
-    <w:lsdException w:name="Medium Grid 1 Accent 6" w:uiPriority="67"/>
-    <w:lsdException w:name="Medium Grid 2 Accent 6" w:uiPriority="68"/>
-    <w:lsdException w:name="Medium Grid 3 Accent 6" w:uiPriority="69"/>
-    <w:lsdException w:name="Dark List Accent 6" w:uiPriority="70"/>
-    <w:lsdException w:name="Colorful Shading Accent 6" w:uiPriority="71"/>
-    <w:lsdException w:name="Colorful List Accent 6" w:uiPriority="72"/>
-    <w:lsdException w:name="Colorful Grid Accent 6" w:uiPriority="73"/>
-    <w:lsdException w:name="Subtle Emphasis" w:uiPriority="19" w:qFormat="1"/>
-    <w:lsdException w:name="Intense Emphasis" w:uiPriority="21" w:qFormat="1"/>
-    <w:lsdException w:name="Subtle Reference" w:uiPriority="31" w:qFormat="1"/>
-    <w:lsdException w:name="Intense Reference" w:uiPriority="32" w:qFormat="1"/>
-    <w:lsdException w:name="Book Title" w:uiPriority="33" w:qFormat="1"/>
-    <w:lsdException w:name="Bibliography" w:semiHidden="1" w:uiPriority="37" w:unhideWhenUsed="1"/>
-    <w:lsdException w:name="TOC Heading" w:semiHidden="1" w:uiPriority="39" w:unhideWhenUsed="1" w:qFormat="1"/>
-    <w:lsdException w:name="Plain Table 1" w:uiPriority="41"/>
-    <w:lsdException w:name="Plain Table 2" w:uiPriority="42"/>
-    <w:lsdException w:name="Plain Table 3" w:uiPriority="43"/>
-    <w:lsdException w:name="Plain Table 4" w:uiPriority="44"/>
-    <w:lsdException w:name="Plain Table 5" w:uiPriority="45"/>
-    <w:lsdException w:name="Grid Table Light" w:uiPriority="40"/>
-    <w:lsdException w:name="Grid Table 1 Light" w:uiPriority="46"/>
-    <w:lsdException w:name="Grid Table 2" w:uiPriority="47"/>
-    <w:lsdException w:name="Grid Table 3" w:uiPriority="48"/>
-    <w:lsdException w:name="Grid Table 4" w:uiPriority="49"/>
-    <w:lsdException w:name="Grid Table 5 Dark" w:uiPriority="50"/>
-    <w:lsdException w:name="Grid Table 6 Colorful" w:uiPriority="51"/>
-    <w:lsdException w:name="Grid Table 7 Colorful" w:uiPriority="52"/>
-    <w:lsdException w:name="Grid Table 1 Light Accent 1" w:uiPriority="46"/>
-    <w:lsdException w:name="Grid Table 2 Accent 1" w:uiPriority="47"/>
-    <w:lsdException w:name="Grid Table 3 Accent 1" w:uiPriority="48"/>
-    <w:lsdException w:name="Grid Table 4 Accent 1" w:uiPriority="49"/>
-    <w:lsdException w:name="Grid Table 5 Dark Accent 1" w:uiPriority="50"/>
-    <w:lsdException w:name="Grid Table 6 Colorful Accent 1" w:uiPriority="51"/>
-    <w:lsdException w:name="Grid Table 7 Colorful Accent 1" w:uiPriority="52"/>
-    <w:lsdException w:name="Grid Table 1 Light Accent 2" w:uiPriority="46"/>
-    <w:lsdException w:name="Grid Table 2 Accent 2" w:uiPriority="47"/>
-    <w:lsdException w:name="Grid Table 3 Accent 2" w:uiPriority="48"/>
-    <w:lsdException w:name="Grid Table 4 Accent 2" w:uiPriority="49"/>
-    <w:lsdException w:name="Grid Table 5 Dark Accent 2" w:uiPriority="50"/>
-    <w:lsdException w:name="Grid Table 6 Colorful Accent 2" w:uiPriority="51"/>
-    <w:lsdException w:name="Grid Table 7 Colorful Accent 2" w:uiPriority="52"/>
-    <w:lsdException w:name="Grid Table 1 Light Accent 3" w:uiPriority="46"/>
-    <w:lsdException w:name="Grid Table 2 Accent 3" w:uiPriority="47"/>
-    <w:lsdException w:name="Grid Table 3 Accent 3" w:uiPriority="48"/>
-    <w:lsdException w:name="Grid Table 4 Accent 3" w:uiPriority="49"/>
-    <w:lsdException w:name="Grid Table 5 Dark Accent 3" w:uiPriority="50"/>
-    <w:lsdException w:name="Grid Table 6 Colorful Accent 3" w:uiPriority="51"/>
-    <w:lsdException w:name="Grid Table 7 Colorful Accent 3" w:uiPriority="52"/>
-    <w:lsdException w:name="Grid Table 1 Light Accent 4" w:uiPriority="46"/>
-    <w:lsdException w:name="Grid Table 2 Accent 4" w:uiPriority="47"/>
-    <w:lsdException w:name="Grid Table 3 Accent 4" w:uiPriority="48"/>
-    <w:lsdException w:name="Grid Table 4 Accent 4" w:uiPriority="49"/>
-    <w:lsdException w:name="Grid Table 5 Dark Accent 4" w:uiPriority="50"/>
-    <w:lsdException w:name="Grid Table 6 Colorful Accent 4" w:uiPriority="51"/>
-    <w:lsdException w:name="Grid Table 7 Colorful Accent 4" w:uiPriority="52"/>
-    <w:lsdException w:name="Grid Table 1 Light Accent 5" w:uiPriority="46"/>
-    <w:lsdException w:name="Grid Table 2 Accent 5" w:uiPriority="47"/>
-    <w:lsdException w:name="Grid Table 3 Accent 5" w:uiPriority="48"/>
-    <w:lsdException w:name="Grid Table 4 Accent 5" w:uiPriority="49"/>
-    <w:lsdException w:name="Grid Table 5 Dark Accent 5" w:uiPriority="50"/>
-    <w:lsdException w:name="Grid Table 6 Colorful Accent 5" w:uiPriority="51"/>
-    <w:lsdException w:name="Grid Table 7 Colorful Accent 5" w:uiPriority="52"/>
-    <w:lsdException w:name="Grid Table 1 Light Accent 6" w:uiPriority="46"/>
-    <w:lsdException w:name="Grid Table 2 Accent 6" w:uiPriority="47"/>
-    <w:lsdException w:name="Grid Table 3 Accent 6" w:uiPriority="48"/>
-    <w:lsdException w:name="Grid Table 4 Accent 6" w:uiPriority="49"/>
-    <w:lsdException w:name="Grid Table 5 Dark Accent 6" w:uiPriority="50"/>
-    <w:lsdException w:name="Grid Table 6 Colorful Accent 6" w:uiPriority="51"/>
-    <w:lsdException w:name="Grid Table 7 Colorful Accent 6" w:uiPriority="52"/>
-    <w:lsdException w:name="List Table 1 Light" w:uiPriority="46"/>
-    <w:lsdException w:name="List Table 2" w:uiPriority="47"/>
-    <w:lsdException w:name="List Table 3" w:uiPriority="48"/>
-    <w:lsdException w:name="List Table 4" w:uiPriority="49"/>
-    <w:lsdException w:name="List Table 5 Dark" w:uiPriority="50"/>
-    <w:lsdException w:name="List Table 6 Colorful" w:uiPriority="51"/>
-    <w:lsdException w:name="List Table 7 Colorful" w:uiPriority="52"/>
-    <w:lsdException w:name="List Table 1 Light Accent 1" w:uiPriority="46"/>
-    <w:lsdException w:name="List Table 2 Accent 1" w:uiPriority="47"/>
-    <w:lsdException w:name="List Table 3 Accent 1" w:uiPriority="48"/>
-    <w:lsdException w:name="List Table 4 Accent 1" w:uiPriority="49"/>
-    <w:lsdException w:name="List Table 5 Dark Accent 1" w:uiPriority="50"/>
-    <w:lsdException w:name="List Table 6 Colorful Accent 1" w:uiPriority="51"/>
-    <w:lsdException w:name="List Table 7 Colorful Accent 1" w:uiPriority="52"/>
-    <w:lsdException w:name="List Table 1 Light Accent 2" w:uiPriority="46"/>
-    <w:lsdException w:name="List Table 2 Accent 2" w:uiPriority="47"/>
-    <w:lsdException w:name="List Table 3 Accent 2" w:uiPriority="48"/>
-    <w:lsdException w:name="List Table 4 Accent 2" w:uiPriority="49"/>
-    <w:lsdException w:name="List Table 5 Dark Accent 2" w:uiPriority="50"/>
-    <w:lsdException w:name="List Table 6 Colorful Accent 2" w:uiPriority="51"/>
-    <w:lsdException w:name="List Table 7 Colorful Accent 2" w:uiPriority="52"/>
-    <w:lsdException w:name="List Table 1 Light Accent 3" w:uiPriority="46"/>
-    <w:lsdException w:name="List Table 2 Accent 3" w:uiPriority="47"/>
-    <w:lsdException w:name="List Table 3 Accent 3" w:uiPriority="48"/>
-    <w:lsdException w:name="List Table 4 Accent 3" w:uiPriority="49"/>
-    <w:lsdException w:name="List Table 5 Dark Accent 3" w:uiPriority="50"/>
-    <w:lsdException w:name="List Table 6 Colorful Accent 3" w:uiPriority="51"/>
-    <w:lsdException w:name="List Table 7 Colorful Accent 3" w:uiPriority="52"/>
-    <w:lsdException w:name="List Table 1 Light Accent 4" w:uiPriority="46"/>
-    <w:lsdException w:name="List Table 2 Accent 4" w:uiPriority="47"/>
-    <w:lsdException w:name="List Table 3 Accent 4" w:uiPriority="48"/>
-    <w:lsdException w:name="List Table 4 Accent 4" w:uiPriority="49"/>
-    <w:lsdException w:name="List Table 5 Dark Accent 4" w:uiPriority="50"/>
-    <w:lsdException w:name="List Table 6 Colorful Accent 4" w:uiPriority="51"/>
-    <w:lsdException w:name="List Table 7 Colorful Accent 4" w:uiPriority="52"/>
-    <w:lsdException w:name="List Table 1 Light Accent 5" w:uiPriority="46"/>
-    <w:lsdException w:name="List Table 2 Accent 5" w:uiPriority="47"/>
-    <w:lsdException w:name="List Table 3 Accent 5" w:uiPriority="48"/>
-    <w:lsdException w:name="List Table 4 Accent 5" w:uiPriority="49"/>
-    <w:lsdException w:name="List Table 5 Dark Accent 5" w:uiPriority="50"/>
-    <w:lsdException w:name="List Table 6 Colorful Accent 5" w:uiPriority="51"/>
-    <w:lsdException w:name="List Table 7 Colorful Accent 5" w:uiPriority="52"/>
-    <w:lsdException w:name="List Table 1 Light Accent 6" w:uiPriority="46"/>
-    <w:lsdException w:name="List Table 2 Accent 6" w:uiPriority="47"/>
-    <w:lsdException w:name="List Table 3 Accent 6" w:uiPriority="48"/>
-    <w:lsdException w:name="List Table 4 Accent 6" w:uiPriority="49"/>
-    <w:lsdException w:name="List Table 5 Dark Accent 6" w:uiPriority="50"/>
-    <w:lsdException w:name="List Table 6 Colorful Accent 6" w:uiPriority="51"/>
-    <w:lsdException w:name="List Table 7 Colorful Accent 6" w:uiPriority="52"/>
-    <w:lsdException w:name="Mention" w:semiHidden="1" w:unhideWhenUsed="1"/>
-    <w:lsdException w:name="Smart Hyperlink" w:semiHidden="1" w:unhideWhenUsed="1"/>
-    <w:lsdException w:name="Hashtag" w:semiHidden="1" w:unhideWhenUsed="1"/>
-    <w:lsdException w:name="Unresolved Mention" w:semiHidden="1" w:unhideWhenUsed="1"/>
-    <w:lsdException w:name="Smart Link" w:semiHidden="1" w:unhideWhenUsed="1"/>
+  <w:latentStyles w:defLockedState="0" w:defUIPriority="99" w:defSemiHidden="1" w:defUnhideWhenUsed="1" w:defQFormat="0" w:count="267">
+    <w:lsdException w:name="Normal" w:semiHidden="0" w:uiPriority="0" w:unhideWhenUsed="0" w:qFormat="1"/>
+    <w:lsdException w:name="heading 1" w:semiHidden="0" w:uiPriority="9" w:unhideWhenUsed="0" w:qFormat="1"/>
+    <w:lsdException w:name="heading 2" w:uiPriority="9" w:qFormat="1"/>
+    <w:lsdException w:name="heading 3" w:uiPriority="9" w:qFormat="1"/>
+    <w:lsdException w:name="heading 4" w:uiPriority="9" w:qFormat="1"/>
+    <w:lsdException w:name="heading 5" w:uiPriority="9" w:qFormat="1"/>
+    <w:lsdException w:name="heading 6" w:uiPriority="9" w:qFormat="1"/>
+    <w:lsdException w:name="heading 7" w:uiPriority="9" w:qFormat="1"/>
+    <w:lsdException w:name="heading 8" w:uiPriority="9" w:qFormat="1"/>
+    <w:lsdException w:name="heading 9" w:uiPriority="9" w:qFormat="1"/>
+    <w:lsdException w:name="toc 1" w:uiPriority="39"/>
+    <w:lsdException w:name="toc 2" w:uiPriority="39"/>
+    <w:lsdException w:name="toc 3" w:uiPriority="39"/>
+    <w:lsdException w:name="toc 4" w:uiPriority="39"/>
+    <w:lsdException w:name="toc 5" w:uiPriority="39"/>
+    <w:lsdException w:name="toc 6" w:uiPriority="39"/>
+    <w:lsdException w:name="toc 7" w:uiPriority="39"/>
+    <w:lsdException w:name="toc 8" w:uiPriority="39"/>
+    <w:lsdException w:name="toc 9" w:uiPriority="39"/>
+    <w:lsdException w:name="caption" w:uiPriority="35" w:qFormat="1"/>
+    <w:lsdException w:name="Title" w:semiHidden="0" w:uiPriority="10" w:unhideWhenUsed="0" w:qFormat="1"/>
+    <w:lsdException w:name="Default Paragraph Font" w:uiPriority="1"/>
+    <w:lsdException w:name="Subtitle" w:semiHidden="0" w:uiPriority="11" w:unhideWhenUsed="0" w:qFormat="1"/>
+    <w:lsdException w:name="Strong" w:semiHidden="0" w:uiPriority="22" w:unhideWhenUsed="0" w:qFormat="1"/>
+    <w:lsdException w:name="Emphasis" w:semiHidden="0" w:uiPriority="20" w:unhideWhenUsed="0" w:qFormat="1"/>
+    <w:lsdException w:name="Table Grid" w:uiPriority="59"/>
+    <w:lsdException w:name="Placeholder Text" w:unhideWhenUsed="0"/>
+    <w:lsdException w:name="No Spacing" w:semiHidden="0" w:uiPriority="1" w:unhideWhenUsed="0" w:qFormat="1"/>
+    <w:lsdException w:name="Light Shading" w:semiHidden="0" w:uiPriority="60" w:unhideWhenUsed="0"/>
+    <w:lsdException w:name="Light List" w:semiHidden="0" w:uiPriority="61" w:unhideWhenUsed="0"/>
+    <w:lsdException w:name="Light Grid" w:semiHidden="0" w:uiPriority="62" w:unhideWhenUsed="0"/>
+    <w:lsdException w:name="Medium Shading 1" w:semiHidden="0" w:uiPriority="63" w:unhideWhenUsed="0"/>
+    <w:lsdException w:name="Medium Shading 2" w:semiHidden="0" w:uiPriority="64" w:unhideWhenUsed="0"/>
+    <w:lsdException w:name="Medium List 1" w:semiHidden="0" w:uiPriority="65" w:unhideWhenUsed="0"/>
+    <w:lsdException w:name="Medium List 2" w:semiHidden="0" w:uiPriority="66" w:unhideWhenUsed="0"/>
+    <w:lsdException w:name="Medium Grid 1" w:semiHidden="0" w:uiPriority="67" w:unhideWhenUsed="0"/>
+    <w:lsdException w:name="Medium Grid 2" w:semiHidden="0" w:uiPriority="68" w:unhideWhenUsed="0"/>
+    <w:lsdException w:name="Medium Grid 3" w:semiHidden="0" w:uiPriority="69" w:unhideWhenUsed="0"/>
+    <w:lsdException w:name="Dark List" w:semiHidden="0" w:uiPriority="70" w:unhideWhenUsed="0"/>
+    <w:lsdException w:name="Colorful Shading" w:semiHidden="0" w:uiPriority="71" w:unhideWhenUsed="0"/>
+    <w:lsdException w:name="Colorful List" w:semiHidden="0" w:uiPriority="72" w:unhideWhenUsed="0"/>
+    <w:lsdException w:name="Colorful Grid" w:semiHidden="0" w:uiPriority="73" w:unhideWhenUsed="0"/>
+    <w:lsdException w:name="Light Shading Accent 1" w:semiHidden="0" w:uiPriority="60" w:unhideWhenUsed="0"/>
+    <w:lsdException w:name="Light List Accent 1" w:semiHidden="0" w:uiPriority="61" w:unhideWhenUsed="0"/>
+    <w:lsdException w:name="Light Grid Accent 1" w:semiHidden="0" w:uiPriority="62" w:unhideWhenUsed="0"/>
+    <w:lsdException w:name="Medium Shading 1 Accent 1" w:semiHidden="0" w:uiPriority="63" w:unhideWhenUsed="0"/>
+    <w:lsdException w:name="Medium Shading 2 Accent 1" w:semiHidden="0" w:uiPriority="64" w:unhideWhenUsed="0"/>
+    <w:lsdException w:name="Medium List 1 Accent 1" w:semiHidden="0" w:uiPriority="65" w:unhideWhenUsed="0"/>
+    <w:lsdException w:name="Revision" w:unhideWhenUsed="0"/>
+    <w:lsdException w:name="List Paragraph" w:semiHidden="0" w:uiPriority="34" w:unhideWhenUsed="0" w:qFormat="1"/>
+    <w:lsdException w:name="Quote" w:semiHidden="0" w:uiPriority="29" w:unhideWhenUsed="0" w:qFormat="1"/>
+    <w:lsdException w:name="Intense Quote" w:semiHidden="0" w:uiPriority="30" w:unhideWhenUsed="0" w:qFormat="1"/>
+    <w:lsdException w:name="Medium List 2 Accent 1" w:semiHidden="0" w:uiPriority="66" w:unhideWhenUsed="0"/>
+    <w:lsdException w:name="Medium Grid 1 Accent 1" w:semiHidden="0" w:uiPriority="67" w:unhideWhenUsed="0"/>
+    <w:lsdException w:name="Medium Grid 2 Accent 1" w:semiHidden="0" w:uiPriority="68" w:unhideWhenUsed="0"/>
+    <w:lsdException w:name="Medium Grid 3 Accent 1" w:semiHidden="0" w:uiPriority="69" w:unhideWhenUsed="0"/>
+    <w:lsdException w:name="Dark List Accent 1" w:semiHidden="0" w:uiPriority="70" w:unhideWhenUsed="0"/>
+    <w:lsdException w:name="Colorful Shading Accent 1" w:semiHidden="0" w:uiPriority="71" w:unhideWhenUsed="0"/>
+    <w:lsdException w:name="Colorful List Accent 1" w:semiHidden="0" w:uiPriority="72" w:unhideWhenUsed="0"/>
+    <w:lsdException w:name="Colorful Grid Accent 1" w:semiHidden="0" w:uiPriority="73" w:unhideWhenUsed="0"/>
+    <w:lsdException w:name="Light Shading Accent 2" w:semiHidden="0" w:uiPriority="60" w:unhideWhenUsed="0"/>
+    <w:lsdException w:name="Light List Accent 2" w:semiHidden="0" w:uiPriority="61" w:unhideWhenUsed="0"/>
+    <w:lsdException w:name="Light Grid Accent 2" w:semiHidden="0" w:uiPriority="62" w:unhideWhenUsed="0"/>
+    <w:lsdException w:name="Medium Shading 1 Accent 2" w:semiHidden="0" w:uiPriority="63" w:unhideWhenUsed="0"/>
+    <w:lsdException w:name="Medium Shading 2 Accent 2" w:semiHidden="0" w:uiPriority="64" w:unhideWhenUsed="0"/>
+    <w:lsdException w:name="Medium List 1 Accent 2" w:semiHidden="0" w:uiPriority="65" w:unhideWhenUsed="0"/>
+    <w:lsdException w:name="Medium List 2 Accent 2" w:semiHidden="0" w:uiPriority="66" w:unhideWhenUsed="0"/>
+    <w:lsdException w:name="Medium Grid 1 Accent 2" w:semiHidden="0" w:uiPriority="67" w:unhideWhenUsed="0"/>
+    <w:lsdException w:name="Medium Grid 2 Accent 2" w:semiHidden="0" w:uiPriority="68" w:unhideWhenUsed="0"/>
+    <w:lsdException w:name="Medium Grid 3 Accent 2" w:semiHidden="0" w:uiPriority="69" w:unhideWhenUsed="0"/>
+    <w:lsdException w:name="Dark List Accent 2" w:semiHidden="0" w:uiPriority="70" w:unhideWhenUsed="0"/>
+    <w:lsdException w:name="Colorful Shading Accent 2" w:semiHidden="0" w:uiPriority="71" w:unhideWhenUsed="0"/>
+    <w:lsdException w:name="Colorful List Accent 2" w:semiHidden="0" w:uiPriority="72" w:unhideWhenUsed="0"/>
+    <w:lsdException w:name="Colorful Grid Accent 2" w:semiHidden="0" w:uiPriority="73" w:unhideWhenUsed="0"/>
+    <w:lsdException w:name="Light Shading Accent 3" w:semiHidden="0" w:uiPriority="60" w:unhideWhenUsed="0"/>
+    <w:lsdException w:name="Light List Accent 3" w:semiHidden="0" w:uiPriority="61" w:unhideWhenUsed="0"/>
+    <w:lsdException w:name="Light Grid Accent 3" w:semiHidden="0" w:uiPriority="62" w:unhideWhenUsed="0"/>
+    <w:lsdException w:name="Medium Shading 1 Accent 3" w:semiHidden="0" w:uiPriority="63" w:unhideWhenUsed="0"/>
+    <w:lsdException w:name="Medium Shading 2 Accent 3" w:semiHidden="0" w:uiPriority="64" w:unhideWhenUsed="0"/>
+    <w:lsdException w:name="Medium List 1 Accent 3" w:semiHidden="0" w:uiPriority="65" w:unhideWhenUsed="0"/>
+    <w:lsdException w:name="Medium List 2 Accent 3" w:semiHidden="0" w:uiPriority="66" w:unhideWhenUsed="0"/>
+    <w:lsdException w:name="Medium Grid 1 Accent 3" w:semiHidden="0" w:uiPriority="67" w:unhideWhenUsed="0"/>
+    <w:lsdException w:name="Medium Grid 2 Accent 3" w:semiHidden="0" w:uiPriority="68" w:unhideWhenUsed="0"/>
+    <w:lsdException w:name="Medium Grid 3 Accent 3" w:semiHidden="0" w:uiPriority="69" w:unhideWhenUsed="0"/>
+    <w:lsdException w:name="Dark List Accent 3" w:semiHidden="0" w:uiPriority="70" w:unhideWhenUsed="0"/>
+    <w:lsdException w:name="Colorful Shading Accent 3" w:semiHidden="0" w:uiPriority="71" w:unhideWhenUsed="0"/>
+    <w:lsdException w:name="Colorful List Accent 3" w:semiHidden="0" w:uiPriority="72" w:unhideWhenUsed="0"/>
+    <w:lsdException w:name="Colorful Grid Accent 3" w:semiHidden="0" w:uiPriority="73" w:unhideWhenUsed="0"/>
+    <w:lsdException w:name="Light Shading Accent 4" w:semiHidden="0" w:uiPriority="60" w:unhideWhenUsed="0"/>
+    <w:lsdException w:name="Light List Accent 4" w:semiHidden="0" w:uiPriority="61" w:unhideWhenUsed="0"/>
+    <w:lsdException w:name="Light Grid Accent 4" w:semiHidden="0" w:uiPriority="62" w:unhideWhenUsed="0"/>
+    <w:lsdException w:name="Medium Shading 1 Accent 4" w:semiHidden="0" w:uiPriority="63" w:unhideWhenUsed="0"/>
+    <w:lsdException w:name="Medium Shading 2 Accent 4" w:semiHidden="0" w:uiPriority="64" w:unhideWhenUsed="0"/>
+    <w:lsdException w:name="Medium List 1 Accent 4" w:semiHidden="0" w:uiPriority="65" w:unhideWhenUsed="0"/>
+    <w:lsdException w:name="Medium List 2 Accent 4" w:semiHidden="0" w:uiPriority="66" w:unhideWhenUsed="0"/>
+    <w:lsdException w:name="Medium Grid 1 Accent 4" w:semiHidden="0" w:uiPriority="67" w:unhideWhenUsed="0"/>
+    <w:lsdException w:name="Medium Grid 2 Accent 4" w:semiHidden="0" w:uiPriority="68" w:unhideWhenUsed="0"/>
+    <w:lsdException w:name="Medium Grid 3 Accent 4" w:semiHidden="0" w:uiPriority="69" w:unhideWhenUsed="0"/>
+    <w:lsdException w:name="Dark List Accent 4" w:semiHidden="0" w:uiPriority="70" w:unhideWhenUsed="0"/>
+    <w:lsdException w:name="Colorful Shading Accent 4" w:semiHidden="0" w:uiPriority="71" w:unhideWhenUsed="0"/>
+    <w:lsdException w:name="Colorful List Accent 4" w:semiHidden="0" w:uiPriority="72" w:unhideWhenUsed="0"/>
+    <w:lsdException w:name="Colorful Grid Accent 4" w:semiHidden="0" w:uiPriority="73" w:unhideWhenUsed="0"/>
+    <w:lsdException w:name="Light Shading Accent 5" w:semiHidden="0" w:uiPriority="60" w:unhideWhenUsed="0"/>
+    <w:lsdException w:name="Light List Accent 5" w:semiHidden="0" w:uiPriority="61" w:unhideWhenUsed="0"/>
+    <w:lsdException w:name="Light Grid Accent 5" w:semiHidden="0" w:uiPriority="62" w:unhideWhenUsed="0"/>
+    <w:lsdException w:name="Medium Shading 1 Accent 5" w:semiHidden="0" w:uiPriority="63" w:unhideWhenUsed="0"/>
+    <w:lsdException w:name="Medium Shading 2 Accent 5" w:semiHidden="0" w:uiPriority="64" w:unhideWhenUsed="0"/>
+    <w:lsdException w:name="Medium List 1 Accent 5" w:semiHidden="0" w:uiPriority="65" w:unhideWhenUsed="0"/>
+    <w:lsdException w:name="Medium List 2 Accent 5" w:semiHidden="0" w:uiPriority="66" w:unhideWhenUsed="0"/>
+    <w:lsdException w:name="Medium Grid 1 Accent 5" w:semiHidden="0" w:uiPriority="67" w:unhideWhenUsed="0"/>
+    <w:lsdException w:name="Medium Grid 2 Accent 5" w:semiHidden="0" w:uiPriority="68" w:unhideWhenUsed="0"/>
+    <w:lsdException w:name="Medium Grid 3 Accent 5" w:semiHidden="0" w:uiPriority="69" w:unhideWhenUsed="0"/>
+    <w:lsdException w:name="Dark List Accent 5" w:semiHidden="0" w:uiPriority="70" w:unhideWhenUsed="0"/>
+    <w:lsdException w:name="Colorful Shading Accent 5" w:semiHidden="0" w:uiPriority="71" w:unhideWhenUsed="0"/>
+    <w:lsdException w:name="Colorful List Accent 5" w:semiHidden="0" w:uiPriority="72" w:unhideWhenUsed="0"/>
+    <w:lsdException w:name="Colorful Grid Accent 5" w:semiHidden="0" w:uiPriority="73" w:unhideWhenUsed="0"/>
+    <w:lsdException w:name="Light Shading Accent 6" w:semiHidden="0" w:uiPriority="60" w:unhideWhenUsed="0"/>
+    <w:lsdException w:name="Light List Accent 6" w:semiHidden="0" w:uiPriority="61" w:unhideWhenUsed="0"/>
+    <w:lsdException w:name="Light Grid Accent 6" w:semiHidden="0" w:uiPriority="62" w:unhideWhenUsed="0"/>
+    <w:lsdException w:name="Medium Shading 1 Accent 6" w:semiHidden="0" w:uiPriority="63" w:unhideWhenUsed="0"/>
+    <w:lsdException w:name="Medium Shading 2 Accent 6" w:semiHidden="0" w:uiPriority="64" w:unhideWhenUsed="0"/>
+    <w:lsdException w:name="Medium List 1 Accent 6" w:semiHidden="0" w:uiPriority="65" w:unhideWhenUsed="0"/>
+    <w:lsdException w:name="Medium List 2 Accent 6" w:semiHidden="0" w:uiPriority="66" w:unhideWhenUsed="0"/>
+    <w:lsdException w:name="Medium Grid 1 Accent 6" w:semiHidden="0" w:uiPriority="67" w:unhideWhenUsed="0"/>
+    <w:lsdException w:name="Medium Grid 2 Accent 6" w:semiHidden="0" w:uiPriority="68" w:unhideWhenUsed="0"/>
+    <w:lsdException w:name="Medium Grid 3 Accent 6" w:semiHidden="0" w:uiPriority="69" w:unhideWhenUsed="0"/>
+    <w:lsdException w:name="Dark List Accent 6" w:semiHidden="0" w:uiPriority="70" w:unhideWhenUsed="0"/>
+    <w:lsdException w:name="Colorful Shading Accent 6" w:semiHidden="0" w:uiPriority="71" w:unhideWhenUsed="0"/>
+    <w:lsdException w:name="Colorful List Accent 6" w:semiHidden="0" w:uiPriority="72" w:unhideWhenUsed="0"/>
+    <w:lsdException w:name="Colorful Grid Accent 6" w:semiHidden="0" w:uiPriority="73" w:unhideWhenUsed="0"/>
+    <w:lsdException w:name="Subtle Emphasis" w:semiHidden="0" w:uiPriority="19" w:unhideWhenUsed="0" w:qFormat="1"/>
+    <w:lsdException w:name="Intense Emphasis" w:semiHidden="0" w:uiPriority="21" w:unhideWhenUsed="0" w:qFormat="1"/>
+    <w:lsdException w:name="Subtle Reference" w:semiHidden="0" w:uiPriority="31" w:unhideWhenUsed="0" w:qFormat="1"/>
+    <w:lsdException w:name="Intense Reference" w:semiHidden="0" w:uiPriority="32" w:unhideWhenUsed="0" w:qFormat="1"/>
+    <w:lsdException w:name="Book Title" w:semiHidden="0" w:uiPriority="33" w:unhideWhenUsed="0" w:qFormat="1"/>
+    <w:lsdException w:name="Bibliography" w:uiPriority="37"/>
+    <w:lsdException w:name="TOC Heading" w:uiPriority="39" w:qFormat="1"/>
   </w:latentStyles>
   <w:style w:type="paragraph" w:default="1" w:styleId="Normal">
     <w:name w:val="Normal"/>
@@ -2126,6 +2835,7 @@
       <w:spacing w:after="0" w:line="240" w:lineRule="auto"/>
     </w:pPr>
     <w:tblPr>
+      <w:tblInd w:w="0" w:type="dxa"/>
       <w:tblBorders>
         <w:top w:val="single" w:sz="4" w:space="0" w:color="auto"/>
         <w:left w:val="single" w:sz="4" w:space="0" w:color="auto"/>
@@ -2134,6 +2844,12 @@
         <w:insideH w:val="single" w:sz="4" w:space="0" w:color="auto"/>
         <w:insideV w:val="single" w:sz="4" w:space="0" w:color="auto"/>
       </w:tblBorders>
+      <w:tblCellMar>
+        <w:top w:w="0" w:type="dxa"/>
+        <w:left w:w="108" w:type="dxa"/>
+        <w:bottom w:w="0" w:type="dxa"/>
+        <w:right w:w="108" w:type="dxa"/>
+      </w:tblCellMar>
     </w:tblPr>
   </w:style>
   <w:style w:type="table" w:styleId="Listamedia2-nfasis1">
@@ -2151,12 +2867,19 @@
     <w:tblPr>
       <w:tblStyleRowBandSize w:val="1"/>
       <w:tblStyleColBandSize w:val="1"/>
+      <w:tblInd w:w="0" w:type="dxa"/>
       <w:tblBorders>
         <w:top w:val="single" w:sz="8" w:space="0" w:color="4F81BD" w:themeColor="accent1"/>
         <w:left w:val="single" w:sz="8" w:space="0" w:color="4F81BD" w:themeColor="accent1"/>
         <w:bottom w:val="single" w:sz="8" w:space="0" w:color="4F81BD" w:themeColor="accent1"/>
         <w:right w:val="single" w:sz="8" w:space="0" w:color="4F81BD" w:themeColor="accent1"/>
       </w:tblBorders>
+      <w:tblCellMar>
+        <w:top w:w="0" w:type="dxa"/>
+        <w:left w:w="108" w:type="dxa"/>
+        <w:bottom w:w="0" w:type="dxa"/>
+        <w:right w:w="108" w:type="dxa"/>
+      </w:tblCellMar>
     </w:tblPr>
     <w:tblStylePr w:type="firstRow">
       <w:rPr>
@@ -2268,10 +2991,548 @@
     <w:tblPr>
       <w:tblStyleRowBandSize w:val="1"/>
       <w:tblStyleColBandSize w:val="1"/>
+      <w:tblInd w:w="0" w:type="dxa"/>
       <w:tblBorders>
         <w:top w:val="single" w:sz="18" w:space="0" w:color="auto"/>
         <w:bottom w:val="single" w:sz="18" w:space="0" w:color="auto"/>
       </w:tblBorders>
+      <w:tblCellMar>
+        <w:top w:w="0" w:type="dxa"/>
+        <w:left w:w="108" w:type="dxa"/>
+        <w:bottom w:w="0" w:type="dxa"/>
+        <w:right w:w="108" w:type="dxa"/>
+      </w:tblCellMar>
+    </w:tblPr>
+    <w:tblStylePr w:type="firstRow">
+      <w:pPr>
+        <w:spacing w:before="0" w:after="0" w:line="240" w:lineRule="auto"/>
+      </w:pPr>
+      <w:rPr>
+        <w:b/>
+        <w:bCs/>
+        <w:color w:val="FFFFFF" w:themeColor="background1"/>
+      </w:rPr>
+      <w:tblPr/>
+      <w:tcPr>
+        <w:tcBorders>
+          <w:top w:val="single" w:sz="18" w:space="0" w:color="auto"/>
+          <w:left w:val="nil"/>
+          <w:bottom w:val="single" w:sz="18" w:space="0" w:color="auto"/>
+          <w:right w:val="nil"/>
+          <w:insideH w:val="nil"/>
+          <w:insideV w:val="nil"/>
+        </w:tcBorders>
+        <w:shd w:val="clear" w:color="auto" w:fill="4F81BD" w:themeFill="accent1"/>
+      </w:tcPr>
+    </w:tblStylePr>
+    <w:tblStylePr w:type="lastRow">
+      <w:pPr>
+        <w:spacing w:before="0" w:after="0" w:line="240" w:lineRule="auto"/>
+      </w:pPr>
+      <w:rPr>
+        <w:color w:val="auto"/>
+      </w:rPr>
+      <w:tblPr/>
+      <w:tcPr>
+        <w:tcBorders>
+          <w:top w:val="double" w:sz="6" w:space="0" w:color="auto"/>
+          <w:left w:val="nil"/>
+          <w:bottom w:val="single" w:sz="18" w:space="0" w:color="auto"/>
+          <w:right w:val="nil"/>
+          <w:insideH w:val="nil"/>
+          <w:insideV w:val="nil"/>
+        </w:tcBorders>
+        <w:shd w:val="clear" w:color="auto" w:fill="FFFFFF" w:themeFill="background1"/>
+      </w:tcPr>
+    </w:tblStylePr>
+    <w:tblStylePr w:type="firstCol">
+      <w:rPr>
+        <w:b/>
+        <w:bCs/>
+        <w:color w:val="FFFFFF" w:themeColor="background1"/>
+      </w:rPr>
+      <w:tblPr/>
+      <w:tcPr>
+        <w:tcBorders>
+          <w:top w:val="nil"/>
+          <w:left w:val="nil"/>
+          <w:bottom w:val="single" w:sz="18" w:space="0" w:color="auto"/>
+          <w:right w:val="nil"/>
+          <w:insideH w:val="nil"/>
+          <w:insideV w:val="nil"/>
+        </w:tcBorders>
+        <w:shd w:val="clear" w:color="auto" w:fill="4F81BD" w:themeFill="accent1"/>
+      </w:tcPr>
+    </w:tblStylePr>
+    <w:tblStylePr w:type="lastCol">
+      <w:rPr>
+        <w:b/>
+        <w:bCs/>
+        <w:color w:val="FFFFFF" w:themeColor="background1"/>
+      </w:rPr>
+      <w:tblPr/>
+      <w:tcPr>
+        <w:tcBorders>
+          <w:left w:val="nil"/>
+          <w:right w:val="nil"/>
+          <w:insideH w:val="nil"/>
+          <w:insideV w:val="nil"/>
+        </w:tcBorders>
+        <w:shd w:val="clear" w:color="auto" w:fill="4F81BD" w:themeFill="accent1"/>
+      </w:tcPr>
+    </w:tblStylePr>
+    <w:tblStylePr w:type="band1Vert">
+      <w:tblPr/>
+      <w:tcPr>
+        <w:tcBorders>
+          <w:left w:val="nil"/>
+          <w:right w:val="nil"/>
+          <w:insideH w:val="nil"/>
+          <w:insideV w:val="nil"/>
+        </w:tcBorders>
+        <w:shd w:val="clear" w:color="auto" w:fill="D8D8D8" w:themeFill="background1" w:themeFillShade="D8"/>
+      </w:tcPr>
+    </w:tblStylePr>
+    <w:tblStylePr w:type="band1Horz">
+      <w:tblPr/>
+      <w:tcPr>
+        <w:shd w:val="clear" w:color="auto" w:fill="D8D8D8" w:themeFill="background1" w:themeFillShade="D8"/>
+      </w:tcPr>
+    </w:tblStylePr>
+    <w:tblStylePr w:type="neCell">
+      <w:tblPr/>
+      <w:tcPr>
+        <w:tcBorders>
+          <w:top w:val="single" w:sz="18" w:space="0" w:color="auto"/>
+          <w:left w:val="nil"/>
+          <w:bottom w:val="single" w:sz="18" w:space="0" w:color="auto"/>
+          <w:right w:val="nil"/>
+          <w:insideH w:val="nil"/>
+          <w:insideV w:val="nil"/>
+        </w:tcBorders>
+      </w:tcPr>
+    </w:tblStylePr>
+    <w:tblStylePr w:type="nwCell">
+      <w:rPr>
+        <w:color w:val="FFFFFF" w:themeColor="background1"/>
+      </w:rPr>
+      <w:tblPr/>
+      <w:tcPr>
+        <w:tcBorders>
+          <w:top w:val="single" w:sz="18" w:space="0" w:color="auto"/>
+          <w:left w:val="nil"/>
+          <w:bottom w:val="single" w:sz="18" w:space="0" w:color="auto"/>
+          <w:right w:val="nil"/>
+          <w:insideH w:val="nil"/>
+          <w:insideV w:val="nil"/>
+        </w:tcBorders>
+      </w:tcPr>
+    </w:tblStylePr>
+  </w:style>
+</w:styles>
+</file>
+
+<file path=word/stylesWithEffects.xml><?xml version="1.0" encoding="utf-8"?>
+<w:styles xmlns:wpc="http://schemas.microsoft.com/office/word/2010/wordprocessingCanvas" xmlns:mc="http://schemas.openxmlformats.org/markup-compatibility/2006" xmlns:o="urn:schemas-microsoft-com:office:office" xmlns:r="http://schemas.openxmlformats.org/officeDocument/2006/relationships" xmlns:m="http://schemas.openxmlformats.org/officeDocument/2006/math" xmlns:v="urn:schemas-microsoft-com:vml" xmlns:wp14="http://schemas.microsoft.com/office/word/2010/wordprocessingDrawing" xmlns:wp="http://schemas.openxmlformats.org/drawingml/2006/wordprocessingDrawing" xmlns:w10="urn:schemas-microsoft-com:office:word" xmlns:w="http://schemas.openxmlformats.org/wordprocessingml/2006/main" xmlns:w14="http://schemas.microsoft.com/office/word/2010/wordml" xmlns:wpg="http://schemas.microsoft.com/office/word/2010/wordprocessingGroup" xmlns:wpi="http://schemas.microsoft.com/office/word/2010/wordprocessingInk" xmlns:wne="http://schemas.microsoft.com/office/word/2006/wordml" xmlns:wps="http://schemas.microsoft.com/office/word/2010/wordprocessingShape" mc:Ignorable="w14 wp14">
+  <w:docDefaults>
+    <w:rPrDefault>
+      <w:rPr>
+        <w:rFonts w:asciiTheme="minorHAnsi" w:eastAsiaTheme="minorHAnsi" w:hAnsiTheme="minorHAnsi" w:cstheme="minorBidi"/>
+        <w:sz w:val="22"/>
+        <w:szCs w:val="22"/>
+        <w:lang w:val="es-ES" w:eastAsia="en-US" w:bidi="ar-SA"/>
+      </w:rPr>
+    </w:rPrDefault>
+    <w:pPrDefault>
+      <w:pPr>
+        <w:spacing w:after="200" w:line="276" w:lineRule="auto"/>
+      </w:pPr>
+    </w:pPrDefault>
+  </w:docDefaults>
+  <w:latentStyles w:defLockedState="0" w:defUIPriority="99" w:defSemiHidden="1" w:defUnhideWhenUsed="1" w:defQFormat="0" w:count="267">
+    <w:lsdException w:name="Normal" w:semiHidden="0" w:uiPriority="0" w:unhideWhenUsed="0" w:qFormat="1"/>
+    <w:lsdException w:name="heading 1" w:semiHidden="0" w:uiPriority="9" w:unhideWhenUsed="0" w:qFormat="1"/>
+    <w:lsdException w:name="heading 2" w:uiPriority="9" w:qFormat="1"/>
+    <w:lsdException w:name="heading 3" w:uiPriority="9" w:qFormat="1"/>
+    <w:lsdException w:name="heading 4" w:uiPriority="9" w:qFormat="1"/>
+    <w:lsdException w:name="heading 5" w:uiPriority="9" w:qFormat="1"/>
+    <w:lsdException w:name="heading 6" w:uiPriority="9" w:qFormat="1"/>
+    <w:lsdException w:name="heading 7" w:uiPriority="9" w:qFormat="1"/>
+    <w:lsdException w:name="heading 8" w:uiPriority="9" w:qFormat="1"/>
+    <w:lsdException w:name="heading 9" w:uiPriority="9" w:qFormat="1"/>
+    <w:lsdException w:name="toc 1" w:uiPriority="39"/>
+    <w:lsdException w:name="toc 2" w:uiPriority="39"/>
+    <w:lsdException w:name="toc 3" w:uiPriority="39"/>
+    <w:lsdException w:name="toc 4" w:uiPriority="39"/>
+    <w:lsdException w:name="toc 5" w:uiPriority="39"/>
+    <w:lsdException w:name="toc 6" w:uiPriority="39"/>
+    <w:lsdException w:name="toc 7" w:uiPriority="39"/>
+    <w:lsdException w:name="toc 8" w:uiPriority="39"/>
+    <w:lsdException w:name="toc 9" w:uiPriority="39"/>
+    <w:lsdException w:name="caption" w:uiPriority="35" w:qFormat="1"/>
+    <w:lsdException w:name="Title" w:semiHidden="0" w:uiPriority="10" w:unhideWhenUsed="0" w:qFormat="1"/>
+    <w:lsdException w:name="Default Paragraph Font" w:uiPriority="1"/>
+    <w:lsdException w:name="Subtitle" w:semiHidden="0" w:uiPriority="11" w:unhideWhenUsed="0" w:qFormat="1"/>
+    <w:lsdException w:name="Strong" w:semiHidden="0" w:uiPriority="22" w:unhideWhenUsed="0" w:qFormat="1"/>
+    <w:lsdException w:name="Emphasis" w:semiHidden="0" w:uiPriority="20" w:unhideWhenUsed="0" w:qFormat="1"/>
+    <w:lsdException w:name="Table Grid" w:uiPriority="59"/>
+    <w:lsdException w:name="Placeholder Text" w:unhideWhenUsed="0"/>
+    <w:lsdException w:name="No Spacing" w:semiHidden="0" w:uiPriority="1" w:unhideWhenUsed="0" w:qFormat="1"/>
+    <w:lsdException w:name="Light Shading" w:semiHidden="0" w:uiPriority="60" w:unhideWhenUsed="0"/>
+    <w:lsdException w:name="Light List" w:semiHidden="0" w:uiPriority="61" w:unhideWhenUsed="0"/>
+    <w:lsdException w:name="Light Grid" w:semiHidden="0" w:uiPriority="62" w:unhideWhenUsed="0"/>
+    <w:lsdException w:name="Medium Shading 1" w:semiHidden="0" w:uiPriority="63" w:unhideWhenUsed="0"/>
+    <w:lsdException w:name="Medium Shading 2" w:semiHidden="0" w:uiPriority="64" w:unhideWhenUsed="0"/>
+    <w:lsdException w:name="Medium List 1" w:semiHidden="0" w:uiPriority="65" w:unhideWhenUsed="0"/>
+    <w:lsdException w:name="Medium List 2" w:semiHidden="0" w:uiPriority="66" w:unhideWhenUsed="0"/>
+    <w:lsdException w:name="Medium Grid 1" w:semiHidden="0" w:uiPriority="67" w:unhideWhenUsed="0"/>
+    <w:lsdException w:name="Medium Grid 2" w:semiHidden="0" w:uiPriority="68" w:unhideWhenUsed="0"/>
+    <w:lsdException w:name="Medium Grid 3" w:semiHidden="0" w:uiPriority="69" w:unhideWhenUsed="0"/>
+    <w:lsdException w:name="Dark List" w:semiHidden="0" w:uiPriority="70" w:unhideWhenUsed="0"/>
+    <w:lsdException w:name="Colorful Shading" w:semiHidden="0" w:uiPriority="71" w:unhideWhenUsed="0"/>
+    <w:lsdException w:name="Colorful List" w:semiHidden="0" w:uiPriority="72" w:unhideWhenUsed="0"/>
+    <w:lsdException w:name="Colorful Grid" w:semiHidden="0" w:uiPriority="73" w:unhideWhenUsed="0"/>
+    <w:lsdException w:name="Light Shading Accent 1" w:semiHidden="0" w:uiPriority="60" w:unhideWhenUsed="0"/>
+    <w:lsdException w:name="Light List Accent 1" w:semiHidden="0" w:uiPriority="61" w:unhideWhenUsed="0"/>
+    <w:lsdException w:name="Light Grid Accent 1" w:semiHidden="0" w:uiPriority="62" w:unhideWhenUsed="0"/>
+    <w:lsdException w:name="Medium Shading 1 Accent 1" w:semiHidden="0" w:uiPriority="63" w:unhideWhenUsed="0"/>
+    <w:lsdException w:name="Medium Shading 2 Accent 1" w:semiHidden="0" w:uiPriority="64" w:unhideWhenUsed="0"/>
+    <w:lsdException w:name="Medium List 1 Accent 1" w:semiHidden="0" w:uiPriority="65" w:unhideWhenUsed="0"/>
+    <w:lsdException w:name="Revision" w:unhideWhenUsed="0"/>
+    <w:lsdException w:name="List Paragraph" w:semiHidden="0" w:uiPriority="34" w:unhideWhenUsed="0" w:qFormat="1"/>
+    <w:lsdException w:name="Quote" w:semiHidden="0" w:uiPriority="29" w:unhideWhenUsed="0" w:qFormat="1"/>
+    <w:lsdException w:name="Intense Quote" w:semiHidden="0" w:uiPriority="30" w:unhideWhenUsed="0" w:qFormat="1"/>
+    <w:lsdException w:name="Medium List 2 Accent 1" w:semiHidden="0" w:uiPriority="66" w:unhideWhenUsed="0"/>
+    <w:lsdException w:name="Medium Grid 1 Accent 1" w:semiHidden="0" w:uiPriority="67" w:unhideWhenUsed="0"/>
+    <w:lsdException w:name="Medium Grid 2 Accent 1" w:semiHidden="0" w:uiPriority="68" w:unhideWhenUsed="0"/>
+    <w:lsdException w:name="Medium Grid 3 Accent 1" w:semiHidden="0" w:uiPriority="69" w:unhideWhenUsed="0"/>
+    <w:lsdException w:name="Dark List Accent 1" w:semiHidden="0" w:uiPriority="70" w:unhideWhenUsed="0"/>
+    <w:lsdException w:name="Colorful Shading Accent 1" w:semiHidden="0" w:uiPriority="71" w:unhideWhenUsed="0"/>
+    <w:lsdException w:name="Colorful List Accent 1" w:semiHidden="0" w:uiPriority="72" w:unhideWhenUsed="0"/>
+    <w:lsdException w:name="Colorful Grid Accent 1" w:semiHidden="0" w:uiPriority="73" w:unhideWhenUsed="0"/>
+    <w:lsdException w:name="Light Shading Accent 2" w:semiHidden="0" w:uiPriority="60" w:unhideWhenUsed="0"/>
+    <w:lsdException w:name="Light List Accent 2" w:semiHidden="0" w:uiPriority="61" w:unhideWhenUsed="0"/>
+    <w:lsdException w:name="Light Grid Accent 2" w:semiHidden="0" w:uiPriority="62" w:unhideWhenUsed="0"/>
+    <w:lsdException w:name="Medium Shading 1 Accent 2" w:semiHidden="0" w:uiPriority="63" w:unhideWhenUsed="0"/>
+    <w:lsdException w:name="Medium Shading 2 Accent 2" w:semiHidden="0" w:uiPriority="64" w:unhideWhenUsed="0"/>
+    <w:lsdException w:name="Medium List 1 Accent 2" w:semiHidden="0" w:uiPriority="65" w:unhideWhenUsed="0"/>
+    <w:lsdException w:name="Medium List 2 Accent 2" w:semiHidden="0" w:uiPriority="66" w:unhideWhenUsed="0"/>
+    <w:lsdException w:name="Medium Grid 1 Accent 2" w:semiHidden="0" w:uiPriority="67" w:unhideWhenUsed="0"/>
+    <w:lsdException w:name="Medium Grid 2 Accent 2" w:semiHidden="0" w:uiPriority="68" w:unhideWhenUsed="0"/>
+    <w:lsdException w:name="Medium Grid 3 Accent 2" w:semiHidden="0" w:uiPriority="69" w:unhideWhenUsed="0"/>
+    <w:lsdException w:name="Dark List Accent 2" w:semiHidden="0" w:uiPriority="70" w:unhideWhenUsed="0"/>
+    <w:lsdException w:name="Colorful Shading Accent 2" w:semiHidden="0" w:uiPriority="71" w:unhideWhenUsed="0"/>
+    <w:lsdException w:name="Colorful List Accent 2" w:semiHidden="0" w:uiPriority="72" w:unhideWhenUsed="0"/>
+    <w:lsdException w:name="Colorful Grid Accent 2" w:semiHidden="0" w:uiPriority="73" w:unhideWhenUsed="0"/>
+    <w:lsdException w:name="Light Shading Accent 3" w:semiHidden="0" w:uiPriority="60" w:unhideWhenUsed="0"/>
+    <w:lsdException w:name="Light List Accent 3" w:semiHidden="0" w:uiPriority="61" w:unhideWhenUsed="0"/>
+    <w:lsdException w:name="Light Grid Accent 3" w:semiHidden="0" w:uiPriority="62" w:unhideWhenUsed="0"/>
+    <w:lsdException w:name="Medium Shading 1 Accent 3" w:semiHidden="0" w:uiPriority="63" w:unhideWhenUsed="0"/>
+    <w:lsdException w:name="Medium Shading 2 Accent 3" w:semiHidden="0" w:uiPriority="64" w:unhideWhenUsed="0"/>
+    <w:lsdException w:name="Medium List 1 Accent 3" w:semiHidden="0" w:uiPriority="65" w:unhideWhenUsed="0"/>
+    <w:lsdException w:name="Medium List 2 Accent 3" w:semiHidden="0" w:uiPriority="66" w:unhideWhenUsed="0"/>
+    <w:lsdException w:name="Medium Grid 1 Accent 3" w:semiHidden="0" w:uiPriority="67" w:unhideWhenUsed="0"/>
+    <w:lsdException w:name="Medium Grid 2 Accent 3" w:semiHidden="0" w:uiPriority="68" w:unhideWhenUsed="0"/>
+    <w:lsdException w:name="Medium Grid 3 Accent 3" w:semiHidden="0" w:uiPriority="69" w:unhideWhenUsed="0"/>
+    <w:lsdException w:name="Dark List Accent 3" w:semiHidden="0" w:uiPriority="70" w:unhideWhenUsed="0"/>
+    <w:lsdException w:name="Colorful Shading Accent 3" w:semiHidden="0" w:uiPriority="71" w:unhideWhenUsed="0"/>
+    <w:lsdException w:name="Colorful List Accent 3" w:semiHidden="0" w:uiPriority="72" w:unhideWhenUsed="0"/>
+    <w:lsdException w:name="Colorful Grid Accent 3" w:semiHidden="0" w:uiPriority="73" w:unhideWhenUsed="0"/>
+    <w:lsdException w:name="Light Shading Accent 4" w:semiHidden="0" w:uiPriority="60" w:unhideWhenUsed="0"/>
+    <w:lsdException w:name="Light List Accent 4" w:semiHidden="0" w:uiPriority="61" w:unhideWhenUsed="0"/>
+    <w:lsdException w:name="Light Grid Accent 4" w:semiHidden="0" w:uiPriority="62" w:unhideWhenUsed="0"/>
+    <w:lsdException w:name="Medium Shading 1 Accent 4" w:semiHidden="0" w:uiPriority="63" w:unhideWhenUsed="0"/>
+    <w:lsdException w:name="Medium Shading 2 Accent 4" w:semiHidden="0" w:uiPriority="64" w:unhideWhenUsed="0"/>
+    <w:lsdException w:name="Medium List 1 Accent 4" w:semiHidden="0" w:uiPriority="65" w:unhideWhenUsed="0"/>
+    <w:lsdException w:name="Medium List 2 Accent 4" w:semiHidden="0" w:uiPriority="66" w:unhideWhenUsed="0"/>
+    <w:lsdException w:name="Medium Grid 1 Accent 4" w:semiHidden="0" w:uiPriority="67" w:unhideWhenUsed="0"/>
+    <w:lsdException w:name="Medium Grid 2 Accent 4" w:semiHidden="0" w:uiPriority="68" w:unhideWhenUsed="0"/>
+    <w:lsdException w:name="Medium Grid 3 Accent 4" w:semiHidden="0" w:uiPriority="69" w:unhideWhenUsed="0"/>
+    <w:lsdException w:name="Dark List Accent 4" w:semiHidden="0" w:uiPriority="70" w:unhideWhenUsed="0"/>
+    <w:lsdException w:name="Colorful Shading Accent 4" w:semiHidden="0" w:uiPriority="71" w:unhideWhenUsed="0"/>
+    <w:lsdException w:name="Colorful List Accent 4" w:semiHidden="0" w:uiPriority="72" w:unhideWhenUsed="0"/>
+    <w:lsdException w:name="Colorful Grid Accent 4" w:semiHidden="0" w:uiPriority="73" w:unhideWhenUsed="0"/>
+    <w:lsdException w:name="Light Shading Accent 5" w:semiHidden="0" w:uiPriority="60" w:unhideWhenUsed="0"/>
+    <w:lsdException w:name="Light List Accent 5" w:semiHidden="0" w:uiPriority="61" w:unhideWhenUsed="0"/>
+    <w:lsdException w:name="Light Grid Accent 5" w:semiHidden="0" w:uiPriority="62" w:unhideWhenUsed="0"/>
+    <w:lsdException w:name="Medium Shading 1 Accent 5" w:semiHidden="0" w:uiPriority="63" w:unhideWhenUsed="0"/>
+    <w:lsdException w:name="Medium Shading 2 Accent 5" w:semiHidden="0" w:uiPriority="64" w:unhideWhenUsed="0"/>
+    <w:lsdException w:name="Medium List 1 Accent 5" w:semiHidden="0" w:uiPriority="65" w:unhideWhenUsed="0"/>
+    <w:lsdException w:name="Medium List 2 Accent 5" w:semiHidden="0" w:uiPriority="66" w:unhideWhenUsed="0"/>
+    <w:lsdException w:name="Medium Grid 1 Accent 5" w:semiHidden="0" w:uiPriority="67" w:unhideWhenUsed="0"/>
+    <w:lsdException w:name="Medium Grid 2 Accent 5" w:semiHidden="0" w:uiPriority="68" w:unhideWhenUsed="0"/>
+    <w:lsdException w:name="Medium Grid 3 Accent 5" w:semiHidden="0" w:uiPriority="69" w:unhideWhenUsed="0"/>
+    <w:lsdException w:name="Dark List Accent 5" w:semiHidden="0" w:uiPriority="70" w:unhideWhenUsed="0"/>
+    <w:lsdException w:name="Colorful Shading Accent 5" w:semiHidden="0" w:uiPriority="71" w:unhideWhenUsed="0"/>
+    <w:lsdException w:name="Colorful List Accent 5" w:semiHidden="0" w:uiPriority="72" w:unhideWhenUsed="0"/>
+    <w:lsdException w:name="Colorful Grid Accent 5" w:semiHidden="0" w:uiPriority="73" w:unhideWhenUsed="0"/>
+    <w:lsdException w:name="Light Shading Accent 6" w:semiHidden="0" w:uiPriority="60" w:unhideWhenUsed="0"/>
+    <w:lsdException w:name="Light List Accent 6" w:semiHidden="0" w:uiPriority="61" w:unhideWhenUsed="0"/>
+    <w:lsdException w:name="Light Grid Accent 6" w:semiHidden="0" w:uiPriority="62" w:unhideWhenUsed="0"/>
+    <w:lsdException w:name="Medium Shading 1 Accent 6" w:semiHidden="0" w:uiPriority="63" w:unhideWhenUsed="0"/>
+    <w:lsdException w:name="Medium Shading 2 Accent 6" w:semiHidden="0" w:uiPriority="64" w:unhideWhenUsed="0"/>
+    <w:lsdException w:name="Medium List 1 Accent 6" w:semiHidden="0" w:uiPriority="65" w:unhideWhenUsed="0"/>
+    <w:lsdException w:name="Medium List 2 Accent 6" w:semiHidden="0" w:uiPriority="66" w:unhideWhenUsed="0"/>
+    <w:lsdException w:name="Medium Grid 1 Accent 6" w:semiHidden="0" w:uiPriority="67" w:unhideWhenUsed="0"/>
+    <w:lsdException w:name="Medium Grid 2 Accent 6" w:semiHidden="0" w:uiPriority="68" w:unhideWhenUsed="0"/>
+    <w:lsdException w:name="Medium Grid 3 Accent 6" w:semiHidden="0" w:uiPriority="69" w:unhideWhenUsed="0"/>
+    <w:lsdException w:name="Dark List Accent 6" w:semiHidden="0" w:uiPriority="70" w:unhideWhenUsed="0"/>
+    <w:lsdException w:name="Colorful Shading Accent 6" w:semiHidden="0" w:uiPriority="71" w:unhideWhenUsed="0"/>
+    <w:lsdException w:name="Colorful List Accent 6" w:semiHidden="0" w:uiPriority="72" w:unhideWhenUsed="0"/>
+    <w:lsdException w:name="Colorful Grid Accent 6" w:semiHidden="0" w:uiPriority="73" w:unhideWhenUsed="0"/>
+    <w:lsdException w:name="Subtle Emphasis" w:semiHidden="0" w:uiPriority="19" w:unhideWhenUsed="0" w:qFormat="1"/>
+    <w:lsdException w:name="Intense Emphasis" w:semiHidden="0" w:uiPriority="21" w:unhideWhenUsed="0" w:qFormat="1"/>
+    <w:lsdException w:name="Subtle Reference" w:semiHidden="0" w:uiPriority="31" w:unhideWhenUsed="0" w:qFormat="1"/>
+    <w:lsdException w:name="Intense Reference" w:semiHidden="0" w:uiPriority="32" w:unhideWhenUsed="0" w:qFormat="1"/>
+    <w:lsdException w:name="Book Title" w:semiHidden="0" w:uiPriority="33" w:unhideWhenUsed="0" w:qFormat="1"/>
+    <w:lsdException w:name="Bibliography" w:uiPriority="37"/>
+    <w:lsdException w:name="TOC Heading" w:uiPriority="39" w:qFormat="1"/>
+  </w:latentStyles>
+  <w:style w:type="paragraph" w:default="1" w:styleId="Normal">
+    <w:name w:val="Normal"/>
+    <w:qFormat/>
+    <w:rsid w:val="00F66665"/>
+    <w:pPr>
+      <w:spacing w:after="160" w:line="259" w:lineRule="auto"/>
+    </w:pPr>
+  </w:style>
+  <w:style w:type="character" w:default="1" w:styleId="Fuentedeprrafopredeter">
+    <w:name w:val="Default Paragraph Font"/>
+    <w:uiPriority w:val="1"/>
+    <w:semiHidden/>
+    <w:unhideWhenUsed/>
+  </w:style>
+  <w:style w:type="table" w:default="1" w:styleId="Tablanormal">
+    <w:name w:val="Normal Table"/>
+    <w:uiPriority w:val="99"/>
+    <w:semiHidden/>
+    <w:unhideWhenUsed/>
+    <w:tblPr>
+      <w:tblInd w:w="0" w:type="dxa"/>
+      <w:tblCellMar>
+        <w:top w:w="0" w:type="dxa"/>
+        <w:left w:w="108" w:type="dxa"/>
+        <w:bottom w:w="0" w:type="dxa"/>
+        <w:right w:w="108" w:type="dxa"/>
+      </w:tblCellMar>
+    </w:tblPr>
+  </w:style>
+  <w:style w:type="numbering" w:default="1" w:styleId="Sinlista">
+    <w:name w:val="No List"/>
+    <w:uiPriority w:val="99"/>
+    <w:semiHidden/>
+    <w:unhideWhenUsed/>
+  </w:style>
+  <w:style w:type="paragraph" w:styleId="Ttulo">
+    <w:name w:val="Title"/>
+    <w:basedOn w:val="Normal"/>
+    <w:next w:val="Normal"/>
+    <w:link w:val="TtuloCar"/>
+    <w:uiPriority w:val="10"/>
+    <w:qFormat/>
+    <w:rsid w:val="00F66665"/>
+    <w:pPr>
+      <w:spacing w:after="0" w:line="240" w:lineRule="auto"/>
+      <w:contextualSpacing/>
+    </w:pPr>
+    <w:rPr>
+      <w:rFonts w:asciiTheme="majorHAnsi" w:eastAsiaTheme="majorEastAsia" w:hAnsiTheme="majorHAnsi" w:cstheme="majorBidi"/>
+      <w:spacing w:val="-10"/>
+      <w:kern w:val="28"/>
+      <w:sz w:val="56"/>
+      <w:szCs w:val="56"/>
+    </w:rPr>
+  </w:style>
+  <w:style w:type="character" w:customStyle="1" w:styleId="TtuloCar">
+    <w:name w:val="Título Car"/>
+    <w:basedOn w:val="Fuentedeprrafopredeter"/>
+    <w:link w:val="Ttulo"/>
+    <w:uiPriority w:val="10"/>
+    <w:rsid w:val="00F66665"/>
+    <w:rPr>
+      <w:rFonts w:asciiTheme="majorHAnsi" w:eastAsiaTheme="majorEastAsia" w:hAnsiTheme="majorHAnsi" w:cstheme="majorBidi"/>
+      <w:spacing w:val="-10"/>
+      <w:kern w:val="28"/>
+      <w:sz w:val="56"/>
+      <w:szCs w:val="56"/>
+    </w:rPr>
+  </w:style>
+  <w:style w:type="table" w:styleId="Tablaconcuadrcula">
+    <w:name w:val="Table Grid"/>
+    <w:basedOn w:val="Tablanormal"/>
+    <w:uiPriority w:val="59"/>
+    <w:rsid w:val="00F66665"/>
+    <w:pPr>
+      <w:spacing w:after="0" w:line="240" w:lineRule="auto"/>
+    </w:pPr>
+    <w:tblPr>
+      <w:tblInd w:w="0" w:type="dxa"/>
+      <w:tblBorders>
+        <w:top w:val="single" w:sz="4" w:space="0" w:color="auto"/>
+        <w:left w:val="single" w:sz="4" w:space="0" w:color="auto"/>
+        <w:bottom w:val="single" w:sz="4" w:space="0" w:color="auto"/>
+        <w:right w:val="single" w:sz="4" w:space="0" w:color="auto"/>
+        <w:insideH w:val="single" w:sz="4" w:space="0" w:color="auto"/>
+        <w:insideV w:val="single" w:sz="4" w:space="0" w:color="auto"/>
+      </w:tblBorders>
+      <w:tblCellMar>
+        <w:top w:w="0" w:type="dxa"/>
+        <w:left w:w="108" w:type="dxa"/>
+        <w:bottom w:w="0" w:type="dxa"/>
+        <w:right w:w="108" w:type="dxa"/>
+      </w:tblCellMar>
+    </w:tblPr>
+  </w:style>
+  <w:style w:type="table" w:styleId="Listamedia2-nfasis1">
+    <w:name w:val="Medium List 2 Accent 1"/>
+    <w:basedOn w:val="Tablanormal"/>
+    <w:uiPriority w:val="66"/>
+    <w:rsid w:val="00F66665"/>
+    <w:pPr>
+      <w:spacing w:after="0" w:line="240" w:lineRule="auto"/>
+    </w:pPr>
+    <w:rPr>
+      <w:rFonts w:asciiTheme="majorHAnsi" w:eastAsiaTheme="majorEastAsia" w:hAnsiTheme="majorHAnsi" w:cstheme="majorBidi"/>
+      <w:color w:val="000000" w:themeColor="text1"/>
+    </w:rPr>
+    <w:tblPr>
+      <w:tblStyleRowBandSize w:val="1"/>
+      <w:tblStyleColBandSize w:val="1"/>
+      <w:tblInd w:w="0" w:type="dxa"/>
+      <w:tblBorders>
+        <w:top w:val="single" w:sz="8" w:space="0" w:color="4F81BD" w:themeColor="accent1"/>
+        <w:left w:val="single" w:sz="8" w:space="0" w:color="4F81BD" w:themeColor="accent1"/>
+        <w:bottom w:val="single" w:sz="8" w:space="0" w:color="4F81BD" w:themeColor="accent1"/>
+        <w:right w:val="single" w:sz="8" w:space="0" w:color="4F81BD" w:themeColor="accent1"/>
+      </w:tblBorders>
+      <w:tblCellMar>
+        <w:top w:w="0" w:type="dxa"/>
+        <w:left w:w="108" w:type="dxa"/>
+        <w:bottom w:w="0" w:type="dxa"/>
+        <w:right w:w="108" w:type="dxa"/>
+      </w:tblCellMar>
+    </w:tblPr>
+    <w:tblStylePr w:type="firstRow">
+      <w:rPr>
+        <w:sz w:val="24"/>
+        <w:szCs w:val="24"/>
+      </w:rPr>
+      <w:tblPr/>
+      <w:tcPr>
+        <w:tcBorders>
+          <w:top w:val="nil"/>
+          <w:left w:val="nil"/>
+          <w:bottom w:val="single" w:sz="24" w:space="0" w:color="4F81BD" w:themeColor="accent1"/>
+          <w:right w:val="nil"/>
+          <w:insideH w:val="nil"/>
+          <w:insideV w:val="nil"/>
+        </w:tcBorders>
+        <w:shd w:val="clear" w:color="auto" w:fill="FFFFFF" w:themeFill="background1"/>
+      </w:tcPr>
+    </w:tblStylePr>
+    <w:tblStylePr w:type="lastRow">
+      <w:tblPr/>
+      <w:tcPr>
+        <w:tcBorders>
+          <w:top w:val="single" w:sz="8" w:space="0" w:color="4F81BD" w:themeColor="accent1"/>
+          <w:left w:val="nil"/>
+          <w:bottom w:val="nil"/>
+          <w:right w:val="nil"/>
+          <w:insideH w:val="nil"/>
+          <w:insideV w:val="nil"/>
+        </w:tcBorders>
+        <w:shd w:val="clear" w:color="auto" w:fill="FFFFFF" w:themeFill="background1"/>
+      </w:tcPr>
+    </w:tblStylePr>
+    <w:tblStylePr w:type="firstCol">
+      <w:tblPr/>
+      <w:tcPr>
+        <w:tcBorders>
+          <w:top w:val="nil"/>
+          <w:left w:val="nil"/>
+          <w:bottom w:val="nil"/>
+          <w:right w:val="single" w:sz="8" w:space="0" w:color="4F81BD" w:themeColor="accent1"/>
+          <w:insideH w:val="nil"/>
+          <w:insideV w:val="nil"/>
+        </w:tcBorders>
+        <w:shd w:val="clear" w:color="auto" w:fill="FFFFFF" w:themeFill="background1"/>
+      </w:tcPr>
+    </w:tblStylePr>
+    <w:tblStylePr w:type="lastCol">
+      <w:tblPr/>
+      <w:tcPr>
+        <w:tcBorders>
+          <w:top w:val="nil"/>
+          <w:left w:val="single" w:sz="8" w:space="0" w:color="4F81BD" w:themeColor="accent1"/>
+          <w:bottom w:val="nil"/>
+          <w:right w:val="nil"/>
+          <w:insideH w:val="nil"/>
+          <w:insideV w:val="nil"/>
+        </w:tcBorders>
+        <w:shd w:val="clear" w:color="auto" w:fill="FFFFFF" w:themeFill="background1"/>
+      </w:tcPr>
+    </w:tblStylePr>
+    <w:tblStylePr w:type="band1Vert">
+      <w:tblPr/>
+      <w:tcPr>
+        <w:tcBorders>
+          <w:left w:val="nil"/>
+          <w:right w:val="nil"/>
+          <w:insideH w:val="nil"/>
+          <w:insideV w:val="nil"/>
+        </w:tcBorders>
+        <w:shd w:val="clear" w:color="auto" w:fill="D3DFEE" w:themeFill="accent1" w:themeFillTint="3F"/>
+      </w:tcPr>
+    </w:tblStylePr>
+    <w:tblStylePr w:type="band1Horz">
+      <w:tblPr/>
+      <w:tcPr>
+        <w:tcBorders>
+          <w:top w:val="nil"/>
+          <w:bottom w:val="nil"/>
+          <w:insideH w:val="nil"/>
+          <w:insideV w:val="nil"/>
+        </w:tcBorders>
+        <w:shd w:val="clear" w:color="auto" w:fill="D3DFEE" w:themeFill="accent1" w:themeFillTint="3F"/>
+      </w:tcPr>
+    </w:tblStylePr>
+    <w:tblStylePr w:type="nwCell">
+      <w:tblPr/>
+      <w:tcPr>
+        <w:shd w:val="clear" w:color="auto" w:fill="FFFFFF" w:themeFill="background1"/>
+      </w:tcPr>
+    </w:tblStylePr>
+    <w:tblStylePr w:type="swCell">
+      <w:tblPr/>
+      <w:tcPr>
+        <w:tcBorders>
+          <w:top w:val="nil"/>
+        </w:tcBorders>
+      </w:tcPr>
+    </w:tblStylePr>
+  </w:style>
+  <w:style w:type="table" w:styleId="Sombreadomedio2-nfasis1">
+    <w:name w:val="Medium Shading 2 Accent 1"/>
+    <w:basedOn w:val="Tablanormal"/>
+    <w:uiPriority w:val="64"/>
+    <w:rsid w:val="00010AAE"/>
+    <w:pPr>
+      <w:spacing w:after="0" w:line="240" w:lineRule="auto"/>
+    </w:pPr>
+    <w:tblPr>
+      <w:tblStyleRowBandSize w:val="1"/>
+      <w:tblStyleColBandSize w:val="1"/>
+      <w:tblInd w:w="0" w:type="dxa"/>
+      <w:tblBorders>
+        <w:top w:val="single" w:sz="18" w:space="0" w:color="auto"/>
+        <w:bottom w:val="single" w:sz="18" w:space="0" w:color="auto"/>
+      </w:tblBorders>
+      <w:tblCellMar>
+        <w:top w:w="0" w:type="dxa"/>
+        <w:left w:w="108" w:type="dxa"/>
+        <w:bottom w:w="0" w:type="dxa"/>
+        <w:right w:w="108" w:type="dxa"/>
+      </w:tblCellMar>
     </w:tblPr>
     <w:tblStylePr w:type="firstRow">
       <w:pPr>
@@ -2692,7 +3953,7 @@
 </file>
 
 <file path=customXml/itemProps1.xml><?xml version="1.0" encoding="utf-8"?>
-<ds:datastoreItem xmlns:ds="http://schemas.openxmlformats.org/officeDocument/2006/customXml" ds:itemID="{A7E02E1A-8F4D-4F45-84AA-4CDDADAA47BC}">
+<ds:datastoreItem xmlns:ds="http://schemas.openxmlformats.org/officeDocument/2006/customXml" ds:itemID="{4CA8932A-784C-41DE-B868-29D352CC5999}">
   <ds:schemaRefs>
     <ds:schemaRef ds:uri="http://schemas.openxmlformats.org/officeDocument/2006/bibliography"/>
   </ds:schemaRefs>

</xml_diff>

<commit_message>
Subo los planes de cont terminados
</commit_message>
<xml_diff>
--- a/Actividades/Proy02012/Proy02012.docx
+++ b/Actividades/Proy02012/Proy02012.docx
@@ -114,7 +114,23 @@
           <w:sz w:val="24"/>
           <w:szCs w:val="24"/>
         </w:rPr>
-        <w:t>Ruta en GitLab: /Actividades/</w:t>
+        <w:t xml:space="preserve">Ruta en </w:t>
+      </w:r>
+      <w:proofErr w:type="spellStart"/>
+      <w:r>
+        <w:rPr>
+          <w:sz w:val="24"/>
+          <w:szCs w:val="24"/>
+        </w:rPr>
+        <w:t>GitLab</w:t>
+      </w:r>
+      <w:proofErr w:type="spellEnd"/>
+      <w:r>
+        <w:rPr>
+          <w:sz w:val="24"/>
+          <w:szCs w:val="24"/>
+        </w:rPr>
+        <w:t>: /Actividades/</w:t>
       </w:r>
       <w:r>
         <w:rPr>
@@ -190,7 +206,7 @@
               </wp:anchor>
             </w:drawing>
           </mc:Choice>
-          <mc:Fallback xmlns:w16se="http://schemas.microsoft.com/office/word/2015/wordml/symex" xmlns:w16cid="http://schemas.microsoft.com/office/word/2016/wordml/cid" xmlns:w15="http://schemas.microsoft.com/office/word/2012/wordml" xmlns:am3d="http://schemas.microsoft.com/office/drawing/2017/model3d" xmlns:aink="http://schemas.microsoft.com/office/drawing/2016/ink" xmlns:cx8="http://schemas.microsoft.com/office/drawing/2016/5/14/chartex" xmlns:cx7="http://schemas.microsoft.com/office/drawing/2016/5/13/chartex" xmlns:cx6="http://schemas.microsoft.com/office/drawing/2016/5/12/chartex" xmlns:cx5="http://schemas.microsoft.com/office/drawing/2016/5/11/chartex" xmlns:cx4="http://schemas.microsoft.com/office/drawing/2016/5/10/chartex" xmlns:cx3="http://schemas.microsoft.com/office/drawing/2016/5/9/chartex" xmlns:cx2="http://schemas.microsoft.com/office/drawing/2015/10/21/chartex" xmlns:cx1="http://schemas.microsoft.com/office/drawing/2015/9/8/chartex" xmlns:cx="http://schemas.microsoft.com/office/drawing/2014/chartex">
+          <mc:Fallback xmlns:cx="http://schemas.microsoft.com/office/drawing/2014/chartex" xmlns:cx1="http://schemas.microsoft.com/office/drawing/2015/9/8/chartex" xmlns:cx2="http://schemas.microsoft.com/office/drawing/2015/10/21/chartex" xmlns:cx3="http://schemas.microsoft.com/office/drawing/2016/5/9/chartex" xmlns:cx4="http://schemas.microsoft.com/office/drawing/2016/5/10/chartex" xmlns:cx5="http://schemas.microsoft.com/office/drawing/2016/5/11/chartex" xmlns:cx6="http://schemas.microsoft.com/office/drawing/2016/5/12/chartex" xmlns:cx7="http://schemas.microsoft.com/office/drawing/2016/5/13/chartex" xmlns:cx8="http://schemas.microsoft.com/office/drawing/2016/5/14/chartex" xmlns:aink="http://schemas.microsoft.com/office/drawing/2016/ink" xmlns:am3d="http://schemas.microsoft.com/office/drawing/2017/model3d" xmlns:w15="http://schemas.microsoft.com/office/word/2012/wordml" xmlns:w16cid="http://schemas.microsoft.com/office/word/2016/wordml/cid" xmlns:w16se="http://schemas.microsoft.com/office/word/2015/wordml/symex">
             <w:pict>
               <v:line w14:anchorId="105B10AB" id="Conector recto 2" o:spid="_x0000_s1026" style="position:absolute;z-index:251660288;visibility:visible;mso-wrap-style:square;mso-width-percent:0;mso-height-percent:0;mso-wrap-distance-left:9pt;mso-wrap-distance-top:-3e-5mm;mso-wrap-distance-right:9pt;mso-wrap-distance-bottom:-3e-5mm;mso-position-horizontal:absolute;mso-position-horizontal-relative:margin;mso-position-vertical:absolute;mso-position-vertical-relative:text;mso-width-percent:0;mso-height-percent:0;mso-width-relative:page;mso-height-relative:page" from="-37.8pt,14pt" to="492.45pt,14pt" o:gfxdata="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" strokecolor="#4579b8 [3044]">
                 <o:lock v:ext="edit" shapetype="f"/>
@@ -399,13 +415,10 @@
               <w:cnfStyle w:val="000000100000" w:firstRow="0" w:lastRow="0" w:firstColumn="0" w:lastColumn="0" w:oddVBand="0" w:evenVBand="0" w:oddHBand="1" w:evenHBand="0" w:firstRowFirstColumn="0" w:firstRowLastColumn="0" w:lastRowFirstColumn="0" w:lastRowLastColumn="0"/>
             </w:pPr>
             <w:r>
-              <w:t xml:space="preserve">Los integrantes deberán cuidar su salud para evitar la enfermedad. Por lo </w:t>
-            </w:r>
-            <w:r>
-              <w:t>tanto,</w:t>
-            </w:r>
-            <w:r>
-              <w:t xml:space="preserve"> las Reuniones no deberá realizarse en días cuyo clima no lo permita ni tampoco que su finalización supere la media noche  </w:t>
+              <w:t>No corresponde</w:t>
+            </w:r>
+            <w:r>
+              <w:t xml:space="preserve">  </w:t>
             </w:r>
           </w:p>
         </w:tc>
@@ -950,7 +963,13 @@
               <w:cnfStyle w:val="000000000000" w:firstRow="0" w:lastRow="0" w:firstColumn="0" w:lastColumn="0" w:oddVBand="0" w:evenVBand="0" w:oddHBand="0" w:evenHBand="0" w:firstRowFirstColumn="0" w:firstRowLastColumn="0" w:lastRowFirstColumn="0" w:lastRowLastColumn="0"/>
             </w:pPr>
             <w:r>
-              <w:t>Se deberá reparar la máquina, colocar el disco en otra maquina para recuperar el contenido o comprar otra.</w:t>
+              <w:t xml:space="preserve">Se deberá reparar la máquina, colocar el disco en otra </w:t>
+            </w:r>
+            <w:r>
+              <w:t>máquina</w:t>
+            </w:r>
+            <w:r>
+              <w:t xml:space="preserve"> para recuperar el contenido o comprar otra.</w:t>
             </w:r>
           </w:p>
         </w:tc>
@@ -1410,7 +1429,7 @@
               <w:cnfStyle w:val="000000000000" w:firstRow="0" w:lastRow="0" w:firstColumn="0" w:lastColumn="0" w:oddVBand="0" w:evenVBand="0" w:oddHBand="0" w:evenHBand="0" w:firstRowFirstColumn="0" w:firstRowLastColumn="0" w:lastRowFirstColumn="0" w:lastRowLastColumn="0"/>
             </w:pPr>
             <w:r>
-              <w:t>Estar en contacto constante con todos los integrantes del equipo</w:t>
+              <w:t>No corresponde</w:t>
             </w:r>
           </w:p>
         </w:tc>
@@ -1658,10 +1677,14 @@
       </w:tr>
     </w:tbl>
     <w:p/>
+    <w:p/>
+    <w:p/>
+    <w:p/>
     <w:tbl>
       <w:tblPr>
         <w:tblStyle w:val="Sombreadomedio2-nfasis1"/>
         <w:tblW w:w="10173" w:type="dxa"/>
+        <w:jc w:val="center"/>
         <w:tblLook w:val="04A0" w:firstRow="1" w:lastRow="0" w:firstColumn="1" w:lastColumn="0" w:noHBand="0" w:noVBand="1"/>
       </w:tblPr>
       <w:tblGrid>
@@ -1675,6 +1698,7 @@
         <w:trPr>
           <w:cnfStyle w:val="100000000000" w:firstRow="1" w:lastRow="0" w:firstColumn="0" w:lastColumn="0" w:oddVBand="0" w:evenVBand="0" w:oddHBand="0" w:evenHBand="0" w:firstRowFirstColumn="0" w:firstRowLastColumn="0" w:lastRowFirstColumn="0" w:lastRowLastColumn="0"/>
           <w:trHeight w:val="318"/>
+          <w:jc w:val="center"/>
         </w:trPr>
         <w:tc>
           <w:tcPr>
@@ -1693,10 +1717,23 @@
             <w:pPr>
               <w:jc w:val="center"/>
               <w:rPr>
-                <w:b w:val="0"/>
-                <w:color w:val="548DD4" w:themeColor="text2" w:themeTint="99"/>
-              </w:rPr>
-            </w:pPr>
+                <w:color w:val="4F81BD" w:themeColor="accent1"/>
+              </w:rPr>
+            </w:pPr>
+          </w:p>
+          <w:p>
+            <w:pPr>
+              <w:jc w:val="center"/>
+              <w:rPr>
+                <w:color w:val="4F81BD" w:themeColor="accent1"/>
+              </w:rPr>
+            </w:pPr>
+            <w:r>
+              <w:rPr>
+                <w:color w:val="4F81BD" w:themeColor="accent1"/>
+              </w:rPr>
+              <w:t>CP[005]</w:t>
+            </w:r>
           </w:p>
         </w:tc>
         <w:tc>
@@ -1730,13 +1767,42 @@
                 <w:color w:val="auto"/>
               </w:rPr>
             </w:pPr>
-            <w:r>
+          </w:p>
+          <w:p>
+            <w:pPr>
+              <w:jc w:val="center"/>
+              <w:cnfStyle w:val="100000000000" w:firstRow="1" w:lastRow="0" w:firstColumn="0" w:lastColumn="0" w:oddVBand="0" w:evenVBand="0" w:oddHBand="0" w:evenHBand="0" w:firstRowFirstColumn="0" w:firstRowLastColumn="0" w:lastRowFirstColumn="0" w:lastRowLastColumn="0"/>
               <w:rPr>
                 <w:b w:val="0"/>
                 <w:color w:val="auto"/>
               </w:rPr>
-              <w:t>Fallo de GitLab</w:t>
-            </w:r>
+            </w:pPr>
+          </w:p>
+          <w:p>
+            <w:pPr>
+              <w:jc w:val="center"/>
+              <w:cnfStyle w:val="100000000000" w:firstRow="1" w:lastRow="0" w:firstColumn="0" w:lastColumn="0" w:oddVBand="0" w:evenVBand="0" w:oddHBand="0" w:evenHBand="0" w:firstRowFirstColumn="0" w:firstRowLastColumn="0" w:lastRowFirstColumn="0" w:lastRowLastColumn="0"/>
+              <w:rPr>
+                <w:b w:val="0"/>
+                <w:color w:val="auto"/>
+              </w:rPr>
+            </w:pPr>
+            <w:r>
+              <w:rPr>
+                <w:b w:val="0"/>
+                <w:color w:val="auto"/>
+              </w:rPr>
+              <w:t xml:space="preserve">Fallo de </w:t>
+            </w:r>
+            <w:proofErr w:type="spellStart"/>
+            <w:r>
+              <w:rPr>
+                <w:b w:val="0"/>
+                <w:color w:val="auto"/>
+              </w:rPr>
+              <w:t>GitLab</w:t>
+            </w:r>
+            <w:proofErr w:type="spellEnd"/>
           </w:p>
         </w:tc>
         <w:tc>
@@ -1754,7 +1820,18 @@
             <w:pPr>
               <w:jc w:val="center"/>
               <w:cnfStyle w:val="100000000000" w:firstRow="1" w:lastRow="0" w:firstColumn="0" w:lastColumn="0" w:oddVBand="0" w:evenVBand="0" w:oddHBand="0" w:evenHBand="0" w:firstRowFirstColumn="0" w:firstRowLastColumn="0" w:lastRowFirstColumn="0" w:lastRowLastColumn="0"/>
-            </w:pPr>
+              <w:rPr>
+                <w:b w:val="0"/>
+                <w:color w:val="auto"/>
+              </w:rPr>
+            </w:pPr>
+            <w:r>
+              <w:rPr>
+                <w:b w:val="0"/>
+                <w:color w:val="auto"/>
+              </w:rPr>
+              <w:t>Respaldo</w:t>
+            </w:r>
           </w:p>
         </w:tc>
         <w:tc>
@@ -1772,7 +1849,59 @@
             <w:pPr>
               <w:jc w:val="both"/>
               <w:cnfStyle w:val="100000000000" w:firstRow="1" w:lastRow="0" w:firstColumn="0" w:lastColumn="0" w:oddVBand="0" w:evenVBand="0" w:oddHBand="0" w:evenHBand="0" w:firstRowFirstColumn="0" w:firstRowLastColumn="0" w:lastRowFirstColumn="0" w:lastRowLastColumn="0"/>
-            </w:pPr>
+              <w:rPr>
+                <w:b w:val="0"/>
+                <w:color w:val="auto"/>
+              </w:rPr>
+            </w:pPr>
+            <w:r>
+              <w:rPr>
+                <w:b w:val="0"/>
+                <w:color w:val="auto"/>
+              </w:rPr>
+              <w:t xml:space="preserve">Tener una copia de seguridad al día en otro recurso parecido a </w:t>
+            </w:r>
+            <w:proofErr w:type="spellStart"/>
+            <w:r>
+              <w:rPr>
+                <w:b w:val="0"/>
+                <w:color w:val="auto"/>
+              </w:rPr>
+              <w:t>GitLab</w:t>
+            </w:r>
+            <w:proofErr w:type="spellEnd"/>
+            <w:r>
+              <w:rPr>
+                <w:b w:val="0"/>
+                <w:color w:val="auto"/>
+              </w:rPr>
+              <w:t xml:space="preserve">, como por ejemplo </w:t>
+            </w:r>
+            <w:proofErr w:type="spellStart"/>
+            <w:r>
+              <w:rPr>
+                <w:b w:val="0"/>
+                <w:color w:val="auto"/>
+              </w:rPr>
+              <w:t>GitHub</w:t>
+            </w:r>
+            <w:proofErr w:type="spellEnd"/>
+            <w:r>
+              <w:rPr>
+                <w:b w:val="0"/>
+                <w:color w:val="auto"/>
+              </w:rPr>
+              <w:t xml:space="preserve"> o Drive, en la cual poder subir los avances realizados antes de recuperar </w:t>
+            </w:r>
+            <w:proofErr w:type="spellStart"/>
+            <w:r>
+              <w:rPr>
+                <w:b w:val="0"/>
+                <w:color w:val="auto"/>
+              </w:rPr>
+              <w:t>GitLab</w:t>
+            </w:r>
+            <w:proofErr w:type="spellEnd"/>
           </w:p>
         </w:tc>
         <w:tc>
@@ -1789,8 +1918,60 @@
           </w:tcPr>
           <w:p>
             <w:pPr>
+              <w:jc w:val="center"/>
               <w:cnfStyle w:val="100000000000" w:firstRow="1" w:lastRow="0" w:firstColumn="0" w:lastColumn="0" w:oddVBand="0" w:evenVBand="0" w:oddHBand="0" w:evenHBand="0" w:firstRowFirstColumn="0" w:firstRowLastColumn="0" w:lastRowFirstColumn="0" w:lastRowLastColumn="0"/>
-            </w:pPr>
+              <w:rPr>
+                <w:b w:val="0"/>
+                <w:color w:val="auto"/>
+              </w:rPr>
+            </w:pPr>
+          </w:p>
+          <w:p>
+            <w:pPr>
+              <w:jc w:val="center"/>
+              <w:cnfStyle w:val="100000000000" w:firstRow="1" w:lastRow="0" w:firstColumn="0" w:lastColumn="0" w:oddVBand="0" w:evenVBand="0" w:oddHBand="0" w:evenHBand="0" w:firstRowFirstColumn="0" w:firstRowLastColumn="0" w:lastRowFirstColumn="0" w:lastRowLastColumn="0"/>
+              <w:rPr>
+                <w:b w:val="0"/>
+                <w:color w:val="auto"/>
+              </w:rPr>
+            </w:pPr>
+          </w:p>
+          <w:p>
+            <w:pPr>
+              <w:jc w:val="center"/>
+              <w:cnfStyle w:val="100000000000" w:firstRow="1" w:lastRow="0" w:firstColumn="0" w:lastColumn="0" w:oddVBand="0" w:evenVBand="0" w:oddHBand="0" w:evenHBand="0" w:firstRowFirstColumn="0" w:firstRowLastColumn="0" w:lastRowFirstColumn="0" w:lastRowLastColumn="0"/>
+              <w:rPr>
+                <w:b w:val="0"/>
+                <w:color w:val="auto"/>
+              </w:rPr>
+            </w:pPr>
+          </w:p>
+          <w:p>
+            <w:pPr>
+              <w:jc w:val="center"/>
+              <w:cnfStyle w:val="100000000000" w:firstRow="1" w:lastRow="0" w:firstColumn="0" w:lastColumn="0" w:oddVBand="0" w:evenVBand="0" w:oddHBand="0" w:evenHBand="0" w:firstRowFirstColumn="0" w:firstRowLastColumn="0" w:lastRowFirstColumn="0" w:lastRowLastColumn="0"/>
+              <w:rPr>
+                <w:b w:val="0"/>
+                <w:color w:val="auto"/>
+              </w:rPr>
+            </w:pPr>
+          </w:p>
+          <w:p>
+            <w:pPr>
+              <w:jc w:val="center"/>
+              <w:cnfStyle w:val="100000000000" w:firstRow="1" w:lastRow="0" w:firstColumn="0" w:lastColumn="0" w:oddVBand="0" w:evenVBand="0" w:oddHBand="0" w:evenHBand="0" w:firstRowFirstColumn="0" w:firstRowLastColumn="0" w:lastRowFirstColumn="0" w:lastRowLastColumn="0"/>
+              <w:rPr>
+                <w:b w:val="0"/>
+                <w:color w:val="auto"/>
+              </w:rPr>
+            </w:pPr>
+            <w:r>
+              <w:rPr>
+                <w:b w:val="0"/>
+                <w:color w:val="auto"/>
+              </w:rPr>
+              <w:t>NO</w:t>
+            </w:r>
           </w:p>
         </w:tc>
       </w:tr>
@@ -1798,6 +1979,7 @@
         <w:trPr>
           <w:cnfStyle w:val="000000100000" w:firstRow="0" w:lastRow="0" w:firstColumn="0" w:lastColumn="0" w:oddVBand="0" w:evenVBand="0" w:oddHBand="1" w:evenHBand="0" w:firstRowFirstColumn="0" w:firstRowLastColumn="0" w:lastRowFirstColumn="0" w:lastRowLastColumn="0"/>
           <w:trHeight w:val="318"/>
+          <w:jc w:val="center"/>
         </w:trPr>
         <w:tc>
           <w:tcPr>
@@ -1817,7 +1999,7 @@
               <w:jc w:val="center"/>
               <w:rPr>
                 <w:b w:val="0"/>
-                <w:color w:val="548DD4" w:themeColor="text2" w:themeTint="99"/>
+                <w:color w:val="auto"/>
               </w:rPr>
             </w:pPr>
           </w:p>
@@ -1857,6 +2039,9 @@
               <w:jc w:val="center"/>
               <w:cnfStyle w:val="000000100000" w:firstRow="0" w:lastRow="0" w:firstColumn="0" w:lastColumn="0" w:oddVBand="0" w:evenVBand="0" w:oddHBand="1" w:evenHBand="0" w:firstRowFirstColumn="0" w:firstRowLastColumn="0" w:lastRowFirstColumn="0" w:lastRowLastColumn="0"/>
             </w:pPr>
+            <w:r>
+              <w:t>Emergencia</w:t>
+            </w:r>
           </w:p>
         </w:tc>
         <w:tc>
@@ -1875,6 +2060,17 @@
               <w:jc w:val="both"/>
               <w:cnfStyle w:val="000000100000" w:firstRow="0" w:lastRow="0" w:firstColumn="0" w:lastColumn="0" w:oddVBand="0" w:evenVBand="0" w:oddHBand="1" w:evenHBand="0" w:firstRowFirstColumn="0" w:firstRowLastColumn="0" w:lastRowFirstColumn="0" w:lastRowLastColumn="0"/>
             </w:pPr>
+            <w:r>
+              <w:t xml:space="preserve">Descargar la copia de seguridad de </w:t>
+            </w:r>
+            <w:proofErr w:type="spellStart"/>
+            <w:r>
+              <w:t>GitHub</w:t>
+            </w:r>
+            <w:proofErr w:type="spellEnd"/>
+            <w:r>
+              <w:t>, por ejemplo, y empezar a subir los avances a dicha plataforma</w:t>
+            </w:r>
           </w:p>
         </w:tc>
         <w:tc>
@@ -1891,6 +2087,7 @@
           </w:tcPr>
           <w:p>
             <w:pPr>
+              <w:jc w:val="center"/>
               <w:cnfStyle w:val="000000100000" w:firstRow="0" w:lastRow="0" w:firstColumn="0" w:lastColumn="0" w:oddVBand="0" w:evenVBand="0" w:oddHBand="1" w:evenHBand="0" w:firstRowFirstColumn="0" w:firstRowLastColumn="0" w:lastRowFirstColumn="0" w:lastRowLastColumn="0"/>
             </w:pPr>
           </w:p>
@@ -1899,6 +2096,7 @@
       <w:tr>
         <w:trPr>
           <w:trHeight w:val="318"/>
+          <w:jc w:val="center"/>
         </w:trPr>
         <w:tc>
           <w:tcPr>
@@ -1918,7 +2116,7 @@
               <w:jc w:val="center"/>
               <w:rPr>
                 <w:b w:val="0"/>
-                <w:color w:val="548DD4" w:themeColor="text2" w:themeTint="99"/>
+                <w:color w:val="auto"/>
               </w:rPr>
             </w:pPr>
           </w:p>
@@ -1958,6 +2156,9 @@
               <w:jc w:val="center"/>
               <w:cnfStyle w:val="000000000000" w:firstRow="0" w:lastRow="0" w:firstColumn="0" w:lastColumn="0" w:oddVBand="0" w:evenVBand="0" w:oddHBand="0" w:evenHBand="0" w:firstRowFirstColumn="0" w:firstRowLastColumn="0" w:lastRowFirstColumn="0" w:lastRowLastColumn="0"/>
             </w:pPr>
+            <w:r>
+              <w:t>Recuperación</w:t>
+            </w:r>
           </w:p>
         </w:tc>
         <w:tc>
@@ -1976,6 +2177,17 @@
               <w:jc w:val="both"/>
               <w:cnfStyle w:val="000000000000" w:firstRow="0" w:lastRow="0" w:firstColumn="0" w:lastColumn="0" w:oddVBand="0" w:evenVBand="0" w:oddHBand="0" w:evenHBand="0" w:firstRowFirstColumn="0" w:firstRowLastColumn="0" w:lastRowFirstColumn="0" w:lastRowLastColumn="0"/>
             </w:pPr>
+            <w:r>
+              <w:t xml:space="preserve">Contactar con el equipo de soporte de </w:t>
+            </w:r>
+            <w:proofErr w:type="spellStart"/>
+            <w:r>
+              <w:t>GitLab</w:t>
+            </w:r>
+            <w:proofErr w:type="spellEnd"/>
+            <w:r>
+              <w:t xml:space="preserve"> y notificar la falla</w:t>
+            </w:r>
           </w:p>
         </w:tc>
         <w:tc>
@@ -1992,6 +2204,7 @@
           </w:tcPr>
           <w:p>
             <w:pPr>
+              <w:jc w:val="center"/>
               <w:cnfStyle w:val="000000000000" w:firstRow="0" w:lastRow="0" w:firstColumn="0" w:lastColumn="0" w:oddVBand="0" w:evenVBand="0" w:oddHBand="0" w:evenHBand="0" w:firstRowFirstColumn="0" w:firstRowLastColumn="0" w:lastRowFirstColumn="0" w:lastRowLastColumn="0"/>
             </w:pPr>
           </w:p>
@@ -2001,6 +2214,7 @@
         <w:trPr>
           <w:cnfStyle w:val="000000100000" w:firstRow="0" w:lastRow="0" w:firstColumn="0" w:lastColumn="0" w:oddVBand="0" w:evenVBand="0" w:oddHBand="1" w:evenHBand="0" w:firstRowFirstColumn="0" w:firstRowLastColumn="0" w:lastRowFirstColumn="0" w:lastRowLastColumn="0"/>
           <w:trHeight w:val="462"/>
+          <w:jc w:val="center"/>
         </w:trPr>
         <w:tc>
           <w:tcPr>
@@ -2019,7 +2233,30 @@
               <w:jc w:val="center"/>
               <w:rPr>
                 <w:b w:val="0"/>
-                <w:color w:val="548DD4" w:themeColor="text2" w:themeTint="99"/>
+                <w:color w:val="auto"/>
+              </w:rPr>
+            </w:pPr>
+          </w:p>
+          <w:p>
+            <w:pPr>
+              <w:jc w:val="center"/>
+              <w:rPr>
+                <w:color w:val="4F81BD" w:themeColor="accent1"/>
+              </w:rPr>
+            </w:pPr>
+            <w:r>
+              <w:rPr>
+                <w:color w:val="4F81BD" w:themeColor="accent1"/>
+              </w:rPr>
+              <w:t>CP[006]</w:t>
+            </w:r>
+          </w:p>
+          <w:p>
+            <w:pPr>
+              <w:jc w:val="center"/>
+              <w:rPr>
+                <w:b w:val="0"/>
+                <w:color w:val="auto"/>
               </w:rPr>
             </w:pPr>
           </w:p>
@@ -2046,6 +2283,12 @@
               <w:jc w:val="center"/>
               <w:cnfStyle w:val="000000100000" w:firstRow="0" w:lastRow="0" w:firstColumn="0" w:lastColumn="0" w:oddVBand="0" w:evenVBand="0" w:oddHBand="1" w:evenHBand="0" w:firstRowFirstColumn="0" w:firstRowLastColumn="0" w:lastRowFirstColumn="0" w:lastRowLastColumn="0"/>
             </w:pPr>
+          </w:p>
+          <w:p>
+            <w:pPr>
+              <w:jc w:val="center"/>
+              <w:cnfStyle w:val="000000100000" w:firstRow="0" w:lastRow="0" w:firstColumn="0" w:lastColumn="0" w:oddVBand="0" w:evenVBand="0" w:oddHBand="1" w:evenHBand="0" w:firstRowFirstColumn="0" w:firstRowLastColumn="0" w:lastRowFirstColumn="0" w:lastRowLastColumn="0"/>
+            </w:pPr>
             <w:r>
               <w:t>Falta de tiempo</w:t>
             </w:r>
@@ -2063,8 +2306,12 @@
           </w:tcPr>
           <w:p>
             <w:pPr>
-              <w:cnfStyle w:val="000000100000" w:firstRow="0" w:lastRow="0" w:firstColumn="0" w:lastColumn="0" w:oddVBand="0" w:evenVBand="0" w:oddHBand="1" w:evenHBand="0" w:firstRowFirstColumn="0" w:firstRowLastColumn="0" w:lastRowFirstColumn="0" w:lastRowLastColumn="0"/>
-            </w:pPr>
+              <w:jc w:val="center"/>
+              <w:cnfStyle w:val="000000100000" w:firstRow="0" w:lastRow="0" w:firstColumn="0" w:lastColumn="0" w:oddVBand="0" w:evenVBand="0" w:oddHBand="1" w:evenHBand="0" w:firstRowFirstColumn="0" w:firstRowLastColumn="0" w:lastRowFirstColumn="0" w:lastRowLastColumn="0"/>
+            </w:pPr>
+            <w:r>
+              <w:t>Respaldo</w:t>
+            </w:r>
           </w:p>
         </w:tc>
         <w:tc>
@@ -2083,6 +2330,9 @@
               <w:jc w:val="both"/>
               <w:cnfStyle w:val="000000100000" w:firstRow="0" w:lastRow="0" w:firstColumn="0" w:lastColumn="0" w:oddVBand="0" w:evenVBand="0" w:oddHBand="1" w:evenHBand="0" w:firstRowFirstColumn="0" w:firstRowLastColumn="0" w:lastRowFirstColumn="0" w:lastRowLastColumn="0"/>
             </w:pPr>
+            <w:r>
+              <w:t>Tener un seguimiento y control de actividades al día y asegurarse de que ningún recurso humano este fallando con su tarea</w:t>
+            </w:r>
           </w:p>
         </w:tc>
         <w:tc>
@@ -2098,14 +2348,43 @@
           </w:tcPr>
           <w:p>
             <w:pPr>
-              <w:cnfStyle w:val="000000100000" w:firstRow="0" w:lastRow="0" w:firstColumn="0" w:lastColumn="0" w:oddVBand="0" w:evenVBand="0" w:oddHBand="1" w:evenHBand="0" w:firstRowFirstColumn="0" w:firstRowLastColumn="0" w:lastRowFirstColumn="0" w:lastRowLastColumn="0"/>
-            </w:pPr>
+              <w:jc w:val="center"/>
+              <w:cnfStyle w:val="000000100000" w:firstRow="0" w:lastRow="0" w:firstColumn="0" w:lastColumn="0" w:oddVBand="0" w:evenVBand="0" w:oddHBand="1" w:evenHBand="0" w:firstRowFirstColumn="0" w:firstRowLastColumn="0" w:lastRowFirstColumn="0" w:lastRowLastColumn="0"/>
+            </w:pPr>
+          </w:p>
+          <w:p>
+            <w:pPr>
+              <w:jc w:val="center"/>
+              <w:cnfStyle w:val="000000100000" w:firstRow="0" w:lastRow="0" w:firstColumn="0" w:lastColumn="0" w:oddVBand="0" w:evenVBand="0" w:oddHBand="1" w:evenHBand="0" w:firstRowFirstColumn="0" w:firstRowLastColumn="0" w:lastRowFirstColumn="0" w:lastRowLastColumn="0"/>
+            </w:pPr>
+          </w:p>
+          <w:p>
+            <w:pPr>
+              <w:jc w:val="center"/>
+              <w:cnfStyle w:val="000000100000" w:firstRow="0" w:lastRow="0" w:firstColumn="0" w:lastColumn="0" w:oddVBand="0" w:evenVBand="0" w:oddHBand="1" w:evenHBand="0" w:firstRowFirstColumn="0" w:firstRowLastColumn="0" w:lastRowFirstColumn="0" w:lastRowLastColumn="0"/>
+            </w:pPr>
+          </w:p>
+          <w:p>
+            <w:pPr>
+              <w:jc w:val="center"/>
+              <w:cnfStyle w:val="000000100000" w:firstRow="0" w:lastRow="0" w:firstColumn="0" w:lastColumn="0" w:oddVBand="0" w:evenVBand="0" w:oddHBand="1" w:evenHBand="0" w:firstRowFirstColumn="0" w:firstRowLastColumn="0" w:lastRowFirstColumn="0" w:lastRowLastColumn="0"/>
+            </w:pPr>
+          </w:p>
+          <w:p>
+            <w:pPr>
+              <w:jc w:val="center"/>
+              <w:cnfStyle w:val="000000100000" w:firstRow="0" w:lastRow="0" w:firstColumn="0" w:lastColumn="0" w:oddVBand="0" w:evenVBand="0" w:oddHBand="1" w:evenHBand="0" w:firstRowFirstColumn="0" w:firstRowLastColumn="0" w:lastRowFirstColumn="0" w:lastRowLastColumn="0"/>
+            </w:pPr>
+            <w:r>
+              <w:t>NO</w:t>
+            </w:r>
           </w:p>
         </w:tc>
       </w:tr>
       <w:tr>
         <w:trPr>
           <w:trHeight w:val="540"/>
+          <w:jc w:val="center"/>
         </w:trPr>
         <w:tc>
           <w:tcPr>
@@ -2122,7 +2401,8 @@
             <w:pPr>
               <w:jc w:val="center"/>
               <w:rPr>
-                <w:color w:val="548DD4" w:themeColor="text2" w:themeTint="99"/>
+                <w:b w:val="0"/>
+                <w:color w:val="auto"/>
               </w:rPr>
             </w:pPr>
           </w:p>
@@ -2159,6 +2439,9 @@
               <w:jc w:val="center"/>
               <w:cnfStyle w:val="000000000000" w:firstRow="0" w:lastRow="0" w:firstColumn="0" w:lastColumn="0" w:oddVBand="0" w:evenVBand="0" w:oddHBand="0" w:evenHBand="0" w:firstRowFirstColumn="0" w:firstRowLastColumn="0" w:lastRowFirstColumn="0" w:lastRowLastColumn="0"/>
             </w:pPr>
+            <w:r>
+              <w:t>Emergencia</w:t>
+            </w:r>
           </w:p>
         </w:tc>
         <w:tc>
@@ -2177,6 +2460,18 @@
               <w:jc w:val="both"/>
               <w:cnfStyle w:val="000000000000" w:firstRow="0" w:lastRow="0" w:firstColumn="0" w:lastColumn="0" w:oddVBand="0" w:evenVBand="0" w:oddHBand="0" w:evenHBand="0" w:firstRowFirstColumn="0" w:firstRowLastColumn="0" w:lastRowFirstColumn="0" w:lastRowLastColumn="0"/>
             </w:pPr>
+            <w:r>
+              <w:t xml:space="preserve">Priorizar las actividades del camino </w:t>
+            </w:r>
+            <w:r>
+              <w:t>crítico</w:t>
+            </w:r>
+            <w:r>
+              <w:t xml:space="preserve"> y en caso de que dichas actividades estén realizadas, priorizar las actividades que estén casi terminadas y las que no se puedan entregar </w:t>
+            </w:r>
+            <w:r>
+              <w:t>se delegaran al próximo avance (entrega)</w:t>
+            </w:r>
           </w:p>
         </w:tc>
         <w:tc>
@@ -2191,6 +2486,7 @@
           </w:tcPr>
           <w:p>
             <w:pPr>
+              <w:jc w:val="center"/>
               <w:cnfStyle w:val="000000000000" w:firstRow="0" w:lastRow="0" w:firstColumn="0" w:lastColumn="0" w:oddVBand="0" w:evenVBand="0" w:oddHBand="0" w:evenHBand="0" w:firstRowFirstColumn="0" w:firstRowLastColumn="0" w:lastRowFirstColumn="0" w:lastRowLastColumn="0"/>
             </w:pPr>
           </w:p>
@@ -2200,6 +2496,7 @@
         <w:trPr>
           <w:cnfStyle w:val="000000100000" w:firstRow="0" w:lastRow="0" w:firstColumn="0" w:lastColumn="0" w:oddVBand="0" w:evenVBand="0" w:oddHBand="1" w:evenHBand="0" w:firstRowFirstColumn="0" w:firstRowLastColumn="0" w:lastRowFirstColumn="0" w:lastRowLastColumn="0"/>
           <w:trHeight w:val="562"/>
+          <w:jc w:val="center"/>
         </w:trPr>
         <w:tc>
           <w:tcPr>
@@ -2216,7 +2513,8 @@
             <w:pPr>
               <w:jc w:val="center"/>
               <w:rPr>
-                <w:color w:val="548DD4" w:themeColor="text2" w:themeTint="99"/>
+                <w:b w:val="0"/>
+                <w:color w:val="auto"/>
               </w:rPr>
             </w:pPr>
           </w:p>
@@ -2253,6 +2551,9 @@
               <w:jc w:val="center"/>
               <w:cnfStyle w:val="000000100000" w:firstRow="0" w:lastRow="0" w:firstColumn="0" w:lastColumn="0" w:oddVBand="0" w:evenVBand="0" w:oddHBand="1" w:evenHBand="0" w:firstRowFirstColumn="0" w:firstRowLastColumn="0" w:lastRowFirstColumn="0" w:lastRowLastColumn="0"/>
             </w:pPr>
+            <w:r>
+              <w:t>Recuperación</w:t>
+            </w:r>
           </w:p>
         </w:tc>
         <w:tc>
@@ -2271,6 +2572,9 @@
               <w:jc w:val="both"/>
               <w:cnfStyle w:val="000000100000" w:firstRow="0" w:lastRow="0" w:firstColumn="0" w:lastColumn="0" w:oddVBand="0" w:evenVBand="0" w:oddHBand="1" w:evenHBand="0" w:firstRowFirstColumn="0" w:firstRowLastColumn="0" w:lastRowFirstColumn="0" w:lastRowLastColumn="0"/>
             </w:pPr>
+            <w:r>
+              <w:t>Luego de entregar el avance, las actividades que hayan quedado incompletas priorizarlas para el siguiente avance</w:t>
+            </w:r>
           </w:p>
         </w:tc>
         <w:tc>
@@ -2285,6 +2589,758 @@
           </w:tcPr>
           <w:p>
             <w:pPr>
+              <w:jc w:val="center"/>
+              <w:cnfStyle w:val="000000100000" w:firstRow="0" w:lastRow="0" w:firstColumn="0" w:lastColumn="0" w:oddVBand="0" w:evenVBand="0" w:oddHBand="1" w:evenHBand="0" w:firstRowFirstColumn="0" w:firstRowLastColumn="0" w:lastRowFirstColumn="0" w:lastRowLastColumn="0"/>
+            </w:pPr>
+          </w:p>
+        </w:tc>
+      </w:tr>
+      <w:tr>
+        <w:trPr>
+          <w:trHeight w:val="318"/>
+          <w:jc w:val="center"/>
+        </w:trPr>
+        <w:tc>
+          <w:tcPr>
+            <w:cnfStyle w:val="001000000000" w:firstRow="0" w:lastRow="0" w:firstColumn="1" w:lastColumn="0" w:oddVBand="0" w:evenVBand="0" w:oddHBand="0" w:evenHBand="0" w:firstRowFirstColumn="0" w:firstRowLastColumn="0" w:lastRowFirstColumn="0" w:lastRowLastColumn="0"/>
+            <w:tcW w:w="1106" w:type="dxa"/>
+            <w:vMerge w:val="restart"/>
+            <w:tcBorders>
+              <w:top w:val="single" w:sz="4" w:space="0" w:color="auto"/>
+              <w:left w:val="single" w:sz="4" w:space="0" w:color="auto"/>
+              <w:bottom w:val="single" w:sz="4" w:space="0" w:color="auto"/>
+              <w:right w:val="single" w:sz="4" w:space="0" w:color="auto"/>
+            </w:tcBorders>
+            <w:shd w:val="clear" w:color="auto" w:fill="FFFFFF" w:themeFill="background1"/>
+          </w:tcPr>
+          <w:p>
+            <w:pPr>
+              <w:jc w:val="center"/>
+              <w:rPr>
+                <w:color w:val="4F81BD" w:themeColor="accent1"/>
+              </w:rPr>
+            </w:pPr>
+          </w:p>
+          <w:p>
+            <w:pPr>
+              <w:jc w:val="center"/>
+              <w:rPr>
+                <w:color w:val="4F81BD" w:themeColor="accent1"/>
+              </w:rPr>
+            </w:pPr>
+            <w:r>
+              <w:rPr>
+                <w:color w:val="4F81BD" w:themeColor="accent1"/>
+              </w:rPr>
+              <w:t>CP[007</w:t>
+            </w:r>
+            <w:r>
+              <w:rPr>
+                <w:color w:val="4F81BD" w:themeColor="accent1"/>
+              </w:rPr>
+              <w:t>]</w:t>
+            </w:r>
+          </w:p>
+        </w:tc>
+        <w:tc>
+          <w:tcPr>
+            <w:tcW w:w="2121" w:type="dxa"/>
+            <w:vMerge w:val="restart"/>
+            <w:tcBorders>
+              <w:top w:val="single" w:sz="4" w:space="0" w:color="auto"/>
+              <w:left w:val="single" w:sz="4" w:space="0" w:color="auto"/>
+              <w:bottom w:val="single" w:sz="4" w:space="0" w:color="auto"/>
+              <w:right w:val="single" w:sz="4" w:space="0" w:color="auto"/>
+            </w:tcBorders>
+            <w:shd w:val="clear" w:color="auto" w:fill="FFFFFF" w:themeFill="background1"/>
+          </w:tcPr>
+          <w:p>
+            <w:pPr>
+              <w:jc w:val="center"/>
+              <w:cnfStyle w:val="000000000000" w:firstRow="0" w:lastRow="0" w:firstColumn="0" w:lastColumn="0" w:oddVBand="0" w:evenVBand="0" w:oddHBand="0" w:evenHBand="0" w:firstRowFirstColumn="0" w:firstRowLastColumn="0" w:lastRowFirstColumn="0" w:lastRowLastColumn="0"/>
+            </w:pPr>
+          </w:p>
+          <w:p>
+            <w:pPr>
+              <w:jc w:val="center"/>
+              <w:cnfStyle w:val="000000000000" w:firstRow="0" w:lastRow="0" w:firstColumn="0" w:lastColumn="0" w:oddVBand="0" w:evenVBand="0" w:oddHBand="0" w:evenHBand="0" w:firstRowFirstColumn="0" w:firstRowLastColumn="0" w:lastRowFirstColumn="0" w:lastRowLastColumn="0"/>
+            </w:pPr>
+            <w:r>
+              <w:t>Falta de temas dados</w:t>
+            </w:r>
+          </w:p>
+        </w:tc>
+        <w:tc>
+          <w:tcPr>
+            <w:tcW w:w="1559" w:type="dxa"/>
+            <w:tcBorders>
+              <w:top w:val="single" w:sz="4" w:space="0" w:color="auto"/>
+              <w:left w:val="single" w:sz="4" w:space="0" w:color="auto"/>
+              <w:bottom w:val="single" w:sz="4" w:space="0" w:color="auto"/>
+              <w:right w:val="single" w:sz="4" w:space="0" w:color="auto"/>
+            </w:tcBorders>
+            <w:shd w:val="clear" w:color="auto" w:fill="FFFFFF" w:themeFill="background1"/>
+          </w:tcPr>
+          <w:p>
+            <w:pPr>
+              <w:jc w:val="center"/>
+              <w:cnfStyle w:val="000000000000" w:firstRow="0" w:lastRow="0" w:firstColumn="0" w:lastColumn="0" w:oddVBand="0" w:evenVBand="0" w:oddHBand="0" w:evenHBand="0" w:firstRowFirstColumn="0" w:firstRowLastColumn="0" w:lastRowFirstColumn="0" w:lastRowLastColumn="0"/>
+            </w:pPr>
+            <w:r>
+              <w:t>Respaldo</w:t>
+            </w:r>
+          </w:p>
+        </w:tc>
+        <w:tc>
+          <w:tcPr>
+            <w:tcW w:w="4111" w:type="dxa"/>
+            <w:tcBorders>
+              <w:top w:val="single" w:sz="4" w:space="0" w:color="auto"/>
+              <w:left w:val="single" w:sz="4" w:space="0" w:color="auto"/>
+              <w:bottom w:val="single" w:sz="4" w:space="0" w:color="auto"/>
+              <w:right w:val="single" w:sz="4" w:space="0" w:color="auto"/>
+            </w:tcBorders>
+            <w:shd w:val="clear" w:color="auto" w:fill="FFFFFF" w:themeFill="background1"/>
+          </w:tcPr>
+          <w:p>
+            <w:pPr>
+              <w:jc w:val="both"/>
+              <w:cnfStyle w:val="000000000000" w:firstRow="0" w:lastRow="0" w:firstColumn="0" w:lastColumn="0" w:oddVBand="0" w:evenVBand="0" w:oddHBand="0" w:evenHBand="0" w:firstRowFirstColumn="0" w:firstRowLastColumn="0" w:lastRowFirstColumn="0" w:lastRowLastColumn="0"/>
+            </w:pPr>
+            <w:r>
+              <w:t>Verificar y consultar con el docente que los temas para las actividades solicitadas del avance estén dados</w:t>
+            </w:r>
+          </w:p>
+        </w:tc>
+        <w:tc>
+          <w:tcPr>
+            <w:tcW w:w="1276" w:type="dxa"/>
+            <w:vMerge w:val="restart"/>
+            <w:tcBorders>
+              <w:top w:val="single" w:sz="4" w:space="0" w:color="auto"/>
+              <w:left w:val="single" w:sz="4" w:space="0" w:color="auto"/>
+              <w:bottom w:val="single" w:sz="4" w:space="0" w:color="auto"/>
+              <w:right w:val="single" w:sz="4" w:space="0" w:color="auto"/>
+            </w:tcBorders>
+            <w:shd w:val="clear" w:color="auto" w:fill="FFFFFF" w:themeFill="background1"/>
+          </w:tcPr>
+          <w:p>
+            <w:pPr>
+              <w:jc w:val="center"/>
+              <w:cnfStyle w:val="000000000000" w:firstRow="0" w:lastRow="0" w:firstColumn="0" w:lastColumn="0" w:oddVBand="0" w:evenVBand="0" w:oddHBand="0" w:evenHBand="0" w:firstRowFirstColumn="0" w:firstRowLastColumn="0" w:lastRowFirstColumn="0" w:lastRowLastColumn="0"/>
+            </w:pPr>
+          </w:p>
+          <w:p>
+            <w:pPr>
+              <w:jc w:val="center"/>
+              <w:cnfStyle w:val="000000000000" w:firstRow="0" w:lastRow="0" w:firstColumn="0" w:lastColumn="0" w:oddVBand="0" w:evenVBand="0" w:oddHBand="0" w:evenHBand="0" w:firstRowFirstColumn="0" w:firstRowLastColumn="0" w:lastRowFirstColumn="0" w:lastRowLastColumn="0"/>
+            </w:pPr>
+          </w:p>
+          <w:p>
+            <w:pPr>
+              <w:jc w:val="center"/>
+              <w:cnfStyle w:val="000000000000" w:firstRow="0" w:lastRow="0" w:firstColumn="0" w:lastColumn="0" w:oddVBand="0" w:evenVBand="0" w:oddHBand="0" w:evenHBand="0" w:firstRowFirstColumn="0" w:firstRowLastColumn="0" w:lastRowFirstColumn="0" w:lastRowLastColumn="0"/>
+            </w:pPr>
+          </w:p>
+          <w:p>
+            <w:pPr>
+              <w:jc w:val="center"/>
+              <w:cnfStyle w:val="000000000000" w:firstRow="0" w:lastRow="0" w:firstColumn="0" w:lastColumn="0" w:oddVBand="0" w:evenVBand="0" w:oddHBand="0" w:evenHBand="0" w:firstRowFirstColumn="0" w:firstRowLastColumn="0" w:lastRowFirstColumn="0" w:lastRowLastColumn="0"/>
+            </w:pPr>
+            <w:r>
+              <w:t>SI</w:t>
+            </w:r>
+          </w:p>
+        </w:tc>
+      </w:tr>
+      <w:tr>
+        <w:trPr>
+          <w:cnfStyle w:val="000000100000" w:firstRow="0" w:lastRow="0" w:firstColumn="0" w:lastColumn="0" w:oddVBand="0" w:evenVBand="0" w:oddHBand="1" w:evenHBand="0" w:firstRowFirstColumn="0" w:firstRowLastColumn="0" w:lastRowFirstColumn="0" w:lastRowLastColumn="0"/>
+          <w:trHeight w:val="318"/>
+          <w:jc w:val="center"/>
+        </w:trPr>
+        <w:tc>
+          <w:tcPr>
+            <w:cnfStyle w:val="001000000000" w:firstRow="0" w:lastRow="0" w:firstColumn="1" w:lastColumn="0" w:oddVBand="0" w:evenVBand="0" w:oddHBand="0" w:evenHBand="0" w:firstRowFirstColumn="0" w:firstRowLastColumn="0" w:lastRowFirstColumn="0" w:lastRowLastColumn="0"/>
+            <w:tcW w:w="1106" w:type="dxa"/>
+            <w:vMerge/>
+            <w:tcBorders>
+              <w:top w:val="single" w:sz="4" w:space="0" w:color="auto"/>
+              <w:left w:val="single" w:sz="4" w:space="0" w:color="auto"/>
+              <w:bottom w:val="single" w:sz="4" w:space="0" w:color="auto"/>
+              <w:right w:val="single" w:sz="4" w:space="0" w:color="auto"/>
+            </w:tcBorders>
+            <w:shd w:val="clear" w:color="auto" w:fill="FFFFFF" w:themeFill="background1"/>
+          </w:tcPr>
+          <w:p>
+            <w:pPr>
+              <w:jc w:val="center"/>
+              <w:rPr>
+                <w:b w:val="0"/>
+                <w:color w:val="auto"/>
+              </w:rPr>
+            </w:pPr>
+          </w:p>
+        </w:tc>
+        <w:tc>
+          <w:tcPr>
+            <w:tcW w:w="2121" w:type="dxa"/>
+            <w:vMerge/>
+            <w:tcBorders>
+              <w:top w:val="single" w:sz="4" w:space="0" w:color="auto"/>
+              <w:left w:val="single" w:sz="4" w:space="0" w:color="auto"/>
+              <w:bottom w:val="single" w:sz="4" w:space="0" w:color="auto"/>
+              <w:right w:val="single" w:sz="4" w:space="0" w:color="auto"/>
+            </w:tcBorders>
+            <w:shd w:val="clear" w:color="auto" w:fill="FFFFFF" w:themeFill="background1"/>
+          </w:tcPr>
+          <w:p>
+            <w:pPr>
+              <w:jc w:val="center"/>
+              <w:cnfStyle w:val="000000100000" w:firstRow="0" w:lastRow="0" w:firstColumn="0" w:lastColumn="0" w:oddVBand="0" w:evenVBand="0" w:oddHBand="1" w:evenHBand="0" w:firstRowFirstColumn="0" w:firstRowLastColumn="0" w:lastRowFirstColumn="0" w:lastRowLastColumn="0"/>
+            </w:pPr>
+          </w:p>
+        </w:tc>
+        <w:tc>
+          <w:tcPr>
+            <w:tcW w:w="1559" w:type="dxa"/>
+            <w:tcBorders>
+              <w:top w:val="single" w:sz="4" w:space="0" w:color="auto"/>
+              <w:left w:val="single" w:sz="4" w:space="0" w:color="auto"/>
+              <w:bottom w:val="single" w:sz="4" w:space="0" w:color="auto"/>
+              <w:right w:val="single" w:sz="4" w:space="0" w:color="auto"/>
+            </w:tcBorders>
+            <w:shd w:val="clear" w:color="auto" w:fill="FFFFFF" w:themeFill="background1"/>
+          </w:tcPr>
+          <w:p>
+            <w:pPr>
+              <w:jc w:val="center"/>
+              <w:cnfStyle w:val="000000100000" w:firstRow="0" w:lastRow="0" w:firstColumn="0" w:lastColumn="0" w:oddVBand="0" w:evenVBand="0" w:oddHBand="1" w:evenHBand="0" w:firstRowFirstColumn="0" w:firstRowLastColumn="0" w:lastRowFirstColumn="0" w:lastRowLastColumn="0"/>
+            </w:pPr>
+            <w:r>
+              <w:t>Emergencia</w:t>
+            </w:r>
+          </w:p>
+        </w:tc>
+        <w:tc>
+          <w:tcPr>
+            <w:tcW w:w="4111" w:type="dxa"/>
+            <w:tcBorders>
+              <w:top w:val="single" w:sz="4" w:space="0" w:color="auto"/>
+              <w:left w:val="single" w:sz="4" w:space="0" w:color="auto"/>
+              <w:bottom w:val="single" w:sz="4" w:space="0" w:color="auto"/>
+              <w:right w:val="single" w:sz="4" w:space="0" w:color="auto"/>
+            </w:tcBorders>
+            <w:shd w:val="clear" w:color="auto" w:fill="FFFFFF" w:themeFill="background1"/>
+          </w:tcPr>
+          <w:p>
+            <w:pPr>
+              <w:jc w:val="both"/>
+              <w:cnfStyle w:val="000000100000" w:firstRow="0" w:lastRow="0" w:firstColumn="0" w:lastColumn="0" w:oddVBand="0" w:evenVBand="0" w:oddHBand="1" w:evenHBand="0" w:firstRowFirstColumn="0" w:firstRowLastColumn="0" w:lastRowFirstColumn="0" w:lastRowLastColumn="0"/>
+            </w:pPr>
+            <w:r>
+              <w:t>Buscar en la web o en libros información acerca de los temas necesarios para poder realizar todas o la mayoría de las actividades</w:t>
+            </w:r>
+          </w:p>
+        </w:tc>
+        <w:tc>
+          <w:tcPr>
+            <w:tcW w:w="1276" w:type="dxa"/>
+            <w:vMerge/>
+            <w:tcBorders>
+              <w:top w:val="single" w:sz="4" w:space="0" w:color="auto"/>
+              <w:left w:val="single" w:sz="4" w:space="0" w:color="auto"/>
+              <w:bottom w:val="single" w:sz="4" w:space="0" w:color="auto"/>
+              <w:right w:val="single" w:sz="4" w:space="0" w:color="auto"/>
+            </w:tcBorders>
+            <w:shd w:val="clear" w:color="auto" w:fill="FFFFFF" w:themeFill="background1"/>
+          </w:tcPr>
+          <w:p>
+            <w:pPr>
+              <w:jc w:val="center"/>
+              <w:cnfStyle w:val="000000100000" w:firstRow="0" w:lastRow="0" w:firstColumn="0" w:lastColumn="0" w:oddVBand="0" w:evenVBand="0" w:oddHBand="1" w:evenHBand="0" w:firstRowFirstColumn="0" w:firstRowLastColumn="0" w:lastRowFirstColumn="0" w:lastRowLastColumn="0"/>
+            </w:pPr>
+          </w:p>
+        </w:tc>
+      </w:tr>
+      <w:tr>
+        <w:trPr>
+          <w:trHeight w:val="318"/>
+          <w:jc w:val="center"/>
+        </w:trPr>
+        <w:tc>
+          <w:tcPr>
+            <w:cnfStyle w:val="001000000000" w:firstRow="0" w:lastRow="0" w:firstColumn="1" w:lastColumn="0" w:oddVBand="0" w:evenVBand="0" w:oddHBand="0" w:evenHBand="0" w:firstRowFirstColumn="0" w:firstRowLastColumn="0" w:lastRowFirstColumn="0" w:lastRowLastColumn="0"/>
+            <w:tcW w:w="1106" w:type="dxa"/>
+            <w:vMerge/>
+            <w:tcBorders>
+              <w:top w:val="single" w:sz="4" w:space="0" w:color="auto"/>
+              <w:left w:val="single" w:sz="4" w:space="0" w:color="auto"/>
+              <w:bottom w:val="single" w:sz="4" w:space="0" w:color="auto"/>
+              <w:right w:val="single" w:sz="4" w:space="0" w:color="auto"/>
+            </w:tcBorders>
+            <w:shd w:val="clear" w:color="auto" w:fill="FFFFFF" w:themeFill="background1"/>
+          </w:tcPr>
+          <w:p>
+            <w:pPr>
+              <w:jc w:val="center"/>
+              <w:rPr>
+                <w:b w:val="0"/>
+                <w:color w:val="auto"/>
+              </w:rPr>
+            </w:pPr>
+          </w:p>
+        </w:tc>
+        <w:tc>
+          <w:tcPr>
+            <w:tcW w:w="2121" w:type="dxa"/>
+            <w:vMerge/>
+            <w:tcBorders>
+              <w:top w:val="single" w:sz="4" w:space="0" w:color="auto"/>
+              <w:left w:val="single" w:sz="4" w:space="0" w:color="auto"/>
+              <w:bottom w:val="single" w:sz="4" w:space="0" w:color="auto"/>
+              <w:right w:val="single" w:sz="4" w:space="0" w:color="auto"/>
+            </w:tcBorders>
+            <w:shd w:val="clear" w:color="auto" w:fill="FFFFFF" w:themeFill="background1"/>
+          </w:tcPr>
+          <w:p>
+            <w:pPr>
+              <w:jc w:val="center"/>
+              <w:cnfStyle w:val="000000000000" w:firstRow="0" w:lastRow="0" w:firstColumn="0" w:lastColumn="0" w:oddVBand="0" w:evenVBand="0" w:oddHBand="0" w:evenHBand="0" w:firstRowFirstColumn="0" w:firstRowLastColumn="0" w:lastRowFirstColumn="0" w:lastRowLastColumn="0"/>
+            </w:pPr>
+          </w:p>
+        </w:tc>
+        <w:tc>
+          <w:tcPr>
+            <w:tcW w:w="1559" w:type="dxa"/>
+            <w:tcBorders>
+              <w:top w:val="single" w:sz="4" w:space="0" w:color="auto"/>
+              <w:left w:val="single" w:sz="4" w:space="0" w:color="auto"/>
+              <w:bottom w:val="single" w:sz="4" w:space="0" w:color="auto"/>
+              <w:right w:val="single" w:sz="4" w:space="0" w:color="auto"/>
+            </w:tcBorders>
+            <w:shd w:val="clear" w:color="auto" w:fill="FFFFFF" w:themeFill="background1"/>
+          </w:tcPr>
+          <w:p>
+            <w:pPr>
+              <w:jc w:val="center"/>
+              <w:cnfStyle w:val="000000000000" w:firstRow="0" w:lastRow="0" w:firstColumn="0" w:lastColumn="0" w:oddVBand="0" w:evenVBand="0" w:oddHBand="0" w:evenHBand="0" w:firstRowFirstColumn="0" w:firstRowLastColumn="0" w:lastRowFirstColumn="0" w:lastRowLastColumn="0"/>
+            </w:pPr>
+            <w:r>
+              <w:t>Recuperación</w:t>
+            </w:r>
+          </w:p>
+        </w:tc>
+        <w:tc>
+          <w:tcPr>
+            <w:tcW w:w="4111" w:type="dxa"/>
+            <w:tcBorders>
+              <w:top w:val="single" w:sz="4" w:space="0" w:color="auto"/>
+              <w:left w:val="single" w:sz="4" w:space="0" w:color="auto"/>
+              <w:bottom w:val="single" w:sz="4" w:space="0" w:color="auto"/>
+              <w:right w:val="single" w:sz="4" w:space="0" w:color="auto"/>
+            </w:tcBorders>
+            <w:shd w:val="clear" w:color="auto" w:fill="FFFFFF" w:themeFill="background1"/>
+          </w:tcPr>
+          <w:p>
+            <w:pPr>
+              <w:jc w:val="both"/>
+              <w:cnfStyle w:val="000000000000" w:firstRow="0" w:lastRow="0" w:firstColumn="0" w:lastColumn="0" w:oddVBand="0" w:evenVBand="0" w:oddHBand="0" w:evenHBand="0" w:firstRowFirstColumn="0" w:firstRowLastColumn="0" w:lastRowFirstColumn="0" w:lastRowLastColumn="0"/>
+            </w:pPr>
+            <w:r>
+              <w:t>En el caso de que no hayan temas dados pedirle al docente que atrase las actividades para el siguiente avance</w:t>
+            </w:r>
+          </w:p>
+        </w:tc>
+        <w:tc>
+          <w:tcPr>
+            <w:tcW w:w="1276" w:type="dxa"/>
+            <w:vMerge/>
+            <w:tcBorders>
+              <w:top w:val="single" w:sz="4" w:space="0" w:color="auto"/>
+              <w:left w:val="single" w:sz="4" w:space="0" w:color="auto"/>
+              <w:bottom w:val="single" w:sz="4" w:space="0" w:color="auto"/>
+              <w:right w:val="single" w:sz="4" w:space="0" w:color="auto"/>
+            </w:tcBorders>
+            <w:shd w:val="clear" w:color="auto" w:fill="FFFFFF" w:themeFill="background1"/>
+          </w:tcPr>
+          <w:p>
+            <w:pPr>
+              <w:jc w:val="center"/>
+              <w:cnfStyle w:val="000000000000" w:firstRow="0" w:lastRow="0" w:firstColumn="0" w:lastColumn="0" w:oddVBand="0" w:evenVBand="0" w:oddHBand="0" w:evenHBand="0" w:firstRowFirstColumn="0" w:firstRowLastColumn="0" w:lastRowFirstColumn="0" w:lastRowLastColumn="0"/>
+            </w:pPr>
+          </w:p>
+        </w:tc>
+      </w:tr>
+      <w:tr>
+        <w:trPr>
+          <w:cnfStyle w:val="000000100000" w:firstRow="0" w:lastRow="0" w:firstColumn="0" w:lastColumn="0" w:oddVBand="0" w:evenVBand="0" w:oddHBand="1" w:evenHBand="0" w:firstRowFirstColumn="0" w:firstRowLastColumn="0" w:lastRowFirstColumn="0" w:lastRowLastColumn="0"/>
+          <w:trHeight w:val="462"/>
+          <w:jc w:val="center"/>
+        </w:trPr>
+        <w:tc>
+          <w:tcPr>
+            <w:cnfStyle w:val="001000000000" w:firstRow="0" w:lastRow="0" w:firstColumn="1" w:lastColumn="0" w:oddVBand="0" w:evenVBand="0" w:oddHBand="0" w:evenHBand="0" w:firstRowFirstColumn="0" w:firstRowLastColumn="0" w:lastRowFirstColumn="0" w:lastRowLastColumn="0"/>
+            <w:tcW w:w="1106" w:type="dxa"/>
+            <w:vMerge w:val="restart"/>
+            <w:tcBorders>
+              <w:top w:val="single" w:sz="4" w:space="0" w:color="auto"/>
+              <w:left w:val="single" w:sz="4" w:space="0" w:color="auto"/>
+              <w:right w:val="single" w:sz="4" w:space="0" w:color="auto"/>
+            </w:tcBorders>
+            <w:shd w:val="clear" w:color="auto" w:fill="FFFFFF" w:themeFill="background1"/>
+          </w:tcPr>
+          <w:p>
+            <w:pPr>
+              <w:jc w:val="center"/>
+              <w:rPr>
+                <w:b w:val="0"/>
+                <w:color w:val="auto"/>
+              </w:rPr>
+            </w:pPr>
+          </w:p>
+          <w:p>
+            <w:pPr>
+              <w:jc w:val="center"/>
+              <w:rPr>
+                <w:color w:val="4F81BD" w:themeColor="accent1"/>
+              </w:rPr>
+            </w:pPr>
+            <w:r>
+              <w:rPr>
+                <w:color w:val="4F81BD" w:themeColor="accent1"/>
+              </w:rPr>
+              <w:t>CP[008</w:t>
+            </w:r>
+            <w:r>
+              <w:rPr>
+                <w:color w:val="4F81BD" w:themeColor="accent1"/>
+              </w:rPr>
+              <w:t>]</w:t>
+            </w:r>
+          </w:p>
+          <w:p>
+            <w:pPr>
+              <w:jc w:val="center"/>
+              <w:rPr>
+                <w:b w:val="0"/>
+                <w:color w:val="auto"/>
+              </w:rPr>
+            </w:pPr>
+          </w:p>
+        </w:tc>
+        <w:tc>
+          <w:tcPr>
+            <w:tcW w:w="2121" w:type="dxa"/>
+            <w:vMerge w:val="restart"/>
+            <w:tcBorders>
+              <w:top w:val="single" w:sz="4" w:space="0" w:color="auto"/>
+              <w:left w:val="single" w:sz="4" w:space="0" w:color="auto"/>
+              <w:right w:val="single" w:sz="4" w:space="0" w:color="auto"/>
+            </w:tcBorders>
+            <w:shd w:val="clear" w:color="auto" w:fill="FFFFFF" w:themeFill="background1"/>
+          </w:tcPr>
+          <w:p>
+            <w:pPr>
+              <w:jc w:val="center"/>
+              <w:cnfStyle w:val="000000100000" w:firstRow="0" w:lastRow="0" w:firstColumn="0" w:lastColumn="0" w:oddVBand="0" w:evenVBand="0" w:oddHBand="1" w:evenHBand="0" w:firstRowFirstColumn="0" w:firstRowLastColumn="0" w:lastRowFirstColumn="0" w:lastRowLastColumn="0"/>
+            </w:pPr>
+          </w:p>
+          <w:p>
+            <w:pPr>
+              <w:jc w:val="center"/>
+              <w:cnfStyle w:val="000000100000" w:firstRow="0" w:lastRow="0" w:firstColumn="0" w:lastColumn="0" w:oddVBand="0" w:evenVBand="0" w:oddHBand="1" w:evenHBand="0" w:firstRowFirstColumn="0" w:firstRowLastColumn="0" w:lastRowFirstColumn="0" w:lastRowLastColumn="0"/>
+            </w:pPr>
+            <w:r>
+              <w:t>Fallo de Visio/MS Project</w:t>
+            </w:r>
+          </w:p>
+        </w:tc>
+        <w:tc>
+          <w:tcPr>
+            <w:tcW w:w="1559" w:type="dxa"/>
+            <w:tcBorders>
+              <w:top w:val="single" w:sz="4" w:space="0" w:color="auto"/>
+              <w:left w:val="single" w:sz="4" w:space="0" w:color="auto"/>
+              <w:right w:val="single" w:sz="4" w:space="0" w:color="auto"/>
+            </w:tcBorders>
+            <w:shd w:val="clear" w:color="auto" w:fill="FFFFFF" w:themeFill="background1"/>
+          </w:tcPr>
+          <w:p>
+            <w:pPr>
+              <w:jc w:val="center"/>
+              <w:cnfStyle w:val="000000100000" w:firstRow="0" w:lastRow="0" w:firstColumn="0" w:lastColumn="0" w:oddVBand="0" w:evenVBand="0" w:oddHBand="1" w:evenHBand="0" w:firstRowFirstColumn="0" w:firstRowLastColumn="0" w:lastRowFirstColumn="0" w:lastRowLastColumn="0"/>
+            </w:pPr>
+            <w:r>
+              <w:t>Respaldo</w:t>
+            </w:r>
+          </w:p>
+        </w:tc>
+        <w:tc>
+          <w:tcPr>
+            <w:tcW w:w="4111" w:type="dxa"/>
+            <w:tcBorders>
+              <w:top w:val="single" w:sz="4" w:space="0" w:color="auto"/>
+              <w:left w:val="single" w:sz="4" w:space="0" w:color="auto"/>
+              <w:bottom w:val="single" w:sz="4" w:space="0" w:color="auto"/>
+              <w:right w:val="single" w:sz="4" w:space="0" w:color="auto"/>
+            </w:tcBorders>
+            <w:shd w:val="clear" w:color="auto" w:fill="FFFFFF" w:themeFill="background1"/>
+          </w:tcPr>
+          <w:p>
+            <w:pPr>
+              <w:jc w:val="both"/>
+              <w:cnfStyle w:val="000000100000" w:firstRow="0" w:lastRow="0" w:firstColumn="0" w:lastColumn="0" w:oddVBand="0" w:evenVBand="0" w:oddHBand="1" w:evenHBand="0" w:firstRowFirstColumn="0" w:firstRowLastColumn="0" w:lastRowFirstColumn="0" w:lastRowLastColumn="0"/>
+            </w:pPr>
+            <w:r>
+              <w:t>Tener una copia de seguridad de los diagramas del proyecto en otro programa, por ejemplo DIA</w:t>
+            </w:r>
+          </w:p>
+        </w:tc>
+        <w:tc>
+          <w:tcPr>
+            <w:tcW w:w="1276" w:type="dxa"/>
+            <w:vMerge w:val="restart"/>
+            <w:tcBorders>
+              <w:top w:val="single" w:sz="4" w:space="0" w:color="auto"/>
+              <w:left w:val="single" w:sz="4" w:space="0" w:color="auto"/>
+              <w:right w:val="single" w:sz="4" w:space="0" w:color="auto"/>
+            </w:tcBorders>
+            <w:shd w:val="clear" w:color="auto" w:fill="FFFFFF" w:themeFill="background1"/>
+          </w:tcPr>
+          <w:p>
+            <w:pPr>
+              <w:jc w:val="center"/>
+              <w:cnfStyle w:val="000000100000" w:firstRow="0" w:lastRow="0" w:firstColumn="0" w:lastColumn="0" w:oddVBand="0" w:evenVBand="0" w:oddHBand="1" w:evenHBand="0" w:firstRowFirstColumn="0" w:firstRowLastColumn="0" w:lastRowFirstColumn="0" w:lastRowLastColumn="0"/>
+            </w:pPr>
+          </w:p>
+          <w:p>
+            <w:pPr>
+              <w:jc w:val="center"/>
+              <w:cnfStyle w:val="000000100000" w:firstRow="0" w:lastRow="0" w:firstColumn="0" w:lastColumn="0" w:oddVBand="0" w:evenVBand="0" w:oddHBand="1" w:evenHBand="0" w:firstRowFirstColumn="0" w:firstRowLastColumn="0" w:lastRowFirstColumn="0" w:lastRowLastColumn="0"/>
+            </w:pPr>
+          </w:p>
+          <w:p>
+            <w:pPr>
+              <w:jc w:val="center"/>
+              <w:cnfStyle w:val="000000100000" w:firstRow="0" w:lastRow="0" w:firstColumn="0" w:lastColumn="0" w:oddVBand="0" w:evenVBand="0" w:oddHBand="1" w:evenHBand="0" w:firstRowFirstColumn="0" w:firstRowLastColumn="0" w:lastRowFirstColumn="0" w:lastRowLastColumn="0"/>
+            </w:pPr>
+          </w:p>
+          <w:p>
+            <w:pPr>
+              <w:jc w:val="center"/>
+              <w:cnfStyle w:val="000000100000" w:firstRow="0" w:lastRow="0" w:firstColumn="0" w:lastColumn="0" w:oddVBand="0" w:evenVBand="0" w:oddHBand="1" w:evenHBand="0" w:firstRowFirstColumn="0" w:firstRowLastColumn="0" w:lastRowFirstColumn="0" w:lastRowLastColumn="0"/>
+            </w:pPr>
+            <w:r>
+              <w:t>NO</w:t>
+            </w:r>
+          </w:p>
+        </w:tc>
+      </w:tr>
+      <w:tr>
+        <w:trPr>
+          <w:trHeight w:val="540"/>
+          <w:jc w:val="center"/>
+        </w:trPr>
+        <w:tc>
+          <w:tcPr>
+            <w:cnfStyle w:val="001000000000" w:firstRow="0" w:lastRow="0" w:firstColumn="1" w:lastColumn="0" w:oddVBand="0" w:evenVBand="0" w:oddHBand="0" w:evenHBand="0" w:firstRowFirstColumn="0" w:firstRowLastColumn="0" w:lastRowFirstColumn="0" w:lastRowLastColumn="0"/>
+            <w:tcW w:w="1106" w:type="dxa"/>
+            <w:vMerge/>
+            <w:tcBorders>
+              <w:left w:val="single" w:sz="4" w:space="0" w:color="auto"/>
+              <w:right w:val="single" w:sz="4" w:space="0" w:color="auto"/>
+            </w:tcBorders>
+            <w:shd w:val="clear" w:color="auto" w:fill="FFFFFF" w:themeFill="background1"/>
+          </w:tcPr>
+          <w:p>
+            <w:pPr>
+              <w:jc w:val="center"/>
+              <w:rPr>
+                <w:b w:val="0"/>
+                <w:color w:val="auto"/>
+              </w:rPr>
+            </w:pPr>
+          </w:p>
+        </w:tc>
+        <w:tc>
+          <w:tcPr>
+            <w:tcW w:w="2121" w:type="dxa"/>
+            <w:vMerge/>
+            <w:tcBorders>
+              <w:left w:val="single" w:sz="4" w:space="0" w:color="auto"/>
+              <w:right w:val="single" w:sz="4" w:space="0" w:color="auto"/>
+            </w:tcBorders>
+            <w:shd w:val="clear" w:color="auto" w:fill="FFFFFF" w:themeFill="background1"/>
+          </w:tcPr>
+          <w:p>
+            <w:pPr>
+              <w:jc w:val="center"/>
+              <w:cnfStyle w:val="000000000000" w:firstRow="0" w:lastRow="0" w:firstColumn="0" w:lastColumn="0" w:oddVBand="0" w:evenVBand="0" w:oddHBand="0" w:evenHBand="0" w:firstRowFirstColumn="0" w:firstRowLastColumn="0" w:lastRowFirstColumn="0" w:lastRowLastColumn="0"/>
+            </w:pPr>
+          </w:p>
+        </w:tc>
+        <w:tc>
+          <w:tcPr>
+            <w:tcW w:w="1559" w:type="dxa"/>
+            <w:tcBorders>
+              <w:top w:val="single" w:sz="4" w:space="0" w:color="auto"/>
+              <w:left w:val="single" w:sz="4" w:space="0" w:color="auto"/>
+              <w:right w:val="single" w:sz="4" w:space="0" w:color="auto"/>
+            </w:tcBorders>
+            <w:shd w:val="clear" w:color="auto" w:fill="FFFFFF" w:themeFill="background1"/>
+          </w:tcPr>
+          <w:p>
+            <w:pPr>
+              <w:jc w:val="center"/>
+              <w:cnfStyle w:val="000000000000" w:firstRow="0" w:lastRow="0" w:firstColumn="0" w:lastColumn="0" w:oddVBand="0" w:evenVBand="0" w:oddHBand="0" w:evenHBand="0" w:firstRowFirstColumn="0" w:firstRowLastColumn="0" w:lastRowFirstColumn="0" w:lastRowLastColumn="0"/>
+            </w:pPr>
+            <w:r>
+              <w:t>Emergencia</w:t>
+            </w:r>
+          </w:p>
+        </w:tc>
+        <w:tc>
+          <w:tcPr>
+            <w:tcW w:w="4111" w:type="dxa"/>
+            <w:tcBorders>
+              <w:top w:val="single" w:sz="4" w:space="0" w:color="auto"/>
+              <w:left w:val="single" w:sz="4" w:space="0" w:color="auto"/>
+              <w:bottom w:val="single" w:sz="4" w:space="0" w:color="auto"/>
+              <w:right w:val="single" w:sz="4" w:space="0" w:color="auto"/>
+            </w:tcBorders>
+            <w:shd w:val="clear" w:color="auto" w:fill="FFFFFF" w:themeFill="background1"/>
+          </w:tcPr>
+          <w:p>
+            <w:pPr>
+              <w:jc w:val="both"/>
+              <w:cnfStyle w:val="000000000000" w:firstRow="0" w:lastRow="0" w:firstColumn="0" w:lastColumn="0" w:oddVBand="0" w:evenVBand="0" w:oddHBand="0" w:evenHBand="0" w:firstRowFirstColumn="0" w:firstRowLastColumn="0" w:lastRowFirstColumn="0" w:lastRowLastColumn="0"/>
+            </w:pPr>
+            <w:r>
+              <w:t>Continuar trabajando y guardar los avances en dicho programa</w:t>
+            </w:r>
+          </w:p>
+        </w:tc>
+        <w:tc>
+          <w:tcPr>
+            <w:tcW w:w="1276" w:type="dxa"/>
+            <w:vMerge/>
+            <w:tcBorders>
+              <w:left w:val="single" w:sz="4" w:space="0" w:color="auto"/>
+              <w:right w:val="single" w:sz="4" w:space="0" w:color="auto"/>
+            </w:tcBorders>
+            <w:shd w:val="clear" w:color="auto" w:fill="FFFFFF" w:themeFill="background1"/>
+          </w:tcPr>
+          <w:p>
+            <w:pPr>
+              <w:jc w:val="center"/>
+              <w:cnfStyle w:val="000000000000" w:firstRow="0" w:lastRow="0" w:firstColumn="0" w:lastColumn="0" w:oddVBand="0" w:evenVBand="0" w:oddHBand="0" w:evenHBand="0" w:firstRowFirstColumn="0" w:firstRowLastColumn="0" w:lastRowFirstColumn="0" w:lastRowLastColumn="0"/>
+            </w:pPr>
+          </w:p>
+        </w:tc>
+      </w:tr>
+      <w:tr>
+        <w:trPr>
+          <w:cnfStyle w:val="000000100000" w:firstRow="0" w:lastRow="0" w:firstColumn="0" w:lastColumn="0" w:oddVBand="0" w:evenVBand="0" w:oddHBand="1" w:evenHBand="0" w:firstRowFirstColumn="0" w:firstRowLastColumn="0" w:lastRowFirstColumn="0" w:lastRowLastColumn="0"/>
+          <w:trHeight w:val="562"/>
+          <w:jc w:val="center"/>
+        </w:trPr>
+        <w:tc>
+          <w:tcPr>
+            <w:cnfStyle w:val="001000000000" w:firstRow="0" w:lastRow="0" w:firstColumn="1" w:lastColumn="0" w:oddVBand="0" w:evenVBand="0" w:oddHBand="0" w:evenHBand="0" w:firstRowFirstColumn="0" w:firstRowLastColumn="0" w:lastRowFirstColumn="0" w:lastRowLastColumn="0"/>
+            <w:tcW w:w="1106" w:type="dxa"/>
+            <w:vMerge/>
+            <w:tcBorders>
+              <w:left w:val="single" w:sz="4" w:space="0" w:color="auto"/>
+              <w:bottom w:val="single" w:sz="4" w:space="0" w:color="auto"/>
+              <w:right w:val="single" w:sz="4" w:space="0" w:color="auto"/>
+            </w:tcBorders>
+            <w:shd w:val="clear" w:color="auto" w:fill="FFFFFF" w:themeFill="background1"/>
+          </w:tcPr>
+          <w:p>
+            <w:pPr>
+              <w:jc w:val="center"/>
+              <w:rPr>
+                <w:b w:val="0"/>
+                <w:color w:val="auto"/>
+              </w:rPr>
+            </w:pPr>
+          </w:p>
+        </w:tc>
+        <w:tc>
+          <w:tcPr>
+            <w:tcW w:w="2121" w:type="dxa"/>
+            <w:vMerge/>
+            <w:tcBorders>
+              <w:left w:val="single" w:sz="4" w:space="0" w:color="auto"/>
+              <w:bottom w:val="single" w:sz="4" w:space="0" w:color="auto"/>
+              <w:right w:val="single" w:sz="4" w:space="0" w:color="auto"/>
+            </w:tcBorders>
+            <w:shd w:val="clear" w:color="auto" w:fill="FFFFFF" w:themeFill="background1"/>
+          </w:tcPr>
+          <w:p>
+            <w:pPr>
+              <w:jc w:val="center"/>
+              <w:cnfStyle w:val="000000100000" w:firstRow="0" w:lastRow="0" w:firstColumn="0" w:lastColumn="0" w:oddVBand="0" w:evenVBand="0" w:oddHBand="1" w:evenHBand="0" w:firstRowFirstColumn="0" w:firstRowLastColumn="0" w:lastRowFirstColumn="0" w:lastRowLastColumn="0"/>
+            </w:pPr>
+          </w:p>
+        </w:tc>
+        <w:tc>
+          <w:tcPr>
+            <w:tcW w:w="1559" w:type="dxa"/>
+            <w:tcBorders>
+              <w:top w:val="single" w:sz="4" w:space="0" w:color="auto"/>
+              <w:left w:val="single" w:sz="4" w:space="0" w:color="auto"/>
+              <w:bottom w:val="single" w:sz="4" w:space="0" w:color="auto"/>
+              <w:right w:val="single" w:sz="4" w:space="0" w:color="auto"/>
+            </w:tcBorders>
+            <w:shd w:val="clear" w:color="auto" w:fill="FFFFFF" w:themeFill="background1"/>
+          </w:tcPr>
+          <w:p>
+            <w:pPr>
+              <w:jc w:val="center"/>
+              <w:cnfStyle w:val="000000100000" w:firstRow="0" w:lastRow="0" w:firstColumn="0" w:lastColumn="0" w:oddVBand="0" w:evenVBand="0" w:oddHBand="1" w:evenHBand="0" w:firstRowFirstColumn="0" w:firstRowLastColumn="0" w:lastRowFirstColumn="0" w:lastRowLastColumn="0"/>
+            </w:pPr>
+            <w:r>
+              <w:t>Recuperación</w:t>
+            </w:r>
+          </w:p>
+        </w:tc>
+        <w:tc>
+          <w:tcPr>
+            <w:tcW w:w="4111" w:type="dxa"/>
+            <w:tcBorders>
+              <w:top w:val="single" w:sz="4" w:space="0" w:color="auto"/>
+              <w:left w:val="single" w:sz="4" w:space="0" w:color="auto"/>
+              <w:bottom w:val="single" w:sz="4" w:space="0" w:color="auto"/>
+              <w:right w:val="single" w:sz="4" w:space="0" w:color="auto"/>
+            </w:tcBorders>
+            <w:shd w:val="clear" w:color="auto" w:fill="FFFFFF" w:themeFill="background1"/>
+          </w:tcPr>
+          <w:p>
+            <w:pPr>
+              <w:jc w:val="both"/>
+              <w:cnfStyle w:val="000000100000" w:firstRow="0" w:lastRow="0" w:firstColumn="0" w:lastColumn="0" w:oddVBand="0" w:evenVBand="0" w:oddHBand="1" w:evenHBand="0" w:firstRowFirstColumn="0" w:firstRowLastColumn="0" w:lastRowFirstColumn="0" w:lastRowLastColumn="0"/>
+            </w:pPr>
+            <w:r>
+              <w:t>Verificar que la versión del programa sea compatible con el Sistema operativo de la computadora y dicha versión no este corrupta o dañada</w:t>
+            </w:r>
+          </w:p>
+        </w:tc>
+        <w:tc>
+          <w:tcPr>
+            <w:tcW w:w="1276" w:type="dxa"/>
+            <w:vMerge/>
+            <w:tcBorders>
+              <w:left w:val="single" w:sz="4" w:space="0" w:color="auto"/>
+              <w:bottom w:val="single" w:sz="4" w:space="0" w:color="auto"/>
+              <w:right w:val="single" w:sz="4" w:space="0" w:color="auto"/>
+            </w:tcBorders>
+            <w:shd w:val="clear" w:color="auto" w:fill="FFFFFF" w:themeFill="background1"/>
+          </w:tcPr>
+          <w:p>
+            <w:pPr>
+              <w:jc w:val="center"/>
               <w:cnfStyle w:val="000000100000" w:firstRow="0" w:lastRow="0" w:firstColumn="0" w:lastColumn="0" w:oddVBand="0" w:evenVBand="0" w:oddHBand="1" w:evenHBand="0" w:firstRowFirstColumn="0" w:firstRowLastColumn="0" w:lastRowFirstColumn="0" w:lastRowLastColumn="0"/>
             </w:pPr>
           </w:p>
@@ -2293,6 +3349,7 @@
       <w:tr>
         <w:trPr>
           <w:trHeight w:val="97"/>
+          <w:jc w:val="center"/>
         </w:trPr>
         <w:tc>
           <w:tcPr>
@@ -2310,9 +3367,30 @@
             <w:pPr>
               <w:jc w:val="center"/>
               <w:rPr>
-                <w:color w:val="548DD4" w:themeColor="text2" w:themeTint="99"/>
-              </w:rPr>
-            </w:pPr>
+                <w:b w:val="0"/>
+                <w:color w:val="auto"/>
+              </w:rPr>
+            </w:pPr>
+          </w:p>
+          <w:p>
+            <w:pPr>
+              <w:jc w:val="center"/>
+              <w:rPr>
+                <w:color w:val="auto"/>
+              </w:rPr>
+            </w:pPr>
+            <w:r>
+              <w:rPr>
+                <w:color w:val="4F81BD" w:themeColor="accent1"/>
+              </w:rPr>
+              <w:t>CP[009</w:t>
+            </w:r>
+            <w:r>
+              <w:rPr>
+                <w:color w:val="4F81BD" w:themeColor="accent1"/>
+              </w:rPr>
+              <w:t>]</w:t>
+            </w:r>
           </w:p>
         </w:tc>
         <w:tc>
@@ -2338,10 +3416,8 @@
               <w:cnfStyle w:val="000000000000" w:firstRow="0" w:lastRow="0" w:firstColumn="0" w:lastColumn="0" w:oddVBand="0" w:evenVBand="0" w:oddHBand="0" w:evenHBand="0" w:firstRowFirstColumn="0" w:firstRowLastColumn="0" w:lastRowFirstColumn="0" w:lastRowLastColumn="0"/>
             </w:pPr>
             <w:r>
-              <w:t>Falta de temas dados</w:t>
-            </w:r>
-            <w:bookmarkStart w:id="0" w:name="_GoBack"/>
-            <w:bookmarkEnd w:id="0"/>
+              <w:t>Nuevo integrante</w:t>
+            </w:r>
           </w:p>
         </w:tc>
         <w:tc>
@@ -2360,6 +3436,9 @@
               <w:jc w:val="center"/>
               <w:cnfStyle w:val="000000000000" w:firstRow="0" w:lastRow="0" w:firstColumn="0" w:lastColumn="0" w:oddVBand="0" w:evenVBand="0" w:oddHBand="0" w:evenHBand="0" w:firstRowFirstColumn="0" w:firstRowLastColumn="0" w:lastRowFirstColumn="0" w:lastRowLastColumn="0"/>
             </w:pPr>
+            <w:r>
+              <w:t>Respaldo</w:t>
+            </w:r>
           </w:p>
         </w:tc>
         <w:tc>
@@ -2378,6 +3457,9 @@
               <w:jc w:val="both"/>
               <w:cnfStyle w:val="000000000000" w:firstRow="0" w:lastRow="0" w:firstColumn="0" w:lastColumn="0" w:oddVBand="0" w:evenVBand="0" w:oddHBand="0" w:evenHBand="0" w:firstRowFirstColumn="0" w:firstRowLastColumn="0" w:lastRowFirstColumn="0" w:lastRowLastColumn="0"/>
             </w:pPr>
+            <w:r>
+              <w:t>No corresponde</w:t>
+            </w:r>
           </w:p>
         </w:tc>
         <w:tc>
@@ -2393,8 +3475,24 @@
           </w:tcPr>
           <w:p>
             <w:pPr>
-              <w:cnfStyle w:val="000000000000" w:firstRow="0" w:lastRow="0" w:firstColumn="0" w:lastColumn="0" w:oddVBand="0" w:evenVBand="0" w:oddHBand="0" w:evenHBand="0" w:firstRowFirstColumn="0" w:firstRowLastColumn="0" w:lastRowFirstColumn="0" w:lastRowLastColumn="0"/>
-            </w:pPr>
+              <w:jc w:val="center"/>
+              <w:cnfStyle w:val="000000000000" w:firstRow="0" w:lastRow="0" w:firstColumn="0" w:lastColumn="0" w:oddVBand="0" w:evenVBand="0" w:oddHBand="0" w:evenHBand="0" w:firstRowFirstColumn="0" w:firstRowLastColumn="0" w:lastRowFirstColumn="0" w:lastRowLastColumn="0"/>
+            </w:pPr>
+          </w:p>
+          <w:p>
+            <w:pPr>
+              <w:jc w:val="center"/>
+              <w:cnfStyle w:val="000000000000" w:firstRow="0" w:lastRow="0" w:firstColumn="0" w:lastColumn="0" w:oddVBand="0" w:evenVBand="0" w:oddHBand="0" w:evenHBand="0" w:firstRowFirstColumn="0" w:firstRowLastColumn="0" w:lastRowFirstColumn="0" w:lastRowLastColumn="0"/>
+            </w:pPr>
+          </w:p>
+          <w:p>
+            <w:pPr>
+              <w:jc w:val="center"/>
+              <w:cnfStyle w:val="000000000000" w:firstRow="0" w:lastRow="0" w:firstColumn="0" w:lastColumn="0" w:oddVBand="0" w:evenVBand="0" w:oddHBand="0" w:evenHBand="0" w:firstRowFirstColumn="0" w:firstRowLastColumn="0" w:lastRowFirstColumn="0" w:lastRowLastColumn="0"/>
+            </w:pPr>
+            <w:r>
+              <w:t>NO</w:t>
+            </w:r>
           </w:p>
         </w:tc>
       </w:tr>
@@ -2402,6 +3500,7 @@
         <w:trPr>
           <w:cnfStyle w:val="000000100000" w:firstRow="0" w:lastRow="0" w:firstColumn="0" w:lastColumn="0" w:oddVBand="0" w:evenVBand="0" w:oddHBand="1" w:evenHBand="0" w:firstRowFirstColumn="0" w:firstRowLastColumn="0" w:lastRowFirstColumn="0" w:lastRowLastColumn="0"/>
           <w:trHeight w:val="97"/>
+          <w:jc w:val="center"/>
         </w:trPr>
         <w:tc>
           <w:tcPr>
@@ -2418,7 +3517,8 @@
             <w:pPr>
               <w:jc w:val="center"/>
               <w:rPr>
-                <w:color w:val="548DD4" w:themeColor="text2" w:themeTint="99"/>
+                <w:b w:val="0"/>
+                <w:color w:val="auto"/>
               </w:rPr>
             </w:pPr>
           </w:p>
@@ -2456,6 +3556,9 @@
               <w:jc w:val="center"/>
               <w:cnfStyle w:val="000000100000" w:firstRow="0" w:lastRow="0" w:firstColumn="0" w:lastColumn="0" w:oddVBand="0" w:evenVBand="0" w:oddHBand="1" w:evenHBand="0" w:firstRowFirstColumn="0" w:firstRowLastColumn="0" w:lastRowFirstColumn="0" w:lastRowLastColumn="0"/>
             </w:pPr>
+            <w:r>
+              <w:t>Emergencia</w:t>
+            </w:r>
           </w:p>
         </w:tc>
         <w:tc>
@@ -2474,6 +3577,17 @@
               <w:jc w:val="both"/>
               <w:cnfStyle w:val="000000100000" w:firstRow="0" w:lastRow="0" w:firstColumn="0" w:lastColumn="0" w:oddVBand="0" w:evenVBand="0" w:oddHBand="1" w:evenHBand="0" w:firstRowFirstColumn="0" w:firstRowLastColumn="0" w:lastRowFirstColumn="0" w:lastRowLastColumn="0"/>
             </w:pPr>
+            <w:r>
+              <w:t xml:space="preserve">El coordinador deberá hacer una </w:t>
+            </w:r>
+            <w:proofErr w:type="spellStart"/>
+            <w:r>
+              <w:t>replanificación</w:t>
+            </w:r>
+            <w:proofErr w:type="spellEnd"/>
+            <w:r>
+              <w:t xml:space="preserve"> completa de las actividades teniendo en cuenta el nuevo recurso</w:t>
+            </w:r>
           </w:p>
         </w:tc>
         <w:tc>
@@ -2488,6 +3602,7 @@
           </w:tcPr>
           <w:p>
             <w:pPr>
+              <w:jc w:val="center"/>
               <w:cnfStyle w:val="000000100000" w:firstRow="0" w:lastRow="0" w:firstColumn="0" w:lastColumn="0" w:oddVBand="0" w:evenVBand="0" w:oddHBand="1" w:evenHBand="0" w:firstRowFirstColumn="0" w:firstRowLastColumn="0" w:lastRowFirstColumn="0" w:lastRowLastColumn="0"/>
             </w:pPr>
           </w:p>
@@ -2496,6 +3611,7 @@
       <w:tr>
         <w:trPr>
           <w:trHeight w:val="97"/>
+          <w:jc w:val="center"/>
         </w:trPr>
         <w:tc>
           <w:tcPr>
@@ -2512,7 +3628,8 @@
             <w:pPr>
               <w:jc w:val="center"/>
               <w:rPr>
-                <w:color w:val="548DD4" w:themeColor="text2" w:themeTint="99"/>
+                <w:b w:val="0"/>
+                <w:color w:val="auto"/>
               </w:rPr>
             </w:pPr>
           </w:p>
@@ -2551,6 +3668,9 @@
               <w:jc w:val="center"/>
               <w:cnfStyle w:val="000000000000" w:firstRow="0" w:lastRow="0" w:firstColumn="0" w:lastColumn="0" w:oddVBand="0" w:evenVBand="0" w:oddHBand="0" w:evenHBand="0" w:firstRowFirstColumn="0" w:firstRowLastColumn="0" w:lastRowFirstColumn="0" w:lastRowLastColumn="0"/>
             </w:pPr>
+            <w:r>
+              <w:t>Recuperación</w:t>
+            </w:r>
           </w:p>
         </w:tc>
         <w:tc>
@@ -2569,6 +3689,9 @@
               <w:jc w:val="both"/>
               <w:cnfStyle w:val="000000000000" w:firstRow="0" w:lastRow="0" w:firstColumn="0" w:lastColumn="0" w:oddVBand="0" w:evenVBand="0" w:oddHBand="0" w:evenHBand="0" w:firstRowFirstColumn="0" w:firstRowLastColumn="0" w:lastRowFirstColumn="0" w:lastRowLastColumn="0"/>
             </w:pPr>
+            <w:r>
+              <w:t>No corresponde</w:t>
+            </w:r>
           </w:p>
         </w:tc>
         <w:tc>
@@ -2584,13 +3707,387 @@
           </w:tcPr>
           <w:p>
             <w:pPr>
-              <w:cnfStyle w:val="000000000000" w:firstRow="0" w:lastRow="0" w:firstColumn="0" w:lastColumn="0" w:oddVBand="0" w:evenVBand="0" w:oddHBand="0" w:evenHBand="0" w:firstRowFirstColumn="0" w:firstRowLastColumn="0" w:lastRowFirstColumn="0" w:lastRowLastColumn="0"/>
+              <w:jc w:val="center"/>
+              <w:cnfStyle w:val="000000000000" w:firstRow="0" w:lastRow="0" w:firstColumn="0" w:lastColumn="0" w:oddVBand="0" w:evenVBand="0" w:oddHBand="0" w:evenHBand="0" w:firstRowFirstColumn="0" w:firstRowLastColumn="0" w:lastRowFirstColumn="0" w:lastRowLastColumn="0"/>
+            </w:pPr>
+          </w:p>
+        </w:tc>
+      </w:tr>
+      <w:tr>
+        <w:trPr>
+          <w:cnfStyle w:val="000000100000" w:firstRow="0" w:lastRow="0" w:firstColumn="0" w:lastColumn="0" w:oddVBand="0" w:evenVBand="0" w:oddHBand="1" w:evenHBand="0" w:firstRowFirstColumn="0" w:firstRowLastColumn="0" w:lastRowFirstColumn="0" w:lastRowLastColumn="0"/>
+          <w:trHeight w:val="97"/>
+          <w:jc w:val="center"/>
+        </w:trPr>
+        <w:tc>
+          <w:tcPr>
+            <w:cnfStyle w:val="001000000000" w:firstRow="0" w:lastRow="0" w:firstColumn="1" w:lastColumn="0" w:oddVBand="0" w:evenVBand="0" w:oddHBand="0" w:evenHBand="0" w:firstRowFirstColumn="0" w:firstRowLastColumn="0" w:lastRowFirstColumn="0" w:lastRowLastColumn="0"/>
+            <w:tcW w:w="1106" w:type="dxa"/>
+            <w:vMerge w:val="restart"/>
+            <w:tcBorders>
+              <w:top w:val="single" w:sz="4" w:space="0" w:color="auto"/>
+              <w:left w:val="single" w:sz="12" w:space="0" w:color="auto"/>
+              <w:right w:val="single" w:sz="4" w:space="0" w:color="auto"/>
+            </w:tcBorders>
+            <w:shd w:val="clear" w:color="auto" w:fill="FFFFFF" w:themeFill="background1"/>
+          </w:tcPr>
+          <w:p>
+            <w:pPr>
+              <w:jc w:val="center"/>
+              <w:rPr>
+                <w:b w:val="0"/>
+                <w:color w:val="auto"/>
+              </w:rPr>
+            </w:pPr>
+          </w:p>
+          <w:p>
+            <w:pPr>
+              <w:jc w:val="center"/>
+              <w:rPr>
+                <w:color w:val="4F81BD" w:themeColor="accent1"/>
+              </w:rPr>
+            </w:pPr>
+            <w:r>
+              <w:rPr>
+                <w:color w:val="4F81BD" w:themeColor="accent1"/>
+              </w:rPr>
+              <w:t>CP[010</w:t>
+            </w:r>
+            <w:r>
+              <w:rPr>
+                <w:color w:val="4F81BD" w:themeColor="accent1"/>
+              </w:rPr>
+              <w:t>]</w:t>
+            </w:r>
+          </w:p>
+          <w:p>
+            <w:pPr>
+              <w:rPr>
+                <w:color w:val="auto"/>
+              </w:rPr>
+            </w:pPr>
+          </w:p>
+        </w:tc>
+        <w:tc>
+          <w:tcPr>
+            <w:tcW w:w="2121" w:type="dxa"/>
+            <w:vMerge w:val="restart"/>
+            <w:tcBorders>
+              <w:top w:val="single" w:sz="4" w:space="0" w:color="auto"/>
+              <w:left w:val="single" w:sz="4" w:space="0" w:color="auto"/>
+              <w:right w:val="single" w:sz="4" w:space="0" w:color="auto"/>
+            </w:tcBorders>
+            <w:shd w:val="clear" w:color="auto" w:fill="FFFFFF" w:themeFill="background1"/>
+          </w:tcPr>
+          <w:p>
+            <w:pPr>
+              <w:jc w:val="center"/>
+              <w:cnfStyle w:val="000000100000" w:firstRow="0" w:lastRow="0" w:firstColumn="0" w:lastColumn="0" w:oddVBand="0" w:evenVBand="0" w:oddHBand="1" w:evenHBand="0" w:firstRowFirstColumn="0" w:firstRowLastColumn="0" w:lastRowFirstColumn="0" w:lastRowLastColumn="0"/>
+            </w:pPr>
+          </w:p>
+          <w:p>
+            <w:pPr>
+              <w:jc w:val="center"/>
+              <w:cnfStyle w:val="000000100000" w:firstRow="0" w:lastRow="0" w:firstColumn="0" w:lastColumn="0" w:oddVBand="0" w:evenVBand="0" w:oddHBand="1" w:evenHBand="0" w:firstRowFirstColumn="0" w:firstRowLastColumn="0" w:lastRowFirstColumn="0" w:lastRowLastColumn="0"/>
+            </w:pPr>
+            <w:r>
+              <w:t>Incumplimiento de actividad del camino critico</w:t>
+            </w:r>
+          </w:p>
+        </w:tc>
+        <w:tc>
+          <w:tcPr>
+            <w:tcW w:w="1559" w:type="dxa"/>
+            <w:tcBorders>
+              <w:top w:val="single" w:sz="4" w:space="0" w:color="auto"/>
+              <w:left w:val="single" w:sz="4" w:space="0" w:color="auto"/>
+              <w:bottom w:val="single" w:sz="4" w:space="0" w:color="auto"/>
+              <w:right w:val="single" w:sz="4" w:space="0" w:color="auto"/>
+            </w:tcBorders>
+            <w:shd w:val="clear" w:color="auto" w:fill="FFFFFF" w:themeFill="background1"/>
+          </w:tcPr>
+          <w:p>
+            <w:pPr>
+              <w:jc w:val="center"/>
+              <w:cnfStyle w:val="000000100000" w:firstRow="0" w:lastRow="0" w:firstColumn="0" w:lastColumn="0" w:oddVBand="0" w:evenVBand="0" w:oddHBand="1" w:evenHBand="0" w:firstRowFirstColumn="0" w:firstRowLastColumn="0" w:lastRowFirstColumn="0" w:lastRowLastColumn="0"/>
+            </w:pPr>
+            <w:r>
+              <w:t>Respaldo</w:t>
+            </w:r>
+          </w:p>
+        </w:tc>
+        <w:tc>
+          <w:tcPr>
+            <w:tcW w:w="4111" w:type="dxa"/>
+            <w:tcBorders>
+              <w:top w:val="single" w:sz="4" w:space="0" w:color="auto"/>
+              <w:left w:val="single" w:sz="4" w:space="0" w:color="auto"/>
+              <w:bottom w:val="single" w:sz="4" w:space="0" w:color="auto"/>
+              <w:right w:val="single" w:sz="4" w:space="0" w:color="auto"/>
+            </w:tcBorders>
+            <w:shd w:val="clear" w:color="auto" w:fill="FFFFFF" w:themeFill="background1"/>
+          </w:tcPr>
+          <w:p>
+            <w:pPr>
+              <w:jc w:val="both"/>
+              <w:cnfStyle w:val="000000100000" w:firstRow="0" w:lastRow="0" w:firstColumn="0" w:lastColumn="0" w:oddVBand="0" w:evenVBand="0" w:oddHBand="1" w:evenHBand="0" w:firstRowFirstColumn="0" w:firstRowLastColumn="0" w:lastRowFirstColumn="0" w:lastRowLastColumn="0"/>
+            </w:pPr>
+            <w:r>
+              <w:t>El coordinador deberá llevar un plan de seguimiento y control estricto y al día sobre dichas actividades criticas</w:t>
+            </w:r>
+          </w:p>
+        </w:tc>
+        <w:tc>
+          <w:tcPr>
+            <w:tcW w:w="1276" w:type="dxa"/>
+            <w:vMerge w:val="restart"/>
+            <w:tcBorders>
+              <w:top w:val="single" w:sz="4" w:space="0" w:color="auto"/>
+              <w:left w:val="single" w:sz="4" w:space="0" w:color="auto"/>
+              <w:right w:val="single" w:sz="4" w:space="0" w:color="auto"/>
+            </w:tcBorders>
+            <w:shd w:val="clear" w:color="auto" w:fill="FFFFFF" w:themeFill="background1"/>
+          </w:tcPr>
+          <w:p>
+            <w:pPr>
+              <w:jc w:val="center"/>
+              <w:cnfStyle w:val="000000100000" w:firstRow="0" w:lastRow="0" w:firstColumn="0" w:lastColumn="0" w:oddVBand="0" w:evenVBand="0" w:oddHBand="1" w:evenHBand="0" w:firstRowFirstColumn="0" w:firstRowLastColumn="0" w:lastRowFirstColumn="0" w:lastRowLastColumn="0"/>
+            </w:pPr>
+          </w:p>
+          <w:p>
+            <w:pPr>
+              <w:jc w:val="center"/>
+              <w:cnfStyle w:val="000000100000" w:firstRow="0" w:lastRow="0" w:firstColumn="0" w:lastColumn="0" w:oddVBand="0" w:evenVBand="0" w:oddHBand="1" w:evenHBand="0" w:firstRowFirstColumn="0" w:firstRowLastColumn="0" w:lastRowFirstColumn="0" w:lastRowLastColumn="0"/>
+            </w:pPr>
+          </w:p>
+          <w:p>
+            <w:pPr>
+              <w:jc w:val="center"/>
+              <w:cnfStyle w:val="000000100000" w:firstRow="0" w:lastRow="0" w:firstColumn="0" w:lastColumn="0" w:oddVBand="0" w:evenVBand="0" w:oddHBand="1" w:evenHBand="0" w:firstRowFirstColumn="0" w:firstRowLastColumn="0" w:lastRowFirstColumn="0" w:lastRowLastColumn="0"/>
+            </w:pPr>
+            <w:r>
+              <w:t>NO</w:t>
+            </w:r>
+            <w:bookmarkStart w:id="0" w:name="_GoBack"/>
+            <w:bookmarkEnd w:id="0"/>
+          </w:p>
+        </w:tc>
+      </w:tr>
+      <w:tr>
+        <w:trPr>
+          <w:trHeight w:val="97"/>
+          <w:jc w:val="center"/>
+        </w:trPr>
+        <w:tc>
+          <w:tcPr>
+            <w:cnfStyle w:val="001000000000" w:firstRow="0" w:lastRow="0" w:firstColumn="1" w:lastColumn="0" w:oddVBand="0" w:evenVBand="0" w:oddHBand="0" w:evenHBand="0" w:firstRowFirstColumn="0" w:firstRowLastColumn="0" w:lastRowFirstColumn="0" w:lastRowLastColumn="0"/>
+            <w:tcW w:w="1106" w:type="dxa"/>
+            <w:vMerge/>
+            <w:tcBorders>
+              <w:left w:val="single" w:sz="12" w:space="0" w:color="auto"/>
+              <w:right w:val="single" w:sz="4" w:space="0" w:color="auto"/>
+            </w:tcBorders>
+            <w:shd w:val="clear" w:color="auto" w:fill="FFFFFF" w:themeFill="background1"/>
+          </w:tcPr>
+          <w:p>
+            <w:pPr>
+              <w:jc w:val="center"/>
+              <w:rPr>
+                <w:b w:val="0"/>
+                <w:color w:val="auto"/>
+              </w:rPr>
+            </w:pPr>
+          </w:p>
+        </w:tc>
+        <w:tc>
+          <w:tcPr>
+            <w:tcW w:w="2121" w:type="dxa"/>
+            <w:vMerge/>
+            <w:tcBorders>
+              <w:left w:val="single" w:sz="4" w:space="0" w:color="auto"/>
+              <w:right w:val="single" w:sz="4" w:space="0" w:color="auto"/>
+            </w:tcBorders>
+            <w:shd w:val="clear" w:color="auto" w:fill="FFFFFF" w:themeFill="background1"/>
+          </w:tcPr>
+          <w:p>
+            <w:pPr>
+              <w:jc w:val="center"/>
+              <w:cnfStyle w:val="000000000000" w:firstRow="0" w:lastRow="0" w:firstColumn="0" w:lastColumn="0" w:oddVBand="0" w:evenVBand="0" w:oddHBand="0" w:evenHBand="0" w:firstRowFirstColumn="0" w:firstRowLastColumn="0" w:lastRowFirstColumn="0" w:lastRowLastColumn="0"/>
+            </w:pPr>
+          </w:p>
+        </w:tc>
+        <w:tc>
+          <w:tcPr>
+            <w:tcW w:w="1559" w:type="dxa"/>
+            <w:tcBorders>
+              <w:top w:val="single" w:sz="4" w:space="0" w:color="auto"/>
+              <w:left w:val="single" w:sz="4" w:space="0" w:color="auto"/>
+              <w:bottom w:val="single" w:sz="4" w:space="0" w:color="auto"/>
+              <w:right w:val="single" w:sz="4" w:space="0" w:color="auto"/>
+            </w:tcBorders>
+            <w:shd w:val="clear" w:color="auto" w:fill="FFFFFF" w:themeFill="background1"/>
+          </w:tcPr>
+          <w:p>
+            <w:pPr>
+              <w:jc w:val="center"/>
+              <w:cnfStyle w:val="000000000000" w:firstRow="0" w:lastRow="0" w:firstColumn="0" w:lastColumn="0" w:oddVBand="0" w:evenVBand="0" w:oddHBand="0" w:evenHBand="0" w:firstRowFirstColumn="0" w:firstRowLastColumn="0" w:lastRowFirstColumn="0" w:lastRowLastColumn="0"/>
+            </w:pPr>
+            <w:r>
+              <w:t>Emergencia</w:t>
+            </w:r>
+          </w:p>
+        </w:tc>
+        <w:tc>
+          <w:tcPr>
+            <w:tcW w:w="4111" w:type="dxa"/>
+            <w:tcBorders>
+              <w:top w:val="single" w:sz="4" w:space="0" w:color="auto"/>
+              <w:left w:val="single" w:sz="4" w:space="0" w:color="auto"/>
+              <w:bottom w:val="single" w:sz="4" w:space="0" w:color="auto"/>
+              <w:right w:val="single" w:sz="4" w:space="0" w:color="auto"/>
+            </w:tcBorders>
+            <w:shd w:val="clear" w:color="auto" w:fill="FFFFFF" w:themeFill="background1"/>
+          </w:tcPr>
+          <w:p>
+            <w:pPr>
+              <w:jc w:val="both"/>
+              <w:cnfStyle w:val="000000000000" w:firstRow="0" w:lastRow="0" w:firstColumn="0" w:lastColumn="0" w:oddVBand="0" w:evenVBand="0" w:oddHBand="0" w:evenHBand="0" w:firstRowFirstColumn="0" w:firstRowLastColumn="0" w:lastRowFirstColumn="0" w:lastRowLastColumn="0"/>
+            </w:pPr>
+            <w:r>
+              <w:t>Todos los integrantes deberán priorizar la realización de las actividades críticas que estén fuera de fecha</w:t>
+            </w:r>
+          </w:p>
+        </w:tc>
+        <w:tc>
+          <w:tcPr>
+            <w:tcW w:w="1276" w:type="dxa"/>
+            <w:vMerge/>
+            <w:tcBorders>
+              <w:left w:val="single" w:sz="4" w:space="0" w:color="auto"/>
+              <w:right w:val="single" w:sz="4" w:space="0" w:color="auto"/>
+            </w:tcBorders>
+            <w:shd w:val="clear" w:color="auto" w:fill="FFFFFF" w:themeFill="background1"/>
+          </w:tcPr>
+          <w:p>
+            <w:pPr>
+              <w:jc w:val="center"/>
+              <w:cnfStyle w:val="000000000000" w:firstRow="0" w:lastRow="0" w:firstColumn="0" w:lastColumn="0" w:oddVBand="0" w:evenVBand="0" w:oddHBand="0" w:evenHBand="0" w:firstRowFirstColumn="0" w:firstRowLastColumn="0" w:lastRowFirstColumn="0" w:lastRowLastColumn="0"/>
+            </w:pPr>
+          </w:p>
+        </w:tc>
+      </w:tr>
+      <w:tr>
+        <w:trPr>
+          <w:cnfStyle w:val="000000100000" w:firstRow="0" w:lastRow="0" w:firstColumn="0" w:lastColumn="0" w:oddVBand="0" w:evenVBand="0" w:oddHBand="1" w:evenHBand="0" w:firstRowFirstColumn="0" w:firstRowLastColumn="0" w:lastRowFirstColumn="0" w:lastRowLastColumn="0"/>
+          <w:trHeight w:val="97"/>
+          <w:jc w:val="center"/>
+        </w:trPr>
+        <w:tc>
+          <w:tcPr>
+            <w:cnfStyle w:val="001000000000" w:firstRow="0" w:lastRow="0" w:firstColumn="1" w:lastColumn="0" w:oddVBand="0" w:evenVBand="0" w:oddHBand="0" w:evenHBand="0" w:firstRowFirstColumn="0" w:firstRowLastColumn="0" w:lastRowFirstColumn="0" w:lastRowLastColumn="0"/>
+            <w:tcW w:w="1106" w:type="dxa"/>
+            <w:vMerge/>
+            <w:tcBorders>
+              <w:left w:val="single" w:sz="12" w:space="0" w:color="auto"/>
+              <w:right w:val="single" w:sz="4" w:space="0" w:color="auto"/>
+            </w:tcBorders>
+            <w:shd w:val="clear" w:color="auto" w:fill="FFFFFF" w:themeFill="background1"/>
+          </w:tcPr>
+          <w:p>
+            <w:pPr>
+              <w:jc w:val="center"/>
+              <w:rPr>
+                <w:b w:val="0"/>
+                <w:color w:val="auto"/>
+              </w:rPr>
+            </w:pPr>
+          </w:p>
+        </w:tc>
+        <w:tc>
+          <w:tcPr>
+            <w:tcW w:w="2121" w:type="dxa"/>
+            <w:vMerge/>
+            <w:tcBorders>
+              <w:left w:val="single" w:sz="4" w:space="0" w:color="auto"/>
+              <w:bottom w:val="single" w:sz="4" w:space="0" w:color="auto"/>
+              <w:right w:val="single" w:sz="4" w:space="0" w:color="auto"/>
+            </w:tcBorders>
+            <w:shd w:val="clear" w:color="auto" w:fill="FFFFFF" w:themeFill="background1"/>
+          </w:tcPr>
+          <w:p>
+            <w:pPr>
+              <w:jc w:val="center"/>
+              <w:cnfStyle w:val="000000100000" w:firstRow="0" w:lastRow="0" w:firstColumn="0" w:lastColumn="0" w:oddVBand="0" w:evenVBand="0" w:oddHBand="1" w:evenHBand="0" w:firstRowFirstColumn="0" w:firstRowLastColumn="0" w:lastRowFirstColumn="0" w:lastRowLastColumn="0"/>
+            </w:pPr>
+          </w:p>
+        </w:tc>
+        <w:tc>
+          <w:tcPr>
+            <w:tcW w:w="1559" w:type="dxa"/>
+            <w:tcBorders>
+              <w:top w:val="single" w:sz="4" w:space="0" w:color="auto"/>
+              <w:left w:val="single" w:sz="4" w:space="0" w:color="auto"/>
+              <w:bottom w:val="single" w:sz="4" w:space="0" w:color="auto"/>
+              <w:right w:val="single" w:sz="4" w:space="0" w:color="auto"/>
+            </w:tcBorders>
+            <w:shd w:val="clear" w:color="auto" w:fill="FFFFFF" w:themeFill="background1"/>
+          </w:tcPr>
+          <w:p>
+            <w:pPr>
+              <w:jc w:val="center"/>
+              <w:cnfStyle w:val="000000100000" w:firstRow="0" w:lastRow="0" w:firstColumn="0" w:lastColumn="0" w:oddVBand="0" w:evenVBand="0" w:oddHBand="1" w:evenHBand="0" w:firstRowFirstColumn="0" w:firstRowLastColumn="0" w:lastRowFirstColumn="0" w:lastRowLastColumn="0"/>
+            </w:pPr>
+            <w:r>
+              <w:t>Recuperación</w:t>
+            </w:r>
+          </w:p>
+        </w:tc>
+        <w:tc>
+          <w:tcPr>
+            <w:tcW w:w="4111" w:type="dxa"/>
+            <w:tcBorders>
+              <w:top w:val="single" w:sz="4" w:space="0" w:color="auto"/>
+              <w:left w:val="single" w:sz="4" w:space="0" w:color="auto"/>
+              <w:bottom w:val="single" w:sz="4" w:space="0" w:color="auto"/>
+              <w:right w:val="single" w:sz="4" w:space="0" w:color="auto"/>
+            </w:tcBorders>
+            <w:shd w:val="clear" w:color="auto" w:fill="FFFFFF" w:themeFill="background1"/>
+          </w:tcPr>
+          <w:p>
+            <w:pPr>
+              <w:jc w:val="both"/>
+              <w:cnfStyle w:val="000000100000" w:firstRow="0" w:lastRow="0" w:firstColumn="0" w:lastColumn="0" w:oddVBand="0" w:evenVBand="0" w:oddHBand="1" w:evenHBand="0" w:firstRowFirstColumn="0" w:firstRowLastColumn="0" w:lastRowFirstColumn="0" w:lastRowLastColumn="0"/>
+            </w:pPr>
+            <w:r>
+              <w:t>No corresponde</w:t>
+            </w:r>
+          </w:p>
+        </w:tc>
+        <w:tc>
+          <w:tcPr>
+            <w:tcW w:w="1276" w:type="dxa"/>
+            <w:vMerge/>
+            <w:tcBorders>
+              <w:left w:val="single" w:sz="4" w:space="0" w:color="auto"/>
+              <w:bottom w:val="single" w:sz="4" w:space="0" w:color="auto"/>
+              <w:right w:val="single" w:sz="4" w:space="0" w:color="auto"/>
+            </w:tcBorders>
+            <w:shd w:val="clear" w:color="auto" w:fill="FFFFFF" w:themeFill="background1"/>
+          </w:tcPr>
+          <w:p>
+            <w:pPr>
+              <w:jc w:val="center"/>
+              <w:cnfStyle w:val="000000100000" w:firstRow="0" w:lastRow="0" w:firstColumn="0" w:lastColumn="0" w:oddVBand="0" w:evenVBand="0" w:oddHBand="1" w:evenHBand="0" w:firstRowFirstColumn="0" w:firstRowLastColumn="0" w:lastRowFirstColumn="0" w:lastRowLastColumn="0"/>
             </w:pPr>
           </w:p>
         </w:tc>
       </w:tr>
     </w:tbl>
-    <w:p/>
+    <w:p>
+      <w:pPr>
+        <w:jc w:val="center"/>
+      </w:pPr>
+    </w:p>
     <w:sectPr>
       <w:pgSz w:w="11906" w:h="16838"/>
       <w:pgMar w:top="1077" w:right="1021" w:bottom="1077" w:left="1021" w:header="708" w:footer="708" w:gutter="0"/>
@@ -3953,7 +5450,7 @@
 </file>
 
 <file path=customXml/itemProps1.xml><?xml version="1.0" encoding="utf-8"?>
-<ds:datastoreItem xmlns:ds="http://schemas.openxmlformats.org/officeDocument/2006/customXml" ds:itemID="{4CA8932A-784C-41DE-B868-29D352CC5999}">
+<ds:datastoreItem xmlns:ds="http://schemas.openxmlformats.org/officeDocument/2006/customXml" ds:itemID="{16AB1572-3D01-4814-B278-BB75F925A36D}">
   <ds:schemaRefs>
     <ds:schemaRef ds:uri="http://schemas.openxmlformats.org/officeDocument/2006/bibliography"/>
   </ds:schemaRefs>

</xml_diff>